<commit_message>
Vorwort, Einleitung Kap1, Github
</commit_message>
<xml_diff>
--- a/Bericht 2017/Bericht.docx
+++ b/Bericht 2017/Bericht.docx
@@ -45,6 +45,7 @@
         <w:dataBinding w:prefixMappings="xmlns:ns0='http://purl.org/dc/elements/1.1/' xmlns:ns1='http://schemas.openxmlformats.org/package/2006/metadata/core-properties' " w:xpath="/ns1:coreProperties[1]/ns0:title[1]" w:storeItemID="{6C3C8BC8-F283-45AE-878A-BAB7291924A1}"/>
         <w:text/>
       </w:sdtPr>
+      <w:sdtEndPr/>
       <w:sdtContent>
         <w:p>
           <w:pPr>
@@ -122,6 +123,7 @@
         <w:dataBinding w:prefixMappings="xmlns:ns0='http://purl.org/dc/elements/1.1/' xmlns:ns1='http://schemas.openxmlformats.org/package/2006/metadata/core-properties' " w:xpath="/ns1:coreProperties[1]/ns1:keywords[1]" w:storeItemID="{6C3C8BC8-F283-45AE-878A-BAB7291924A1}"/>
         <w:text/>
       </w:sdtPr>
+      <w:sdtEndPr/>
       <w:sdtContent>
         <w:p>
           <w:pPr>
@@ -671,6 +673,7 @@
         <w:dataBinding w:prefixMappings="xmlns:ns0='http://purl.org/dc/elements/1.1/' xmlns:ns1='http://schemas.openxmlformats.org/package/2006/metadata/core-properties' " w:xpath="/ns1:coreProperties[1]/ns0:title[1]" w:storeItemID="{6C3C8BC8-F283-45AE-878A-BAB7291924A1}"/>
         <w:text/>
       </w:sdtPr>
+      <w:sdtEndPr/>
       <w:sdtContent>
         <w:p>
           <w:pPr>
@@ -3424,6 +3427,108 @@
     </w:p>
     <w:p>
       <w:r>
+        <w:t>Ein</w:t>
+      </w:r>
+      <w:r>
+        <w:t>e große und wichtige Rolle</w:t>
+      </w:r>
+      <w:r>
+        <w:t xml:space="preserve"> bei Softwareprojekten </w:t>
+      </w:r>
+      <w:r>
+        <w:t>spielt</w:t>
+      </w:r>
+      <w:r>
+        <w:t xml:space="preserve"> eine </w:t>
+      </w:r>
+      <w:r>
+        <w:t>präzise und ausführliche</w:t>
+      </w:r>
+      <w:r>
+        <w:t xml:space="preserve"> Dokumentation. Um die Dokumentation dieses Projektes auf ein angemessenes Niveau zu heben, </w:t>
+      </w:r>
+      <w:r>
+        <w:t>wurde entschieden</w:t>
+      </w:r>
+      <w:r>
+        <w:t xml:space="preserve"> diesen Bericht in zwei Teile zu </w:t>
+      </w:r>
+      <w:r>
+        <w:t>gliedern</w:t>
+      </w:r>
+      <w:r>
+        <w:t xml:space="preserve">. Zum einen in das </w:t>
+      </w:r>
+      <w:r>
+        <w:fldChar w:fldCharType="begin"/>
+      </w:r>
+      <w:r>
+        <w:instrText xml:space="preserve"> REF _Ref487006847 \r \h </w:instrText>
+      </w:r>
+      <w:r>
+        <w:fldChar w:fldCharType="separate"/>
+      </w:r>
+      <w:r>
+        <w:t>Kapitel 1</w:t>
+      </w:r>
+      <w:r>
+        <w:fldChar w:fldCharType="end"/>
+      </w:r>
+      <w:r>
+        <w:t xml:space="preserve"> „</w:t>
+      </w:r>
+      <w:r>
+        <w:fldChar w:fldCharType="begin"/>
+      </w:r>
+      <w:r>
+        <w:instrText xml:space="preserve"> REF _Ref487006854 \h </w:instrText>
+      </w:r>
+      <w:r>
+        <w:fldChar w:fldCharType="separate"/>
+      </w:r>
+      <w:r>
+        <w:t>Strukturelle Arbeiten</w:t>
+      </w:r>
+      <w:r>
+        <w:fldChar w:fldCharType="end"/>
+      </w:r>
+      <w:r>
+        <w:t xml:space="preserve">“, welches sich ausschließlich mit strukturellen Arbeiten rund um das Projekt „Stereo X Labor“ befasst. Hier werden alle Arbeiten dokumentiert, die sich nicht direkt mit dem technologischen Fortschritt des Projektes befassen. Das Gegenstück zu strukturellen Arbeiten bilden wissenschaftliche Arbeiten, welche das Projekt vorantreiben. Diese werden im </w:t>
+      </w:r>
+      <w:r>
+        <w:fldChar w:fldCharType="begin"/>
+      </w:r>
+      <w:r>
+        <w:instrText xml:space="preserve"> REF _Ref487006896 \r \h </w:instrText>
+      </w:r>
+      <w:r>
+        <w:fldChar w:fldCharType="separate"/>
+      </w:r>
+      <w:r>
+        <w:t xml:space="preserve">Kapitel 2 </w:t>
+      </w:r>
+      <w:r>
+        <w:fldChar w:fldCharType="end"/>
+      </w:r>
+      <w:r>
+        <w:fldChar w:fldCharType="begin"/>
+      </w:r>
+      <w:r>
+        <w:instrText xml:space="preserve"> REF _Ref487006900 \h </w:instrText>
+      </w:r>
+      <w:r>
+        <w:fldChar w:fldCharType="separate"/>
+      </w:r>
+      <w:r>
+        <w:t>Wissenschaftliche Arbeiten</w:t>
+      </w:r>
+      <w:r>
+        <w:fldChar w:fldCharType="end"/>
+      </w:r>
+      <w:r>
+        <w:t xml:space="preserve"> behandelt. In diesem Umfeld werden speziell in dieser Arbeit die Überlegungen und Vorgänge zum Technologieupgrade im Projekt beschrieben.</w:t>
+      </w:r>
+      <w:r>
         <w:br w:type="page"/>
       </w:r>
     </w:p>
@@ -3444,10 +3549,14 @@
         <w:pStyle w:val="berschrift1"/>
       </w:pPr>
       <w:bookmarkStart w:id="0" w:name="_Toc486928250"/>
+      <w:bookmarkStart w:id="1" w:name="_Ref487006847"/>
+      <w:bookmarkStart w:id="2" w:name="_Ref487006854"/>
       <w:r>
         <w:t>Strukturelle Arbeiten</w:t>
       </w:r>
       <w:bookmarkEnd w:id="0"/>
+      <w:bookmarkEnd w:id="1"/>
+      <w:bookmarkEnd w:id="2"/>
     </w:p>
     <w:p>
       <w:pPr>
@@ -3456,7 +3565,7 @@
       <w:r>
         <w:br w:type="page"/>
       </w:r>
-      <w:bookmarkStart w:id="1" w:name="_Toc486928251"/>
+      <w:bookmarkStart w:id="3" w:name="_Toc486928251"/>
       <w:r>
         <w:lastRenderedPageBreak/>
         <w:t>Einleitung</w:t>
@@ -3471,6 +3580,38 @@
       </w:r>
     </w:p>
     <w:p>
+      <w:r>
+        <w:t xml:space="preserve">Da Studienarbeiten von vielen Studenten bearbeitet werden und diese oft nur über einen relativ kurzen Zeitraum an diesen arbeiten, kommt es vor, und so trifft es auch auf diese Studienarbeit zu, dass viele verschiedene Dokumentationen und Systeme parallel existieren. So wird im Laufe der Zeit viel neue Hardware angeschafft, ohne einen genauen Überblick darüber zu haben, was bereits existiert oder eventuell auch fehlt, obwohl es eigentlich zum Projekt gehört. </w:t>
+      </w:r>
+      <w:r>
+        <w:t>Auch</w:t>
+      </w:r>
+      <w:r>
+        <w:t xml:space="preserve"> Software</w:t>
+      </w:r>
+      <w:r>
+        <w:t>, egal ob selbst entwickelt oder von anderen Anbietern,</w:t>
+      </w:r>
+      <w:r>
+        <w:t xml:space="preserve"> ist in Studienarbeiten oft ein leidiges Thema, da jeder Student </w:t>
+      </w:r>
+      <w:r>
+        <w:t>eine andere Vorstellung von der idealen Verwaltung</w:t>
+      </w:r>
+      <w:r>
+        <w:t xml:space="preserve"> </w:t>
+      </w:r>
+      <w:r>
+        <w:t xml:space="preserve">dieser </w:t>
+      </w:r>
+      <w:r>
+        <w:t>hat. Dies führt dazu, dass im darauffolgenden Studienjahr zunächst viel Zeit damit verbracht werden muss um sich einen Überblick über den Stand der Arbeit zu machen.</w:t>
+      </w:r>
+      <w:r>
+        <w:t xml:space="preserve"> In den Berichten der Studienarbeiten wird oft auch wenig bis gar nicht dokumentiert, wo und ob sich die entwickelte Software auf dem System befindet. Selbst wenn diese dann gefunden wird, ist diese oft spärlich dokumentiert.</w:t>
+      </w:r>
+    </w:p>
+    <w:p>
       <w:pPr>
         <w:pStyle w:val="berschrift3"/>
       </w:pPr>
@@ -3480,7 +3621,6 @@
     </w:p>
     <w:p>
       <w:pPr>
-        <w:spacing w:line="259" w:lineRule="auto"/>
         <w:rPr>
           <w:rFonts w:eastAsiaTheme="majorEastAsia" w:cs="Arial"/>
           <w:sz w:val="32"/>
@@ -3488,6 +3628,12 @@
         </w:rPr>
       </w:pPr>
       <w:r>
+        <w:t>Aufgrund der oben angeführten Gründe soll in diesem Kapitel erläutert werden, welche Maßnahmen ergriffen wurden um den zukünftigen Studenten den Einstieg in diese Studienarbeit so einfach wie möglich zu gestalten. Dafür soll zunächst das gesamte Inventar der Studienarbeit erfasst und dokumentiert werden. Zudem sollen Tools eingeführt werden, um die Übergabe der Studienarbeit an den Betreuer und die Studenten zu erleichtern. Diese werden unter dem Thema „Konfigurationsmanagement“ zusammengefasst. Nicht zuletzt werden durch das Technologieupgrade benötigte Umbauarbeiten im Labor festgehalten. Dadurch soll es einfacher werden, diese wieder rückgängig zu machen, sollte</w:t>
+      </w:r>
+      <w:r>
+        <w:t xml:space="preserve"> das Projekt wieder in einen alten Stand versetzt werden.</w:t>
+      </w:r>
+      <w:r>
         <w:br w:type="page"/>
       </w:r>
     </w:p>
@@ -3499,7 +3645,33 @@
         <w:lastRenderedPageBreak/>
         <w:t>Erfassung des Inventars</w:t>
       </w:r>
-      <w:bookmarkEnd w:id="1"/>
+      <w:bookmarkEnd w:id="3"/>
+    </w:p>
+    <w:p>
+      <w:pPr>
+        <w:pStyle w:val="berschrift3"/>
+      </w:pPr>
+      <w:r>
+        <w:t>Gründe für die Inventur</w:t>
+      </w:r>
+    </w:p>
+    <w:p>
+      <w:r>
+        <w:t>Durch das ständig wachsende Inventar der Studienarbeit ist es mit der Zeit schwierig geworden den Überblick darüber zu wahren. Zudem ist es leider vorgekommen, dass Gegenstände ohne Hinweise auf ihren Verbleib verschwinden. Um für die Zukunft einen besseren Überblick zu haben und auch den Materialschwund einzudämmen, wurde zu Beginn eine Inventur durchgeführt. Hierbei wurden alle Gegenstände, welche eindeutig der Studienarbeit zugeordnet werden können, in einer Liste erfasst. Damit ist der aktuelle Bestand festgehalten. In Zukunft kann diese Liste aktualisiert werden, sollten sich Änderungen im Bestand der Studienarbeit ergeben. Durch eine gewissenhafte Führung dieser Inventarliste kann auch der Kreis der Verdächtigen eingeschränkt werden, sollten Teile der teilweise sehr teuren Ausstattung verschwinden.</w:t>
+      </w:r>
+    </w:p>
+    <w:p>
+      <w:r>
+        <w:t>Da diese Studienarbeit sich das Labor mit anderen Studienarbeiten teilt wurden während der Inventur alle Gegenstände in Kisten verstaut. Dies trägt zu einem ordentlicheren Zustand des Labors bei, und macht es einfacher die Gegenstände im Labor den einzelnen Studienarbeiten zuzuordnen.</w:t>
+      </w:r>
+    </w:p>
+    <w:p>
+      <w:pPr>
+        <w:pStyle w:val="berschrift3"/>
+      </w:pPr>
+      <w:r>
+        <w:t>Ergebnisse</w:t>
+      </w:r>
     </w:p>
     <w:p>
       <w:pPr>
@@ -3510,7 +3682,7 @@
           <w:szCs w:val="26"/>
         </w:rPr>
       </w:pPr>
-      <w:bookmarkStart w:id="2" w:name="_Toc486928252"/>
+      <w:bookmarkStart w:id="4" w:name="_Toc486928252"/>
       <w:r>
         <w:br w:type="page"/>
       </w:r>
@@ -3518,16 +3690,138 @@
     <w:p>
       <w:pPr>
         <w:pStyle w:val="berschrift2"/>
-        <w:rPr>
-          <w:sz w:val="28"/>
-          <w:szCs w:val="24"/>
-        </w:rPr>
       </w:pPr>
       <w:r>
         <w:lastRenderedPageBreak/>
         <w:t>Konfigurationsmanagement</w:t>
       </w:r>
-      <w:bookmarkEnd w:id="2"/>
+      <w:bookmarkEnd w:id="4"/>
+    </w:p>
+    <w:p>
+      <w:pPr>
+        <w:pStyle w:val="berschrift3"/>
+      </w:pPr>
+      <w:r>
+        <w:t>Git</w:t>
+      </w:r>
+      <w:r>
+        <w:t>hub</w:t>
+      </w:r>
+    </w:p>
+    <w:p>
+      <w:r>
+        <w:t xml:space="preserve">Nicht nur der Verlust und die Unordnung von Hardware macht es neuen Studenten schwer sich in die Thematik einer Studienarbeit einzuarbeiten. Auch digitales Chaos und fehlende Programmteile erschweren den Einstieg. Aus diesem Grund wurde entschieden, ein Tool zur </w:t>
+      </w:r>
+      <w:proofErr w:type="spellStart"/>
+      <w:r>
+        <w:t>Versionierung</w:t>
+      </w:r>
+      <w:proofErr w:type="spellEnd"/>
+      <w:r>
+        <w:t xml:space="preserve"> einzuführen. </w:t>
+      </w:r>
+      <w:r>
+        <w:t>Die W</w:t>
+      </w:r>
+      <w:r>
+        <w:t>ahl ist dabei auf Git gefallen, da dort mit Github eine Plattform geboten wird, auf der die digitalen Inhalte gespeichert werden können. Zudem bildet Git zusammen mit Github ein mächtiges Werkzeug für die Planung von Projekten und die kontinuierliche Arbeit</w:t>
+      </w:r>
+      <w:r>
+        <w:t xml:space="preserve"> an unterschiedlichen Aspekten dieser. Github bietet den Entwicklern die ihren Code und auch andere Dateien in einem Repository abzulegen. Andere Entwickler haben dann die Möglichkeit in verschiedenen </w:t>
+      </w:r>
+      <w:proofErr w:type="spellStart"/>
+      <w:r>
+        <w:t>Branches</w:t>
+      </w:r>
+      <w:proofErr w:type="spellEnd"/>
+      <w:r>
+        <w:t xml:space="preserve"> des Projekts zu arbeiten. So können Features in mehreren </w:t>
+      </w:r>
+      <w:proofErr w:type="spellStart"/>
+      <w:r>
+        <w:t>Branches</w:t>
+      </w:r>
+      <w:proofErr w:type="spellEnd"/>
+      <w:r>
+        <w:t xml:space="preserve"> mit verschiedenen Implementationen realisiert werden. Darüber hinaus können </w:t>
+      </w:r>
+      <w:proofErr w:type="spellStart"/>
+      <w:r>
+        <w:t>Issues</w:t>
+      </w:r>
+      <w:proofErr w:type="spellEnd"/>
+      <w:r>
+        <w:t xml:space="preserve"> erstellt werden, um Bugs zu verfolgen und zu beheben, oder geplante Erweiterungen zu organisieren und zu realisieren.</w:t>
+      </w:r>
+    </w:p>
+    <w:p>
+      <w:r>
+        <w:t xml:space="preserve">Daraus resultierend wurde für das Projekt ein eigener Git/Github Account angelegt (siehe </w:t>
+      </w:r>
+      <w:r>
+        <w:fldChar w:fldCharType="begin"/>
+      </w:r>
+      <w:r>
+        <w:instrText xml:space="preserve"> REF _Ref487030211 \w \h </w:instrText>
+      </w:r>
+      <w:r>
+        <w:fldChar w:fldCharType="separate"/>
+      </w:r>
+      <w:r>
+        <w:t>1.3.3</w:t>
+      </w:r>
+      <w:r>
+        <w:fldChar w:fldCharType="end"/>
+      </w:r>
+      <w:r>
+        <w:t xml:space="preserve"> </w:t>
+      </w:r>
+      <w:r>
+        <w:fldChar w:fldCharType="begin"/>
+      </w:r>
+      <w:r>
+        <w:instrText xml:space="preserve"> REF _Ref487030211 \h </w:instrText>
+      </w:r>
+      <w:r>
+        <w:fldChar w:fldCharType="separate"/>
+      </w:r>
+      <w:r>
+        <w:t>Accounts</w:t>
+      </w:r>
+      <w:r>
+        <w:fldChar w:fldCharType="end"/>
+      </w:r>
+      <w:r>
+        <w:t>). Über diesen Account wurde ein öffentliches Repository angelegt, welches unter der GPL-3.0 Lizenz steht. Um ein privates Repository anzulegen würden monatlichen Kosten von min. 7 $ anfallen. Durch diesen Account können zentral über den Account der Studienarbeit weitere „Mitarbeiter“ zum Projekt hinzugefügt werden. Dadurch können dem Projekt dynamisch die Accounts der Studenten hinzugefügt werden, welche gerade an der Studienarbeit arbeiten.</w:t>
+      </w:r>
+      <w:r>
+        <w:t xml:space="preserve"> Durch das von Github bereitgestellte Wiki können Studenten eine Dokumentation für ihre Nachfolger hinterlassen, die leicht zu finden ist, und ebenfalls mit dem Fortschritt des Projektes angepasst werden kann.</w:t>
+      </w:r>
+      <w:bookmarkStart w:id="5" w:name="_GoBack"/>
+      <w:bookmarkEnd w:id="5"/>
+      <w:r>
+        <w:t xml:space="preserve"> </w:t>
+      </w:r>
+    </w:p>
+    <w:p>
+      <w:pPr>
+        <w:pStyle w:val="berschrift3"/>
+      </w:pPr>
+      <w:proofErr w:type="spellStart"/>
+      <w:r>
+        <w:t>KeePass</w:t>
+      </w:r>
+      <w:proofErr w:type="spellEnd"/>
+    </w:p>
+    <w:p>
+      <w:pPr>
+        <w:pStyle w:val="berschrift3"/>
+      </w:pPr>
+      <w:bookmarkStart w:id="6" w:name="_Ref487030211"/>
+      <w:r>
+        <w:t>Accounts</w:t>
+      </w:r>
+      <w:bookmarkEnd w:id="6"/>
     </w:p>
     <w:p>
       <w:pPr>
@@ -3538,7 +3832,7 @@
           <w:szCs w:val="26"/>
         </w:rPr>
       </w:pPr>
-      <w:bookmarkStart w:id="3" w:name="_Toc486928253"/>
+      <w:bookmarkStart w:id="7" w:name="_Toc486928253"/>
       <w:r>
         <w:br w:type="page"/>
       </w:r>
@@ -3546,16 +3840,36 @@
     <w:p>
       <w:pPr>
         <w:pStyle w:val="berschrift2"/>
-        <w:rPr>
-          <w:sz w:val="28"/>
-          <w:szCs w:val="24"/>
-        </w:rPr>
       </w:pPr>
       <w:r>
         <w:lastRenderedPageBreak/>
         <w:t>Umbau des Labors</w:t>
       </w:r>
-      <w:bookmarkEnd w:id="3"/>
+      <w:bookmarkEnd w:id="7"/>
+    </w:p>
+    <w:p>
+      <w:pPr>
+        <w:pStyle w:val="berschrift3"/>
+      </w:pPr>
+      <w:r>
+        <w:t xml:space="preserve">Rückrüstung der </w:t>
+      </w:r>
+      <w:proofErr w:type="spellStart"/>
+      <w:r>
+        <w:t>Beamer</w:t>
+      </w:r>
+      <w:proofErr w:type="spellEnd"/>
+      <w:r>
+        <w:t xml:space="preserve"> und Leinwände</w:t>
+      </w:r>
+    </w:p>
+    <w:p>
+      <w:pPr>
+        <w:pStyle w:val="berschrift3"/>
+      </w:pPr>
+      <w:r>
+        <w:t>Aufbau der VR-Hardware</w:t>
+      </w:r>
     </w:p>
     <w:p>
       <w:pPr>
@@ -3578,8 +3892,6 @@
           <w:szCs w:val="24"/>
         </w:rPr>
       </w:pPr>
-      <w:bookmarkStart w:id="4" w:name="_GoBack"/>
-      <w:bookmarkEnd w:id="4"/>
       <w:r>
         <w:lastRenderedPageBreak/>
         <w:t>Zusammenfassung</w:t>
@@ -3603,11 +3915,15 @@
       <w:pPr>
         <w:pStyle w:val="berschrift1"/>
       </w:pPr>
-      <w:bookmarkStart w:id="5" w:name="_Toc486928254"/>
+      <w:bookmarkStart w:id="8" w:name="_Toc486928254"/>
+      <w:bookmarkStart w:id="9" w:name="_Ref487006896"/>
+      <w:bookmarkStart w:id="10" w:name="_Ref487006900"/>
       <w:r>
         <w:t>Wissenschaftliche Arbeiten</w:t>
       </w:r>
-      <w:bookmarkEnd w:id="5"/>
+      <w:bookmarkEnd w:id="8"/>
+      <w:bookmarkEnd w:id="9"/>
+      <w:bookmarkEnd w:id="10"/>
     </w:p>
     <w:p>
       <w:pPr>
@@ -3625,7 +3941,7 @@
       <w:pPr>
         <w:pStyle w:val="berschrift2"/>
       </w:pPr>
-      <w:bookmarkStart w:id="6" w:name="_Toc486928255"/>
+      <w:bookmarkStart w:id="11" w:name="_Toc486928255"/>
       <w:r>
         <w:lastRenderedPageBreak/>
         <w:t>Einleitung</w:t>
@@ -3668,57 +3984,57 @@
         <w:lastRenderedPageBreak/>
         <w:t>Bisheriges Konzept</w:t>
       </w:r>
-      <w:bookmarkEnd w:id="6"/>
+      <w:bookmarkEnd w:id="11"/>
     </w:p>
     <w:p>
       <w:pPr>
         <w:pStyle w:val="berschrift3"/>
       </w:pPr>
-      <w:bookmarkStart w:id="7" w:name="_Toc486928256"/>
+      <w:bookmarkStart w:id="12" w:name="_Toc486928256"/>
       <w:r>
         <w:t>Stereoskopische Projektion</w:t>
       </w:r>
-      <w:bookmarkEnd w:id="7"/>
+      <w:bookmarkEnd w:id="12"/>
     </w:p>
     <w:p>
       <w:pPr>
         <w:pStyle w:val="berschrift3"/>
       </w:pPr>
-      <w:bookmarkStart w:id="8" w:name="_Toc486928257"/>
+      <w:bookmarkStart w:id="13" w:name="_Toc486928257"/>
       <w:r>
         <w:t>Systemaufbau</w:t>
       </w:r>
-      <w:bookmarkEnd w:id="8"/>
+      <w:bookmarkEnd w:id="13"/>
     </w:p>
     <w:p>
       <w:pPr>
         <w:pStyle w:val="berschrift3"/>
       </w:pPr>
-      <w:bookmarkStart w:id="9" w:name="_Toc486928258"/>
+      <w:bookmarkStart w:id="14" w:name="_Toc486928258"/>
       <w:r>
         <w:t>Gestensteuerung</w:t>
       </w:r>
-      <w:bookmarkEnd w:id="9"/>
+      <w:bookmarkEnd w:id="14"/>
     </w:p>
     <w:p>
       <w:pPr>
         <w:pStyle w:val="berschrift3"/>
       </w:pPr>
-      <w:bookmarkStart w:id="10" w:name="_Toc486928259"/>
+      <w:bookmarkStart w:id="15" w:name="_Toc486928259"/>
       <w:r>
         <w:t>Betrachtung</w:t>
       </w:r>
-      <w:bookmarkEnd w:id="10"/>
+      <w:bookmarkEnd w:id="15"/>
     </w:p>
     <w:p>
       <w:pPr>
         <w:pStyle w:val="berschrift3"/>
       </w:pPr>
-      <w:bookmarkStart w:id="11" w:name="_Toc486928260"/>
+      <w:bookmarkStart w:id="16" w:name="_Toc486928260"/>
       <w:r>
         <w:t>Fazit</w:t>
       </w:r>
-      <w:bookmarkEnd w:id="11"/>
+      <w:bookmarkEnd w:id="16"/>
     </w:p>
     <w:p>
       <w:pPr>
@@ -3737,12 +4053,12 @@
       <w:pPr>
         <w:pStyle w:val="berschrift2"/>
       </w:pPr>
-      <w:bookmarkStart w:id="12" w:name="_Toc486928261"/>
+      <w:bookmarkStart w:id="17" w:name="_Toc486928261"/>
       <w:r>
         <w:lastRenderedPageBreak/>
         <w:t>Der Umstieg auf V</w:t>
       </w:r>
-      <w:bookmarkEnd w:id="12"/>
+      <w:bookmarkEnd w:id="17"/>
       <w:r>
         <w:t>R</w:t>
       </w:r>
@@ -3751,11 +4067,11 @@
       <w:pPr>
         <w:pStyle w:val="berschrift3"/>
       </w:pPr>
-      <w:bookmarkStart w:id="13" w:name="_Toc486928262"/>
+      <w:bookmarkStart w:id="18" w:name="_Toc486928262"/>
       <w:r>
         <w:t>Neue Technologien</w:t>
       </w:r>
-      <w:bookmarkEnd w:id="13"/>
+      <w:bookmarkEnd w:id="18"/>
     </w:p>
     <w:p>
       <w:pPr>
@@ -3790,11 +4106,11 @@
       <w:pPr>
         <w:pStyle w:val="berschrift3"/>
       </w:pPr>
-      <w:bookmarkStart w:id="14" w:name="_Toc486928263"/>
+      <w:bookmarkStart w:id="19" w:name="_Toc486928263"/>
       <w:r>
         <w:t>Brillenauswahl</w:t>
       </w:r>
-      <w:bookmarkEnd w:id="14"/>
+      <w:bookmarkEnd w:id="19"/>
     </w:p>
     <w:p>
       <w:pPr>
@@ -3813,23 +4129,23 @@
       <w:pPr>
         <w:pStyle w:val="berschrift2"/>
       </w:pPr>
-      <w:bookmarkStart w:id="15" w:name="_Toc486928264"/>
+      <w:bookmarkStart w:id="20" w:name="_Toc486928264"/>
       <w:r>
         <w:lastRenderedPageBreak/>
         <w:t>Grundlagen</w:t>
       </w:r>
-      <w:bookmarkEnd w:id="15"/>
+      <w:bookmarkEnd w:id="20"/>
     </w:p>
     <w:p>
       <w:pPr>
         <w:pStyle w:val="berschrift3"/>
       </w:pPr>
-      <w:bookmarkStart w:id="16" w:name="_Toc486928265"/>
+      <w:bookmarkStart w:id="21" w:name="_Toc486928265"/>
       <w:proofErr w:type="spellStart"/>
       <w:r>
         <w:t>Unity</w:t>
       </w:r>
-      <w:bookmarkEnd w:id="16"/>
+      <w:bookmarkEnd w:id="21"/>
       <w:proofErr w:type="spellEnd"/>
     </w:p>
     <w:p>
@@ -3849,12 +4165,12 @@
       <w:pPr>
         <w:pStyle w:val="berschrift3"/>
       </w:pPr>
-      <w:bookmarkStart w:id="17" w:name="_Toc486928266"/>
+      <w:bookmarkStart w:id="22" w:name="_Toc486928266"/>
       <w:r>
         <w:lastRenderedPageBreak/>
         <w:t>Blender</w:t>
       </w:r>
-      <w:bookmarkEnd w:id="17"/>
+      <w:bookmarkEnd w:id="22"/>
     </w:p>
     <w:p>
       <w:pPr>
@@ -3873,12 +4189,12 @@
       <w:pPr>
         <w:pStyle w:val="berschrift3"/>
       </w:pPr>
-      <w:bookmarkStart w:id="18" w:name="_Toc486928267"/>
+      <w:bookmarkStart w:id="23" w:name="_Toc486928267"/>
       <w:r>
         <w:lastRenderedPageBreak/>
         <w:t>Dateiformate</w:t>
       </w:r>
-      <w:bookmarkEnd w:id="18"/>
+      <w:bookmarkEnd w:id="23"/>
     </w:p>
     <w:p>
       <w:pPr>
@@ -3897,13 +4213,13 @@
       <w:pPr>
         <w:pStyle w:val="berschrift3"/>
       </w:pPr>
-      <w:bookmarkStart w:id="19" w:name="_Toc486928268"/>
+      <w:bookmarkStart w:id="24" w:name="_Toc486928268"/>
       <w:proofErr w:type="spellStart"/>
       <w:r>
         <w:lastRenderedPageBreak/>
         <w:t>SteamVR</w:t>
       </w:r>
-      <w:bookmarkEnd w:id="19"/>
+      <w:bookmarkEnd w:id="24"/>
       <w:proofErr w:type="spellEnd"/>
     </w:p>
     <w:p>
@@ -3923,22 +4239,22 @@
       <w:pPr>
         <w:pStyle w:val="berschrift2"/>
       </w:pPr>
-      <w:bookmarkStart w:id="20" w:name="_Toc486928269"/>
+      <w:bookmarkStart w:id="25" w:name="_Toc486928269"/>
       <w:r>
         <w:lastRenderedPageBreak/>
         <w:t>Demonstrationsfähige Szene</w:t>
       </w:r>
-      <w:bookmarkEnd w:id="20"/>
+      <w:bookmarkEnd w:id="25"/>
     </w:p>
     <w:p>
       <w:pPr>
         <w:pStyle w:val="berschrift3"/>
       </w:pPr>
-      <w:bookmarkStart w:id="21" w:name="_Toc486928270"/>
+      <w:bookmarkStart w:id="26" w:name="_Toc486928270"/>
       <w:r>
         <w:t>Anforderungen</w:t>
       </w:r>
-      <w:bookmarkEnd w:id="21"/>
+      <w:bookmarkEnd w:id="26"/>
     </w:p>
     <w:p>
       <w:pPr>
@@ -3957,7 +4273,7 @@
       <w:pPr>
         <w:pStyle w:val="berschrift3"/>
       </w:pPr>
-      <w:bookmarkStart w:id="22" w:name="_Toc486928271"/>
+      <w:bookmarkStart w:id="27" w:name="_Toc486928271"/>
       <w:r>
         <w:lastRenderedPageBreak/>
         <w:t xml:space="preserve">Load at </w:t>
@@ -3966,7 +4282,7 @@
       <w:r>
         <w:t>Runtime</w:t>
       </w:r>
-      <w:bookmarkEnd w:id="22"/>
+      <w:bookmarkEnd w:id="27"/>
       <w:proofErr w:type="spellEnd"/>
     </w:p>
     <w:p>
@@ -4007,12 +4323,12 @@
       <w:pPr>
         <w:pStyle w:val="berschrift3"/>
       </w:pPr>
-      <w:bookmarkStart w:id="23" w:name="_Toc486928272"/>
+      <w:bookmarkStart w:id="28" w:name="_Toc486928272"/>
       <w:r>
         <w:lastRenderedPageBreak/>
         <w:t>Interaktion</w:t>
       </w:r>
-      <w:bookmarkEnd w:id="23"/>
+      <w:bookmarkEnd w:id="28"/>
     </w:p>
     <w:p>
       <w:pPr>
@@ -4031,22 +4347,22 @@
       <w:pPr>
         <w:pStyle w:val="berschrift3"/>
       </w:pPr>
-      <w:bookmarkStart w:id="24" w:name="_Toc486928273"/>
+      <w:bookmarkStart w:id="29" w:name="_Toc486928273"/>
       <w:r>
         <w:lastRenderedPageBreak/>
         <w:t>Herausforderungen</w:t>
       </w:r>
-      <w:bookmarkEnd w:id="24"/>
+      <w:bookmarkEnd w:id="29"/>
     </w:p>
     <w:p>
       <w:pPr>
         <w:pStyle w:val="berschrift2"/>
       </w:pPr>
-      <w:bookmarkStart w:id="25" w:name="_Toc486928274"/>
+      <w:bookmarkStart w:id="30" w:name="_Toc486928274"/>
       <w:r>
         <w:t>Zusammenfassung</w:t>
       </w:r>
-      <w:bookmarkEnd w:id="25"/>
+      <w:bookmarkEnd w:id="30"/>
     </w:p>
     <w:p>
       <w:pPr>
@@ -4065,22 +4381,22 @@
       <w:pPr>
         <w:pStyle w:val="berschrift2"/>
       </w:pPr>
-      <w:bookmarkStart w:id="26" w:name="_Toc486928275"/>
+      <w:bookmarkStart w:id="31" w:name="_Toc486928275"/>
       <w:r>
         <w:lastRenderedPageBreak/>
         <w:t>Ausblick</w:t>
       </w:r>
-      <w:bookmarkEnd w:id="26"/>
+      <w:bookmarkEnd w:id="31"/>
     </w:p>
     <w:p>
       <w:pPr>
         <w:pStyle w:val="berschrift3"/>
       </w:pPr>
-      <w:bookmarkStart w:id="27" w:name="_Toc486928276"/>
+      <w:bookmarkStart w:id="32" w:name="_Toc486928276"/>
       <w:r>
         <w:t>Zusammenarbeit mit anderen Studienarbeiten</w:t>
       </w:r>
-      <w:bookmarkEnd w:id="27"/>
+      <w:bookmarkEnd w:id="32"/>
     </w:p>
     <w:p>
       <w:pPr>
@@ -4117,21 +4433,21 @@
       <w:pPr>
         <w:pStyle w:val="berschrift3"/>
       </w:pPr>
-      <w:bookmarkStart w:id="28" w:name="_Toc486928277"/>
+      <w:bookmarkStart w:id="33" w:name="_Toc486928277"/>
       <w:r>
         <w:t>Upgrades</w:t>
       </w:r>
-      <w:bookmarkEnd w:id="28"/>
+      <w:bookmarkEnd w:id="33"/>
     </w:p>
     <w:p>
       <w:pPr>
         <w:pStyle w:val="berschrift3"/>
       </w:pPr>
-      <w:bookmarkStart w:id="29" w:name="_Toc486928278"/>
+      <w:bookmarkStart w:id="34" w:name="_Toc486928278"/>
       <w:r>
         <w:t>Erweiterungen</w:t>
       </w:r>
-      <w:bookmarkEnd w:id="29"/>
+      <w:bookmarkEnd w:id="34"/>
     </w:p>
     <w:sectPr>
       <w:pgSz w:w="11906" w:h="16838"/>
@@ -4209,7 +4525,7 @@
           <w:rPr>
             <w:noProof/>
           </w:rPr>
-          <w:t>20</w:t>
+          <w:t>5</w:t>
         </w:r>
         <w:r>
           <w:fldChar w:fldCharType="end"/>
@@ -4286,6 +4602,7 @@
       <w:dataBinding w:prefixMappings="xmlns:ns0='http://purl.org/dc/elements/1.1/' xmlns:ns1='http://schemas.openxmlformats.org/package/2006/metadata/core-properties' " w:xpath="/ns1:coreProperties[1]/ns0:title[1]" w:storeItemID="{6C3C8BC8-F283-45AE-878A-BAB7291924A1}"/>
       <w:text/>
     </w:sdtPr>
+    <w:sdtEndPr/>
     <w:sdtContent>
       <w:p>
         <w:pPr>
@@ -5477,7 +5794,6 @@
   <w:style w:type="character" w:default="1" w:styleId="Absatz-Standardschriftart">
     <w:name w:val="Default Paragraph Font"/>
     <w:uiPriority w:val="1"/>
-    <w:semiHidden/>
     <w:unhideWhenUsed/>
   </w:style>
   <w:style w:type="table" w:default="1" w:styleId="NormaleTabelle">
@@ -6268,7 +6584,6 @@
   <w:style w:type="character" w:default="1" w:styleId="Absatz-Standardschriftart">
     <w:name w:val="Default Paragraph Font"/>
     <w:uiPriority w:val="1"/>
-    <w:semiHidden/>
     <w:unhideWhenUsed/>
   </w:style>
   <w:style w:type="table" w:default="1" w:styleId="NormaleTabelle">
@@ -6831,6 +7146,7 @@
     <w:rsidRoot w:val="006509D7"/>
     <w:rsid w:val="003C5460"/>
     <w:rsid w:val="006509D7"/>
+    <w:rsid w:val="008907FD"/>
     <w:rsid w:val="00C12E1A"/>
   </w:rsids>
   <m:mathPr>
@@ -7561,7 +7877,7 @@
   <a:extraClrSchemeLst/>
   <a:extLst>
     <a:ext uri="{05A4C25C-085E-4340-85A3-A5531E510DB2}">
-      <thm15:themeFamily xmlns:thm15="http://schemas.microsoft.com/office/thememl/2012/main" xmlns="" name="Office Theme" id="{62F939B6-93AF-4DB8-9C6B-D6C7DFDC589F}" vid="{4A3C46E8-61CC-4603-A589-7422A47A8E4A}"/>
+      <thm15:themeFamily xmlns="" xmlns:thm15="http://schemas.microsoft.com/office/thememl/2012/main" name="Office Theme" id="{62F939B6-93AF-4DB8-9C6B-D6C7DFDC589F}" vid="{4A3C46E8-61CC-4603-A589-7422A47A8E4A}"/>
     </a:ext>
   </a:extLst>
 </a:theme>
@@ -7572,7 +7888,7 @@
 </file>
 
 <file path=customXml/itemProps1.xml><?xml version="1.0" encoding="utf-8"?>
-<ds:datastoreItem xmlns:ds="http://schemas.openxmlformats.org/officeDocument/2006/customXml" ds:itemID="{DCF17CB5-1422-4713-BCD9-C8940A61E170}">
+<ds:datastoreItem xmlns:ds="http://schemas.openxmlformats.org/officeDocument/2006/customXml" ds:itemID="{5512132C-A641-4873-A1C9-7AA6C5B3AB07}">
   <ds:schemaRefs>
     <ds:schemaRef ds:uri="http://schemas.openxmlformats.org/officeDocument/2006/bibliography"/>
   </ds:schemaRefs>

</xml_diff>

<commit_message>
update Kap 1 done
</commit_message>
<xml_diff>
--- a/Bericht 2017/Bericht.docx
+++ b/Bericht 2017/Bericht.docx
@@ -45,6 +45,7 @@
         <w:dataBinding w:prefixMappings="xmlns:ns0='http://purl.org/dc/elements/1.1/' xmlns:ns1='http://schemas.openxmlformats.org/package/2006/metadata/core-properties' " w:xpath="/ns1:coreProperties[1]/ns0:title[1]" w:storeItemID="{6C3C8BC8-F283-45AE-878A-BAB7291924A1}"/>
         <w:text/>
       </w:sdtPr>
+      <w:sdtEndPr/>
       <w:sdtContent>
         <w:p>
           <w:pPr>
@@ -122,6 +123,7 @@
         <w:dataBinding w:prefixMappings="xmlns:ns0='http://purl.org/dc/elements/1.1/' xmlns:ns1='http://schemas.openxmlformats.org/package/2006/metadata/core-properties' " w:xpath="/ns1:coreProperties[1]/ns1:keywords[1]" w:storeItemID="{6C3C8BC8-F283-45AE-878A-BAB7291924A1}"/>
         <w:text/>
       </w:sdtPr>
+      <w:sdtEndPr/>
       <w:sdtContent>
         <w:p>
           <w:pPr>
@@ -671,6 +673,7 @@
         <w:dataBinding w:prefixMappings="xmlns:ns0='http://purl.org/dc/elements/1.1/' xmlns:ns1='http://schemas.openxmlformats.org/package/2006/metadata/core-properties' " w:xpath="/ns1:coreProperties[1]/ns0:title[1]" w:storeItemID="{6C3C8BC8-F283-45AE-878A-BAB7291924A1}"/>
         <w:text/>
       </w:sdtPr>
+      <w:sdtEndPr/>
       <w:sdtContent>
         <w:p>
           <w:pPr>
@@ -4690,12 +4693,7 @@
         <w:fldChar w:fldCharType="end"/>
       </w:r>
       <w:r>
-        <w:t>“, welches sich ausschließlich mit strukturellen Arbeiten rund um das Projekt „Stereo X Labor“ befasst. Hier werden alle Arbeiten dok</w:t>
-      </w:r>
-      <w:bookmarkStart w:id="0" w:name="_GoBack"/>
-      <w:bookmarkEnd w:id="0"/>
-      <w:r>
-        <w:t xml:space="preserve">umentiert, die sich nicht direkt mit dem technologischen Fortschritt des Projektes befassen. Das Gegenstück zu strukturellen Arbeiten bilden wissenschaftliche Arbeiten, welche das Projekt vorantreiben. Diese werden im </w:t>
+        <w:t xml:space="preserve">“, welches sich ausschließlich mit strukturellen Arbeiten rund um das Projekt „Stereo X Labor“ befasst. Hier werden alle Arbeiten dokumentiert, die sich nicht direkt mit dem technologischen Fortschritt des Projektes befassen. Das Gegenstück zu strukturellen Arbeiten bilden wissenschaftliche Arbeiten, welche das Projekt vorantreiben. Diese werden im </w:t>
       </w:r>
       <w:r>
         <w:fldChar w:fldCharType="begin"/>
@@ -4750,15 +4748,15 @@
       <w:pPr>
         <w:pStyle w:val="berschrift1"/>
       </w:pPr>
-      <w:bookmarkStart w:id="1" w:name="_Ref487006847"/>
-      <w:bookmarkStart w:id="2" w:name="_Ref487006854"/>
-      <w:bookmarkStart w:id="3" w:name="_Toc487199965"/>
+      <w:bookmarkStart w:id="0" w:name="_Ref487006847"/>
+      <w:bookmarkStart w:id="1" w:name="_Ref487006854"/>
+      <w:bookmarkStart w:id="2" w:name="_Toc487199965"/>
       <w:r>
         <w:t>Strukturelle Arbeiten</w:t>
       </w:r>
+      <w:bookmarkEnd w:id="0"/>
       <w:bookmarkEnd w:id="1"/>
       <w:bookmarkEnd w:id="2"/>
-      <w:bookmarkEnd w:id="3"/>
     </w:p>
     <w:p>
       <w:pPr>
@@ -4767,64 +4765,64 @@
       <w:r>
         <w:br w:type="page"/>
       </w:r>
-      <w:bookmarkStart w:id="4" w:name="_Toc487199966"/>
+      <w:bookmarkStart w:id="3" w:name="_Toc487199966"/>
       <w:r>
         <w:lastRenderedPageBreak/>
         <w:t>Einleitung</w:t>
       </w:r>
+      <w:bookmarkEnd w:id="3"/>
+    </w:p>
+    <w:p>
+      <w:pPr>
+        <w:pStyle w:val="berschrift3"/>
+      </w:pPr>
+      <w:bookmarkStart w:id="4" w:name="_Toc487199967"/>
+      <w:r>
+        <w:t>Motivation</w:t>
+      </w:r>
       <w:bookmarkEnd w:id="4"/>
     </w:p>
     <w:p>
+      <w:r>
+        <w:t xml:space="preserve">Da Studienarbeiten von vielen Studenten bearbeitet werden und diese oft nur über einen relativ kurzen Zeitraum an diesen arbeiten, kommt es vor, und so trifft es auch auf diese Studienarbeit zu, dass viele verschiedene Dokumentationen und Systeme parallel existieren. So wird im Laufe der Zeit viel neue Hardware angeschafft, ohne einen genauen Überblick darüber zu haben, was bereits existiert oder eventuell auch fehlt, obwohl es eigentlich zum Projekt gehört. </w:t>
+      </w:r>
+      <w:r>
+        <w:t>Auch</w:t>
+      </w:r>
+      <w:r>
+        <w:t xml:space="preserve"> Software</w:t>
+      </w:r>
+      <w:r>
+        <w:t>, egal ob selbst entwickelt oder von anderen Anbietern,</w:t>
+      </w:r>
+      <w:r>
+        <w:t xml:space="preserve"> ist in Studienarbeiten oft ein leidiges Thema, da jeder Student </w:t>
+      </w:r>
+      <w:r>
+        <w:t>eine andere Vorstellung von der idealen Verwaltung</w:t>
+      </w:r>
+      <w:r>
+        <w:t xml:space="preserve"> </w:t>
+      </w:r>
+      <w:r>
+        <w:t xml:space="preserve">dieser </w:t>
+      </w:r>
+      <w:r>
+        <w:t>hat. Dies führt dazu, dass im darauffolgenden Studienjahr zunächst viel Zeit damit verbracht werden muss um sich einen Überblick über den Stand der Arbeit zu machen.</w:t>
+      </w:r>
+      <w:r>
+        <w:t xml:space="preserve"> In den Berichten der Studienarbeiten wird oft auch wenig bis gar nicht dokumentiert, wo und ob sich die entwickelte Software auf dem System befindet. Selbst wenn diese dann gefunden wird, ist diese oft spärlich dokumentiert.</w:t>
+      </w:r>
+    </w:p>
+    <w:p>
       <w:pPr>
         <w:pStyle w:val="berschrift3"/>
       </w:pPr>
-      <w:bookmarkStart w:id="5" w:name="_Toc487199967"/>
-      <w:r>
-        <w:t>Motivation</w:t>
+      <w:bookmarkStart w:id="5" w:name="_Toc487199968"/>
+      <w:r>
+        <w:t>Zielsetzung</w:t>
       </w:r>
       <w:bookmarkEnd w:id="5"/>
-    </w:p>
-    <w:p>
-      <w:r>
-        <w:t xml:space="preserve">Da Studienarbeiten von vielen Studenten bearbeitet werden und diese oft nur über einen relativ kurzen Zeitraum an diesen arbeiten, kommt es vor, und so trifft es auch auf diese Studienarbeit zu, dass viele verschiedene Dokumentationen und Systeme parallel existieren. So wird im Laufe der Zeit viel neue Hardware angeschafft, ohne einen genauen Überblick darüber zu haben, was bereits existiert oder eventuell auch fehlt, obwohl es eigentlich zum Projekt gehört. </w:t>
-      </w:r>
-      <w:r>
-        <w:t>Auch</w:t>
-      </w:r>
-      <w:r>
-        <w:t xml:space="preserve"> Software</w:t>
-      </w:r>
-      <w:r>
-        <w:t>, egal ob selbst entwickelt oder von anderen Anbietern,</w:t>
-      </w:r>
-      <w:r>
-        <w:t xml:space="preserve"> ist in Studienarbeiten oft ein leidiges Thema, da jeder Student </w:t>
-      </w:r>
-      <w:r>
-        <w:t>eine andere Vorstellung von der idealen Verwaltung</w:t>
-      </w:r>
-      <w:r>
-        <w:t xml:space="preserve"> </w:t>
-      </w:r>
-      <w:r>
-        <w:t xml:space="preserve">dieser </w:t>
-      </w:r>
-      <w:r>
-        <w:t>hat. Dies führt dazu, dass im darauffolgenden Studienjahr zunächst viel Zeit damit verbracht werden muss um sich einen Überblick über den Stand der Arbeit zu machen.</w:t>
-      </w:r>
-      <w:r>
-        <w:t xml:space="preserve"> In den Berichten der Studienarbeiten wird oft auch wenig bis gar nicht dokumentiert, wo und ob sich die entwickelte Software auf dem System befindet. Selbst wenn diese dann gefunden wird, ist diese oft spärlich dokumentiert.</w:t>
-      </w:r>
-    </w:p>
-    <w:p>
-      <w:pPr>
-        <w:pStyle w:val="berschrift3"/>
-      </w:pPr>
-      <w:bookmarkStart w:id="6" w:name="_Toc487199968"/>
-      <w:r>
-        <w:t>Zielsetzung</w:t>
-      </w:r>
-      <w:bookmarkEnd w:id="6"/>
     </w:p>
     <w:p>
       <w:pPr>
@@ -4848,42 +4846,42 @@
       <w:pPr>
         <w:pStyle w:val="berschrift2"/>
       </w:pPr>
-      <w:bookmarkStart w:id="7" w:name="_Toc487199969"/>
+      <w:bookmarkStart w:id="6" w:name="_Toc487199969"/>
       <w:r>
         <w:lastRenderedPageBreak/>
         <w:t>Erfassung des Inventars</w:t>
       </w:r>
+      <w:bookmarkEnd w:id="6"/>
+    </w:p>
+    <w:p>
+      <w:pPr>
+        <w:pStyle w:val="berschrift3"/>
+      </w:pPr>
+      <w:bookmarkStart w:id="7" w:name="_Toc487199970"/>
+      <w:r>
+        <w:t>Gründe für die Inventur</w:t>
+      </w:r>
       <w:bookmarkEnd w:id="7"/>
     </w:p>
     <w:p>
+      <w:r>
+        <w:t>Durch das ständig wachsende Inventar der Studienarbeit ist es mit der Zeit schwierig geworden den Überblick darüber zu wahren. Zudem ist es leider vorgekommen, dass Gegenstände ohne Hinweise auf ihren Verbleib verschwinden. Um für die Zukunft einen besseren Überblick zu haben und auch den Materialschwund einzudämmen, wurde zu Beginn eine Inventur durchgeführt. Hierbei wurden alle Gegenstände, welche eindeutig der Studienarbeit zugeordnet werden können, in einer Liste erfasst. Damit ist der aktuelle Bestand festgehalten. In Zukunft kann diese Liste aktualisiert werden, sollten sich Änderungen im Bestand der Studienarbeit ergeben. Durch eine gewissenhafte Führung dieser Inventarliste kann auch der Kreis der Verdächtigen eingeschränkt werden, sollten Teile der teilweise sehr teuren Ausstattung verschwinden.</w:t>
+      </w:r>
+    </w:p>
+    <w:p>
+      <w:r>
+        <w:t>Da diese Studienarbeit sich das Labor mit anderen Studienarbeiten teilt wurden während der Inventur alle Gegenstände in Kisten verstaut. Dies trägt zu einem ordentlicheren Zustand des Labors bei, und macht es einfacher die Gegenstände im Labor den einzelnen Studienarbeiten zuzuordnen.</w:t>
+      </w:r>
+    </w:p>
+    <w:p>
       <w:pPr>
         <w:pStyle w:val="berschrift3"/>
       </w:pPr>
-      <w:bookmarkStart w:id="8" w:name="_Toc487199970"/>
-      <w:r>
-        <w:t>Gründe für die Inventur</w:t>
+      <w:bookmarkStart w:id="8" w:name="_Toc487199971"/>
+      <w:r>
+        <w:t>Ergebnisse</w:t>
       </w:r>
       <w:bookmarkEnd w:id="8"/>
-    </w:p>
-    <w:p>
-      <w:r>
-        <w:t>Durch das ständig wachsende Inventar der Studienarbeit ist es mit der Zeit schwierig geworden den Überblick darüber zu wahren. Zudem ist es leider vorgekommen, dass Gegenstände ohne Hinweise auf ihren Verbleib verschwinden. Um für die Zukunft einen besseren Überblick zu haben und auch den Materialschwund einzudämmen, wurde zu Beginn eine Inventur durchgeführt. Hierbei wurden alle Gegenstände, welche eindeutig der Studienarbeit zugeordnet werden können, in einer Liste erfasst. Damit ist der aktuelle Bestand festgehalten. In Zukunft kann diese Liste aktualisiert werden, sollten sich Änderungen im Bestand der Studienarbeit ergeben. Durch eine gewissenhafte Führung dieser Inventarliste kann auch der Kreis der Verdächtigen eingeschränkt werden, sollten Teile der teilweise sehr teuren Ausstattung verschwinden.</w:t>
-      </w:r>
-    </w:p>
-    <w:p>
-      <w:r>
-        <w:t>Da diese Studienarbeit sich das Labor mit anderen Studienarbeiten teilt wurden während der Inventur alle Gegenstände in Kisten verstaut. Dies trägt zu einem ordentlicheren Zustand des Labors bei, und macht es einfacher die Gegenstände im Labor den einzelnen Studienarbeiten zuzuordnen.</w:t>
-      </w:r>
-    </w:p>
-    <w:p>
-      <w:pPr>
-        <w:pStyle w:val="berschrift3"/>
-      </w:pPr>
-      <w:bookmarkStart w:id="9" w:name="_Toc487199971"/>
-      <w:r>
-        <w:t>Ergebnisse</w:t>
-      </w:r>
-      <w:bookmarkEnd w:id="9"/>
     </w:p>
     <w:p>
       <w:pPr>
@@ -4902,128 +4900,128 @@
       <w:pPr>
         <w:pStyle w:val="berschrift2"/>
       </w:pPr>
-      <w:bookmarkStart w:id="10" w:name="_Toc487199972"/>
+      <w:bookmarkStart w:id="9" w:name="_Toc487199972"/>
       <w:r>
         <w:lastRenderedPageBreak/>
         <w:t>Konfigurationsmanagement</w:t>
       </w:r>
+      <w:bookmarkEnd w:id="9"/>
+    </w:p>
+    <w:p>
+      <w:pPr>
+        <w:pStyle w:val="berschrift3"/>
+      </w:pPr>
+      <w:bookmarkStart w:id="10" w:name="_Ref487196794"/>
+      <w:bookmarkStart w:id="11" w:name="_Toc487199973"/>
+      <w:r>
+        <w:t>Git</w:t>
+      </w:r>
+      <w:r>
+        <w:t>hub</w:t>
+      </w:r>
       <w:bookmarkEnd w:id="10"/>
+      <w:bookmarkEnd w:id="11"/>
+    </w:p>
+    <w:p>
+      <w:r>
+        <w:t xml:space="preserve">Nicht nur der Verlust und die Unordnung von Hardware macht es neuen Studenten schwer sich in die Thematik einer Studienarbeit einzuarbeiten. Auch digitales Chaos und fehlende Programmteile erschweren den Einstieg. Aus diesem Grund wurde entschieden, ein Tool zur </w:t>
+      </w:r>
+      <w:proofErr w:type="spellStart"/>
+      <w:r>
+        <w:t>Versionierung</w:t>
+      </w:r>
+      <w:proofErr w:type="spellEnd"/>
+      <w:r>
+        <w:t xml:space="preserve"> einzuführen. </w:t>
+      </w:r>
+      <w:r>
+        <w:t>Die W</w:t>
+      </w:r>
+      <w:r>
+        <w:t>ahl ist dabei auf Git gefallen, da dort mit Github eine Plattform geboten wird, auf der die digitalen Inhalte gespeichert werden können. Zudem bildet Git zusammen mit Github ein mächtiges Werkzeug für die Planung von Projekten und die kontinuierliche Arbeit</w:t>
+      </w:r>
+      <w:r>
+        <w:t xml:space="preserve"> an unterschiedlichen Aspekten dieser. Github bietet den Entwicklern die ihren Code und auch andere Dateien in einem Repository abzulegen. Andere Entwickler haben dann die Möglichkeit in verschiedenen </w:t>
+      </w:r>
+      <w:proofErr w:type="spellStart"/>
+      <w:r>
+        <w:t>Branches</w:t>
+      </w:r>
+      <w:proofErr w:type="spellEnd"/>
+      <w:r>
+        <w:t xml:space="preserve"> des Projekts zu arbeiten. So können Features in mehreren </w:t>
+      </w:r>
+      <w:proofErr w:type="spellStart"/>
+      <w:r>
+        <w:t>Branches</w:t>
+      </w:r>
+      <w:proofErr w:type="spellEnd"/>
+      <w:r>
+        <w:t xml:space="preserve"> mit verschiedenen Implementationen realisiert werden. Darüber hinaus können </w:t>
+      </w:r>
+      <w:proofErr w:type="spellStart"/>
+      <w:r>
+        <w:t>Issues</w:t>
+      </w:r>
+      <w:proofErr w:type="spellEnd"/>
+      <w:r>
+        <w:t xml:space="preserve"> erstellt werden, um Bugs zu verfolgen und zu beheben, oder geplante Erweiterungen zu organisieren und zu realisieren.</w:t>
+      </w:r>
+    </w:p>
+    <w:p>
+      <w:r>
+        <w:t xml:space="preserve">Daraus resultierend wurde für das Projekt ein eigener Git/Github Account angelegt (siehe </w:t>
+      </w:r>
+      <w:r>
+        <w:fldChar w:fldCharType="begin"/>
+      </w:r>
+      <w:r>
+        <w:instrText xml:space="preserve"> REF _Ref487030211 \w \h </w:instrText>
+      </w:r>
+      <w:r>
+        <w:fldChar w:fldCharType="separate"/>
+      </w:r>
+      <w:r>
+        <w:t>1.3.3</w:t>
+      </w:r>
+      <w:r>
+        <w:fldChar w:fldCharType="end"/>
+      </w:r>
+      <w:r>
+        <w:t xml:space="preserve"> </w:t>
+      </w:r>
+      <w:r>
+        <w:fldChar w:fldCharType="begin"/>
+      </w:r>
+      <w:r>
+        <w:instrText xml:space="preserve"> REF _Ref487030211 \h </w:instrText>
+      </w:r>
+      <w:r>
+        <w:fldChar w:fldCharType="separate"/>
+      </w:r>
+      <w:r>
+        <w:t>Accounts</w:t>
+      </w:r>
+      <w:r>
+        <w:fldChar w:fldCharType="end"/>
+      </w:r>
+      <w:r>
+        <w:t>). Über diesen Account wurde ein öffentliches Repository angelegt, welches unter der GPL-3.0 Lizenz steht. Um ein privates Repository anzulegen würden monatlichen Kosten von min. 7 $ anfallen. Durch diesen Account können zentral über den Account der Studienarbeit weitere „Mitarbeiter“ zum Projekt hinzugefügt werden. Dadurch können dem Projekt dynamisch die Accounts der Studenten hinzugefügt werden, welche gerade an der Studienarbeit arbeiten.</w:t>
+      </w:r>
+      <w:r>
+        <w:t xml:space="preserve"> Durch das von Github bereitgestellte Wiki können Studenten eine Dokumentation für ihre Nachfolger hinterlassen, die leicht zu finden ist, und ebenfalls mit dem Fortschritt des Projektes angepasst werden kann. </w:t>
+      </w:r>
     </w:p>
     <w:p>
       <w:pPr>
         <w:pStyle w:val="berschrift3"/>
       </w:pPr>
-      <w:bookmarkStart w:id="11" w:name="_Ref487196794"/>
-      <w:bookmarkStart w:id="12" w:name="_Toc487199973"/>
-      <w:r>
-        <w:t>Git</w:t>
-      </w:r>
-      <w:r>
-        <w:t>hub</w:t>
-      </w:r>
-      <w:bookmarkEnd w:id="11"/>
+      <w:bookmarkStart w:id="12" w:name="_Toc487199974"/>
+      <w:proofErr w:type="spellStart"/>
+      <w:r>
+        <w:t>KeePass</w:t>
+      </w:r>
       <w:bookmarkEnd w:id="12"/>
-    </w:p>
-    <w:p>
-      <w:r>
-        <w:t xml:space="preserve">Nicht nur der Verlust und die Unordnung von Hardware macht es neuen Studenten schwer sich in die Thematik einer Studienarbeit einzuarbeiten. Auch digitales Chaos und fehlende Programmteile erschweren den Einstieg. Aus diesem Grund wurde entschieden, ein Tool zur </w:t>
-      </w:r>
-      <w:proofErr w:type="spellStart"/>
-      <w:r>
-        <w:t>Versionierung</w:t>
-      </w:r>
-      <w:proofErr w:type="spellEnd"/>
-      <w:r>
-        <w:t xml:space="preserve"> einzuführen. </w:t>
-      </w:r>
-      <w:r>
-        <w:t>Die W</w:t>
-      </w:r>
-      <w:r>
-        <w:t>ahl ist dabei auf Git gefallen, da dort mit Github eine Plattform geboten wird, auf der die digitalen Inhalte gespeichert werden können. Zudem bildet Git zusammen mit Github ein mächtiges Werkzeug für die Planung von Projekten und die kontinuierliche Arbeit</w:t>
-      </w:r>
-      <w:r>
-        <w:t xml:space="preserve"> an unterschiedlichen Aspekten dieser. Github bietet den Entwicklern die ihren Code und auch andere Dateien in einem Repository abzulegen. Andere Entwickler haben dann die Möglichkeit in verschiedenen </w:t>
-      </w:r>
-      <w:proofErr w:type="spellStart"/>
-      <w:r>
-        <w:t>Branches</w:t>
-      </w:r>
-      <w:proofErr w:type="spellEnd"/>
-      <w:r>
-        <w:t xml:space="preserve"> des Projekts zu arbeiten. So können Features in mehreren </w:t>
-      </w:r>
-      <w:proofErr w:type="spellStart"/>
-      <w:r>
-        <w:t>Branches</w:t>
-      </w:r>
-      <w:proofErr w:type="spellEnd"/>
-      <w:r>
-        <w:t xml:space="preserve"> mit verschiedenen Implementationen realisiert werden. Darüber hinaus können </w:t>
-      </w:r>
-      <w:proofErr w:type="spellStart"/>
-      <w:r>
-        <w:t>Issues</w:t>
-      </w:r>
-      <w:proofErr w:type="spellEnd"/>
-      <w:r>
-        <w:t xml:space="preserve"> erstellt werden, um Bugs zu verfolgen und zu beheben, oder geplante Erweiterungen zu organisieren und zu realisieren.</w:t>
-      </w:r>
-    </w:p>
-    <w:p>
-      <w:r>
-        <w:t xml:space="preserve">Daraus resultierend wurde für das Projekt ein eigener Git/Github Account angelegt (siehe </w:t>
-      </w:r>
-      <w:r>
-        <w:fldChar w:fldCharType="begin"/>
-      </w:r>
-      <w:r>
-        <w:instrText xml:space="preserve"> REF _Ref487030211 \w \h </w:instrText>
-      </w:r>
-      <w:r>
-        <w:fldChar w:fldCharType="separate"/>
-      </w:r>
-      <w:r>
-        <w:t>1.3.3</w:t>
-      </w:r>
-      <w:r>
-        <w:fldChar w:fldCharType="end"/>
-      </w:r>
-      <w:r>
-        <w:t xml:space="preserve"> </w:t>
-      </w:r>
-      <w:r>
-        <w:fldChar w:fldCharType="begin"/>
-      </w:r>
-      <w:r>
-        <w:instrText xml:space="preserve"> REF _Ref487030211 \h </w:instrText>
-      </w:r>
-      <w:r>
-        <w:fldChar w:fldCharType="separate"/>
-      </w:r>
-      <w:r>
-        <w:t>Accounts</w:t>
-      </w:r>
-      <w:r>
-        <w:fldChar w:fldCharType="end"/>
-      </w:r>
-      <w:r>
-        <w:t>). Über diesen Account wurde ein öffentliches Repository angelegt, welches unter der GPL-3.0 Lizenz steht. Um ein privates Repository anzulegen würden monatlichen Kosten von min. 7 $ anfallen. Durch diesen Account können zentral über den Account der Studienarbeit weitere „Mitarbeiter“ zum Projekt hinzugefügt werden. Dadurch können dem Projekt dynamisch die Accounts der Studenten hinzugefügt werden, welche gerade an der Studienarbeit arbeiten.</w:t>
-      </w:r>
-      <w:r>
-        <w:t xml:space="preserve"> Durch das von Github bereitgestellte Wiki können Studenten eine Dokumentation für ihre Nachfolger hinterlassen, die leicht zu finden ist, und ebenfalls mit dem Fortschritt des Projektes angepasst werden kann. </w:t>
-      </w:r>
-    </w:p>
-    <w:p>
-      <w:pPr>
-        <w:pStyle w:val="berschrift3"/>
-      </w:pPr>
-      <w:bookmarkStart w:id="13" w:name="_Toc487199974"/>
-      <w:proofErr w:type="spellStart"/>
-      <w:r>
-        <w:t>KeePass</w:t>
-      </w:r>
-      <w:bookmarkEnd w:id="13"/>
       <w:proofErr w:type="spellEnd"/>
     </w:p>
     <w:p>
@@ -5102,13 +5100,13 @@
       <w:pPr>
         <w:pStyle w:val="berschrift3"/>
       </w:pPr>
-      <w:bookmarkStart w:id="14" w:name="_Ref487030211"/>
-      <w:bookmarkStart w:id="15" w:name="_Toc487199975"/>
+      <w:bookmarkStart w:id="13" w:name="_Ref487030211"/>
+      <w:bookmarkStart w:id="14" w:name="_Toc487199975"/>
       <w:r>
         <w:t>Accounts</w:t>
       </w:r>
+      <w:bookmarkEnd w:id="13"/>
       <w:bookmarkEnd w:id="14"/>
-      <w:bookmarkEnd w:id="15"/>
     </w:p>
     <w:p>
       <w:pPr>
@@ -5457,45 +5455,320 @@
       <w:pPr>
         <w:pStyle w:val="berschrift2"/>
       </w:pPr>
-      <w:bookmarkStart w:id="16" w:name="_Toc487199976"/>
+      <w:bookmarkStart w:id="15" w:name="_Toc487199976"/>
       <w:r>
         <w:lastRenderedPageBreak/>
         <w:t>Umbau des Labors</w:t>
       </w:r>
+      <w:bookmarkEnd w:id="15"/>
+    </w:p>
+    <w:p>
+      <w:pPr>
+        <w:pStyle w:val="berschrift3"/>
+      </w:pPr>
+      <w:bookmarkStart w:id="16" w:name="_Toc487199977"/>
+      <w:r>
+        <w:t xml:space="preserve">Rückrüstung der </w:t>
+      </w:r>
+      <w:proofErr w:type="spellStart"/>
+      <w:r>
+        <w:t>Beamer</w:t>
+      </w:r>
+      <w:proofErr w:type="spellEnd"/>
+      <w:r>
+        <w:t xml:space="preserve"> und Leinwände</w:t>
+      </w:r>
       <w:bookmarkEnd w:id="16"/>
     </w:p>
     <w:p>
+      <w:r>
+        <w:t xml:space="preserve">Die Studienarbeit um das Stereo X Labor hat bisher auf das Prinzip der Stereoskopischen Projektion gesetzt. Hierfür wurden insgesamt vier </w:t>
+      </w:r>
+      <w:proofErr w:type="spellStart"/>
+      <w:r>
+        <w:t>Beamer</w:t>
+      </w:r>
+      <w:proofErr w:type="spellEnd"/>
+      <w:r>
+        <w:t xml:space="preserve"> und zwei Leinwände benutzt (siehe </w:t>
+      </w:r>
+      <w:r>
+        <w:fldChar w:fldCharType="begin"/>
+      </w:r>
+      <w:r>
+        <w:instrText xml:space="preserve"> REF _Ref487447769 \r \h </w:instrText>
+      </w:r>
+      <w:r>
+        <w:fldChar w:fldCharType="separate"/>
+      </w:r>
+      <w:r>
+        <w:t>2.2</w:t>
+      </w:r>
+      <w:r>
+        <w:fldChar w:fldCharType="end"/>
+      </w:r>
+      <w:r>
+        <w:t xml:space="preserve"> </w:t>
+      </w:r>
+      <w:r>
+        <w:fldChar w:fldCharType="begin"/>
+      </w:r>
+      <w:r>
+        <w:instrText xml:space="preserve"> REF _Ref487447772 \h </w:instrText>
+      </w:r>
+      <w:r>
+        <w:fldChar w:fldCharType="separate"/>
+      </w:r>
+      <w:r>
+        <w:t>Bisheriges Konzept</w:t>
+      </w:r>
+      <w:r>
+        <w:fldChar w:fldCharType="end"/>
+      </w:r>
+      <w:r>
+        <w:t xml:space="preserve">). Da jedoch durch den Umstieg auf eine VR-Brille weder </w:t>
+      </w:r>
+      <w:proofErr w:type="spellStart"/>
+      <w:r>
+        <w:t>Beamer</w:t>
+      </w:r>
+      <w:proofErr w:type="spellEnd"/>
+      <w:r>
+        <w:t xml:space="preserve"> noch </w:t>
+      </w:r>
+      <w:proofErr w:type="spellStart"/>
+      <w:r>
+        <w:t>Leinweände</w:t>
+      </w:r>
+      <w:proofErr w:type="spellEnd"/>
+      <w:r>
+        <w:t xml:space="preserve"> benötigt werden, wurden diese abgebaut. Die </w:t>
+      </w:r>
+      <w:proofErr w:type="spellStart"/>
+      <w:r>
+        <w:t>Beamer</w:t>
+      </w:r>
+      <w:proofErr w:type="spellEnd"/>
+      <w:r>
+        <w:t xml:space="preserve"> waren, jeweils als Paar, an einer Halterung an einer Stange, welche an der Decke befestigt ist, montiert. Diese Halterungen wurden von den </w:t>
+      </w:r>
+      <w:proofErr w:type="spellStart"/>
+      <w:r>
+        <w:t>Beamern</w:t>
+      </w:r>
+      <w:proofErr w:type="spellEnd"/>
+      <w:r>
+        <w:t xml:space="preserve"> und der Stange entfernt. Die Stange an sich ist jedoch </w:t>
+      </w:r>
+      <w:proofErr w:type="spellStart"/>
+      <w:r>
+        <w:t>immernoch</w:t>
+      </w:r>
+      <w:proofErr w:type="spellEnd"/>
+      <w:r>
+        <w:t xml:space="preserve"> an der Decke befestigt (siehe </w:t>
+      </w:r>
+      <w:r>
+        <w:fldChar w:fldCharType="begin"/>
+      </w:r>
+      <w:r>
+        <w:instrText xml:space="preserve"> REF _Ref487447936 \w \h </w:instrText>
+      </w:r>
+      <w:r>
+        <w:fldChar w:fldCharType="separate"/>
+      </w:r>
+      <w:r>
+        <w:t>1.4.2</w:t>
+      </w:r>
+      <w:r>
+        <w:fldChar w:fldCharType="end"/>
+      </w:r>
+      <w:r>
+        <w:t xml:space="preserve"> </w:t>
+      </w:r>
+      <w:r>
+        <w:fldChar w:fldCharType="begin"/>
+      </w:r>
+      <w:r>
+        <w:instrText xml:space="preserve"> REF _Ref487447939 \h </w:instrText>
+      </w:r>
+      <w:r>
+        <w:fldChar w:fldCharType="separate"/>
+      </w:r>
+      <w:r>
+        <w:t>Aufbau der VR-Hardware</w:t>
+      </w:r>
+      <w:r>
+        <w:fldChar w:fldCharType="end"/>
+      </w:r>
+      <w:r>
+        <w:t xml:space="preserve">). Die Leinwände waren ohne bauliche Maßnahmen im Labor aufgestellt worden. Die </w:t>
+      </w:r>
+      <w:proofErr w:type="spellStart"/>
+      <w:r>
+        <w:t>Beamer</w:t>
+      </w:r>
+      <w:proofErr w:type="spellEnd"/>
+      <w:r>
+        <w:t xml:space="preserve"> wurden in die dafür vorgesehenen Taschen verstaut und Lagern in einem abgeschlossenen Raum in der Hochschule. Bei Bedarf kann auf diese über Herrn Lau zugegriffen werden. Deshalb konnten sie einfach abgebaut und in den dafür vorgesehenen Taschen verstaut werden. Diese Taschen lagern im Labor.</w:t>
+      </w:r>
+    </w:p>
+    <w:p>
       <w:pPr>
         <w:pStyle w:val="berschrift3"/>
       </w:pPr>
-      <w:bookmarkStart w:id="17" w:name="_Toc487199977"/>
-      <w:r>
-        <w:t xml:space="preserve">Rückrüstung der </w:t>
+      <w:bookmarkStart w:id="17" w:name="_Toc487199978"/>
+      <w:bookmarkStart w:id="18" w:name="_Ref487447936"/>
+      <w:bookmarkStart w:id="19" w:name="_Ref487447939"/>
+      <w:r>
+        <w:t>Aufbau der VR-Hardware</w:t>
+      </w:r>
+      <w:bookmarkEnd w:id="17"/>
+      <w:bookmarkEnd w:id="18"/>
+      <w:bookmarkEnd w:id="19"/>
+    </w:p>
+    <w:p>
+      <w:r>
+        <w:t>Nachdem die alte Hardware abgebaut wurde, kann die für die VR-Brille benötigte Hardware aufgebaut werden. Diese besteht auf zwei Lightboxen. Dies sind kleine Boxen in denen Infrarot LEDs verbaut sind. Die Boxen werden über ein separates Netzteil mit Strom versorgt und können frei im Raum platziert werden. Zu beachten ist allerdings, dass sie über Kopfhöhe, also mindestens 2 m, befestigt werden sollten. Zur Befestigung der Boxen liefert HTC jeweils einen Halter mit, welcher mit zwei Schraub an einer Wand befestigt werden kann. Auf diesem Halter wird die Lightbox mittels einer Stativschraube befestigt. Die Stativschraube weißt jedoch keine metrisches ISO-Gewinde auf, sondern ein Zollgewinde in der Größe ¼“. Aus diesem Grund können auch beliebige andere Stative zur Positionierung der Lightboxen verwendet werden, solange sie ebenfalls über eine ¼“ Schraube verfügen.</w:t>
+      </w:r>
+    </w:p>
+    <w:p>
+      <w:r>
+        <w:t xml:space="preserve">Bei der Montage der Halterungen für die Lightboxen wurde zuerst, vor dem Abbau der Stereo Hardware, versucht, diese mittels Kabelbindern und Drähten </w:t>
+      </w:r>
+      <w:r>
+        <w:t>an den i</w:t>
+      </w:r>
+      <w:r>
+        <w:t>m Labor vorhandenen Rohren zu befestigen. Allerdings stellte sich diese Methode als ungeeignet heraus, da selbst die kleinste Bewegung der Lightbox zu einem Ruckeln in der VR-Brille führen und diese wiederum zu Motion-</w:t>
       </w:r>
       <w:proofErr w:type="spellStart"/>
       <w:r>
+        <w:t>Sickness</w:t>
+      </w:r>
+      <w:proofErr w:type="spellEnd"/>
+      <w:r>
+        <w:t>.</w:t>
+      </w:r>
+      <w:r>
+        <w:t xml:space="preserve"> D</w:t>
+      </w:r>
+      <w:r>
+        <w:t>eshalb wurde</w:t>
+      </w:r>
+      <w:r>
+        <w:t xml:space="preserve"> </w:t>
+      </w:r>
+      <w:r>
+        <w:lastRenderedPageBreak/>
+        <w:t>letztlich</w:t>
+      </w:r>
+      <w:r>
+        <w:t xml:space="preserve"> entschieden die Lightboxen samt Halterungen an den Rohren bzw. Halterungen der </w:t>
+      </w:r>
+      <w:proofErr w:type="spellStart"/>
+      <w:r>
         <w:t>Beamer</w:t>
       </w:r>
       <w:proofErr w:type="spellEnd"/>
       <w:r>
-        <w:t xml:space="preserve"> und Leinwände</w:t>
-      </w:r>
-      <w:bookmarkEnd w:id="17"/>
-    </w:p>
-    <w:p/>
-    <w:p>
-      <w:pPr>
-        <w:pStyle w:val="berschrift3"/>
-      </w:pPr>
-      <w:bookmarkStart w:id="18" w:name="_Toc487199978"/>
-      <w:r>
-        <w:t>Aufbau der VR-Hardware</w:t>
-      </w:r>
-      <w:bookmarkEnd w:id="18"/>
-    </w:p>
-    <w:p>
-      <w:pPr>
-        <w:spacing w:line="259" w:lineRule="auto"/>
+        <w:t xml:space="preserve"> zu befestigen. Aus diesem Grund wurden sowohl </w:t>
+      </w:r>
+      <w:proofErr w:type="spellStart"/>
+      <w:r>
+        <w:t>Beamer</w:t>
+      </w:r>
+      <w:proofErr w:type="spellEnd"/>
+      <w:r>
+        <w:t xml:space="preserve"> als auch Leinwände abgebaut. Die Lightbox wurde dann an einem Halterungsarm, an welchem zuvor ein </w:t>
+      </w:r>
+      <w:proofErr w:type="spellStart"/>
+      <w:r>
+        <w:t>Beamer</w:t>
+      </w:r>
+      <w:proofErr w:type="spellEnd"/>
+      <w:r>
+        <w:t xml:space="preserve"> befestigt war, mit Kabelbindern befestigt und am Rohr, welches an der Decke befestigt ist, </w:t>
+      </w:r>
+      <w:r>
+        <w:t>montiert. Die</w:t>
+      </w:r>
+      <w:r>
+        <w:t xml:space="preserve"> Kabel des separaten Netzteils wurden ebenfalls mit Kabelbindern befestigt, um Unfällen vorzubeugen.</w:t>
+      </w:r>
+    </w:p>
+    <w:p>
+      <w:r>
+        <w:t xml:space="preserve">Bei der Montage der Lightboxen muss darauf geachtet werden, dass diese sich gegenseitig „sehen“ können. Stellt man sich ein Quadrat vor, welches die Fläche darstellt, auf der der Anwender </w:t>
+      </w:r>
+      <w:proofErr w:type="spellStart"/>
+      <w:r>
+        <w:t>getrackt</w:t>
+      </w:r>
+      <w:proofErr w:type="spellEnd"/>
+      <w:r>
+        <w:t xml:space="preserve"> werden soll, sollten die Lightboxen in den Ecken dieses platziert werden. Im Idealfall werden die Boxen in gegenüberliegenden Ecken platziert. Aufgrund der bereits montierten Halterungen der </w:t>
+      </w:r>
+      <w:proofErr w:type="spellStart"/>
+      <w:r>
+        <w:t>Beamer</w:t>
+      </w:r>
+      <w:proofErr w:type="spellEnd"/>
+      <w:r>
+        <w:t xml:space="preserve"> konnte dies leider nicht berücksichtigt werden, so dass die Boxen nun in zwei nebeneinander liegenden Ecken dieses imaginären Quadrates montiert sind.</w:t>
+      </w:r>
+    </w:p>
+    <w:p>
+      <w:r>
+        <w:t xml:space="preserve">Zum Lieferumfang der HTC </w:t>
+      </w:r>
+      <w:proofErr w:type="gramStart"/>
+      <w:r>
+        <w:t>Vive</w:t>
+      </w:r>
+      <w:proofErr w:type="gramEnd"/>
+      <w:r>
+        <w:t xml:space="preserve"> </w:t>
+      </w:r>
+      <w:r>
+        <w:t>zählt</w:t>
+      </w:r>
+      <w:r>
+        <w:t xml:space="preserve"> zusätzlich noch eine </w:t>
+      </w:r>
+      <w:r>
+        <w:t>Connector-</w:t>
+      </w:r>
+      <w:r>
+        <w:t>Box, welche die Kabel</w:t>
+      </w:r>
+      <w:r>
+        <w:t>,</w:t>
+      </w:r>
+      <w:r>
+        <w:t xml:space="preserve"> die zum Computer führen</w:t>
+      </w:r>
+      <w:r>
+        <w:t>,</w:t>
+      </w:r>
+      <w:r>
+        <w:t xml:space="preserve"> verlängert und physisch vom Headset trennen. Das Headset besitzt zwar die gleichen Anschlüsse wie die Kabel, welche zum Computer führen,</w:t>
+      </w:r>
+      <w:r>
+        <w:t xml:space="preserve"> und könnte somit direkt am Computer angeschlossen werden,</w:t>
+      </w:r>
+      <w:r>
+        <w:t xml:space="preserve"> allerdings ist das Netzteil, welches benötigt wird um die Brille zu verwenden, nur dazu gedacht in Verbindung mit dieser Box verwendet zu werden. </w:t>
+      </w:r>
+      <w:r>
+        <w:t>Somit sollten die Kabel des Headsets in die Connector-Box gesteckt werden. Dies ermöglicht zudem, dass das Headset, sollte die Rückseite des Computers schwer erreichbar sein, vom Computer getrennt werden kann und verstaut werden kann.</w:t>
+      </w:r>
+      <w:r>
+        <w:t xml:space="preserve"> </w:t>
+      </w:r>
+    </w:p>
+    <w:p>
+      <w:pPr>
         <w:rPr>
           <w:rFonts w:eastAsiaTheme="majorEastAsia" w:cs="Arial"/>
           <w:sz w:val="32"/>
@@ -5503,6 +5776,9 @@
         </w:rPr>
       </w:pPr>
       <w:r>
+        <w:t>Des Weiteren werden neben den bereits genannten Komponenten noch zwei Controller, Netzteile zum Aufladen dieser und Kopfhörer mitgeliefert.</w:t>
+      </w:r>
+      <w:r>
         <w:br w:type="page"/>
       </w:r>
     </w:p>
@@ -5514,15 +5790,50 @@
           <w:szCs w:val="24"/>
         </w:rPr>
       </w:pPr>
-      <w:bookmarkStart w:id="19" w:name="_Toc487199979"/>
+      <w:bookmarkStart w:id="20" w:name="_Toc487199979"/>
       <w:r>
         <w:lastRenderedPageBreak/>
         <w:t>Zusammenfassung</w:t>
       </w:r>
-      <w:bookmarkEnd w:id="19"/>
+      <w:bookmarkEnd w:id="20"/>
+    </w:p>
+    <w:p>
+      <w:r>
+        <w:t>Zusammenfassend wurden verschiedenste strukturelle Arbeiten an der Studienarbeit vorgenommen. Allem voran der Umstieg auf VR, welcher im zweiten Kapitel dieser Arbeit genauer beschrieben wird. Durch den Technologiewechsel bedingt wurden einige Umbaumaßnahmen im Labor der Studienarbeit vorgenommen. Allerdings fand</w:t>
+      </w:r>
+      <w:r>
+        <w:t>en</w:t>
+      </w:r>
+      <w:r>
+        <w:t xml:space="preserve"> mit der Inventur im Labor und der einhergehenden Organisation der zur Studienarbeit gehörenden Hardware nicht nur</w:t>
+      </w:r>
+      <w:r>
+        <w:t xml:space="preserve"> materielle Aufräumarbeiten statt. Vielmehr wurde, mit </w:t>
+      </w:r>
+      <w:proofErr w:type="spellStart"/>
+      <w:r>
+        <w:t>KeePass</w:t>
+      </w:r>
+      <w:proofErr w:type="spellEnd"/>
+      <w:r>
+        <w:t>, ein System zur Account und Passwortverwaltung und, mit Github, eine Möglichkeit zur besseren Verwaltung der entwickelten Software eingeführt. Nicht zuletzt ist die Dokumentation über die Einführung dieser Systeme in diesem Bericht besonders wichtig, damit Studierende, welche die Studienarbeit fortführen, einen einfachen Start in die Arbeit im Stereo X Labor haben.</w:t>
+      </w:r>
+      <w:r>
+        <w:t xml:space="preserve"> Denn sollte den Studierenden nicht bewusst sein, dass diese Systeme Bestandteil der Studienarbeit sind, können sie auch nicht genutzt werden.</w:t>
+      </w:r>
+    </w:p>
+    <w:p>
+      <w:pPr>
+        <w:spacing w:line="259" w:lineRule="auto"/>
+      </w:pPr>
       <w:r>
         <w:br w:type="page"/>
       </w:r>
+    </w:p>
+    <w:p>
+      <w:bookmarkStart w:id="21" w:name="_Ref487006896"/>
+      <w:bookmarkStart w:id="22" w:name="_Ref487006900"/>
+      <w:bookmarkStart w:id="23" w:name="_Toc487199980"/>
     </w:p>
     <w:p/>
     <w:p/>
@@ -5539,15 +5850,12 @@
       <w:pPr>
         <w:pStyle w:val="berschrift1"/>
       </w:pPr>
-      <w:bookmarkStart w:id="20" w:name="_Ref487006896"/>
-      <w:bookmarkStart w:id="21" w:name="_Ref487006900"/>
-      <w:bookmarkStart w:id="22" w:name="_Toc487199980"/>
       <w:r>
         <w:t>Wissenschaftliche Arbeiten</w:t>
       </w:r>
-      <w:bookmarkEnd w:id="20"/>
       <w:bookmarkEnd w:id="21"/>
       <w:bookmarkEnd w:id="22"/>
+      <w:bookmarkEnd w:id="23"/>
     </w:p>
     <w:p>
       <w:pPr>
@@ -5565,32 +5873,72 @@
       <w:pPr>
         <w:pStyle w:val="berschrift2"/>
       </w:pPr>
-      <w:bookmarkStart w:id="23" w:name="_Toc487199981"/>
+      <w:bookmarkStart w:id="24" w:name="_Toc487199981"/>
       <w:r>
         <w:lastRenderedPageBreak/>
         <w:t>Einleitung</w:t>
       </w:r>
-      <w:bookmarkEnd w:id="23"/>
+      <w:bookmarkEnd w:id="24"/>
     </w:p>
     <w:p>
       <w:pPr>
         <w:pStyle w:val="berschrift3"/>
       </w:pPr>
-      <w:bookmarkStart w:id="24" w:name="_Toc487199982"/>
+      <w:bookmarkStart w:id="25" w:name="_Toc487199982"/>
       <w:r>
         <w:t>Motivation</w:t>
       </w:r>
-      <w:bookmarkEnd w:id="24"/>
+      <w:bookmarkEnd w:id="25"/>
+    </w:p>
+    <w:p>
+      <w:r>
+        <w:t>Die Technik im Bereich der Visualisierung schreitet immer schneller voran. So geschehen mit der 3D-Technik. Das Konzept des Stereo X Labors beruht auf dem Prinzip der stereoskopischen Projektion. Hierbei werden den Augen unterschiedliche Bilder gezeigt und durch den Abstand der Augen entsteht der Eindruck eines dreidimensionalen Objekt</w:t>
+      </w:r>
+      <w:r>
+        <w:t>s</w:t>
+      </w:r>
+      <w:r>
+        <w:t xml:space="preserve">. Im Stereo X Labor wird dieses Prinzip momentan mit mehreren </w:t>
+      </w:r>
+      <w:proofErr w:type="spellStart"/>
+      <w:r>
+        <w:t>Beamern</w:t>
+      </w:r>
+      <w:proofErr w:type="spellEnd"/>
+      <w:r>
+        <w:t xml:space="preserve"> und Leinwänden auf die Spitze getrieben, um ein im Raum schwebendes </w:t>
+      </w:r>
+      <w:r>
+        <w:t>Hologramm</w:t>
+      </w:r>
+      <w:r>
+        <w:t xml:space="preserve"> zu erschaffen. Jedoch ist diese Technik durch den Fortschritt in den letzten Jahren doch etwas veraltet. Aus diesem Grund soll </w:t>
+      </w:r>
+      <w:r>
+        <w:t xml:space="preserve">für das </w:t>
+      </w:r>
+      <w:r>
+        <w:t xml:space="preserve"> Stereo X L</w:t>
+      </w:r>
+      <w:r>
+        <w:t>abor</w:t>
+      </w:r>
+      <w:r>
+        <w:t xml:space="preserve"> untersucht werden, wie die Technologie modernisiert werden kann, um diese auch in Zukunft gut nutzen zu können</w:t>
+      </w:r>
+      <w:r>
+        <w:t>.</w:t>
+      </w:r>
     </w:p>
     <w:p>
       <w:pPr>
         <w:pStyle w:val="berschrift3"/>
       </w:pPr>
-      <w:bookmarkStart w:id="25" w:name="_Toc487199983"/>
+      <w:bookmarkStart w:id="26" w:name="_Toc487199983"/>
       <w:r>
         <w:t>Zielsetzung</w:t>
       </w:r>
-      <w:bookmarkEnd w:id="25"/>
+      <w:bookmarkEnd w:id="26"/>
     </w:p>
     <w:p>
       <w:pPr>
@@ -5601,6 +5949,8 @@
           <w:szCs w:val="26"/>
         </w:rPr>
       </w:pPr>
+      <w:bookmarkStart w:id="27" w:name="_GoBack"/>
+      <w:bookmarkEnd w:id="27"/>
       <w:r>
         <w:br w:type="page"/>
       </w:r>
@@ -5609,62 +5959,66 @@
       <w:pPr>
         <w:pStyle w:val="berschrift2"/>
       </w:pPr>
-      <w:bookmarkStart w:id="26" w:name="_Toc487199984"/>
+      <w:bookmarkStart w:id="28" w:name="_Toc487199984"/>
+      <w:bookmarkStart w:id="29" w:name="_Ref487447769"/>
+      <w:bookmarkStart w:id="30" w:name="_Ref487447772"/>
       <w:r>
         <w:lastRenderedPageBreak/>
         <w:t>Bisheriges Konzept</w:t>
       </w:r>
-      <w:bookmarkEnd w:id="26"/>
+      <w:bookmarkEnd w:id="28"/>
+      <w:bookmarkEnd w:id="29"/>
+      <w:bookmarkEnd w:id="30"/>
     </w:p>
     <w:p>
       <w:pPr>
         <w:pStyle w:val="berschrift3"/>
       </w:pPr>
-      <w:bookmarkStart w:id="27" w:name="_Toc487199985"/>
+      <w:bookmarkStart w:id="31" w:name="_Toc487199985"/>
       <w:r>
         <w:t>Stereoskopische Projektion</w:t>
       </w:r>
-      <w:bookmarkEnd w:id="27"/>
+      <w:bookmarkEnd w:id="31"/>
     </w:p>
     <w:p>
       <w:pPr>
         <w:pStyle w:val="berschrift3"/>
       </w:pPr>
-      <w:bookmarkStart w:id="28" w:name="_Toc487199986"/>
+      <w:bookmarkStart w:id="32" w:name="_Toc487199986"/>
       <w:r>
         <w:t>Systemaufbau</w:t>
       </w:r>
-      <w:bookmarkEnd w:id="28"/>
+      <w:bookmarkEnd w:id="32"/>
     </w:p>
     <w:p>
       <w:pPr>
         <w:pStyle w:val="berschrift3"/>
       </w:pPr>
-      <w:bookmarkStart w:id="29" w:name="_Toc487199987"/>
+      <w:bookmarkStart w:id="33" w:name="_Toc487199987"/>
       <w:r>
         <w:t>Gestensteuerung</w:t>
       </w:r>
-      <w:bookmarkEnd w:id="29"/>
+      <w:bookmarkEnd w:id="33"/>
     </w:p>
     <w:p>
       <w:pPr>
         <w:pStyle w:val="berschrift3"/>
       </w:pPr>
-      <w:bookmarkStart w:id="30" w:name="_Toc487199988"/>
+      <w:bookmarkStart w:id="34" w:name="_Toc487199988"/>
       <w:r>
         <w:t>Betrachtung</w:t>
       </w:r>
-      <w:bookmarkEnd w:id="30"/>
+      <w:bookmarkEnd w:id="34"/>
     </w:p>
     <w:p>
       <w:pPr>
         <w:pStyle w:val="berschrift3"/>
       </w:pPr>
-      <w:bookmarkStart w:id="31" w:name="_Toc487199989"/>
+      <w:bookmarkStart w:id="35" w:name="_Toc487199989"/>
       <w:r>
         <w:t>Fazit</w:t>
       </w:r>
-      <w:bookmarkEnd w:id="31"/>
+      <w:bookmarkEnd w:id="35"/>
     </w:p>
     <w:p>
       <w:pPr>
@@ -5683,7 +6037,7 @@
       <w:pPr>
         <w:pStyle w:val="berschrift2"/>
       </w:pPr>
-      <w:bookmarkStart w:id="32" w:name="_Toc487199990"/>
+      <w:bookmarkStart w:id="36" w:name="_Toc487199990"/>
       <w:r>
         <w:lastRenderedPageBreak/>
         <w:t>Der Umstieg auf V</w:t>
@@ -5691,17 +6045,17 @@
       <w:r>
         <w:t>R</w:t>
       </w:r>
-      <w:bookmarkEnd w:id="32"/>
+      <w:bookmarkEnd w:id="36"/>
     </w:p>
     <w:p>
       <w:pPr>
         <w:pStyle w:val="berschrift3"/>
       </w:pPr>
-      <w:bookmarkStart w:id="33" w:name="_Toc487199991"/>
+      <w:bookmarkStart w:id="37" w:name="_Toc487199991"/>
       <w:r>
         <w:t>Neue Technologien</w:t>
       </w:r>
-      <w:bookmarkEnd w:id="33"/>
+      <w:bookmarkEnd w:id="37"/>
     </w:p>
     <w:p>
       <w:pPr>
@@ -5736,11 +6090,11 @@
       <w:pPr>
         <w:pStyle w:val="berschrift3"/>
       </w:pPr>
-      <w:bookmarkStart w:id="34" w:name="_Toc487199992"/>
+      <w:bookmarkStart w:id="38" w:name="_Toc487199992"/>
       <w:r>
         <w:t>Brillenauswahl</w:t>
       </w:r>
-      <w:bookmarkEnd w:id="34"/>
+      <w:bookmarkEnd w:id="38"/>
     </w:p>
     <w:p>
       <w:pPr>
@@ -5759,23 +6113,23 @@
       <w:pPr>
         <w:pStyle w:val="berschrift2"/>
       </w:pPr>
-      <w:bookmarkStart w:id="35" w:name="_Toc487199993"/>
+      <w:bookmarkStart w:id="39" w:name="_Toc487199993"/>
       <w:r>
         <w:lastRenderedPageBreak/>
         <w:t>Grundlagen</w:t>
       </w:r>
-      <w:bookmarkEnd w:id="35"/>
+      <w:bookmarkEnd w:id="39"/>
     </w:p>
     <w:p>
       <w:pPr>
         <w:pStyle w:val="berschrift3"/>
       </w:pPr>
-      <w:bookmarkStart w:id="36" w:name="_Toc487199994"/>
+      <w:bookmarkStart w:id="40" w:name="_Toc487199994"/>
       <w:proofErr w:type="spellStart"/>
       <w:r>
         <w:t>Unity</w:t>
       </w:r>
-      <w:bookmarkEnd w:id="36"/>
+      <w:bookmarkEnd w:id="40"/>
       <w:proofErr w:type="spellEnd"/>
     </w:p>
     <w:p>
@@ -5795,12 +6149,12 @@
       <w:pPr>
         <w:pStyle w:val="berschrift3"/>
       </w:pPr>
-      <w:bookmarkStart w:id="37" w:name="_Toc487199995"/>
+      <w:bookmarkStart w:id="41" w:name="_Toc487199995"/>
       <w:r>
         <w:lastRenderedPageBreak/>
         <w:t>Blender</w:t>
       </w:r>
-      <w:bookmarkEnd w:id="37"/>
+      <w:bookmarkEnd w:id="41"/>
     </w:p>
     <w:p>
       <w:pPr>
@@ -5819,12 +6173,12 @@
       <w:pPr>
         <w:pStyle w:val="berschrift3"/>
       </w:pPr>
-      <w:bookmarkStart w:id="38" w:name="_Toc487199996"/>
+      <w:bookmarkStart w:id="42" w:name="_Toc487199996"/>
       <w:r>
         <w:lastRenderedPageBreak/>
         <w:t>Dateiformate</w:t>
       </w:r>
-      <w:bookmarkEnd w:id="38"/>
+      <w:bookmarkEnd w:id="42"/>
     </w:p>
     <w:p>
       <w:pPr>
@@ -5843,17 +6197,17 @@
       <w:pPr>
         <w:pStyle w:val="berschrift3"/>
       </w:pPr>
-      <w:bookmarkStart w:id="39" w:name="_Ref487186849"/>
-      <w:bookmarkStart w:id="40" w:name="_Ref487186854"/>
-      <w:bookmarkStart w:id="41" w:name="_Toc487199997"/>
+      <w:bookmarkStart w:id="43" w:name="_Ref487186849"/>
+      <w:bookmarkStart w:id="44" w:name="_Ref487186854"/>
+      <w:bookmarkStart w:id="45" w:name="_Toc487199997"/>
       <w:proofErr w:type="spellStart"/>
       <w:r>
         <w:lastRenderedPageBreak/>
         <w:t>SteamVR</w:t>
       </w:r>
-      <w:bookmarkEnd w:id="39"/>
-      <w:bookmarkEnd w:id="40"/>
-      <w:bookmarkEnd w:id="41"/>
+      <w:bookmarkEnd w:id="43"/>
+      <w:bookmarkEnd w:id="44"/>
+      <w:bookmarkEnd w:id="45"/>
       <w:proofErr w:type="spellEnd"/>
     </w:p>
     <w:p>
@@ -5873,22 +6227,22 @@
       <w:pPr>
         <w:pStyle w:val="berschrift2"/>
       </w:pPr>
-      <w:bookmarkStart w:id="42" w:name="_Toc487199998"/>
+      <w:bookmarkStart w:id="46" w:name="_Toc487199998"/>
       <w:r>
         <w:lastRenderedPageBreak/>
         <w:t>Demonstrationsfähige Szene</w:t>
       </w:r>
-      <w:bookmarkEnd w:id="42"/>
+      <w:bookmarkEnd w:id="46"/>
     </w:p>
     <w:p>
       <w:pPr>
         <w:pStyle w:val="berschrift3"/>
       </w:pPr>
-      <w:bookmarkStart w:id="43" w:name="_Toc487199999"/>
+      <w:bookmarkStart w:id="47" w:name="_Toc487199999"/>
       <w:r>
         <w:t>Anforderungen</w:t>
       </w:r>
-      <w:bookmarkEnd w:id="43"/>
+      <w:bookmarkEnd w:id="47"/>
     </w:p>
     <w:p>
       <w:pPr>
@@ -5907,7 +6261,7 @@
       <w:pPr>
         <w:pStyle w:val="berschrift3"/>
       </w:pPr>
-      <w:bookmarkStart w:id="44" w:name="_Toc487200000"/>
+      <w:bookmarkStart w:id="48" w:name="_Toc487200000"/>
       <w:r>
         <w:lastRenderedPageBreak/>
         <w:t xml:space="preserve">Load at </w:t>
@@ -5916,7 +6270,7 @@
       <w:r>
         <w:t>Runtime</w:t>
       </w:r>
-      <w:bookmarkEnd w:id="44"/>
+      <w:bookmarkEnd w:id="48"/>
       <w:proofErr w:type="spellEnd"/>
     </w:p>
     <w:p>
@@ -5957,12 +6311,12 @@
       <w:pPr>
         <w:pStyle w:val="berschrift3"/>
       </w:pPr>
-      <w:bookmarkStart w:id="45" w:name="_Toc487200001"/>
+      <w:bookmarkStart w:id="49" w:name="_Toc487200001"/>
       <w:r>
         <w:lastRenderedPageBreak/>
         <w:t>Interaktion</w:t>
       </w:r>
-      <w:bookmarkEnd w:id="45"/>
+      <w:bookmarkEnd w:id="49"/>
     </w:p>
     <w:p>
       <w:pPr>
@@ -5981,22 +6335,22 @@
       <w:pPr>
         <w:pStyle w:val="berschrift3"/>
       </w:pPr>
-      <w:bookmarkStart w:id="46" w:name="_Toc487200002"/>
+      <w:bookmarkStart w:id="50" w:name="_Toc487200002"/>
       <w:r>
         <w:lastRenderedPageBreak/>
         <w:t>Herausforderungen</w:t>
       </w:r>
-      <w:bookmarkEnd w:id="46"/>
+      <w:bookmarkEnd w:id="50"/>
     </w:p>
     <w:p>
       <w:pPr>
         <w:pStyle w:val="berschrift2"/>
       </w:pPr>
-      <w:bookmarkStart w:id="47" w:name="_Toc487200003"/>
+      <w:bookmarkStart w:id="51" w:name="_Toc487200003"/>
       <w:r>
         <w:t>Zusammenfassung</w:t>
       </w:r>
-      <w:bookmarkEnd w:id="47"/>
+      <w:bookmarkEnd w:id="51"/>
     </w:p>
     <w:p>
       <w:pPr>
@@ -6015,22 +6369,22 @@
       <w:pPr>
         <w:pStyle w:val="berschrift2"/>
       </w:pPr>
-      <w:bookmarkStart w:id="48" w:name="_Toc487200004"/>
+      <w:bookmarkStart w:id="52" w:name="_Toc487200004"/>
       <w:r>
         <w:lastRenderedPageBreak/>
         <w:t>Ausblick</w:t>
       </w:r>
-      <w:bookmarkEnd w:id="48"/>
+      <w:bookmarkEnd w:id="52"/>
     </w:p>
     <w:p>
       <w:pPr>
         <w:pStyle w:val="berschrift3"/>
       </w:pPr>
-      <w:bookmarkStart w:id="49" w:name="_Toc487200005"/>
+      <w:bookmarkStart w:id="53" w:name="_Toc487200005"/>
       <w:r>
         <w:t>Zusammenarbeit mit anderen Studienarbeiten</w:t>
       </w:r>
-      <w:bookmarkEnd w:id="49"/>
+      <w:bookmarkEnd w:id="53"/>
     </w:p>
     <w:p>
       <w:pPr>
@@ -6067,21 +6421,21 @@
       <w:pPr>
         <w:pStyle w:val="berschrift3"/>
       </w:pPr>
-      <w:bookmarkStart w:id="50" w:name="_Toc487200006"/>
+      <w:bookmarkStart w:id="54" w:name="_Toc487200006"/>
       <w:r>
         <w:t>Upgrades</w:t>
       </w:r>
-      <w:bookmarkEnd w:id="50"/>
+      <w:bookmarkEnd w:id="54"/>
     </w:p>
     <w:p>
       <w:pPr>
         <w:pStyle w:val="berschrift3"/>
       </w:pPr>
-      <w:bookmarkStart w:id="51" w:name="_Toc487200007"/>
+      <w:bookmarkStart w:id="55" w:name="_Toc487200007"/>
       <w:r>
         <w:t>Erweiterungen</w:t>
       </w:r>
-      <w:bookmarkEnd w:id="51"/>
+      <w:bookmarkEnd w:id="55"/>
     </w:p>
     <w:sectPr>
       <w:pgSz w:w="11906" w:h="16838"/>
@@ -6139,6 +6493,7 @@
         <w:docPartUnique/>
       </w:docPartObj>
     </w:sdtPr>
+    <w:sdtEndPr/>
     <w:sdtContent>
       <w:p>
         <w:pPr>
@@ -6158,7 +6513,7 @@
           <w:rPr>
             <w:noProof/>
           </w:rPr>
-          <w:t>V</w:t>
+          <w:t>12</w:t>
         </w:r>
         <w:r>
           <w:fldChar w:fldCharType="end"/>
@@ -6235,6 +6590,7 @@
       <w:dataBinding w:prefixMappings="xmlns:ns0='http://purl.org/dc/elements/1.1/' xmlns:ns1='http://schemas.openxmlformats.org/package/2006/metadata/core-properties' " w:xpath="/ns1:coreProperties[1]/ns0:title[1]" w:storeItemID="{6C3C8BC8-F283-45AE-878A-BAB7291924A1}"/>
       <w:text/>
     </w:sdtPr>
+    <w:sdtEndPr/>
     <w:sdtContent>
       <w:p>
         <w:pPr>
@@ -7426,7 +7782,6 @@
   <w:style w:type="character" w:default="1" w:styleId="Absatz-Standardschriftart">
     <w:name w:val="Default Paragraph Font"/>
     <w:uiPriority w:val="1"/>
-    <w:semiHidden/>
     <w:unhideWhenUsed/>
   </w:style>
   <w:style w:type="table" w:default="1" w:styleId="NormaleTabelle">
@@ -8217,7 +8572,6 @@
   <w:style w:type="character" w:default="1" w:styleId="Absatz-Standardschriftart">
     <w:name w:val="Default Paragraph Font"/>
     <w:uiPriority w:val="1"/>
-    <w:semiHidden/>
     <w:unhideWhenUsed/>
   </w:style>
   <w:style w:type="table" w:default="1" w:styleId="NormaleTabelle">
@@ -9512,7 +9866,7 @@
   <a:extraClrSchemeLst/>
   <a:extLst>
     <a:ext uri="{05A4C25C-085E-4340-85A3-A5531E510DB2}">
-      <thm15:themeFamily xmlns:thm15="http://schemas.microsoft.com/office/thememl/2012/main" xmlns="" name="Office Theme" id="{62F939B6-93AF-4DB8-9C6B-D6C7DFDC589F}" vid="{4A3C46E8-61CC-4603-A589-7422A47A8E4A}"/>
+      <thm15:themeFamily xmlns="" xmlns:thm15="http://schemas.microsoft.com/office/thememl/2012/main" name="Office Theme" id="{62F939B6-93AF-4DB8-9C6B-D6C7DFDC589F}" vid="{4A3C46E8-61CC-4603-A589-7422A47A8E4A}"/>
     </a:ext>
   </a:extLst>
 </a:theme>
@@ -9523,7 +9877,7 @@
 </file>
 
 <file path=customXml/itemProps1.xml><?xml version="1.0" encoding="utf-8"?>
-<ds:datastoreItem xmlns:ds="http://schemas.openxmlformats.org/officeDocument/2006/customXml" ds:itemID="{76D88764-61DF-4E13-8FE7-2A1FD75724F6}">
+<ds:datastoreItem xmlns:ds="http://schemas.openxmlformats.org/officeDocument/2006/customXml" ds:itemID="{4CC43C43-2418-4354-98AA-B442A8184025}">
   <ds:schemaRefs>
     <ds:schemaRef ds:uri="http://schemas.openxmlformats.org/officeDocument/2006/bibliography"/>
   </ds:schemaRefs>

</xml_diff>

<commit_message>
Kapitel 2.2 und 2.3
</commit_message>
<xml_diff>
--- a/Bericht 2017/Bericht.docx
+++ b/Bericht 2017/Bericht.docx
@@ -45,7 +45,6 @@
         <w:dataBinding w:prefixMappings="xmlns:ns0='http://purl.org/dc/elements/1.1/' xmlns:ns1='http://schemas.openxmlformats.org/package/2006/metadata/core-properties' " w:xpath="/ns1:coreProperties[1]/ns0:title[1]" w:storeItemID="{6C3C8BC8-F283-45AE-878A-BAB7291924A1}"/>
         <w:text/>
       </w:sdtPr>
-      <w:sdtEndPr/>
       <w:sdtContent>
         <w:p>
           <w:pPr>
@@ -123,7 +122,6 @@
         <w:dataBinding w:prefixMappings="xmlns:ns0='http://purl.org/dc/elements/1.1/' xmlns:ns1='http://schemas.openxmlformats.org/package/2006/metadata/core-properties' " w:xpath="/ns1:coreProperties[1]/ns1:keywords[1]" w:storeItemID="{6C3C8BC8-F283-45AE-878A-BAB7291924A1}"/>
         <w:text/>
       </w:sdtPr>
-      <w:sdtEndPr/>
       <w:sdtContent>
         <w:p>
           <w:pPr>
@@ -673,7 +671,6 @@
         <w:dataBinding w:prefixMappings="xmlns:ns0='http://purl.org/dc/elements/1.1/' xmlns:ns1='http://schemas.openxmlformats.org/package/2006/metadata/core-properties' " w:xpath="/ns1:coreProperties[1]/ns0:title[1]" w:storeItemID="{6C3C8BC8-F283-45AE-878A-BAB7291924A1}"/>
         <w:text/>
       </w:sdtPr>
-      <w:sdtEndPr/>
       <w:sdtContent>
         <w:p>
           <w:pPr>
@@ -810,7 +807,7 @@
       <w:r>
         <w:fldChar w:fldCharType="separate"/>
       </w:r>
-      <w:hyperlink w:anchor="_Toc487199965" w:history="1">
+      <w:hyperlink w:anchor="_Toc487471610" w:history="1">
         <w:r>
           <w:rPr>
             <w:rStyle w:val="Hyperlink"/>
@@ -853,7 +850,7 @@
             <w:noProof/>
             <w:webHidden/>
           </w:rPr>
-          <w:instrText xml:space="preserve"> PAGEREF _Toc487199965 \h </w:instrText>
+          <w:instrText xml:space="preserve"> PAGEREF _Toc487471610 \h </w:instrText>
         </w:r>
         <w:r>
           <w:rPr>
@@ -898,7 +895,7 @@
           <w:lang w:eastAsia="de-DE"/>
         </w:rPr>
       </w:pPr>
-      <w:hyperlink w:anchor="_Toc487199966" w:history="1">
+      <w:hyperlink w:anchor="_Toc487471611" w:history="1">
         <w:r>
           <w:rPr>
             <w:rStyle w:val="Hyperlink"/>
@@ -941,7 +938,7 @@
             <w:noProof/>
             <w:webHidden/>
           </w:rPr>
-          <w:instrText xml:space="preserve"> PAGEREF _Toc487199966 \h </w:instrText>
+          <w:instrText xml:space="preserve"> PAGEREF _Toc487471611 \h </w:instrText>
         </w:r>
         <w:r>
           <w:rPr>
@@ -986,7 +983,7 @@
           <w:lang w:eastAsia="de-DE"/>
         </w:rPr>
       </w:pPr>
-      <w:hyperlink w:anchor="_Toc487199967" w:history="1">
+      <w:hyperlink w:anchor="_Toc487471612" w:history="1">
         <w:r>
           <w:rPr>
             <w:rStyle w:val="Hyperlink"/>
@@ -1029,7 +1026,7 @@
             <w:noProof/>
             <w:webHidden/>
           </w:rPr>
-          <w:instrText xml:space="preserve"> PAGEREF _Toc487199967 \h </w:instrText>
+          <w:instrText xml:space="preserve"> PAGEREF _Toc487471612 \h </w:instrText>
         </w:r>
         <w:r>
           <w:rPr>
@@ -1074,7 +1071,7 @@
           <w:lang w:eastAsia="de-DE"/>
         </w:rPr>
       </w:pPr>
-      <w:hyperlink w:anchor="_Toc487199968" w:history="1">
+      <w:hyperlink w:anchor="_Toc487471613" w:history="1">
         <w:r>
           <w:rPr>
             <w:rStyle w:val="Hyperlink"/>
@@ -1117,7 +1114,7 @@
             <w:noProof/>
             <w:webHidden/>
           </w:rPr>
-          <w:instrText xml:space="preserve"> PAGEREF _Toc487199968 \h </w:instrText>
+          <w:instrText xml:space="preserve"> PAGEREF _Toc487471613 \h </w:instrText>
         </w:r>
         <w:r>
           <w:rPr>
@@ -1162,7 +1159,7 @@
           <w:lang w:eastAsia="de-DE"/>
         </w:rPr>
       </w:pPr>
-      <w:hyperlink w:anchor="_Toc487199969" w:history="1">
+      <w:hyperlink w:anchor="_Toc487471614" w:history="1">
         <w:r>
           <w:rPr>
             <w:rStyle w:val="Hyperlink"/>
@@ -1205,7 +1202,7 @@
             <w:noProof/>
             <w:webHidden/>
           </w:rPr>
-          <w:instrText xml:space="preserve"> PAGEREF _Toc487199969 \h </w:instrText>
+          <w:instrText xml:space="preserve"> PAGEREF _Toc487471614 \h </w:instrText>
         </w:r>
         <w:r>
           <w:rPr>
@@ -1250,7 +1247,7 @@
           <w:lang w:eastAsia="de-DE"/>
         </w:rPr>
       </w:pPr>
-      <w:hyperlink w:anchor="_Toc487199970" w:history="1">
+      <w:hyperlink w:anchor="_Toc487471615" w:history="1">
         <w:r>
           <w:rPr>
             <w:rStyle w:val="Hyperlink"/>
@@ -1293,7 +1290,7 @@
             <w:noProof/>
             <w:webHidden/>
           </w:rPr>
-          <w:instrText xml:space="preserve"> PAGEREF _Toc487199970 \h </w:instrText>
+          <w:instrText xml:space="preserve"> PAGEREF _Toc487471615 \h </w:instrText>
         </w:r>
         <w:r>
           <w:rPr>
@@ -1338,7 +1335,7 @@
           <w:lang w:eastAsia="de-DE"/>
         </w:rPr>
       </w:pPr>
-      <w:hyperlink w:anchor="_Toc487199971" w:history="1">
+      <w:hyperlink w:anchor="_Toc487471616" w:history="1">
         <w:r>
           <w:rPr>
             <w:rStyle w:val="Hyperlink"/>
@@ -1381,7 +1378,7 @@
             <w:noProof/>
             <w:webHidden/>
           </w:rPr>
-          <w:instrText xml:space="preserve"> PAGEREF _Toc487199971 \h </w:instrText>
+          <w:instrText xml:space="preserve"> PAGEREF _Toc487471616 \h </w:instrText>
         </w:r>
         <w:r>
           <w:rPr>
@@ -1426,7 +1423,7 @@
           <w:lang w:eastAsia="de-DE"/>
         </w:rPr>
       </w:pPr>
-      <w:hyperlink w:anchor="_Toc487199972" w:history="1">
+      <w:hyperlink w:anchor="_Toc487471617" w:history="1">
         <w:r>
           <w:rPr>
             <w:rStyle w:val="Hyperlink"/>
@@ -1469,7 +1466,7 @@
             <w:noProof/>
             <w:webHidden/>
           </w:rPr>
-          <w:instrText xml:space="preserve"> PAGEREF _Toc487199972 \h </w:instrText>
+          <w:instrText xml:space="preserve"> PAGEREF _Toc487471617 \h </w:instrText>
         </w:r>
         <w:r>
           <w:rPr>
@@ -1514,7 +1511,7 @@
           <w:lang w:eastAsia="de-DE"/>
         </w:rPr>
       </w:pPr>
-      <w:hyperlink w:anchor="_Toc487199973" w:history="1">
+      <w:hyperlink w:anchor="_Toc487471618" w:history="1">
         <w:r>
           <w:rPr>
             <w:rStyle w:val="Hyperlink"/>
@@ -1557,7 +1554,7 @@
             <w:noProof/>
             <w:webHidden/>
           </w:rPr>
-          <w:instrText xml:space="preserve"> PAGEREF _Toc487199973 \h </w:instrText>
+          <w:instrText xml:space="preserve"> PAGEREF _Toc487471618 \h </w:instrText>
         </w:r>
         <w:r>
           <w:rPr>
@@ -1602,7 +1599,7 @@
           <w:lang w:eastAsia="de-DE"/>
         </w:rPr>
       </w:pPr>
-      <w:hyperlink w:anchor="_Toc487199974" w:history="1">
+      <w:hyperlink w:anchor="_Toc487471619" w:history="1">
         <w:r>
           <w:rPr>
             <w:rStyle w:val="Hyperlink"/>
@@ -1645,7 +1642,7 @@
             <w:noProof/>
             <w:webHidden/>
           </w:rPr>
-          <w:instrText xml:space="preserve"> PAGEREF _Toc487199974 \h </w:instrText>
+          <w:instrText xml:space="preserve"> PAGEREF _Toc487471619 \h </w:instrText>
         </w:r>
         <w:r>
           <w:rPr>
@@ -1690,7 +1687,7 @@
           <w:lang w:eastAsia="de-DE"/>
         </w:rPr>
       </w:pPr>
-      <w:hyperlink w:anchor="_Toc487199975" w:history="1">
+      <w:hyperlink w:anchor="_Toc487471620" w:history="1">
         <w:r>
           <w:rPr>
             <w:rStyle w:val="Hyperlink"/>
@@ -1733,7 +1730,7 @@
             <w:noProof/>
             <w:webHidden/>
           </w:rPr>
-          <w:instrText xml:space="preserve"> PAGEREF _Toc487199975 \h </w:instrText>
+          <w:instrText xml:space="preserve"> PAGEREF _Toc487471620 \h </w:instrText>
         </w:r>
         <w:r>
           <w:rPr>
@@ -1778,7 +1775,7 @@
           <w:lang w:eastAsia="de-DE"/>
         </w:rPr>
       </w:pPr>
-      <w:hyperlink w:anchor="_Toc487199976" w:history="1">
+      <w:hyperlink w:anchor="_Toc487471621" w:history="1">
         <w:r>
           <w:rPr>
             <w:rStyle w:val="Hyperlink"/>
@@ -1821,7 +1818,7 @@
             <w:noProof/>
             <w:webHidden/>
           </w:rPr>
-          <w:instrText xml:space="preserve"> PAGEREF _Toc487199976 \h </w:instrText>
+          <w:instrText xml:space="preserve"> PAGEREF _Toc487471621 \h </w:instrText>
         </w:r>
         <w:r>
           <w:rPr>
@@ -1866,7 +1863,7 @@
           <w:lang w:eastAsia="de-DE"/>
         </w:rPr>
       </w:pPr>
-      <w:hyperlink w:anchor="_Toc487199977" w:history="1">
+      <w:hyperlink w:anchor="_Toc487471622" w:history="1">
         <w:r>
           <w:rPr>
             <w:rStyle w:val="Hyperlink"/>
@@ -1909,7 +1906,7 @@
             <w:noProof/>
             <w:webHidden/>
           </w:rPr>
-          <w:instrText xml:space="preserve"> PAGEREF _Toc487199977 \h </w:instrText>
+          <w:instrText xml:space="preserve"> PAGEREF _Toc487471622 \h </w:instrText>
         </w:r>
         <w:r>
           <w:rPr>
@@ -1954,7 +1951,7 @@
           <w:lang w:eastAsia="de-DE"/>
         </w:rPr>
       </w:pPr>
-      <w:hyperlink w:anchor="_Toc487199978" w:history="1">
+      <w:hyperlink w:anchor="_Toc487471623" w:history="1">
         <w:r>
           <w:rPr>
             <w:rStyle w:val="Hyperlink"/>
@@ -1997,7 +1994,7 @@
             <w:noProof/>
             <w:webHidden/>
           </w:rPr>
-          <w:instrText xml:space="preserve"> PAGEREF _Toc487199978 \h </w:instrText>
+          <w:instrText xml:space="preserve"> PAGEREF _Toc487471623 \h </w:instrText>
         </w:r>
         <w:r>
           <w:rPr>
@@ -2042,7 +2039,7 @@
           <w:lang w:eastAsia="de-DE"/>
         </w:rPr>
       </w:pPr>
-      <w:hyperlink w:anchor="_Toc487199979" w:history="1">
+      <w:hyperlink w:anchor="_Toc487471624" w:history="1">
         <w:r>
           <w:rPr>
             <w:rStyle w:val="Hyperlink"/>
@@ -2085,7 +2082,7 @@
             <w:noProof/>
             <w:webHidden/>
           </w:rPr>
-          <w:instrText xml:space="preserve"> PAGEREF _Toc487199979 \h </w:instrText>
+          <w:instrText xml:space="preserve"> PAGEREF _Toc487471624 \h </w:instrText>
         </w:r>
         <w:r>
           <w:rPr>
@@ -2130,7 +2127,7 @@
           <w:lang w:eastAsia="de-DE"/>
         </w:rPr>
       </w:pPr>
-      <w:hyperlink w:anchor="_Toc487199980" w:history="1">
+      <w:hyperlink w:anchor="_Toc487471625" w:history="1">
         <w:r>
           <w:rPr>
             <w:rStyle w:val="Hyperlink"/>
@@ -2173,7 +2170,7 @@
             <w:noProof/>
             <w:webHidden/>
           </w:rPr>
-          <w:instrText xml:space="preserve"> PAGEREF _Toc487199980 \h </w:instrText>
+          <w:instrText xml:space="preserve"> PAGEREF _Toc487471625 \h </w:instrText>
         </w:r>
         <w:r>
           <w:rPr>
@@ -2218,7 +2215,7 @@
           <w:lang w:eastAsia="de-DE"/>
         </w:rPr>
       </w:pPr>
-      <w:hyperlink w:anchor="_Toc487199981" w:history="1">
+      <w:hyperlink w:anchor="_Toc487471626" w:history="1">
         <w:r>
           <w:rPr>
             <w:rStyle w:val="Hyperlink"/>
@@ -2261,7 +2258,7 @@
             <w:noProof/>
             <w:webHidden/>
           </w:rPr>
-          <w:instrText xml:space="preserve"> PAGEREF _Toc487199981 \h </w:instrText>
+          <w:instrText xml:space="preserve"> PAGEREF _Toc487471626 \h </w:instrText>
         </w:r>
         <w:r>
           <w:rPr>
@@ -2306,7 +2303,7 @@
           <w:lang w:eastAsia="de-DE"/>
         </w:rPr>
       </w:pPr>
-      <w:hyperlink w:anchor="_Toc487199982" w:history="1">
+      <w:hyperlink w:anchor="_Toc487471627" w:history="1">
         <w:r>
           <w:rPr>
             <w:rStyle w:val="Hyperlink"/>
@@ -2349,7 +2346,7 @@
             <w:noProof/>
             <w:webHidden/>
           </w:rPr>
-          <w:instrText xml:space="preserve"> PAGEREF _Toc487199982 \h </w:instrText>
+          <w:instrText xml:space="preserve"> PAGEREF _Toc487471627 \h </w:instrText>
         </w:r>
         <w:r>
           <w:rPr>
@@ -2394,7 +2391,7 @@
           <w:lang w:eastAsia="de-DE"/>
         </w:rPr>
       </w:pPr>
-      <w:hyperlink w:anchor="_Toc487199983" w:history="1">
+      <w:hyperlink w:anchor="_Toc487471628" w:history="1">
         <w:r>
           <w:rPr>
             <w:rStyle w:val="Hyperlink"/>
@@ -2437,7 +2434,7 @@
             <w:noProof/>
             <w:webHidden/>
           </w:rPr>
-          <w:instrText xml:space="preserve"> PAGEREF _Toc487199983 \h </w:instrText>
+          <w:instrText xml:space="preserve"> PAGEREF _Toc487471628 \h </w:instrText>
         </w:r>
         <w:r>
           <w:rPr>
@@ -2482,7 +2479,7 @@
           <w:lang w:eastAsia="de-DE"/>
         </w:rPr>
       </w:pPr>
-      <w:hyperlink w:anchor="_Toc487199984" w:history="1">
+      <w:hyperlink w:anchor="_Toc487471629" w:history="1">
         <w:r>
           <w:rPr>
             <w:rStyle w:val="Hyperlink"/>
@@ -2525,7 +2522,7 @@
             <w:noProof/>
             <w:webHidden/>
           </w:rPr>
-          <w:instrText xml:space="preserve"> PAGEREF _Toc487199984 \h </w:instrText>
+          <w:instrText xml:space="preserve"> PAGEREF _Toc487471629 \h </w:instrText>
         </w:r>
         <w:r>
           <w:rPr>
@@ -2570,7 +2567,7 @@
           <w:lang w:eastAsia="de-DE"/>
         </w:rPr>
       </w:pPr>
-      <w:hyperlink w:anchor="_Toc487199985" w:history="1">
+      <w:hyperlink w:anchor="_Toc487471630" w:history="1">
         <w:r>
           <w:rPr>
             <w:rStyle w:val="Hyperlink"/>
@@ -2613,7 +2610,7 @@
             <w:noProof/>
             <w:webHidden/>
           </w:rPr>
-          <w:instrText xml:space="preserve"> PAGEREF _Toc487199985 \h </w:instrText>
+          <w:instrText xml:space="preserve"> PAGEREF _Toc487471630 \h </w:instrText>
         </w:r>
         <w:r>
           <w:rPr>
@@ -2658,7 +2655,7 @@
           <w:lang w:eastAsia="de-DE"/>
         </w:rPr>
       </w:pPr>
-      <w:hyperlink w:anchor="_Toc487199986" w:history="1">
+      <w:hyperlink w:anchor="_Toc487471631" w:history="1">
         <w:r>
           <w:rPr>
             <w:rStyle w:val="Hyperlink"/>
@@ -2701,7 +2698,7 @@
             <w:noProof/>
             <w:webHidden/>
           </w:rPr>
-          <w:instrText xml:space="preserve"> PAGEREF _Toc487199986 \h </w:instrText>
+          <w:instrText xml:space="preserve"> PAGEREF _Toc487471631 \h </w:instrText>
         </w:r>
         <w:r>
           <w:rPr>
@@ -2746,7 +2743,7 @@
           <w:lang w:eastAsia="de-DE"/>
         </w:rPr>
       </w:pPr>
-      <w:hyperlink w:anchor="_Toc487199987" w:history="1">
+      <w:hyperlink w:anchor="_Toc487471632" w:history="1">
         <w:r>
           <w:rPr>
             <w:rStyle w:val="Hyperlink"/>
@@ -2789,7 +2786,7 @@
             <w:noProof/>
             <w:webHidden/>
           </w:rPr>
-          <w:instrText xml:space="preserve"> PAGEREF _Toc487199987 \h </w:instrText>
+          <w:instrText xml:space="preserve"> PAGEREF _Toc487471632 \h </w:instrText>
         </w:r>
         <w:r>
           <w:rPr>
@@ -2834,7 +2831,7 @@
           <w:lang w:eastAsia="de-DE"/>
         </w:rPr>
       </w:pPr>
-      <w:hyperlink w:anchor="_Toc487199988" w:history="1">
+      <w:hyperlink w:anchor="_Toc487471633" w:history="1">
         <w:r>
           <w:rPr>
             <w:rStyle w:val="Hyperlink"/>
@@ -2877,7 +2874,7 @@
             <w:noProof/>
             <w:webHidden/>
           </w:rPr>
-          <w:instrText xml:space="preserve"> PAGEREF _Toc487199988 \h </w:instrText>
+          <w:instrText xml:space="preserve"> PAGEREF _Toc487471633 \h </w:instrText>
         </w:r>
         <w:r>
           <w:rPr>
@@ -2922,7 +2919,7 @@
           <w:lang w:eastAsia="de-DE"/>
         </w:rPr>
       </w:pPr>
-      <w:hyperlink w:anchor="_Toc487199989" w:history="1">
+      <w:hyperlink w:anchor="_Toc487471634" w:history="1">
         <w:r>
           <w:rPr>
             <w:rStyle w:val="Hyperlink"/>
@@ -2965,7 +2962,7 @@
             <w:noProof/>
             <w:webHidden/>
           </w:rPr>
-          <w:instrText xml:space="preserve"> PAGEREF _Toc487199989 \h </w:instrText>
+          <w:instrText xml:space="preserve"> PAGEREF _Toc487471634 \h </w:instrText>
         </w:r>
         <w:r>
           <w:rPr>
@@ -3010,7 +3007,7 @@
           <w:lang w:eastAsia="de-DE"/>
         </w:rPr>
       </w:pPr>
-      <w:hyperlink w:anchor="_Toc487199990" w:history="1">
+      <w:hyperlink w:anchor="_Toc487471635" w:history="1">
         <w:r>
           <w:rPr>
             <w:rStyle w:val="Hyperlink"/>
@@ -3053,7 +3050,7 @@
             <w:noProof/>
             <w:webHidden/>
           </w:rPr>
-          <w:instrText xml:space="preserve"> PAGEREF _Toc487199990 \h </w:instrText>
+          <w:instrText xml:space="preserve"> PAGEREF _Toc487471635 \h </w:instrText>
         </w:r>
         <w:r>
           <w:rPr>
@@ -3098,7 +3095,7 @@
           <w:lang w:eastAsia="de-DE"/>
         </w:rPr>
       </w:pPr>
-      <w:hyperlink w:anchor="_Toc487199991" w:history="1">
+      <w:hyperlink w:anchor="_Toc487471636" w:history="1">
         <w:r>
           <w:rPr>
             <w:rStyle w:val="Hyperlink"/>
@@ -3141,7 +3138,7 @@
             <w:noProof/>
             <w:webHidden/>
           </w:rPr>
-          <w:instrText xml:space="preserve"> PAGEREF _Toc487199991 \h </w:instrText>
+          <w:instrText xml:space="preserve"> PAGEREF _Toc487471636 \h </w:instrText>
         </w:r>
         <w:r>
           <w:rPr>
@@ -3186,7 +3183,7 @@
           <w:lang w:eastAsia="de-DE"/>
         </w:rPr>
       </w:pPr>
-      <w:hyperlink w:anchor="_Toc487199992" w:history="1">
+      <w:hyperlink w:anchor="_Toc487471637" w:history="1">
         <w:r>
           <w:rPr>
             <w:rStyle w:val="Hyperlink"/>
@@ -3229,7 +3226,7 @@
             <w:noProof/>
             <w:webHidden/>
           </w:rPr>
-          <w:instrText xml:space="preserve"> PAGEREF _Toc487199992 \h </w:instrText>
+          <w:instrText xml:space="preserve"> PAGEREF _Toc487471637 \h </w:instrText>
         </w:r>
         <w:r>
           <w:rPr>
@@ -3249,7 +3246,7 @@
             <w:noProof/>
             <w:webHidden/>
           </w:rPr>
-          <w:t>13</w:t>
+          <w:t>15</w:t>
         </w:r>
         <w:r>
           <w:rPr>
@@ -3274,7 +3271,7 @@
           <w:lang w:eastAsia="de-DE"/>
         </w:rPr>
       </w:pPr>
-      <w:hyperlink w:anchor="_Toc487199993" w:history="1">
+      <w:hyperlink w:anchor="_Toc487471638" w:history="1">
         <w:r>
           <w:rPr>
             <w:rStyle w:val="Hyperlink"/>
@@ -3317,7 +3314,7 @@
             <w:noProof/>
             <w:webHidden/>
           </w:rPr>
-          <w:instrText xml:space="preserve"> PAGEREF _Toc487199993 \h </w:instrText>
+          <w:instrText xml:space="preserve"> PAGEREF _Toc487471638 \h </w:instrText>
         </w:r>
         <w:r>
           <w:rPr>
@@ -3337,7 +3334,7 @@
             <w:noProof/>
             <w:webHidden/>
           </w:rPr>
-          <w:t>14</w:t>
+          <w:t>20</w:t>
         </w:r>
         <w:r>
           <w:rPr>
@@ -3362,7 +3359,7 @@
           <w:lang w:eastAsia="de-DE"/>
         </w:rPr>
       </w:pPr>
-      <w:hyperlink w:anchor="_Toc487199994" w:history="1">
+      <w:hyperlink w:anchor="_Toc487471639" w:history="1">
         <w:r>
           <w:rPr>
             <w:rStyle w:val="Hyperlink"/>
@@ -3405,7 +3402,7 @@
             <w:noProof/>
             <w:webHidden/>
           </w:rPr>
-          <w:instrText xml:space="preserve"> PAGEREF _Toc487199994 \h </w:instrText>
+          <w:instrText xml:space="preserve"> PAGEREF _Toc487471639 \h </w:instrText>
         </w:r>
         <w:r>
           <w:rPr>
@@ -3425,7 +3422,7 @@
             <w:noProof/>
             <w:webHidden/>
           </w:rPr>
-          <w:t>14</w:t>
+          <w:t>20</w:t>
         </w:r>
         <w:r>
           <w:rPr>
@@ -3450,7 +3447,7 @@
           <w:lang w:eastAsia="de-DE"/>
         </w:rPr>
       </w:pPr>
-      <w:hyperlink w:anchor="_Toc487199995" w:history="1">
+      <w:hyperlink w:anchor="_Toc487471640" w:history="1">
         <w:r>
           <w:rPr>
             <w:rStyle w:val="Hyperlink"/>
@@ -3493,7 +3490,7 @@
             <w:noProof/>
             <w:webHidden/>
           </w:rPr>
-          <w:instrText xml:space="preserve"> PAGEREF _Toc487199995 \h </w:instrText>
+          <w:instrText xml:space="preserve"> PAGEREF _Toc487471640 \h </w:instrText>
         </w:r>
         <w:r>
           <w:rPr>
@@ -3513,7 +3510,7 @@
             <w:noProof/>
             <w:webHidden/>
           </w:rPr>
-          <w:t>15</w:t>
+          <w:t>21</w:t>
         </w:r>
         <w:r>
           <w:rPr>
@@ -3538,7 +3535,7 @@
           <w:lang w:eastAsia="de-DE"/>
         </w:rPr>
       </w:pPr>
-      <w:hyperlink w:anchor="_Toc487199996" w:history="1">
+      <w:hyperlink w:anchor="_Toc487471641" w:history="1">
         <w:r>
           <w:rPr>
             <w:rStyle w:val="Hyperlink"/>
@@ -3581,7 +3578,7 @@
             <w:noProof/>
             <w:webHidden/>
           </w:rPr>
-          <w:instrText xml:space="preserve"> PAGEREF _Toc487199996 \h </w:instrText>
+          <w:instrText xml:space="preserve"> PAGEREF _Toc487471641 \h </w:instrText>
         </w:r>
         <w:r>
           <w:rPr>
@@ -3601,7 +3598,7 @@
             <w:noProof/>
             <w:webHidden/>
           </w:rPr>
-          <w:t>16</w:t>
+          <w:t>22</w:t>
         </w:r>
         <w:r>
           <w:rPr>
@@ -3626,7 +3623,7 @@
           <w:lang w:eastAsia="de-DE"/>
         </w:rPr>
       </w:pPr>
-      <w:hyperlink w:anchor="_Toc487199997" w:history="1">
+      <w:hyperlink w:anchor="_Toc487471642" w:history="1">
         <w:r>
           <w:rPr>
             <w:rStyle w:val="Hyperlink"/>
@@ -3669,7 +3666,7 @@
             <w:noProof/>
             <w:webHidden/>
           </w:rPr>
-          <w:instrText xml:space="preserve"> PAGEREF _Toc487199997 \h </w:instrText>
+          <w:instrText xml:space="preserve"> PAGEREF _Toc487471642 \h </w:instrText>
         </w:r>
         <w:r>
           <w:rPr>
@@ -3689,7 +3686,7 @@
             <w:noProof/>
             <w:webHidden/>
           </w:rPr>
-          <w:t>17</w:t>
+          <w:t>23</w:t>
         </w:r>
         <w:r>
           <w:rPr>
@@ -3714,7 +3711,7 @@
           <w:lang w:eastAsia="de-DE"/>
         </w:rPr>
       </w:pPr>
-      <w:hyperlink w:anchor="_Toc487199998" w:history="1">
+      <w:hyperlink w:anchor="_Toc487471643" w:history="1">
         <w:r>
           <w:rPr>
             <w:rStyle w:val="Hyperlink"/>
@@ -3757,7 +3754,7 @@
             <w:noProof/>
             <w:webHidden/>
           </w:rPr>
-          <w:instrText xml:space="preserve"> PAGEREF _Toc487199998 \h </w:instrText>
+          <w:instrText xml:space="preserve"> PAGEREF _Toc487471643 \h </w:instrText>
         </w:r>
         <w:r>
           <w:rPr>
@@ -3777,7 +3774,7 @@
             <w:noProof/>
             <w:webHidden/>
           </w:rPr>
-          <w:t>18</w:t>
+          <w:t>24</w:t>
         </w:r>
         <w:r>
           <w:rPr>
@@ -3802,7 +3799,7 @@
           <w:lang w:eastAsia="de-DE"/>
         </w:rPr>
       </w:pPr>
-      <w:hyperlink w:anchor="_Toc487199999" w:history="1">
+      <w:hyperlink w:anchor="_Toc487471644" w:history="1">
         <w:r>
           <w:rPr>
             <w:rStyle w:val="Hyperlink"/>
@@ -3845,7 +3842,7 @@
             <w:noProof/>
             <w:webHidden/>
           </w:rPr>
-          <w:instrText xml:space="preserve"> PAGEREF _Toc487199999 \h </w:instrText>
+          <w:instrText xml:space="preserve"> PAGEREF _Toc487471644 \h </w:instrText>
         </w:r>
         <w:r>
           <w:rPr>
@@ -3865,7 +3862,7 @@
             <w:noProof/>
             <w:webHidden/>
           </w:rPr>
-          <w:t>18</w:t>
+          <w:t>24</w:t>
         </w:r>
         <w:r>
           <w:rPr>
@@ -3890,7 +3887,7 @@
           <w:lang w:eastAsia="de-DE"/>
         </w:rPr>
       </w:pPr>
-      <w:hyperlink w:anchor="_Toc487200000" w:history="1">
+      <w:hyperlink w:anchor="_Toc487471645" w:history="1">
         <w:r>
           <w:rPr>
             <w:rStyle w:val="Hyperlink"/>
@@ -3933,7 +3930,7 @@
             <w:noProof/>
             <w:webHidden/>
           </w:rPr>
-          <w:instrText xml:space="preserve"> PAGEREF _Toc487200000 \h </w:instrText>
+          <w:instrText xml:space="preserve"> PAGEREF _Toc487471645 \h </w:instrText>
         </w:r>
         <w:r>
           <w:rPr>
@@ -3953,7 +3950,7 @@
             <w:noProof/>
             <w:webHidden/>
           </w:rPr>
-          <w:t>19</w:t>
+          <w:t>25</w:t>
         </w:r>
         <w:r>
           <w:rPr>
@@ -3978,7 +3975,7 @@
           <w:lang w:eastAsia="de-DE"/>
         </w:rPr>
       </w:pPr>
-      <w:hyperlink w:anchor="_Toc487200001" w:history="1">
+      <w:hyperlink w:anchor="_Toc487471646" w:history="1">
         <w:r>
           <w:rPr>
             <w:rStyle w:val="Hyperlink"/>
@@ -4021,7 +4018,7 @@
             <w:noProof/>
             <w:webHidden/>
           </w:rPr>
-          <w:instrText xml:space="preserve"> PAGEREF _Toc487200001 \h </w:instrText>
+          <w:instrText xml:space="preserve"> PAGEREF _Toc487471646 \h </w:instrText>
         </w:r>
         <w:r>
           <w:rPr>
@@ -4041,7 +4038,7 @@
             <w:noProof/>
             <w:webHidden/>
           </w:rPr>
-          <w:t>20</w:t>
+          <w:t>26</w:t>
         </w:r>
         <w:r>
           <w:rPr>
@@ -4066,7 +4063,7 @@
           <w:lang w:eastAsia="de-DE"/>
         </w:rPr>
       </w:pPr>
-      <w:hyperlink w:anchor="_Toc487200002" w:history="1">
+      <w:hyperlink w:anchor="_Toc487471647" w:history="1">
         <w:r>
           <w:rPr>
             <w:rStyle w:val="Hyperlink"/>
@@ -4109,7 +4106,7 @@
             <w:noProof/>
             <w:webHidden/>
           </w:rPr>
-          <w:instrText xml:space="preserve"> PAGEREF _Toc487200002 \h </w:instrText>
+          <w:instrText xml:space="preserve"> PAGEREF _Toc487471647 \h </w:instrText>
         </w:r>
         <w:r>
           <w:rPr>
@@ -4129,7 +4126,7 @@
             <w:noProof/>
             <w:webHidden/>
           </w:rPr>
-          <w:t>21</w:t>
+          <w:t>27</w:t>
         </w:r>
         <w:r>
           <w:rPr>
@@ -4154,7 +4151,7 @@
           <w:lang w:eastAsia="de-DE"/>
         </w:rPr>
       </w:pPr>
-      <w:hyperlink w:anchor="_Toc487200003" w:history="1">
+      <w:hyperlink w:anchor="_Toc487471648" w:history="1">
         <w:r>
           <w:rPr>
             <w:rStyle w:val="Hyperlink"/>
@@ -4197,7 +4194,7 @@
             <w:noProof/>
             <w:webHidden/>
           </w:rPr>
-          <w:instrText xml:space="preserve"> PAGEREF _Toc487200003 \h </w:instrText>
+          <w:instrText xml:space="preserve"> PAGEREF _Toc487471648 \h </w:instrText>
         </w:r>
         <w:r>
           <w:rPr>
@@ -4217,7 +4214,7 @@
             <w:noProof/>
             <w:webHidden/>
           </w:rPr>
-          <w:t>21</w:t>
+          <w:t>27</w:t>
         </w:r>
         <w:r>
           <w:rPr>
@@ -4242,7 +4239,7 @@
           <w:lang w:eastAsia="de-DE"/>
         </w:rPr>
       </w:pPr>
-      <w:hyperlink w:anchor="_Toc487200004" w:history="1">
+      <w:hyperlink w:anchor="_Toc487471649" w:history="1">
         <w:r>
           <w:rPr>
             <w:rStyle w:val="Hyperlink"/>
@@ -4285,7 +4282,7 @@
             <w:noProof/>
             <w:webHidden/>
           </w:rPr>
-          <w:instrText xml:space="preserve"> PAGEREF _Toc487200004 \h </w:instrText>
+          <w:instrText xml:space="preserve"> PAGEREF _Toc487471649 \h </w:instrText>
         </w:r>
         <w:r>
           <w:rPr>
@@ -4305,7 +4302,7 @@
             <w:noProof/>
             <w:webHidden/>
           </w:rPr>
-          <w:t>22</w:t>
+          <w:t>28</w:t>
         </w:r>
         <w:r>
           <w:rPr>
@@ -4330,7 +4327,7 @@
           <w:lang w:eastAsia="de-DE"/>
         </w:rPr>
       </w:pPr>
-      <w:hyperlink w:anchor="_Toc487200005" w:history="1">
+      <w:hyperlink w:anchor="_Toc487471650" w:history="1">
         <w:r>
           <w:rPr>
             <w:rStyle w:val="Hyperlink"/>
@@ -4373,7 +4370,7 @@
             <w:noProof/>
             <w:webHidden/>
           </w:rPr>
-          <w:instrText xml:space="preserve"> PAGEREF _Toc487200005 \h </w:instrText>
+          <w:instrText xml:space="preserve"> PAGEREF _Toc487471650 \h </w:instrText>
         </w:r>
         <w:r>
           <w:rPr>
@@ -4393,7 +4390,7 @@
             <w:noProof/>
             <w:webHidden/>
           </w:rPr>
-          <w:t>22</w:t>
+          <w:t>28</w:t>
         </w:r>
         <w:r>
           <w:rPr>
@@ -4418,7 +4415,7 @@
           <w:lang w:eastAsia="de-DE"/>
         </w:rPr>
       </w:pPr>
-      <w:hyperlink w:anchor="_Toc487200006" w:history="1">
+      <w:hyperlink w:anchor="_Toc487471651" w:history="1">
         <w:r>
           <w:rPr>
             <w:rStyle w:val="Hyperlink"/>
@@ -4461,7 +4458,7 @@
             <w:noProof/>
             <w:webHidden/>
           </w:rPr>
-          <w:instrText xml:space="preserve"> PAGEREF _Toc487200006 \h </w:instrText>
+          <w:instrText xml:space="preserve"> PAGEREF _Toc487471651 \h </w:instrText>
         </w:r>
         <w:r>
           <w:rPr>
@@ -4481,7 +4478,7 @@
             <w:noProof/>
             <w:webHidden/>
           </w:rPr>
-          <w:t>22</w:t>
+          <w:t>28</w:t>
         </w:r>
         <w:r>
           <w:rPr>
@@ -4506,7 +4503,7 @@
           <w:lang w:eastAsia="de-DE"/>
         </w:rPr>
       </w:pPr>
-      <w:hyperlink w:anchor="_Toc487200007" w:history="1">
+      <w:hyperlink w:anchor="_Toc487471652" w:history="1">
         <w:r>
           <w:rPr>
             <w:rStyle w:val="Hyperlink"/>
@@ -4549,7 +4546,7 @@
             <w:noProof/>
             <w:webHidden/>
           </w:rPr>
-          <w:instrText xml:space="preserve"> PAGEREF _Toc487200007 \h </w:instrText>
+          <w:instrText xml:space="preserve"> PAGEREF _Toc487471652 \h </w:instrText>
         </w:r>
         <w:r>
           <w:rPr>
@@ -4569,7 +4566,7 @@
             <w:noProof/>
             <w:webHidden/>
           </w:rPr>
-          <w:t>22</w:t>
+          <w:t>28</w:t>
         </w:r>
         <w:r>
           <w:rPr>
@@ -4587,6 +4584,8 @@
       <w:r>
         <w:br w:type="page"/>
       </w:r>
+      <w:bookmarkStart w:id="0" w:name="_GoBack"/>
+      <w:bookmarkEnd w:id="0"/>
     </w:p>
     <w:p>
       <w:pPr>
@@ -4601,12 +4600,8 @@
     <w:p>
       <w:pPr>
         <w:sectPr>
-          <w:headerReference w:type="even" r:id="rId9"/>
-          <w:headerReference w:type="default" r:id="rId10"/>
-          <w:footerReference w:type="even" r:id="rId11"/>
-          <w:footerReference w:type="default" r:id="rId12"/>
-          <w:headerReference w:type="first" r:id="rId13"/>
-          <w:footerReference w:type="first" r:id="rId14"/>
+          <w:headerReference w:type="default" r:id="rId9"/>
+          <w:footerReference w:type="default" r:id="rId10"/>
           <w:pgSz w:w="11906" w:h="16838"/>
           <w:pgMar w:top="1418" w:right="1418" w:bottom="1418" w:left="1418" w:header="709" w:footer="709" w:gutter="0"/>
           <w:pgNumType w:fmt="upperRoman" w:start="1"/>
@@ -4748,15 +4743,15 @@
       <w:pPr>
         <w:pStyle w:val="berschrift1"/>
       </w:pPr>
-      <w:bookmarkStart w:id="0" w:name="_Ref487006847"/>
-      <w:bookmarkStart w:id="1" w:name="_Ref487006854"/>
-      <w:bookmarkStart w:id="2" w:name="_Toc487199965"/>
+      <w:bookmarkStart w:id="1" w:name="_Ref487006847"/>
+      <w:bookmarkStart w:id="2" w:name="_Ref487006854"/>
+      <w:bookmarkStart w:id="3" w:name="_Toc487471610"/>
       <w:r>
         <w:t>Strukturelle Arbeiten</w:t>
       </w:r>
-      <w:bookmarkEnd w:id="0"/>
       <w:bookmarkEnd w:id="1"/>
       <w:bookmarkEnd w:id="2"/>
+      <w:bookmarkEnd w:id="3"/>
     </w:p>
     <w:p>
       <w:pPr>
@@ -4765,22 +4760,22 @@
       <w:r>
         <w:br w:type="page"/>
       </w:r>
-      <w:bookmarkStart w:id="3" w:name="_Toc487199966"/>
+      <w:bookmarkStart w:id="4" w:name="_Toc487471611"/>
       <w:r>
         <w:lastRenderedPageBreak/>
         <w:t>Einleitung</w:t>
       </w:r>
-      <w:bookmarkEnd w:id="3"/>
+      <w:bookmarkEnd w:id="4"/>
     </w:p>
     <w:p>
       <w:pPr>
         <w:pStyle w:val="berschrift3"/>
       </w:pPr>
-      <w:bookmarkStart w:id="4" w:name="_Toc487199967"/>
+      <w:bookmarkStart w:id="5" w:name="_Toc487471612"/>
       <w:r>
         <w:t>Motivation</w:t>
       </w:r>
-      <w:bookmarkEnd w:id="4"/>
+      <w:bookmarkEnd w:id="5"/>
     </w:p>
     <w:p>
       <w:r>
@@ -4818,11 +4813,11 @@
       <w:pPr>
         <w:pStyle w:val="berschrift3"/>
       </w:pPr>
-      <w:bookmarkStart w:id="5" w:name="_Toc487199968"/>
+      <w:bookmarkStart w:id="6" w:name="_Toc487471613"/>
       <w:r>
         <w:t>Zielsetzung</w:t>
       </w:r>
-      <w:bookmarkEnd w:id="5"/>
+      <w:bookmarkEnd w:id="6"/>
     </w:p>
     <w:p>
       <w:pPr>
@@ -4846,22 +4841,22 @@
       <w:pPr>
         <w:pStyle w:val="berschrift2"/>
       </w:pPr>
-      <w:bookmarkStart w:id="6" w:name="_Toc487199969"/>
+      <w:bookmarkStart w:id="7" w:name="_Toc487471614"/>
       <w:r>
         <w:lastRenderedPageBreak/>
         <w:t>Erfassung des Inventars</w:t>
       </w:r>
-      <w:bookmarkEnd w:id="6"/>
+      <w:bookmarkEnd w:id="7"/>
     </w:p>
     <w:p>
       <w:pPr>
         <w:pStyle w:val="berschrift3"/>
       </w:pPr>
-      <w:bookmarkStart w:id="7" w:name="_Toc487199970"/>
+      <w:bookmarkStart w:id="8" w:name="_Toc487471615"/>
       <w:r>
         <w:t>Gründe für die Inventur</w:t>
       </w:r>
-      <w:bookmarkEnd w:id="7"/>
+      <w:bookmarkEnd w:id="8"/>
     </w:p>
     <w:p>
       <w:r>
@@ -4877,11 +4872,11 @@
       <w:pPr>
         <w:pStyle w:val="berschrift3"/>
       </w:pPr>
-      <w:bookmarkStart w:id="8" w:name="_Toc487199971"/>
+      <w:bookmarkStart w:id="9" w:name="_Toc487471616"/>
       <w:r>
         <w:t>Ergebnisse</w:t>
       </w:r>
-      <w:bookmarkEnd w:id="8"/>
+      <w:bookmarkEnd w:id="9"/>
     </w:p>
     <w:p>
       <w:pPr>
@@ -4900,27 +4895,27 @@
       <w:pPr>
         <w:pStyle w:val="berschrift2"/>
       </w:pPr>
-      <w:bookmarkStart w:id="9" w:name="_Toc487199972"/>
+      <w:bookmarkStart w:id="10" w:name="_Toc487471617"/>
       <w:r>
         <w:lastRenderedPageBreak/>
         <w:t>Konfigurationsmanagement</w:t>
       </w:r>
-      <w:bookmarkEnd w:id="9"/>
+      <w:bookmarkEnd w:id="10"/>
     </w:p>
     <w:p>
       <w:pPr>
         <w:pStyle w:val="berschrift3"/>
       </w:pPr>
-      <w:bookmarkStart w:id="10" w:name="_Ref487196794"/>
-      <w:bookmarkStart w:id="11" w:name="_Toc487199973"/>
+      <w:bookmarkStart w:id="11" w:name="_Ref487196794"/>
+      <w:bookmarkStart w:id="12" w:name="_Toc487471618"/>
       <w:r>
         <w:t>Git</w:t>
       </w:r>
       <w:r>
         <w:t>hub</w:t>
       </w:r>
-      <w:bookmarkEnd w:id="10"/>
       <w:bookmarkEnd w:id="11"/>
+      <w:bookmarkEnd w:id="12"/>
     </w:p>
     <w:p>
       <w:r>
@@ -5016,12 +5011,12 @@
       <w:pPr>
         <w:pStyle w:val="berschrift3"/>
       </w:pPr>
-      <w:bookmarkStart w:id="12" w:name="_Toc487199974"/>
+      <w:bookmarkStart w:id="13" w:name="_Toc487471619"/>
       <w:proofErr w:type="spellStart"/>
       <w:r>
         <w:t>KeePass</w:t>
       </w:r>
-      <w:bookmarkEnd w:id="12"/>
+      <w:bookmarkEnd w:id="13"/>
       <w:proofErr w:type="spellEnd"/>
     </w:p>
     <w:p>
@@ -5100,13 +5095,13 @@
       <w:pPr>
         <w:pStyle w:val="berschrift3"/>
       </w:pPr>
-      <w:bookmarkStart w:id="13" w:name="_Ref487030211"/>
-      <w:bookmarkStart w:id="14" w:name="_Toc487199975"/>
+      <w:bookmarkStart w:id="14" w:name="_Ref487030211"/>
+      <w:bookmarkStart w:id="15" w:name="_Toc487471620"/>
       <w:r>
         <w:t>Accounts</w:t>
       </w:r>
-      <w:bookmarkEnd w:id="13"/>
       <w:bookmarkEnd w:id="14"/>
+      <w:bookmarkEnd w:id="15"/>
     </w:p>
     <w:p>
       <w:pPr>
@@ -5370,14 +5365,24 @@
       <w:r>
         <w:fldChar w:fldCharType="separate"/>
       </w:r>
+      <w:proofErr w:type="spellStart"/>
       <w:r>
         <w:t>Github</w:t>
       </w:r>
+      <w:proofErr w:type="spellEnd"/>
       <w:r>
         <w:fldChar w:fldCharType="end"/>
       </w:r>
       <w:r>
-        <w:t xml:space="preserve"> erläutert, wurde entschieden, die Arbeiten der Studienarbeit auf einem Github Repository abzulegen. Auch hierzu ist ein Account nötig. Es wurde entschieden hier ebenfalls einen eigenen Account für die Studienarbeit anzulegen. Zum einen können Accounts von Studierenden zwar, durch ein Angebot von Github, kostenfreie private </w:t>
+        <w:t xml:space="preserve"> erläutert, wurde entschieden, die Arbeiten der Studienarbeit auf einem Github Repository abzulegen. Auch hierzu ist ein Account nötig. Es wurde entschieden hier ebenfalls einen eigenen Account für die Studienarbeit anzulegen. Zum einen können Accounts von Studierenden zwar, durch ein Angebot von </w:t>
+      </w:r>
+      <w:proofErr w:type="spellStart"/>
+      <w:r>
+        <w:t>Github</w:t>
+      </w:r>
+      <w:proofErr w:type="spellEnd"/>
+      <w:r>
+        <w:t xml:space="preserve">, kostenfreie private </w:t>
       </w:r>
       <w:proofErr w:type="spellStart"/>
       <w:r>
@@ -5455,18 +5460,18 @@
       <w:pPr>
         <w:pStyle w:val="berschrift2"/>
       </w:pPr>
-      <w:bookmarkStart w:id="15" w:name="_Toc487199976"/>
+      <w:bookmarkStart w:id="16" w:name="_Toc487471621"/>
       <w:r>
         <w:lastRenderedPageBreak/>
         <w:t>Umbau des Labors</w:t>
       </w:r>
-      <w:bookmarkEnd w:id="15"/>
+      <w:bookmarkEnd w:id="16"/>
     </w:p>
     <w:p>
       <w:pPr>
         <w:pStyle w:val="berschrift3"/>
       </w:pPr>
-      <w:bookmarkStart w:id="16" w:name="_Toc487199977"/>
+      <w:bookmarkStart w:id="17" w:name="_Toc487471622"/>
       <w:r>
         <w:t xml:space="preserve">Rückrüstung der </w:t>
       </w:r>
@@ -5478,297 +5483,22 @@
       <w:r>
         <w:t xml:space="preserve"> und Leinwände</w:t>
       </w:r>
-      <w:bookmarkEnd w:id="16"/>
-    </w:p>
-    <w:p>
-      <w:r>
-        <w:t xml:space="preserve">Die Studienarbeit um das Stereo X Labor hat bisher auf das Prinzip der Stereoskopischen Projektion gesetzt. Hierfür wurden insgesamt vier </w:t>
-      </w:r>
-      <w:proofErr w:type="spellStart"/>
-      <w:r>
-        <w:t>Beamer</w:t>
-      </w:r>
-      <w:proofErr w:type="spellEnd"/>
-      <w:r>
-        <w:t xml:space="preserve"> und zwei Leinwände benutzt (siehe </w:t>
-      </w:r>
-      <w:r>
-        <w:fldChar w:fldCharType="begin"/>
-      </w:r>
-      <w:r>
-        <w:instrText xml:space="preserve"> REF _Ref487447769 \r \h </w:instrText>
-      </w:r>
-      <w:r>
-        <w:fldChar w:fldCharType="separate"/>
-      </w:r>
-      <w:r>
-        <w:t>2.2</w:t>
-      </w:r>
-      <w:r>
-        <w:fldChar w:fldCharType="end"/>
-      </w:r>
-      <w:r>
-        <w:t xml:space="preserve"> </w:t>
-      </w:r>
-      <w:r>
-        <w:fldChar w:fldCharType="begin"/>
-      </w:r>
-      <w:r>
-        <w:instrText xml:space="preserve"> REF _Ref487447772 \h </w:instrText>
-      </w:r>
-      <w:r>
-        <w:fldChar w:fldCharType="separate"/>
-      </w:r>
-      <w:r>
-        <w:t>Bisheriges Konzept</w:t>
-      </w:r>
-      <w:r>
-        <w:fldChar w:fldCharType="end"/>
-      </w:r>
-      <w:r>
-        <w:t xml:space="preserve">). Da jedoch durch den Umstieg auf eine VR-Brille weder </w:t>
-      </w:r>
-      <w:proofErr w:type="spellStart"/>
-      <w:r>
-        <w:t>Beamer</w:t>
-      </w:r>
-      <w:proofErr w:type="spellEnd"/>
-      <w:r>
-        <w:t xml:space="preserve"> noch </w:t>
-      </w:r>
-      <w:proofErr w:type="spellStart"/>
-      <w:r>
-        <w:t>Leinweände</w:t>
-      </w:r>
-      <w:proofErr w:type="spellEnd"/>
-      <w:r>
-        <w:t xml:space="preserve"> benötigt werden, wurden diese abgebaut. Die </w:t>
-      </w:r>
-      <w:proofErr w:type="spellStart"/>
-      <w:r>
-        <w:t>Beamer</w:t>
-      </w:r>
-      <w:proofErr w:type="spellEnd"/>
-      <w:r>
-        <w:t xml:space="preserve"> waren, jeweils als Paar, an einer Halterung an einer Stange, welche an der Decke befestigt ist, montiert. Diese Halterungen wurden von den </w:t>
-      </w:r>
-      <w:proofErr w:type="spellStart"/>
-      <w:r>
-        <w:t>Beamern</w:t>
-      </w:r>
-      <w:proofErr w:type="spellEnd"/>
-      <w:r>
-        <w:t xml:space="preserve"> und der Stange entfernt. Die Stange an sich ist jedoch </w:t>
-      </w:r>
-      <w:proofErr w:type="spellStart"/>
-      <w:r>
-        <w:t>immernoch</w:t>
-      </w:r>
-      <w:proofErr w:type="spellEnd"/>
-      <w:r>
-        <w:t xml:space="preserve"> an der Decke befestigt (siehe </w:t>
-      </w:r>
-      <w:r>
-        <w:fldChar w:fldCharType="begin"/>
-      </w:r>
-      <w:r>
-        <w:instrText xml:space="preserve"> REF _Ref487447936 \w \h </w:instrText>
-      </w:r>
-      <w:r>
-        <w:fldChar w:fldCharType="separate"/>
-      </w:r>
-      <w:r>
-        <w:t>1.4.2</w:t>
-      </w:r>
-      <w:r>
-        <w:fldChar w:fldCharType="end"/>
-      </w:r>
-      <w:r>
-        <w:t xml:space="preserve"> </w:t>
-      </w:r>
-      <w:r>
-        <w:fldChar w:fldCharType="begin"/>
-      </w:r>
-      <w:r>
-        <w:instrText xml:space="preserve"> REF _Ref487447939 \h </w:instrText>
-      </w:r>
-      <w:r>
-        <w:fldChar w:fldCharType="separate"/>
-      </w:r>
+      <w:bookmarkEnd w:id="17"/>
+    </w:p>
+    <w:p/>
+    <w:p>
+      <w:pPr>
+        <w:pStyle w:val="berschrift3"/>
+      </w:pPr>
+      <w:bookmarkStart w:id="18" w:name="_Toc487471623"/>
       <w:r>
         <w:t>Aufbau der VR-Hardware</w:t>
       </w:r>
-      <w:r>
-        <w:fldChar w:fldCharType="end"/>
-      </w:r>
-      <w:r>
-        <w:t xml:space="preserve">). Die Leinwände waren ohne bauliche Maßnahmen im Labor aufgestellt worden. Die </w:t>
-      </w:r>
-      <w:proofErr w:type="spellStart"/>
-      <w:r>
-        <w:t>Beamer</w:t>
-      </w:r>
-      <w:proofErr w:type="spellEnd"/>
-      <w:r>
-        <w:t xml:space="preserve"> wurden in die dafür vorgesehenen Taschen verstaut und Lagern in einem abgeschlossenen Raum in der Hochschule. Bei Bedarf kann auf diese über Herrn Lau zugegriffen werden. Deshalb konnten sie einfach abgebaut und in den dafür vorgesehenen Taschen verstaut werden. Diese Taschen lagern im Labor.</w:t>
-      </w:r>
-    </w:p>
-    <w:p>
-      <w:pPr>
-        <w:pStyle w:val="berschrift3"/>
-      </w:pPr>
-      <w:bookmarkStart w:id="17" w:name="_Toc487199978"/>
-      <w:bookmarkStart w:id="18" w:name="_Ref487447936"/>
-      <w:bookmarkStart w:id="19" w:name="_Ref487447939"/>
-      <w:r>
-        <w:t>Aufbau der VR-Hardware</w:t>
-      </w:r>
-      <w:bookmarkEnd w:id="17"/>
       <w:bookmarkEnd w:id="18"/>
-      <w:bookmarkEnd w:id="19"/>
-    </w:p>
-    <w:p>
-      <w:r>
-        <w:t>Nachdem die alte Hardware abgebaut wurde, kann die für die VR-Brille benötigte Hardware aufgebaut werden. Diese besteht auf zwei Lightboxen. Dies sind kleine Boxen in denen Infrarot LEDs verbaut sind. Die Boxen werden über ein separates Netzteil mit Strom versorgt und können frei im Raum platziert werden. Zu beachten ist allerdings, dass sie über Kopfhöhe, also mindestens 2 m, befestigt werden sollten. Zur Befestigung der Boxen liefert HTC jeweils einen Halter mit, welcher mit zwei Schraub an einer Wand befestigt werden kann. Auf diesem Halter wird die Lightbox mittels einer Stativschraube befestigt. Die Stativschraube weißt jedoch keine metrisches ISO-Gewinde auf, sondern ein Zollgewinde in der Größe ¼“. Aus diesem Grund können auch beliebige andere Stative zur Positionierung der Lightboxen verwendet werden, solange sie ebenfalls über eine ¼“ Schraube verfügen.</w:t>
-      </w:r>
-    </w:p>
-    <w:p>
-      <w:r>
-        <w:t xml:space="preserve">Bei der Montage der Halterungen für die Lightboxen wurde zuerst, vor dem Abbau der Stereo Hardware, versucht, diese mittels Kabelbindern und Drähten </w:t>
-      </w:r>
-      <w:r>
-        <w:t>an den i</w:t>
-      </w:r>
-      <w:r>
-        <w:t>m Labor vorhandenen Rohren zu befestigen. Allerdings stellte sich diese Methode als ungeeignet heraus, da selbst die kleinste Bewegung der Lightbox zu einem Ruckeln in der VR-Brille führen und diese wiederum zu Motion-</w:t>
-      </w:r>
-      <w:proofErr w:type="spellStart"/>
-      <w:r>
-        <w:t>Sickness</w:t>
-      </w:r>
-      <w:proofErr w:type="spellEnd"/>
-      <w:r>
-        <w:t>.</w:t>
-      </w:r>
-      <w:r>
-        <w:t xml:space="preserve"> D</w:t>
-      </w:r>
-      <w:r>
-        <w:t>eshalb wurde</w:t>
-      </w:r>
-      <w:r>
-        <w:t xml:space="preserve"> </w:t>
-      </w:r>
-      <w:r>
-        <w:lastRenderedPageBreak/>
-        <w:t>letztlich</w:t>
-      </w:r>
-      <w:r>
-        <w:t xml:space="preserve"> entschieden die Lightboxen samt Halterungen an den Rohren bzw. Halterungen der </w:t>
-      </w:r>
-      <w:proofErr w:type="spellStart"/>
-      <w:r>
-        <w:t>Beamer</w:t>
-      </w:r>
-      <w:proofErr w:type="spellEnd"/>
-      <w:r>
-        <w:t xml:space="preserve"> zu befestigen. Aus diesem Grund wurden sowohl </w:t>
-      </w:r>
-      <w:proofErr w:type="spellStart"/>
-      <w:r>
-        <w:t>Beamer</w:t>
-      </w:r>
-      <w:proofErr w:type="spellEnd"/>
-      <w:r>
-        <w:t xml:space="preserve"> als auch Leinwände abgebaut. Die Lightbox wurde dann an einem Halterungsarm, an welchem zuvor ein </w:t>
-      </w:r>
-      <w:proofErr w:type="spellStart"/>
-      <w:r>
-        <w:t>Beamer</w:t>
-      </w:r>
-      <w:proofErr w:type="spellEnd"/>
-      <w:r>
-        <w:t xml:space="preserve"> befestigt war, mit Kabelbindern befestigt und am Rohr, welches an der Decke befestigt ist, </w:t>
-      </w:r>
-      <w:r>
-        <w:t>montiert. Die</w:t>
-      </w:r>
-      <w:r>
-        <w:t xml:space="preserve"> Kabel des separaten Netzteils wurden ebenfalls mit Kabelbindern befestigt, um Unfällen vorzubeugen.</w:t>
-      </w:r>
-    </w:p>
-    <w:p>
-      <w:r>
-        <w:t xml:space="preserve">Bei der Montage der Lightboxen muss darauf geachtet werden, dass diese sich gegenseitig „sehen“ können. Stellt man sich ein Quadrat vor, welches die Fläche darstellt, auf der der Anwender </w:t>
-      </w:r>
-      <w:proofErr w:type="spellStart"/>
-      <w:r>
-        <w:t>getrackt</w:t>
-      </w:r>
-      <w:proofErr w:type="spellEnd"/>
-      <w:r>
-        <w:t xml:space="preserve"> werden soll, sollten die Lightboxen in den Ecken dieses platziert werden. Im Idealfall werden die Boxen in gegenüberliegenden Ecken platziert. Aufgrund der bereits montierten Halterungen der </w:t>
-      </w:r>
-      <w:proofErr w:type="spellStart"/>
-      <w:r>
-        <w:t>Beamer</w:t>
-      </w:r>
-      <w:proofErr w:type="spellEnd"/>
-      <w:r>
-        <w:t xml:space="preserve"> konnte dies leider nicht berücksichtigt werden, so dass die Boxen nun in zwei nebeneinander liegenden Ecken dieses imaginären Quadrates montiert sind.</w:t>
-      </w:r>
-    </w:p>
-    <w:p>
-      <w:r>
-        <w:t xml:space="preserve">Zum Lieferumfang der HTC </w:t>
-      </w:r>
-      <w:proofErr w:type="gramStart"/>
-      <w:r>
-        <w:t>Vive</w:t>
-      </w:r>
-      <w:proofErr w:type="gramEnd"/>
-      <w:r>
-        <w:t xml:space="preserve"> </w:t>
-      </w:r>
-      <w:r>
-        <w:t>zählt</w:t>
-      </w:r>
-      <w:r>
-        <w:t xml:space="preserve"> zusätzlich noch eine </w:t>
-      </w:r>
-      <w:r>
-        <w:t>Connector-</w:t>
-      </w:r>
-      <w:r>
-        <w:t>Box, welche die Kabel</w:t>
-      </w:r>
-      <w:r>
-        <w:t>,</w:t>
-      </w:r>
-      <w:r>
-        <w:t xml:space="preserve"> die zum Computer führen</w:t>
-      </w:r>
-      <w:r>
-        <w:t>,</w:t>
-      </w:r>
-      <w:r>
-        <w:t xml:space="preserve"> verlängert und physisch vom Headset trennen. Das Headset besitzt zwar die gleichen Anschlüsse wie die Kabel, welche zum Computer führen,</w:t>
-      </w:r>
-      <w:r>
-        <w:t xml:space="preserve"> und könnte somit direkt am Computer angeschlossen werden,</w:t>
-      </w:r>
-      <w:r>
-        <w:t xml:space="preserve"> allerdings ist das Netzteil, welches benötigt wird um die Brille zu verwenden, nur dazu gedacht in Verbindung mit dieser Box verwendet zu werden. </w:t>
-      </w:r>
-      <w:r>
-        <w:t>Somit sollten die Kabel des Headsets in die Connector-Box gesteckt werden. Dies ermöglicht zudem, dass das Headset, sollte die Rückseite des Computers schwer erreichbar sein, vom Computer getrennt werden kann und verstaut werden kann.</w:t>
-      </w:r>
-      <w:r>
-        <w:t xml:space="preserve"> </w:t>
-      </w:r>
-    </w:p>
-    <w:p>
-      <w:pPr>
+    </w:p>
+    <w:p>
+      <w:pPr>
+        <w:spacing w:line="259" w:lineRule="auto"/>
         <w:rPr>
           <w:rFonts w:eastAsiaTheme="majorEastAsia" w:cs="Arial"/>
           <w:sz w:val="32"/>
@@ -5776,9 +5506,6 @@
         </w:rPr>
       </w:pPr>
       <w:r>
-        <w:t>Des Weiteren werden neben den bereits genannten Komponenten noch zwei Controller, Netzteile zum Aufladen dieser und Kopfhörer mitgeliefert.</w:t>
-      </w:r>
-      <w:r>
         <w:br w:type="page"/>
       </w:r>
     </w:p>
@@ -5790,50 +5517,15 @@
           <w:szCs w:val="24"/>
         </w:rPr>
       </w:pPr>
-      <w:bookmarkStart w:id="20" w:name="_Toc487199979"/>
+      <w:bookmarkStart w:id="19" w:name="_Toc487471624"/>
       <w:r>
         <w:lastRenderedPageBreak/>
         <w:t>Zusammenfassung</w:t>
       </w:r>
-      <w:bookmarkEnd w:id="20"/>
-    </w:p>
-    <w:p>
-      <w:r>
-        <w:t>Zusammenfassend wurden verschiedenste strukturelle Arbeiten an der Studienarbeit vorgenommen. Allem voran der Umstieg auf VR, welcher im zweiten Kapitel dieser Arbeit genauer beschrieben wird. Durch den Technologiewechsel bedingt wurden einige Umbaumaßnahmen im Labor der Studienarbeit vorgenommen. Allerdings fand</w:t>
-      </w:r>
-      <w:r>
-        <w:t>en</w:t>
-      </w:r>
-      <w:r>
-        <w:t xml:space="preserve"> mit der Inventur im Labor und der einhergehenden Organisation der zur Studienarbeit gehörenden Hardware nicht nur</w:t>
-      </w:r>
-      <w:r>
-        <w:t xml:space="preserve"> materielle Aufräumarbeiten statt. Vielmehr wurde, mit </w:t>
-      </w:r>
-      <w:proofErr w:type="spellStart"/>
-      <w:r>
-        <w:t>KeePass</w:t>
-      </w:r>
-      <w:proofErr w:type="spellEnd"/>
-      <w:r>
-        <w:t>, ein System zur Account und Passwortverwaltung und, mit Github, eine Möglichkeit zur besseren Verwaltung der entwickelten Software eingeführt. Nicht zuletzt ist die Dokumentation über die Einführung dieser Systeme in diesem Bericht besonders wichtig, damit Studierende, welche die Studienarbeit fortführen, einen einfachen Start in die Arbeit im Stereo X Labor haben.</w:t>
-      </w:r>
-      <w:r>
-        <w:t xml:space="preserve"> Denn sollte den Studierenden nicht bewusst sein, dass diese Systeme Bestandteil der Studienarbeit sind, können sie auch nicht genutzt werden.</w:t>
-      </w:r>
-    </w:p>
-    <w:p>
-      <w:pPr>
-        <w:spacing w:line="259" w:lineRule="auto"/>
-      </w:pPr>
+      <w:bookmarkEnd w:id="19"/>
       <w:r>
         <w:br w:type="page"/>
       </w:r>
-    </w:p>
-    <w:p>
-      <w:bookmarkStart w:id="21" w:name="_Ref487006896"/>
-      <w:bookmarkStart w:id="22" w:name="_Ref487006900"/>
-      <w:bookmarkStart w:id="23" w:name="_Toc487199980"/>
     </w:p>
     <w:p/>
     <w:p/>
@@ -5850,12 +5542,15 @@
       <w:pPr>
         <w:pStyle w:val="berschrift1"/>
       </w:pPr>
+      <w:bookmarkStart w:id="20" w:name="_Ref487006896"/>
+      <w:bookmarkStart w:id="21" w:name="_Ref487006900"/>
+      <w:bookmarkStart w:id="22" w:name="_Toc487471625"/>
       <w:r>
         <w:t>Wissenschaftliche Arbeiten</w:t>
       </w:r>
+      <w:bookmarkEnd w:id="20"/>
       <w:bookmarkEnd w:id="21"/>
       <w:bookmarkEnd w:id="22"/>
-      <w:bookmarkEnd w:id="23"/>
     </w:p>
     <w:p>
       <w:pPr>
@@ -5873,72 +5568,32 @@
       <w:pPr>
         <w:pStyle w:val="berschrift2"/>
       </w:pPr>
-      <w:bookmarkStart w:id="24" w:name="_Toc487199981"/>
+      <w:bookmarkStart w:id="23" w:name="_Toc487471626"/>
       <w:r>
         <w:lastRenderedPageBreak/>
         <w:t>Einleitung</w:t>
       </w:r>
+      <w:bookmarkEnd w:id="23"/>
+    </w:p>
+    <w:p>
+      <w:pPr>
+        <w:pStyle w:val="berschrift3"/>
+      </w:pPr>
+      <w:bookmarkStart w:id="24" w:name="_Toc487471627"/>
+      <w:r>
+        <w:t>Motivation</w:t>
+      </w:r>
       <w:bookmarkEnd w:id="24"/>
     </w:p>
     <w:p>
       <w:pPr>
         <w:pStyle w:val="berschrift3"/>
       </w:pPr>
-      <w:bookmarkStart w:id="25" w:name="_Toc487199982"/>
-      <w:r>
-        <w:t>Motivation</w:t>
+      <w:bookmarkStart w:id="25" w:name="_Toc487471628"/>
+      <w:r>
+        <w:t>Zielsetzung</w:t>
       </w:r>
       <w:bookmarkEnd w:id="25"/>
-    </w:p>
-    <w:p>
-      <w:r>
-        <w:t>Die Technik im Bereich der Visualisierung schreitet immer schneller voran. So geschehen mit der 3D-Technik. Das Konzept des Stereo X Labors beruht auf dem Prinzip der stereoskopischen Projektion. Hierbei werden den Augen unterschiedliche Bilder gezeigt und durch den Abstand der Augen entsteht der Eindruck eines dreidimensionalen Objekt</w:t>
-      </w:r>
-      <w:r>
-        <w:t>s</w:t>
-      </w:r>
-      <w:r>
-        <w:t xml:space="preserve">. Im Stereo X Labor wird dieses Prinzip momentan mit mehreren </w:t>
-      </w:r>
-      <w:proofErr w:type="spellStart"/>
-      <w:r>
-        <w:t>Beamern</w:t>
-      </w:r>
-      <w:proofErr w:type="spellEnd"/>
-      <w:r>
-        <w:t xml:space="preserve"> und Leinwänden auf die Spitze getrieben, um ein im Raum schwebendes </w:t>
-      </w:r>
-      <w:r>
-        <w:t>Hologramm</w:t>
-      </w:r>
-      <w:r>
-        <w:t xml:space="preserve"> zu erschaffen. Jedoch ist diese Technik durch den Fortschritt in den letzten Jahren doch etwas veraltet. Aus diesem Grund soll </w:t>
-      </w:r>
-      <w:r>
-        <w:t xml:space="preserve">für das </w:t>
-      </w:r>
-      <w:r>
-        <w:t xml:space="preserve"> Stereo X L</w:t>
-      </w:r>
-      <w:r>
-        <w:t>abor</w:t>
-      </w:r>
-      <w:r>
-        <w:t xml:space="preserve"> untersucht werden, wie die Technologie modernisiert werden kann, um diese auch in Zukunft gut nutzen zu können</w:t>
-      </w:r>
-      <w:r>
-        <w:t>.</w:t>
-      </w:r>
-    </w:p>
-    <w:p>
-      <w:pPr>
-        <w:pStyle w:val="berschrift3"/>
-      </w:pPr>
-      <w:bookmarkStart w:id="26" w:name="_Toc487199983"/>
-      <w:r>
-        <w:t>Zielsetzung</w:t>
-      </w:r>
-      <w:bookmarkEnd w:id="26"/>
     </w:p>
     <w:p>
       <w:pPr>
@@ -5949,8 +5604,6 @@
           <w:szCs w:val="26"/>
         </w:rPr>
       </w:pPr>
-      <w:bookmarkStart w:id="27" w:name="_GoBack"/>
-      <w:bookmarkEnd w:id="27"/>
       <w:r>
         <w:br w:type="page"/>
       </w:r>
@@ -5959,66 +5612,62 @@
       <w:pPr>
         <w:pStyle w:val="berschrift2"/>
       </w:pPr>
-      <w:bookmarkStart w:id="28" w:name="_Toc487199984"/>
-      <w:bookmarkStart w:id="29" w:name="_Ref487447769"/>
-      <w:bookmarkStart w:id="30" w:name="_Ref487447772"/>
+      <w:bookmarkStart w:id="26" w:name="_Toc487471629"/>
       <w:r>
         <w:lastRenderedPageBreak/>
         <w:t>Bisheriges Konzept</w:t>
       </w:r>
+      <w:bookmarkEnd w:id="26"/>
+    </w:p>
+    <w:p>
+      <w:pPr>
+        <w:pStyle w:val="berschrift3"/>
+      </w:pPr>
+      <w:bookmarkStart w:id="27" w:name="_Toc487471630"/>
+      <w:r>
+        <w:t>Stereoskopische Projektion</w:t>
+      </w:r>
+      <w:bookmarkEnd w:id="27"/>
+    </w:p>
+    <w:p>
+      <w:pPr>
+        <w:pStyle w:val="berschrift3"/>
+      </w:pPr>
+      <w:bookmarkStart w:id="28" w:name="_Toc487471631"/>
+      <w:r>
+        <w:t>Systemaufbau</w:t>
+      </w:r>
       <w:bookmarkEnd w:id="28"/>
+    </w:p>
+    <w:p>
+      <w:pPr>
+        <w:pStyle w:val="berschrift3"/>
+      </w:pPr>
+      <w:bookmarkStart w:id="29" w:name="_Toc487471632"/>
+      <w:r>
+        <w:t>Gestensteuerung</w:t>
+      </w:r>
       <w:bookmarkEnd w:id="29"/>
+    </w:p>
+    <w:p>
+      <w:pPr>
+        <w:pStyle w:val="berschrift3"/>
+      </w:pPr>
+      <w:bookmarkStart w:id="30" w:name="_Toc487471633"/>
+      <w:r>
+        <w:t>Betrachtung</w:t>
+      </w:r>
       <w:bookmarkEnd w:id="30"/>
     </w:p>
     <w:p>
       <w:pPr>
         <w:pStyle w:val="berschrift3"/>
       </w:pPr>
-      <w:bookmarkStart w:id="31" w:name="_Toc487199985"/>
-      <w:r>
-        <w:t>Stereoskopische Projektion</w:t>
+      <w:bookmarkStart w:id="31" w:name="_Toc487471634"/>
+      <w:r>
+        <w:t>Fazit</w:t>
       </w:r>
       <w:bookmarkEnd w:id="31"/>
-    </w:p>
-    <w:p>
-      <w:pPr>
-        <w:pStyle w:val="berschrift3"/>
-      </w:pPr>
-      <w:bookmarkStart w:id="32" w:name="_Toc487199986"/>
-      <w:r>
-        <w:t>Systemaufbau</w:t>
-      </w:r>
-      <w:bookmarkEnd w:id="32"/>
-    </w:p>
-    <w:p>
-      <w:pPr>
-        <w:pStyle w:val="berschrift3"/>
-      </w:pPr>
-      <w:bookmarkStart w:id="33" w:name="_Toc487199987"/>
-      <w:r>
-        <w:t>Gestensteuerung</w:t>
-      </w:r>
-      <w:bookmarkEnd w:id="33"/>
-    </w:p>
-    <w:p>
-      <w:pPr>
-        <w:pStyle w:val="berschrift3"/>
-      </w:pPr>
-      <w:bookmarkStart w:id="34" w:name="_Toc487199988"/>
-      <w:r>
-        <w:t>Betrachtung</w:t>
-      </w:r>
-      <w:bookmarkEnd w:id="34"/>
-    </w:p>
-    <w:p>
-      <w:pPr>
-        <w:pStyle w:val="berschrift3"/>
-      </w:pPr>
-      <w:bookmarkStart w:id="35" w:name="_Toc487199989"/>
-      <w:r>
-        <w:t>Fazit</w:t>
-      </w:r>
-      <w:bookmarkEnd w:id="35"/>
     </w:p>
     <w:p>
       <w:pPr>
@@ -6037,7 +5686,7 @@
       <w:pPr>
         <w:pStyle w:val="berschrift2"/>
       </w:pPr>
-      <w:bookmarkStart w:id="36" w:name="_Toc487199990"/>
+      <w:bookmarkStart w:id="32" w:name="_Toc487471635"/>
       <w:r>
         <w:lastRenderedPageBreak/>
         <w:t>Der Umstieg auf V</w:t>
@@ -6045,17 +5694,17 @@
       <w:r>
         <w:t>R</w:t>
       </w:r>
-      <w:bookmarkEnd w:id="36"/>
+      <w:bookmarkEnd w:id="32"/>
     </w:p>
     <w:p>
       <w:pPr>
         <w:pStyle w:val="berschrift3"/>
       </w:pPr>
-      <w:bookmarkStart w:id="37" w:name="_Toc487199991"/>
+      <w:bookmarkStart w:id="33" w:name="_Toc487471636"/>
       <w:r>
         <w:t>Neue Technologien</w:t>
       </w:r>
-      <w:bookmarkEnd w:id="37"/>
+      <w:bookmarkEnd w:id="33"/>
     </w:p>
     <w:p>
       <w:pPr>
@@ -6071,6 +5720,93 @@
       </w:r>
     </w:p>
     <w:p>
+      <w:r>
+        <w:t xml:space="preserve">Die erste betrachtete Möglichkeit ist </w:t>
+      </w:r>
+      <w:proofErr w:type="spellStart"/>
+      <w:r>
+        <w:t>Augmented</w:t>
+      </w:r>
+      <w:proofErr w:type="spellEnd"/>
+      <w:r>
+        <w:t xml:space="preserve"> Reality. Darunter </w:t>
+      </w:r>
+      <w:r>
+        <w:t>wird</w:t>
+      </w:r>
+      <w:r>
+        <w:t xml:space="preserve"> das einblenden von virtuellen Objekten in die reale Welt</w:t>
+      </w:r>
+      <w:r>
+        <w:t xml:space="preserve"> verstanden</w:t>
+      </w:r>
+      <w:r>
+        <w:t>. Bekannte Beispiele dafür sind zum Beispiel Pokémon GO, Head-</w:t>
+      </w:r>
+      <w:proofErr w:type="spellStart"/>
+      <w:r>
+        <w:t>up</w:t>
+      </w:r>
+      <w:proofErr w:type="spellEnd"/>
+      <w:r>
+        <w:t xml:space="preserve"> Displays –auch HUD genannt– oder die Microsoft </w:t>
+      </w:r>
+      <w:proofErr w:type="spellStart"/>
+      <w:r>
+        <w:t>Hololense</w:t>
+      </w:r>
+      <w:proofErr w:type="spellEnd"/>
+      <w:r>
+        <w:t xml:space="preserve">. </w:t>
+      </w:r>
+      <w:r>
+        <w:t xml:space="preserve">Für das Stereo X Labor käme von diesen am ehesten eine </w:t>
+      </w:r>
+      <w:proofErr w:type="spellStart"/>
+      <w:r>
+        <w:t>Hololense</w:t>
+      </w:r>
+      <w:proofErr w:type="spellEnd"/>
+      <w:r>
+        <w:t xml:space="preserve"> in Erwägung, da eine Smartphone App problematisch bei der Berechnungszeit und der Tiefendarstellung wäre.</w:t>
+      </w:r>
+      <w:r>
+        <w:t xml:space="preserve"> Auch die Möglichkeit mit diesen Objekten dann zu interagieren ist begrenzt.</w:t>
+      </w:r>
+    </w:p>
+    <w:p>
+      <w:r>
+        <w:t xml:space="preserve">Gegen die </w:t>
+      </w:r>
+      <w:proofErr w:type="spellStart"/>
+      <w:r>
+        <w:t>Hololense</w:t>
+      </w:r>
+      <w:proofErr w:type="spellEnd"/>
+      <w:r>
+        <w:t xml:space="preserve"> im Vergleich zu den später genannten Möglichkeiten, sprachen der hohe Preis, der beschränkte Zugang und das eingeschränkte Blickfeld, da der Bildschirm (noch) recht klein ist. Für zukünftige Anwendungen des Stereo X Programms, wäre ein Einstieg in </w:t>
+      </w:r>
+      <w:proofErr w:type="spellStart"/>
+      <w:r>
+        <w:t>Augmented</w:t>
+      </w:r>
+      <w:proofErr w:type="spellEnd"/>
+      <w:r>
+        <w:t xml:space="preserve"> Reality mit der </w:t>
+      </w:r>
+      <w:proofErr w:type="spellStart"/>
+      <w:r>
+        <w:t>Hololense</w:t>
+      </w:r>
+      <w:proofErr w:type="spellEnd"/>
+      <w:r>
+        <w:t xml:space="preserve"> oder Produkten von anderen Anbieter durchaus de</w:t>
+      </w:r>
+      <w:r>
+        <w:t xml:space="preserve">nkbar, wenn diese auf dem Normalverbrauchermarkt zu finanzierbaren Preisen angeboten werden. </w:t>
+      </w:r>
+    </w:p>
+    <w:p>
       <w:pPr>
         <w:pStyle w:val="berschrift4"/>
       </w:pPr>
@@ -6080,6 +5816,632 @@
     </w:p>
     <w:p>
       <w:pPr>
+        <w:rPr>
+          <w:noProof/>
+          <w:lang w:eastAsia="de-DE"/>
+        </w:rPr>
+      </w:pPr>
+      <w:r>
+        <w:t xml:space="preserve">Virtual Reality ist mit der Veröffentlichung der </w:t>
+      </w:r>
+      <w:proofErr w:type="spellStart"/>
+      <w:r>
+        <w:t>Oculus</w:t>
+      </w:r>
+      <w:proofErr w:type="spellEnd"/>
+      <w:r>
+        <w:t xml:space="preserve"> Rift und der HTC Vive bekannt geworden. Hierbei hat der Nutzer mittels zweier in eine Brille verbaute Bildschirme das Gefühl, sich direkt in einer virtuellen Szene zu befinden.</w:t>
+      </w:r>
+      <w:r>
+        <w:t xml:space="preserve"> Der Nutzer hat hierbei die Möglichkeit sich in der Szene umzuschauen, wie in der realen Welt. Mithilfe externer Kontroller kann er sich außerdem in der Szene bewegen und mit Objekten interagieren.</w:t>
+      </w:r>
+      <w:r>
+        <w:t xml:space="preserve"> Die Möglichkeiten dazu sind sehr von den verwendeten Kontrollern abhängig.</w:t>
+      </w:r>
+      <w:r>
+        <w:rPr>
+          <w:noProof/>
+          <w:lang w:eastAsia="de-DE"/>
+        </w:rPr>
+        <w:t xml:space="preserve"> </w:t>
+      </w:r>
+      <w:r>
+        <w:rPr>
+          <w:noProof/>
+          <w:lang w:eastAsia="de-DE"/>
+        </w:rPr>
+        <w:t>Nachfolgend werden einige Beispiele vorgestellt.</w:t>
+      </w:r>
+    </w:p>
+    <w:p>
+      <w:r>
+        <w:rPr>
+          <w:noProof/>
+          <w:lang w:eastAsia="de-DE"/>
+        </w:rPr>
+        <w:lastRenderedPageBreak/>
+        <mc:AlternateContent>
+          <mc:Choice Requires="wpg">
+            <w:drawing>
+              <wp:inline distT="0" distB="0" distL="0" distR="0" wp14:anchorId="58D6611A" wp14:editId="3358159C">
+                <wp:extent cx="5895975" cy="3531235"/>
+                <wp:effectExtent l="0" t="0" r="9525" b="0"/>
+                <wp:docPr id="10" name="Gruppieren 10"/>
+                <wp:cNvGraphicFramePr/>
+                <a:graphic xmlns:a="http://schemas.openxmlformats.org/drawingml/2006/main">
+                  <a:graphicData uri="http://schemas.microsoft.com/office/word/2010/wordprocessingGroup">
+                    <wpg:wgp>
+                      <wpg:cNvGrpSpPr/>
+                      <wpg:grpSpPr>
+                        <a:xfrm>
+                          <a:off x="0" y="0"/>
+                          <a:ext cx="5895975" cy="3531235"/>
+                          <a:chOff x="0" y="0"/>
+                          <a:chExt cx="5895975" cy="3531235"/>
+                        </a:xfrm>
+                      </wpg:grpSpPr>
+                      <wpg:grpSp>
+                        <wpg:cNvPr id="8" name="Gruppieren 8"/>
+                        <wpg:cNvGrpSpPr/>
+                        <wpg:grpSpPr>
+                          <a:xfrm>
+                            <a:off x="0" y="0"/>
+                            <a:ext cx="5895975" cy="3000375"/>
+                            <a:chOff x="0" y="0"/>
+                            <a:chExt cx="5895975" cy="3000375"/>
+                          </a:xfrm>
+                        </wpg:grpSpPr>
+                        <pic:pic xmlns:pic="http://schemas.openxmlformats.org/drawingml/2006/picture">
+                          <pic:nvPicPr>
+                            <pic:cNvPr id="1" name="Grafik 1" descr="http://www.virtuix.com/wp-content/uploads/2014/12/omni_product.png"/>
+                            <pic:cNvPicPr>
+                              <a:picLocks noChangeAspect="1"/>
+                            </pic:cNvPicPr>
+                          </pic:nvPicPr>
+                          <pic:blipFill>
+                            <a:blip r:embed="rId11">
+                              <a:extLst>
+                                <a:ext uri="{28A0092B-C50C-407E-A947-70E740481C1C}">
+                                  <a14:useLocalDpi xmlns:a14="http://schemas.microsoft.com/office/drawing/2010/main" val="0"/>
+                                </a:ext>
+                              </a:extLst>
+                            </a:blip>
+                            <a:srcRect/>
+                            <a:stretch>
+                              <a:fillRect/>
+                            </a:stretch>
+                          </pic:blipFill>
+                          <pic:spPr bwMode="auto">
+                            <a:xfrm>
+                              <a:off x="2705100" y="0"/>
+                              <a:ext cx="3190875" cy="3000375"/>
+                            </a:xfrm>
+                            <a:prstGeom prst="rect">
+                              <a:avLst/>
+                            </a:prstGeom>
+                            <a:noFill/>
+                            <a:ln>
+                              <a:noFill/>
+                            </a:ln>
+                          </pic:spPr>
+                        </pic:pic>
+                        <pic:pic xmlns:pic="http://schemas.openxmlformats.org/drawingml/2006/picture">
+                          <pic:nvPicPr>
+                            <pic:cNvPr id="4" name="Grafik 4" descr="https://www.vive.com/media/filer_public/f7/e1/f7e1eb16-6a14-4707-a82b-c9f7024ba161/base_station_01.jpg"/>
+                            <pic:cNvPicPr>
+                              <a:picLocks noChangeAspect="1"/>
+                            </pic:cNvPicPr>
+                          </pic:nvPicPr>
+                          <pic:blipFill rotWithShape="1">
+                            <a:blip r:embed="rId12">
+                              <a:extLst>
+                                <a:ext uri="{28A0092B-C50C-407E-A947-70E740481C1C}">
+                                  <a14:useLocalDpi xmlns:a14="http://schemas.microsoft.com/office/drawing/2010/main" val="0"/>
+                                </a:ext>
+                              </a:extLst>
+                            </a:blip>
+                            <a:srcRect l="26993" t="16624" r="25976" b="14322"/>
+                            <a:stretch/>
+                          </pic:blipFill>
+                          <pic:spPr bwMode="auto">
+                            <a:xfrm>
+                              <a:off x="0" y="0"/>
+                              <a:ext cx="2705100" cy="2571750"/>
+                            </a:xfrm>
+                            <a:prstGeom prst="rect">
+                              <a:avLst/>
+                            </a:prstGeom>
+                            <a:noFill/>
+                            <a:ln>
+                              <a:noFill/>
+                            </a:ln>
+                            <a:extLst>
+                              <a:ext uri="{53640926-AAD7-44D8-BBD7-CCE9431645EC}">
+                                <a14:shadowObscured xmlns:a14="http://schemas.microsoft.com/office/drawing/2010/main"/>
+                              </a:ext>
+                            </a:extLst>
+                          </pic:spPr>
+                        </pic:pic>
+                      </wpg:grpSp>
+                      <wps:wsp>
+                        <wps:cNvPr id="9" name="Textfeld 9"/>
+                        <wps:cNvSpPr txBox="1"/>
+                        <wps:spPr>
+                          <a:xfrm>
+                            <a:off x="0" y="3009900"/>
+                            <a:ext cx="5895975" cy="521335"/>
+                          </a:xfrm>
+                          <a:prstGeom prst="rect">
+                            <a:avLst/>
+                          </a:prstGeom>
+                          <a:solidFill>
+                            <a:prstClr val="white"/>
+                          </a:solidFill>
+                          <a:ln>
+                            <a:noFill/>
+                          </a:ln>
+                          <a:effectLst/>
+                        </wps:spPr>
+                        <wps:txbx>
+                          <w:txbxContent>
+                            <w:p>
+                              <w:pPr>
+                                <w:pStyle w:val="Beschriftung"/>
+                                <w:rPr>
+                                  <w:noProof/>
+                                  <w:sz w:val="24"/>
+                                </w:rPr>
+                              </w:pPr>
+                              <w:bookmarkStart w:id="34" w:name="_Ref487463288"/>
+                              <w:bookmarkStart w:id="35" w:name="_Ref487463281"/>
+                              <w:bookmarkStart w:id="36" w:name="_Toc487471596"/>
+                              <w:r>
+                                <w:t xml:space="preserve">Abbildung </w:t>
+                              </w:r>
+                              <w:fldSimple w:instr=" SEQ Abbildung \* ARABIC ">
+                                <w:r>
+                                  <w:rPr>
+                                    <w:noProof/>
+                                  </w:rPr>
+                                  <w:t>1</w:t>
+                                </w:r>
+                              </w:fldSimple>
+                              <w:bookmarkEnd w:id="34"/>
+                              <w:r>
+                                <w:t>: Zwei Möglichkeiten des Motion Tracking (</w:t>
+                              </w:r>
+                              <w:r>
+                                <w:t>https://www.vive.com/media/filer_public/f7/e1/f7e1eb16-6a14-4707-a82b-c9f7024ba161/base_station_01.jpg</w:t>
+                              </w:r>
+                              <w:r>
+                                <w:t xml:space="preserve"> | </w:t>
+                              </w:r>
+                              <w:r>
+                                <w:rPr>
+                                  <w:noProof/>
+                                </w:rPr>
+                                <w:t>http://www.virtuix.com/wp-content/uploads/2014/12/omni_product.png</w:t>
+                              </w:r>
+                              <w:r>
+                                <w:rPr>
+                                  <w:noProof/>
+                                </w:rPr>
+                                <w:t xml:space="preserve"> | 09.07.2017)</w:t>
+                              </w:r>
+                              <w:bookmarkEnd w:id="35"/>
+                              <w:bookmarkEnd w:id="36"/>
+                            </w:p>
+                          </w:txbxContent>
+                        </wps:txbx>
+                        <wps:bodyPr rot="0" spcFirstLastPara="0" vertOverflow="overflow" horzOverflow="overflow" vert="horz" wrap="square" lIns="0" tIns="0" rIns="0" bIns="0" numCol="1" spcCol="0" rtlCol="0" fromWordArt="0" anchor="t" anchorCtr="0" forceAA="0" compatLnSpc="1">
+                          <a:prstTxWarp prst="textNoShape">
+                            <a:avLst/>
+                          </a:prstTxWarp>
+                          <a:spAutoFit/>
+                        </wps:bodyPr>
+                      </wps:wsp>
+                    </wpg:wgp>
+                  </a:graphicData>
+                </a:graphic>
+              </wp:inline>
+            </w:drawing>
+          </mc:Choice>
+          <mc:Fallback>
+            <w:pict>
+              <v:group id="Gruppieren 10" o:spid="_x0000_s1026" style="width:464.25pt;height:278.05pt;mso-position-horizontal-relative:char;mso-position-vertical-relative:line" coordsize="58959,35312" o:gfxdata="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">
+                <v:group id="Gruppieren 8" o:spid="_x0000_s1027" style="position:absolute;width:58959;height:30003" coordsize="58959,30003" o:gfxdata="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">
+                  <v:shapetype id="_x0000_t75" coordsize="21600,21600" o:spt="75" o:preferrelative="t" path="m@4@5l@4@11@9@11@9@5xe" filled="f" stroked="f">
+                    <v:stroke joinstyle="miter"/>
+                    <v:formulas>
+                      <v:f eqn="if lineDrawn pixelLineWidth 0"/>
+                      <v:f eqn="sum @0 1 0"/>
+                      <v:f eqn="sum 0 0 @1"/>
+                      <v:f eqn="prod @2 1 2"/>
+                      <v:f eqn="prod @3 21600 pixelWidth"/>
+                      <v:f eqn="prod @3 21600 pixelHeight"/>
+                      <v:f eqn="sum @0 0 1"/>
+                      <v:f eqn="prod @6 1 2"/>
+                      <v:f eqn="prod @7 21600 pixelWidth"/>
+                      <v:f eqn="sum @8 21600 0"/>
+                      <v:f eqn="prod @7 21600 pixelHeight"/>
+                      <v:f eqn="sum @10 21600 0"/>
+                    </v:formulas>
+                    <v:path o:extrusionok="f" gradientshapeok="t" o:connecttype="rect"/>
+                    <o:lock v:ext="edit" aspectratio="t"/>
+                  </v:shapetype>
+                  <v:shape id="Grafik 1" o:spid="_x0000_s1028" type="#_x0000_t75" alt="http://www.virtuix.com/wp-content/uploads/2014/12/omni_product.png" style="position:absolute;left:27051;width:31908;height:30003;visibility:visible;mso-wrap-style:square" o:gfxdata="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">
+                    <v:imagedata r:id="rId13" o:title="omni_product"/>
+                    <v:path arrowok="t"/>
+                  </v:shape>
+                  <v:shape id="Grafik 4" o:spid="_x0000_s1029" type="#_x0000_t75" alt="https://www.vive.com/media/filer_public/f7/e1/f7e1eb16-6a14-4707-a82b-c9f7024ba161/base_station_01.jpg" style="position:absolute;width:27051;height:25717;visibility:visible;mso-wrap-style:square" o:gfxdata="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">
+                    <v:imagedata r:id="rId14" o:title="base_station_01" croptop="10895f" cropbottom="9386f" cropleft="17690f" cropright="17024f"/>
+                    <v:path arrowok="t"/>
+                  </v:shape>
+                </v:group>
+                <v:shapetype id="_x0000_t202" coordsize="21600,21600" o:spt="202" path="m,l,21600r21600,l21600,xe">
+                  <v:stroke joinstyle="miter"/>
+                  <v:path gradientshapeok="t" o:connecttype="rect"/>
+                </v:shapetype>
+                <v:shape id="Textfeld 9" o:spid="_x0000_s1030" type="#_x0000_t202" style="position:absolute;top:30099;width:58959;height:5213;visibility:visible;mso-wrap-style:square;v-text-anchor:top" o:gfxdata="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" stroked="f">
+                  <v:textbox style="mso-fit-shape-to-text:t" inset="0,0,0,0">
+                    <w:txbxContent>
+                      <w:p>
+                        <w:pPr>
+                          <w:pStyle w:val="Beschriftung"/>
+                          <w:rPr>
+                            <w:noProof/>
+                            <w:sz w:val="24"/>
+                          </w:rPr>
+                        </w:pPr>
+                        <w:bookmarkStart w:id="37" w:name="_Ref487463288"/>
+                        <w:bookmarkStart w:id="38" w:name="_Ref487463281"/>
+                        <w:bookmarkStart w:id="39" w:name="_Toc487471596"/>
+                        <w:r>
+                          <w:t xml:space="preserve">Abbildung </w:t>
+                        </w:r>
+                        <w:fldSimple w:instr=" SEQ Abbildung \* ARABIC ">
+                          <w:r>
+                            <w:rPr>
+                              <w:noProof/>
+                            </w:rPr>
+                            <w:t>1</w:t>
+                          </w:r>
+                        </w:fldSimple>
+                        <w:bookmarkEnd w:id="37"/>
+                        <w:r>
+                          <w:t>: Zwei Möglichkeiten des Motion Tracking (</w:t>
+                        </w:r>
+                        <w:r>
+                          <w:t>https://www.vive.com/media/filer_public/f7/e1/f7e1eb16-6a14-4707-a82b-c9f7024ba161/base_station_01.jpg</w:t>
+                        </w:r>
+                        <w:r>
+                          <w:t xml:space="preserve"> | </w:t>
+                        </w:r>
+                        <w:r>
+                          <w:rPr>
+                            <w:noProof/>
+                          </w:rPr>
+                          <w:t>http://www.virtuix.com/wp-content/uploads/2014/12/omni_product.png</w:t>
+                        </w:r>
+                        <w:r>
+                          <w:rPr>
+                            <w:noProof/>
+                          </w:rPr>
+                          <w:t xml:space="preserve"> | 09.07.2017)</w:t>
+                        </w:r>
+                        <w:bookmarkEnd w:id="38"/>
+                        <w:bookmarkEnd w:id="39"/>
+                      </w:p>
+                    </w:txbxContent>
+                  </v:textbox>
+                </v:shape>
+                <w10:anchorlock/>
+              </v:group>
+            </w:pict>
+          </mc:Fallback>
+        </mc:AlternateContent>
+      </w:r>
+    </w:p>
+    <w:p>
+      <w:pPr>
+        <w:rPr>
+          <w:noProof/>
+          <w:lang w:eastAsia="de-DE"/>
+        </w:rPr>
+      </w:pPr>
+      <w:r>
+        <w:t xml:space="preserve">In </w:t>
+      </w:r>
+      <w:r>
+        <w:rPr>
+          <w:lang w:val="en-US"/>
+        </w:rPr>
+        <w:fldChar w:fldCharType="begin"/>
+      </w:r>
+      <w:r>
+        <w:instrText xml:space="preserve"> REF _Ref487463281 \h </w:instrText>
+      </w:r>
+      <w:r>
+        <w:rPr>
+          <w:lang w:val="en-US"/>
+        </w:rPr>
+      </w:r>
+      <w:r>
+        <w:rPr>
+          <w:lang w:val="en-US"/>
+        </w:rPr>
+        <w:fldChar w:fldCharType="end"/>
+      </w:r>
+      <w:r>
+        <w:rPr>
+          <w:lang w:val="en-US"/>
+        </w:rPr>
+        <w:fldChar w:fldCharType="begin"/>
+      </w:r>
+      <w:r>
+        <w:instrText xml:space="preserve"> REF _Ref487463288 \h </w:instrText>
+      </w:r>
+      <w:r>
+        <w:rPr>
+          <w:lang w:val="en-US"/>
+        </w:rPr>
+      </w:r>
+      <w:r>
+        <w:rPr>
+          <w:lang w:val="en-US"/>
+        </w:rPr>
+        <w:fldChar w:fldCharType="separate"/>
+      </w:r>
+      <w:r>
+        <w:t xml:space="preserve">Abbildung </w:t>
+      </w:r>
+      <w:r>
+        <w:rPr>
+          <w:noProof/>
+        </w:rPr>
+        <w:t>1</w:t>
+      </w:r>
+      <w:r>
+        <w:rPr>
+          <w:lang w:val="en-US"/>
+        </w:rPr>
+        <w:fldChar w:fldCharType="end"/>
+      </w:r>
+      <w:r>
+        <w:t xml:space="preserve"> ist links der Sensor der HTC Vive zu sehen. </w:t>
+      </w:r>
+      <w:r>
+        <w:t xml:space="preserve">Dieser sendet ein Signal, welches die Brille empfangen und somit ihre Position im Raum bestimmen kann. Rechts ist ein Gerät zu sehen, welches Bewegungen des Nutzers erkennt und somit Bewegungen im Raum simulieren kann. Dabei befindet sich der Nutzer immer an der gleichen Stelle, während er sich beim </w:t>
+      </w:r>
+      <w:proofErr w:type="gramStart"/>
+      <w:r>
+        <w:t>Vive</w:t>
+      </w:r>
+      <w:proofErr w:type="gramEnd"/>
+      <w:r>
+        <w:t xml:space="preserve"> Sensor selbst im Raum bewegt.</w:t>
+      </w:r>
+      <w:r>
+        <w:rPr>
+          <w:noProof/>
+          <w:lang w:eastAsia="de-DE"/>
+        </w:rPr>
+        <w:t xml:space="preserve"> </w:t>
+      </w:r>
+    </w:p>
+    <w:p>
+      <w:r>
+        <w:rPr>
+          <w:noProof/>
+          <w:lang w:eastAsia="de-DE"/>
+        </w:rPr>
+        <mc:AlternateContent>
+          <mc:Choice Requires="wpg">
+            <w:drawing>
+              <wp:inline distT="0" distB="0" distL="0" distR="0" wp14:anchorId="385ACD33" wp14:editId="0E7EEF6D">
+                <wp:extent cx="3057525" cy="2862580"/>
+                <wp:effectExtent l="0" t="0" r="9525" b="0"/>
+                <wp:docPr id="13" name="Gruppieren 13"/>
+                <wp:cNvGraphicFramePr/>
+                <a:graphic xmlns:a="http://schemas.openxmlformats.org/drawingml/2006/main">
+                  <a:graphicData uri="http://schemas.microsoft.com/office/word/2010/wordprocessingGroup">
+                    <wpg:wgp>
+                      <wpg:cNvGrpSpPr/>
+                      <wpg:grpSpPr>
+                        <a:xfrm>
+                          <a:off x="0" y="0"/>
+                          <a:ext cx="3057525" cy="2862580"/>
+                          <a:chOff x="0" y="0"/>
+                          <a:chExt cx="3057525" cy="2862580"/>
+                        </a:xfrm>
+                      </wpg:grpSpPr>
+                      <pic:pic xmlns:pic="http://schemas.openxmlformats.org/drawingml/2006/picture">
+                        <pic:nvPicPr>
+                          <pic:cNvPr id="11" name="Grafik 11" descr="https://www.vive.com/media/filer_public/ac/85/ac8560e4-8d7f-42b6-9394-8fa6d5064b4e/controller_01.jpg"/>
+                          <pic:cNvPicPr>
+                            <a:picLocks noChangeAspect="1"/>
+                          </pic:cNvPicPr>
+                        </pic:nvPicPr>
+                        <pic:blipFill>
+                          <a:blip r:embed="rId15" cstate="print">
+                            <a:extLst>
+                              <a:ext uri="{28A0092B-C50C-407E-A947-70E740481C1C}">
+                                <a14:useLocalDpi xmlns:a14="http://schemas.microsoft.com/office/drawing/2010/main" val="0"/>
+                              </a:ext>
+                            </a:extLst>
+                          </a:blip>
+                          <a:srcRect/>
+                          <a:stretch>
+                            <a:fillRect/>
+                          </a:stretch>
+                        </pic:blipFill>
+                        <pic:spPr bwMode="auto">
+                          <a:xfrm>
+                            <a:off x="0" y="0"/>
+                            <a:ext cx="3057525" cy="2200275"/>
+                          </a:xfrm>
+                          <a:prstGeom prst="rect">
+                            <a:avLst/>
+                          </a:prstGeom>
+                          <a:noFill/>
+                          <a:ln>
+                            <a:noFill/>
+                          </a:ln>
+                        </pic:spPr>
+                      </pic:pic>
+                      <wps:wsp>
+                        <wps:cNvPr id="12" name="Textfeld 12"/>
+                        <wps:cNvSpPr txBox="1"/>
+                        <wps:spPr>
+                          <a:xfrm>
+                            <a:off x="0" y="2209800"/>
+                            <a:ext cx="3055620" cy="652780"/>
+                          </a:xfrm>
+                          <a:prstGeom prst="rect">
+                            <a:avLst/>
+                          </a:prstGeom>
+                          <a:solidFill>
+                            <a:prstClr val="white"/>
+                          </a:solidFill>
+                          <a:ln>
+                            <a:noFill/>
+                          </a:ln>
+                          <a:effectLst/>
+                        </wps:spPr>
+                        <wps:txbx>
+                          <w:txbxContent>
+                            <w:p>
+                              <w:pPr>
+                                <w:pStyle w:val="Beschriftung"/>
+                                <w:rPr>
+                                  <w:noProof/>
+                                  <w:sz w:val="24"/>
+                                </w:rPr>
+                              </w:pPr>
+                              <w:bookmarkStart w:id="40" w:name="_Ref487463687"/>
+                              <w:bookmarkStart w:id="41" w:name="_Toc487471597"/>
+                              <w:r>
+                                <w:t xml:space="preserve">Abbildung </w:t>
+                              </w:r>
+                              <w:fldSimple w:instr=" SEQ Abbildung \* ARABIC ">
+                                <w:r>
+                                  <w:rPr>
+                                    <w:noProof/>
+                                  </w:rPr>
+                                  <w:t>2</w:t>
+                                </w:r>
+                              </w:fldSimple>
+                              <w:bookmarkEnd w:id="40"/>
+                              <w:r>
+                                <w:t xml:space="preserve">: </w:t>
+                              </w:r>
+                              <w:r>
+                                <w:t>Vive Kontroller (https://www.vive.com/media/filer_public/ac/85/ac8560e4-8d7f-42b6-9394-8fa6d5064b4e/controller_01.jpg | 09.07.2017)</w:t>
+                              </w:r>
+                              <w:bookmarkEnd w:id="41"/>
+                            </w:p>
+                          </w:txbxContent>
+                        </wps:txbx>
+                        <wps:bodyPr rot="0" spcFirstLastPara="0" vertOverflow="overflow" horzOverflow="overflow" vert="horz" wrap="square" lIns="0" tIns="0" rIns="0" bIns="0" numCol="1" spcCol="0" rtlCol="0" fromWordArt="0" anchor="t" anchorCtr="0" forceAA="0" compatLnSpc="1">
+                          <a:prstTxWarp prst="textNoShape">
+                            <a:avLst/>
+                          </a:prstTxWarp>
+                          <a:spAutoFit/>
+                        </wps:bodyPr>
+                      </wps:wsp>
+                    </wpg:wgp>
+                  </a:graphicData>
+                </a:graphic>
+              </wp:inline>
+            </w:drawing>
+          </mc:Choice>
+          <mc:Fallback>
+            <w:pict>
+              <v:group id="Gruppieren 13" o:spid="_x0000_s1031" style="width:240.75pt;height:225.4pt;mso-position-horizontal-relative:char;mso-position-vertical-relative:line" coordsize="30575,28625" o:gfxdata="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">
+                <v:shape id="Grafik 11" o:spid="_x0000_s1032" type="#_x0000_t75" alt="https://www.vive.com/media/filer_public/ac/85/ac8560e4-8d7f-42b6-9394-8fa6d5064b4e/controller_01.jpg" style="position:absolute;width:30575;height:22002;visibility:visible;mso-wrap-style:square" o:gfxdata="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">
+                  <v:imagedata r:id="rId16" o:title="controller_01"/>
+                  <v:path arrowok="t"/>
+                </v:shape>
+                <v:shape id="Textfeld 12" o:spid="_x0000_s1033" type="#_x0000_t202" style="position:absolute;top:22098;width:30556;height:6527;visibility:visible;mso-wrap-style:square;v-text-anchor:top" o:gfxdata="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" stroked="f">
+                  <v:textbox style="mso-fit-shape-to-text:t" inset="0,0,0,0">
+                    <w:txbxContent>
+                      <w:p>
+                        <w:pPr>
+                          <w:pStyle w:val="Beschriftung"/>
+                          <w:rPr>
+                            <w:noProof/>
+                            <w:sz w:val="24"/>
+                          </w:rPr>
+                        </w:pPr>
+                        <w:bookmarkStart w:id="42" w:name="_Ref487463687"/>
+                        <w:bookmarkStart w:id="43" w:name="_Toc487471597"/>
+                        <w:r>
+                          <w:t xml:space="preserve">Abbildung </w:t>
+                        </w:r>
+                        <w:fldSimple w:instr=" SEQ Abbildung \* ARABIC ">
+                          <w:r>
+                            <w:rPr>
+                              <w:noProof/>
+                            </w:rPr>
+                            <w:t>2</w:t>
+                          </w:r>
+                        </w:fldSimple>
+                        <w:bookmarkEnd w:id="42"/>
+                        <w:r>
+                          <w:t xml:space="preserve">: </w:t>
+                        </w:r>
+                        <w:r>
+                          <w:t>Vive Kontroller (https://www.vive.com/media/filer_public/ac/85/ac8560e4-8d7f-42b6-9394-8fa6d5064b4e/controller_01.jpg | 09.07.2017)</w:t>
+                        </w:r>
+                        <w:bookmarkEnd w:id="43"/>
+                      </w:p>
+                    </w:txbxContent>
+                  </v:textbox>
+                </v:shape>
+                <w10:anchorlock/>
+              </v:group>
+            </w:pict>
+          </mc:Fallback>
+        </mc:AlternateContent>
+      </w:r>
+    </w:p>
+    <w:p>
+      <w:r>
+        <w:t xml:space="preserve">In </w:t>
+      </w:r>
+      <w:r>
+        <w:fldChar w:fldCharType="begin"/>
+      </w:r>
+      <w:r>
+        <w:instrText xml:space="preserve"> REF _Ref487463687 \h </w:instrText>
+      </w:r>
+      <w:r>
+        <w:fldChar w:fldCharType="separate"/>
+      </w:r>
+      <w:r>
+        <w:t xml:space="preserve">Abbildung </w:t>
+      </w:r>
+      <w:r>
+        <w:rPr>
+          <w:noProof/>
+        </w:rPr>
+        <w:t>2</w:t>
+      </w:r>
+      <w:r>
+        <w:fldChar w:fldCharType="end"/>
+      </w:r>
+      <w:r>
+        <w:t xml:space="preserve"> ist der Kontroller der HTC Vive abgebildet, welcher die Position der Hände im Raum bestimmt und mit Buttons Interaktionen zulässt.</w:t>
+      </w:r>
+    </w:p>
+    <w:p>
+      <w:r>
+        <w:lastRenderedPageBreak/>
+        <w:t>Im Nachfolgenden Abschnitt der Brillenauswahl wird genauer auf die verschiedenen Möglichkeiten eingegangen.</w:t>
+      </w:r>
+    </w:p>
+    <w:p>
+      <w:pPr>
         <w:pStyle w:val="berschrift4"/>
       </w:pPr>
       <w:r>
@@ -6087,14 +6449,1174 @@
       </w:r>
     </w:p>
     <w:p>
+      <w:r>
+        <w:t>Die a</w:t>
+      </w:r>
+      <w:r>
+        <w:t>uch a</w:t>
+      </w:r>
+      <w:r>
+        <w:t xml:space="preserve">ls </w:t>
+      </w:r>
+      <w:proofErr w:type="spellStart"/>
+      <w:r>
+        <w:t>Augmented</w:t>
+      </w:r>
+      <w:proofErr w:type="spellEnd"/>
+      <w:r>
+        <w:t xml:space="preserve"> </w:t>
+      </w:r>
+      <w:proofErr w:type="spellStart"/>
+      <w:r>
+        <w:t>Virtuality</w:t>
+      </w:r>
+      <w:proofErr w:type="spellEnd"/>
+      <w:r>
+        <w:t xml:space="preserve"> bekannte Mixed Reality beschreibt </w:t>
+      </w:r>
+      <w:proofErr w:type="spellStart"/>
+      <w:r>
+        <w:t>Anwenungen</w:t>
+      </w:r>
+      <w:proofErr w:type="spellEnd"/>
+      <w:r>
+        <w:t xml:space="preserve">, die der </w:t>
+      </w:r>
+      <w:r>
+        <w:t xml:space="preserve">Virtual </w:t>
+      </w:r>
+      <w:r>
+        <w:t>Reality sehr ähnlich ist, jedoch werden Objekte aus der realen Welt in der virtuellen Szene dargestellt. Dies ermöglicht die Interaktion mit der realen Welt innerhalb der Szene. So ist es zum Beispiel möglich für den User sich auf ein Sofa zu setzen, das aus der realen Welt an der gleichen Stelle übernommen, oder etwas auf einem Tisch zu platzieren. Gleichzeitig können auch virtuelle Objekte dargestellt und mit diesen interagiert werden.</w:t>
+      </w:r>
+    </w:p>
+    <w:p>
+      <w:r>
+        <w:t>Bisherige Anwendungen dafür sind</w:t>
+      </w:r>
+      <w:r>
+        <w:t xml:space="preserve"> sehr begrenzt vorhanden und im Rahmen der Studienarbeit konnte kein größerer Nutzen dafür erkannt werden. So hat zum Beispiel die HTC Vive die Möglichkeit den Raum um den Nutzer mittels einer Kamer in der Brille anzuzeigen, jedoch können nicht einzelne Objekte übernommen werden. Auch die Interaktion mit </w:t>
+      </w:r>
+      <w:proofErr w:type="spellStart"/>
+      <w:r>
+        <w:t>vitruellen</w:t>
+      </w:r>
+      <w:proofErr w:type="spellEnd"/>
+      <w:r>
+        <w:t xml:space="preserve"> Objekten ist dann nicht mehr möglich.</w:t>
+      </w:r>
+    </w:p>
+    <w:p>
       <w:pPr>
         <w:pStyle w:val="berschrift3"/>
       </w:pPr>
-      <w:bookmarkStart w:id="38" w:name="_Toc487199992"/>
+      <w:bookmarkStart w:id="44" w:name="_Toc487471637"/>
       <w:r>
         <w:t>Brillenauswahl</w:t>
       </w:r>
-      <w:bookmarkEnd w:id="38"/>
+      <w:bookmarkEnd w:id="44"/>
+    </w:p>
+    <w:p>
+      <w:pPr>
+        <w:pStyle w:val="berschrift4"/>
+      </w:pPr>
+      <w:r>
+        <w:t xml:space="preserve">Samsung </w:t>
+      </w:r>
+      <w:proofErr w:type="spellStart"/>
+      <w:r>
+        <w:t>Gear</w:t>
+      </w:r>
+      <w:proofErr w:type="spellEnd"/>
+      <w:r>
+        <w:t xml:space="preserve"> VR</w:t>
+      </w:r>
+    </w:p>
+    <w:p>
+      <w:r>
+        <w:t xml:space="preserve">Die Samsung </w:t>
+      </w:r>
+      <w:proofErr w:type="spellStart"/>
+      <w:r>
+        <w:t>Gear</w:t>
+      </w:r>
+      <w:proofErr w:type="spellEnd"/>
+      <w:r>
+        <w:t xml:space="preserve"> VR ist ein Virtual Reality Headset, in dem keine Recheneinheit oder Bildschirm verbaut ist, sondern eines der Samsung-Handys aus </w:t>
+      </w:r>
+      <w:proofErr w:type="spellStart"/>
+      <w:r>
+        <w:t>Galaxy</w:t>
+      </w:r>
+      <w:proofErr w:type="spellEnd"/>
+      <w:r>
+        <w:t xml:space="preserve"> S6, Note 5 oder </w:t>
+      </w:r>
+      <w:proofErr w:type="spellStart"/>
+      <w:r>
+        <w:t>Galaxy</w:t>
+      </w:r>
+      <w:proofErr w:type="spellEnd"/>
+      <w:r>
+        <w:t xml:space="preserve"> S7 platziert wird. Auf dem Handy wird dann mit einer entsprechenden App der gewünschte Inhalt angezeigt. Jegliche Rechenleistung übernimmt dabei das Handy selbst. </w:t>
+      </w:r>
+      <w:r>
+        <w:t>Bewegungen des Nutzers im Raum werden nicht erkannt, jedoch Bewegungen des Kopfes, welche über den Gyrosensor wahrgenommen werden und verarbeitet werden können.</w:t>
+      </w:r>
+    </w:p>
+    <w:p>
+      <w:r>
+        <w:rPr>
+          <w:noProof/>
+          <w:lang w:eastAsia="de-DE"/>
+        </w:rPr>
+        <w:lastRenderedPageBreak/>
+        <mc:AlternateContent>
+          <mc:Choice Requires="wpg">
+            <w:drawing>
+              <wp:inline distT="0" distB="0" distL="0" distR="0">
+                <wp:extent cx="3733800" cy="3178810"/>
+                <wp:effectExtent l="0" t="0" r="0" b="2540"/>
+                <wp:docPr id="5" name="Gruppieren 5"/>
+                <wp:cNvGraphicFramePr/>
+                <a:graphic xmlns:a="http://schemas.openxmlformats.org/drawingml/2006/main">
+                  <a:graphicData uri="http://schemas.microsoft.com/office/word/2010/wordprocessingGroup">
+                    <wpg:wgp>
+                      <wpg:cNvGrpSpPr/>
+                      <wpg:grpSpPr>
+                        <a:xfrm>
+                          <a:off x="0" y="0"/>
+                          <a:ext cx="3733800" cy="3178810"/>
+                          <a:chOff x="0" y="0"/>
+                          <a:chExt cx="3733800" cy="3178810"/>
+                        </a:xfrm>
+                      </wpg:grpSpPr>
+                      <pic:pic xmlns:pic="http://schemas.openxmlformats.org/drawingml/2006/picture">
+                        <pic:nvPicPr>
+                          <pic:cNvPr id="2" name="Grafik 2" descr="http://www.samsung.com/common/img/galaxynote4/micro/feature/gearvr/imagination_0.jpg"/>
+                          <pic:cNvPicPr>
+                            <a:picLocks noChangeAspect="1"/>
+                          </pic:cNvPicPr>
+                        </pic:nvPicPr>
+                        <pic:blipFill>
+                          <a:blip r:embed="rId17">
+                            <a:extLst>
+                              <a:ext uri="{28A0092B-C50C-407E-A947-70E740481C1C}">
+                                <a14:useLocalDpi xmlns:a14="http://schemas.microsoft.com/office/drawing/2010/main" val="0"/>
+                              </a:ext>
+                            </a:extLst>
+                          </a:blip>
+                          <a:srcRect/>
+                          <a:stretch>
+                            <a:fillRect/>
+                          </a:stretch>
+                        </pic:blipFill>
+                        <pic:spPr bwMode="auto">
+                          <a:xfrm>
+                            <a:off x="0" y="0"/>
+                            <a:ext cx="3733800" cy="2647950"/>
+                          </a:xfrm>
+                          <a:prstGeom prst="rect">
+                            <a:avLst/>
+                          </a:prstGeom>
+                          <a:noFill/>
+                          <a:ln>
+                            <a:noFill/>
+                          </a:ln>
+                        </pic:spPr>
+                      </pic:pic>
+                      <wps:wsp>
+                        <wps:cNvPr id="3" name="Textfeld 3"/>
+                        <wps:cNvSpPr txBox="1"/>
+                        <wps:spPr>
+                          <a:xfrm>
+                            <a:off x="0" y="2657475"/>
+                            <a:ext cx="3729355" cy="521335"/>
+                          </a:xfrm>
+                          <a:prstGeom prst="rect">
+                            <a:avLst/>
+                          </a:prstGeom>
+                          <a:solidFill>
+                            <a:prstClr val="white"/>
+                          </a:solidFill>
+                          <a:ln>
+                            <a:noFill/>
+                          </a:ln>
+                          <a:effectLst/>
+                        </wps:spPr>
+                        <wps:txbx>
+                          <w:txbxContent>
+                            <w:p>
+                              <w:pPr>
+                                <w:pStyle w:val="Beschriftung"/>
+                                <w:rPr>
+                                  <w:noProof/>
+                                  <w:sz w:val="24"/>
+                                </w:rPr>
+                              </w:pPr>
+                              <w:bookmarkStart w:id="45" w:name="_Toc487471598"/>
+                              <w:r>
+                                <w:t xml:space="preserve">Abbildung </w:t>
+                              </w:r>
+                              <w:fldSimple w:instr=" SEQ Abbildung \* ARABIC ">
+                                <w:r>
+                                  <w:rPr>
+                                    <w:noProof/>
+                                  </w:rPr>
+                                  <w:t>3</w:t>
+                                </w:r>
+                              </w:fldSimple>
+                              <w:r>
+                                <w:t xml:space="preserve">: Samsung </w:t>
+                              </w:r>
+                              <w:proofErr w:type="spellStart"/>
+                              <w:r>
+                                <w:t>Gear</w:t>
+                              </w:r>
+                              <w:proofErr w:type="spellEnd"/>
+                              <w:r>
+                                <w:t xml:space="preserve"> VR (</w:t>
+                              </w:r>
+                              <w:r>
+                                <w:t>http://www.samsung.com/common/img/galaxynote4/micro/feature/gearvr/imagination_0.jpg</w:t>
+                              </w:r>
+                              <w:r>
+                                <w:t xml:space="preserve"> | 10.07.2017)</w:t>
+                              </w:r>
+                              <w:bookmarkEnd w:id="45"/>
+                            </w:p>
+                          </w:txbxContent>
+                        </wps:txbx>
+                        <wps:bodyPr rot="0" spcFirstLastPara="0" vertOverflow="overflow" horzOverflow="overflow" vert="horz" wrap="square" lIns="0" tIns="0" rIns="0" bIns="0" numCol="1" spcCol="0" rtlCol="0" fromWordArt="0" anchor="t" anchorCtr="0" forceAA="0" compatLnSpc="1">
+                          <a:prstTxWarp prst="textNoShape">
+                            <a:avLst/>
+                          </a:prstTxWarp>
+                          <a:spAutoFit/>
+                        </wps:bodyPr>
+                      </wps:wsp>
+                    </wpg:wgp>
+                  </a:graphicData>
+                </a:graphic>
+              </wp:inline>
+            </w:drawing>
+          </mc:Choice>
+          <mc:Fallback>
+            <w:pict>
+              <v:group id="Gruppieren 5" o:spid="_x0000_s1034" style="width:294pt;height:250.3pt;mso-position-horizontal-relative:char;mso-position-vertical-relative:line" coordsize="37338,31788" o:gfxdata="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">
+                <v:shape id="Grafik 2" o:spid="_x0000_s1035" type="#_x0000_t75" alt="http://www.samsung.com/common/img/galaxynote4/micro/feature/gearvr/imagination_0.jpg" style="position:absolute;width:37338;height:26479;visibility:visible;mso-wrap-style:square" o:gfxdata="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">
+                  <v:imagedata r:id="rId18" o:title="imagination_0"/>
+                  <v:path arrowok="t"/>
+                </v:shape>
+                <v:shape id="Textfeld 3" o:spid="_x0000_s1036" type="#_x0000_t202" style="position:absolute;top:26574;width:37293;height:5214;visibility:visible;mso-wrap-style:square;v-text-anchor:top" o:gfxdata="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" stroked="f">
+                  <v:textbox style="mso-fit-shape-to-text:t" inset="0,0,0,0">
+                    <w:txbxContent>
+                      <w:p>
+                        <w:pPr>
+                          <w:pStyle w:val="Beschriftung"/>
+                          <w:rPr>
+                            <w:noProof/>
+                            <w:sz w:val="24"/>
+                          </w:rPr>
+                        </w:pPr>
+                        <w:bookmarkStart w:id="46" w:name="_Toc487471598"/>
+                        <w:r>
+                          <w:t xml:space="preserve">Abbildung </w:t>
+                        </w:r>
+                        <w:fldSimple w:instr=" SEQ Abbildung \* ARABIC ">
+                          <w:r>
+                            <w:rPr>
+                              <w:noProof/>
+                            </w:rPr>
+                            <w:t>3</w:t>
+                          </w:r>
+                        </w:fldSimple>
+                        <w:r>
+                          <w:t xml:space="preserve">: Samsung </w:t>
+                        </w:r>
+                        <w:proofErr w:type="spellStart"/>
+                        <w:r>
+                          <w:t>Gear</w:t>
+                        </w:r>
+                        <w:proofErr w:type="spellEnd"/>
+                        <w:r>
+                          <w:t xml:space="preserve"> VR (</w:t>
+                        </w:r>
+                        <w:r>
+                          <w:t>http://www.samsung.com/common/img/galaxynote4/micro/feature/gearvr/imagination_0.jpg</w:t>
+                        </w:r>
+                        <w:r>
+                          <w:t xml:space="preserve"> | 10.07.2017)</w:t>
+                        </w:r>
+                        <w:bookmarkEnd w:id="46"/>
+                      </w:p>
+                    </w:txbxContent>
+                  </v:textbox>
+                </v:shape>
+                <w10:anchorlock/>
+              </v:group>
+            </w:pict>
+          </mc:Fallback>
+        </mc:AlternateContent>
+      </w:r>
+    </w:p>
+    <w:p>
+      <w:r>
+        <w:t xml:space="preserve">Trotz geringerer Kosten als bei anderen VR Headsets, wurde gegen das Samsung </w:t>
+      </w:r>
+      <w:proofErr w:type="spellStart"/>
+      <w:r>
+        <w:t>Gear</w:t>
+      </w:r>
+      <w:proofErr w:type="spellEnd"/>
+      <w:r>
+        <w:t xml:space="preserve"> VR entschieden, da </w:t>
+      </w:r>
+      <w:r>
+        <w:t xml:space="preserve">die </w:t>
+      </w:r>
+      <w:proofErr w:type="spellStart"/>
+      <w:r>
+        <w:t>rechenintesiven</w:t>
+      </w:r>
+      <w:proofErr w:type="spellEnd"/>
+      <w:r>
+        <w:t xml:space="preserve"> VR Anzeigen den Akku schnell entleeren und das Handy teilweise zum Stocken bringen.</w:t>
+      </w:r>
+    </w:p>
+    <w:p>
+      <w:pPr>
+        <w:pStyle w:val="berschrift4"/>
+      </w:pPr>
+      <w:r>
+        <w:t>Playstation VR</w:t>
+      </w:r>
+    </w:p>
+    <w:p>
+      <w:r>
+        <w:t>Mit der Playstation VR</w:t>
+      </w:r>
+      <w:r>
+        <w:t xml:space="preserve"> lassen sich Anwendungen der Playstation 4 in einer virtuellen Realität wiedergeben.</w:t>
+      </w:r>
+      <w:r>
+        <w:t xml:space="preserve"> </w:t>
+      </w:r>
+      <w:r>
+        <w:t>Die Brille wird mit der Konsole verbunden und dient nur als Bildschirm. Jegliche Berechnungen nimmt die Konsole vor. Bewegungen im Raum werden nicht erkannt, jedoch wird über die Playstation Kamera die Bewegung des Kopfes anhand von Lichtern an der Brille erkannt. Die so empfangenen Daten lassen sich in den Anwendungen verarbeiten.</w:t>
+      </w:r>
+    </w:p>
+    <w:p>
+      <w:r>
+        <w:rPr>
+          <w:noProof/>
+          <w:lang w:eastAsia="de-DE"/>
+        </w:rPr>
+        <w:lastRenderedPageBreak/>
+        <mc:AlternateContent>
+          <mc:Choice Requires="wpg">
+            <w:drawing>
+              <wp:inline distT="0" distB="0" distL="0" distR="0">
+                <wp:extent cx="3733800" cy="3453130"/>
+                <wp:effectExtent l="0" t="0" r="0" b="0"/>
+                <wp:docPr id="14" name="Gruppieren 14"/>
+                <wp:cNvGraphicFramePr/>
+                <a:graphic xmlns:a="http://schemas.openxmlformats.org/drawingml/2006/main">
+                  <a:graphicData uri="http://schemas.microsoft.com/office/word/2010/wordprocessingGroup">
+                    <wpg:wgp>
+                      <wpg:cNvGrpSpPr/>
+                      <wpg:grpSpPr>
+                        <a:xfrm>
+                          <a:off x="0" y="0"/>
+                          <a:ext cx="3733800" cy="3453130"/>
+                          <a:chOff x="0" y="0"/>
+                          <a:chExt cx="3733800" cy="3453130"/>
+                        </a:xfrm>
+                      </wpg:grpSpPr>
+                      <pic:pic xmlns:pic="http://schemas.openxmlformats.org/drawingml/2006/picture">
+                        <pic:nvPicPr>
+                          <pic:cNvPr id="6" name="Grafik 6" descr="http://picscdn.redblue.de/doi/pixelboxx-mss-70945115/fee_786_587_png/SONY-PlayStation-VR-Virtual-Reality-Brille"/>
+                          <pic:cNvPicPr>
+                            <a:picLocks noChangeAspect="1"/>
+                          </pic:cNvPicPr>
+                        </pic:nvPicPr>
+                        <pic:blipFill>
+                          <a:blip r:embed="rId19">
+                            <a:extLst>
+                              <a:ext uri="{28A0092B-C50C-407E-A947-70E740481C1C}">
+                                <a14:useLocalDpi xmlns:a14="http://schemas.microsoft.com/office/drawing/2010/main" val="0"/>
+                              </a:ext>
+                            </a:extLst>
+                          </a:blip>
+                          <a:srcRect/>
+                          <a:stretch>
+                            <a:fillRect/>
+                          </a:stretch>
+                        </pic:blipFill>
+                        <pic:spPr bwMode="auto">
+                          <a:xfrm>
+                            <a:off x="0" y="0"/>
+                            <a:ext cx="3733800" cy="2790825"/>
+                          </a:xfrm>
+                          <a:prstGeom prst="rect">
+                            <a:avLst/>
+                          </a:prstGeom>
+                          <a:noFill/>
+                          <a:ln>
+                            <a:noFill/>
+                          </a:ln>
+                        </pic:spPr>
+                      </pic:pic>
+                      <wps:wsp>
+                        <wps:cNvPr id="7" name="Textfeld 7"/>
+                        <wps:cNvSpPr txBox="1"/>
+                        <wps:spPr>
+                          <a:xfrm>
+                            <a:off x="0" y="2800350"/>
+                            <a:ext cx="3733165" cy="652780"/>
+                          </a:xfrm>
+                          <a:prstGeom prst="rect">
+                            <a:avLst/>
+                          </a:prstGeom>
+                          <a:solidFill>
+                            <a:prstClr val="white"/>
+                          </a:solidFill>
+                          <a:ln>
+                            <a:noFill/>
+                          </a:ln>
+                          <a:effectLst/>
+                        </wps:spPr>
+                        <wps:txbx>
+                          <w:txbxContent>
+                            <w:p>
+                              <w:pPr>
+                                <w:pStyle w:val="Beschriftung"/>
+                                <w:rPr>
+                                  <w:noProof/>
+                                  <w:sz w:val="24"/>
+                                  <w:lang w:val="en-US"/>
+                                </w:rPr>
+                              </w:pPr>
+                              <w:bookmarkStart w:id="47" w:name="_Toc487471599"/>
+                              <w:proofErr w:type="spellStart"/>
+                              <w:r>
+                                <w:rPr>
+                                  <w:lang w:val="en-US"/>
+                                </w:rPr>
+                                <w:t>Abbildung</w:t>
+                              </w:r>
+                              <w:proofErr w:type="spellEnd"/>
+                              <w:r>
+                                <w:rPr>
+                                  <w:lang w:val="en-US"/>
+                                </w:rPr>
+                                <w:t xml:space="preserve"> </w:t>
+                              </w:r>
+                              <w:r>
+                                <w:fldChar w:fldCharType="begin"/>
+                              </w:r>
+                              <w:r>
+                                <w:rPr>
+                                  <w:lang w:val="en-US"/>
+                                </w:rPr>
+                                <w:instrText xml:space="preserve"> SEQ Abbildung \* ARABIC </w:instrText>
+                              </w:r>
+                              <w:r>
+                                <w:fldChar w:fldCharType="separate"/>
+                              </w:r>
+                              <w:r>
+                                <w:rPr>
+                                  <w:noProof/>
+                                  <w:lang w:val="en-US"/>
+                                </w:rPr>
+                                <w:t>4</w:t>
+                              </w:r>
+                              <w:r>
+                                <w:fldChar w:fldCharType="end"/>
+                              </w:r>
+                              <w:r>
+                                <w:rPr>
+                                  <w:lang w:val="en-US"/>
+                                </w:rPr>
+                                <w:t xml:space="preserve">: </w:t>
+                              </w:r>
+                              <w:proofErr w:type="spellStart"/>
+                              <w:r>
+                                <w:rPr>
+                                  <w:lang w:val="en-US"/>
+                                </w:rPr>
+                                <w:t>Playstation</w:t>
+                              </w:r>
+                              <w:proofErr w:type="spellEnd"/>
+                              <w:r>
+                                <w:rPr>
+                                  <w:lang w:val="en-US"/>
+                                </w:rPr>
+                                <w:t xml:space="preserve"> VR Headset (http://picscdn.redblue.de/doi/pixelboxx-mss-70945115/fee_786_587_png/SONY-PlayStation-VR-Virtual-Reality-Brille | 10.07.2017)</w:t>
+                              </w:r>
+                              <w:bookmarkEnd w:id="47"/>
+                            </w:p>
+                          </w:txbxContent>
+                        </wps:txbx>
+                        <wps:bodyPr rot="0" spcFirstLastPara="0" vertOverflow="overflow" horzOverflow="overflow" vert="horz" wrap="square" lIns="0" tIns="0" rIns="0" bIns="0" numCol="1" spcCol="0" rtlCol="0" fromWordArt="0" anchor="t" anchorCtr="0" forceAA="0" compatLnSpc="1">
+                          <a:prstTxWarp prst="textNoShape">
+                            <a:avLst/>
+                          </a:prstTxWarp>
+                          <a:spAutoFit/>
+                        </wps:bodyPr>
+                      </wps:wsp>
+                    </wpg:wgp>
+                  </a:graphicData>
+                </a:graphic>
+              </wp:inline>
+            </w:drawing>
+          </mc:Choice>
+          <mc:Fallback>
+            <w:pict>
+              <v:group id="Gruppieren 14" o:spid="_x0000_s1037" style="width:294pt;height:271.9pt;mso-position-horizontal-relative:char;mso-position-vertical-relative:line" coordsize="37338,34531" o:gfxdata="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">
+                <v:shape id="Grafik 6" o:spid="_x0000_s1038" type="#_x0000_t75" alt="http://picscdn.redblue.de/doi/pixelboxx-mss-70945115/fee_786_587_png/SONY-PlayStation-VR-Virtual-Reality-Brille" style="position:absolute;width:37338;height:27908;visibility:visible;mso-wrap-style:square" o:gfxdata="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">
+                  <v:imagedata r:id="rId20" o:title="SONY-PlayStation-VR-Virtual-Reality-Brille"/>
+                  <v:path arrowok="t"/>
+                </v:shape>
+                <v:shape id="Textfeld 7" o:spid="_x0000_s1039" type="#_x0000_t202" style="position:absolute;top:28003;width:37331;height:6528;visibility:visible;mso-wrap-style:square;v-text-anchor:top" o:gfxdata="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" stroked="f">
+                  <v:textbox style="mso-fit-shape-to-text:t" inset="0,0,0,0">
+                    <w:txbxContent>
+                      <w:p>
+                        <w:pPr>
+                          <w:pStyle w:val="Beschriftung"/>
+                          <w:rPr>
+                            <w:noProof/>
+                            <w:sz w:val="24"/>
+                            <w:lang w:val="en-US"/>
+                          </w:rPr>
+                        </w:pPr>
+                        <w:bookmarkStart w:id="48" w:name="_Toc487471599"/>
+                        <w:proofErr w:type="spellStart"/>
+                        <w:r>
+                          <w:rPr>
+                            <w:lang w:val="en-US"/>
+                          </w:rPr>
+                          <w:t>Abbildung</w:t>
+                        </w:r>
+                        <w:proofErr w:type="spellEnd"/>
+                        <w:r>
+                          <w:rPr>
+                            <w:lang w:val="en-US"/>
+                          </w:rPr>
+                          <w:t xml:space="preserve"> </w:t>
+                        </w:r>
+                        <w:r>
+                          <w:fldChar w:fldCharType="begin"/>
+                        </w:r>
+                        <w:r>
+                          <w:rPr>
+                            <w:lang w:val="en-US"/>
+                          </w:rPr>
+                          <w:instrText xml:space="preserve"> SEQ Abbildung \* ARABIC </w:instrText>
+                        </w:r>
+                        <w:r>
+                          <w:fldChar w:fldCharType="separate"/>
+                        </w:r>
+                        <w:r>
+                          <w:rPr>
+                            <w:noProof/>
+                            <w:lang w:val="en-US"/>
+                          </w:rPr>
+                          <w:t>4</w:t>
+                        </w:r>
+                        <w:r>
+                          <w:fldChar w:fldCharType="end"/>
+                        </w:r>
+                        <w:r>
+                          <w:rPr>
+                            <w:lang w:val="en-US"/>
+                          </w:rPr>
+                          <w:t xml:space="preserve">: </w:t>
+                        </w:r>
+                        <w:proofErr w:type="spellStart"/>
+                        <w:r>
+                          <w:rPr>
+                            <w:lang w:val="en-US"/>
+                          </w:rPr>
+                          <w:t>Playstation</w:t>
+                        </w:r>
+                        <w:proofErr w:type="spellEnd"/>
+                        <w:r>
+                          <w:rPr>
+                            <w:lang w:val="en-US"/>
+                          </w:rPr>
+                          <w:t xml:space="preserve"> VR Headset (http://picscdn.redblue.de/doi/pixelboxx-mss-70945115/fee_786_587_png/SONY-PlayStation-VR-Virtual-Reality-Brille | 10.07.2017)</w:t>
+                        </w:r>
+                        <w:bookmarkEnd w:id="48"/>
+                      </w:p>
+                    </w:txbxContent>
+                  </v:textbox>
+                </v:shape>
+                <w10:anchorlock/>
+              </v:group>
+            </w:pict>
+          </mc:Fallback>
+        </mc:AlternateContent>
+      </w:r>
+    </w:p>
+    <w:p>
+      <w:r>
+        <w:t xml:space="preserve">Die Playstation VR wäre mit zusätzlicher Playstation im selben Preissegment wie andere VR Lösungen gewesen, wurde aber aufgrund der komplizierten Vorgehensweiße, die nötig gewesen wäre um Anwendungen für Playstation zu entwickeln, </w:t>
+      </w:r>
+      <w:r>
+        <w:t xml:space="preserve">und wegen fehlendes Motion Tracking im Raum </w:t>
+      </w:r>
+      <w:r>
+        <w:t>wieder verworfen.</w:t>
+      </w:r>
+    </w:p>
+    <w:p>
+      <w:pPr>
+        <w:pStyle w:val="berschrift4"/>
+      </w:pPr>
+      <w:proofErr w:type="spellStart"/>
+      <w:r>
+        <w:t>Oculus</w:t>
+      </w:r>
+      <w:proofErr w:type="spellEnd"/>
+      <w:r>
+        <w:t xml:space="preserve"> Rift</w:t>
+      </w:r>
+    </w:p>
+    <w:p>
+      <w:r>
+        <w:t xml:space="preserve">Für die </w:t>
+      </w:r>
+      <w:proofErr w:type="spellStart"/>
+      <w:r>
+        <w:t>Oculus</w:t>
+      </w:r>
+      <w:proofErr w:type="spellEnd"/>
+      <w:r>
+        <w:t xml:space="preserve"> Rift wird ein leistungsfähiger PC benötigt, welcher die Berechnungen der Anzeige übernimmt. Die Rift übernimmt dabei die Anzeige und das wiedergeben von Sounds. Des Weiteren die Erkennung von Bewegungen des Kopfes durch einen Gyro- und ein Beschleunigungssensor. Bewegungen im Raum erfassen externe Sensoren, die zusätzlich platziert werden müssen und Infrarotlicht, das vom Headset ausgesendet wird, empfangen.</w:t>
+      </w:r>
+      <w:r>
+        <w:t xml:space="preserve"> Die Informationen werden an den PC weitergeleitet, welcher daraus die Position errechnet.</w:t>
+      </w:r>
+    </w:p>
+    <w:p>
+      <w:r>
+        <w:rPr>
+          <w:noProof/>
+          <w:lang w:eastAsia="de-DE"/>
+        </w:rPr>
+        <w:lastRenderedPageBreak/>
+        <mc:AlternateContent>
+          <mc:Choice Requires="wpg">
+            <w:drawing>
+              <wp:inline distT="0" distB="0" distL="0" distR="0" wp14:anchorId="4FC7A5DB" wp14:editId="3932AC10">
+                <wp:extent cx="3733800" cy="3321685"/>
+                <wp:effectExtent l="0" t="0" r="0" b="0"/>
+                <wp:docPr id="17" name="Gruppieren 17"/>
+                <wp:cNvGraphicFramePr/>
+                <a:graphic xmlns:a="http://schemas.openxmlformats.org/drawingml/2006/main">
+                  <a:graphicData uri="http://schemas.microsoft.com/office/word/2010/wordprocessingGroup">
+                    <wpg:wgp>
+                      <wpg:cNvGrpSpPr/>
+                      <wpg:grpSpPr>
+                        <a:xfrm>
+                          <a:off x="0" y="0"/>
+                          <a:ext cx="3733800" cy="3321685"/>
+                          <a:chOff x="0" y="0"/>
+                          <a:chExt cx="3733800" cy="3321685"/>
+                        </a:xfrm>
+                      </wpg:grpSpPr>
+                      <pic:pic xmlns:pic="http://schemas.openxmlformats.org/drawingml/2006/picture">
+                        <pic:nvPicPr>
+                          <pic:cNvPr id="15" name="Grafik 15" descr="http://picscdn.redblue.de/doi/pixelboxx-mss-70863644/fee_786_587_png/OCULUS-Rift-VR-Virtual-Reality-Headset"/>
+                          <pic:cNvPicPr>
+                            <a:picLocks noChangeAspect="1"/>
+                          </pic:cNvPicPr>
+                        </pic:nvPicPr>
+                        <pic:blipFill>
+                          <a:blip r:embed="rId21">
+                            <a:extLst>
+                              <a:ext uri="{28A0092B-C50C-407E-A947-70E740481C1C}">
+                                <a14:useLocalDpi xmlns:a14="http://schemas.microsoft.com/office/drawing/2010/main" val="0"/>
+                              </a:ext>
+                            </a:extLst>
+                          </a:blip>
+                          <a:srcRect/>
+                          <a:stretch>
+                            <a:fillRect/>
+                          </a:stretch>
+                        </pic:blipFill>
+                        <pic:spPr bwMode="auto">
+                          <a:xfrm>
+                            <a:off x="0" y="0"/>
+                            <a:ext cx="3733800" cy="2790825"/>
+                          </a:xfrm>
+                          <a:prstGeom prst="rect">
+                            <a:avLst/>
+                          </a:prstGeom>
+                          <a:noFill/>
+                          <a:ln>
+                            <a:noFill/>
+                          </a:ln>
+                        </pic:spPr>
+                      </pic:pic>
+                      <wps:wsp>
+                        <wps:cNvPr id="16" name="Textfeld 16"/>
+                        <wps:cNvSpPr txBox="1"/>
+                        <wps:spPr>
+                          <a:xfrm>
+                            <a:off x="0" y="2800350"/>
+                            <a:ext cx="3733165" cy="521335"/>
+                          </a:xfrm>
+                          <a:prstGeom prst="rect">
+                            <a:avLst/>
+                          </a:prstGeom>
+                          <a:solidFill>
+                            <a:prstClr val="white"/>
+                          </a:solidFill>
+                          <a:ln>
+                            <a:noFill/>
+                          </a:ln>
+                          <a:effectLst/>
+                        </wps:spPr>
+                        <wps:txbx>
+                          <w:txbxContent>
+                            <w:p>
+                              <w:pPr>
+                                <w:pStyle w:val="Beschriftung"/>
+                                <w:rPr>
+                                  <w:noProof/>
+                                  <w:sz w:val="24"/>
+                                </w:rPr>
+                              </w:pPr>
+                              <w:bookmarkStart w:id="49" w:name="_Toc487471600"/>
+                              <w:r>
+                                <w:t xml:space="preserve">Abbildung </w:t>
+                              </w:r>
+                              <w:r>
+                                <w:fldChar w:fldCharType="begin"/>
+                              </w:r>
+                              <w:r>
+                                <w:instrText xml:space="preserve"> SEQ Abbildung \* ARABIC </w:instrText>
+                              </w:r>
+                              <w:r>
+                                <w:fldChar w:fldCharType="separate"/>
+                              </w:r>
+                              <w:r>
+                                <w:rPr>
+                                  <w:noProof/>
+                                </w:rPr>
+                                <w:t>5</w:t>
+                              </w:r>
+                              <w:r>
+                                <w:fldChar w:fldCharType="end"/>
+                              </w:r>
+                              <w:r>
+                                <w:t xml:space="preserve">: </w:t>
+                              </w:r>
+                              <w:proofErr w:type="spellStart"/>
+                              <w:r>
+                                <w:t>Oculus</w:t>
+                              </w:r>
+                              <w:proofErr w:type="spellEnd"/>
+                              <w:r>
+                                <w:t xml:space="preserve"> Rift</w:t>
+                              </w:r>
+                              <w:r>
+                                <w:rPr>
+                                  <w:noProof/>
+                                </w:rPr>
+                                <w:t xml:space="preserve"> (</w:t>
+                              </w:r>
+                              <w:r>
+                                <w:rPr>
+                                  <w:noProof/>
+                                </w:rPr>
+                                <w:t>http://picscdn.redblue.de/doi/pixelboxx-mss-70863644/fee_786_587_png/OCULUS-Rift-VR-Virtual-Reality-Headset</w:t>
+                              </w:r>
+                              <w:r>
+                                <w:rPr>
+                                  <w:noProof/>
+                                </w:rPr>
+                                <w:t xml:space="preserve"> | 10.07.2017)</w:t>
+                              </w:r>
+                              <w:bookmarkEnd w:id="49"/>
+                            </w:p>
+                          </w:txbxContent>
+                        </wps:txbx>
+                        <wps:bodyPr rot="0" spcFirstLastPara="0" vertOverflow="overflow" horzOverflow="overflow" vert="horz" wrap="square" lIns="0" tIns="0" rIns="0" bIns="0" numCol="1" spcCol="0" rtlCol="0" fromWordArt="0" anchor="t" anchorCtr="0" forceAA="0" compatLnSpc="1">
+                          <a:prstTxWarp prst="textNoShape">
+                            <a:avLst/>
+                          </a:prstTxWarp>
+                          <a:spAutoFit/>
+                        </wps:bodyPr>
+                      </wps:wsp>
+                    </wpg:wgp>
+                  </a:graphicData>
+                </a:graphic>
+              </wp:inline>
+            </w:drawing>
+          </mc:Choice>
+          <mc:Fallback>
+            <w:pict>
+              <v:group id="Gruppieren 17" o:spid="_x0000_s1040" style="width:294pt;height:261.55pt;mso-position-horizontal-relative:char;mso-position-vertical-relative:line" coordsize="37338,33216" o:gfxdata="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">
+                <v:shape id="Grafik 15" o:spid="_x0000_s1041" type="#_x0000_t75" alt="http://picscdn.redblue.de/doi/pixelboxx-mss-70863644/fee_786_587_png/OCULUS-Rift-VR-Virtual-Reality-Headset" style="position:absolute;width:37338;height:27908;visibility:visible;mso-wrap-style:square" o:gfxdata="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">
+                  <v:imagedata r:id="rId22" o:title="OCULUS-Rift-VR-Virtual-Reality-Headset"/>
+                  <v:path arrowok="t"/>
+                </v:shape>
+                <v:shape id="Textfeld 16" o:spid="_x0000_s1042" type="#_x0000_t202" style="position:absolute;top:28003;width:37331;height:5213;visibility:visible;mso-wrap-style:square;v-text-anchor:top" o:gfxdata="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" stroked="f">
+                  <v:textbox style="mso-fit-shape-to-text:t" inset="0,0,0,0">
+                    <w:txbxContent>
+                      <w:p>
+                        <w:pPr>
+                          <w:pStyle w:val="Beschriftung"/>
+                          <w:rPr>
+                            <w:noProof/>
+                            <w:sz w:val="24"/>
+                          </w:rPr>
+                        </w:pPr>
+                        <w:bookmarkStart w:id="50" w:name="_Toc487471600"/>
+                        <w:r>
+                          <w:t xml:space="preserve">Abbildung </w:t>
+                        </w:r>
+                        <w:r>
+                          <w:fldChar w:fldCharType="begin"/>
+                        </w:r>
+                        <w:r>
+                          <w:instrText xml:space="preserve"> SEQ Abbildung \* ARABIC </w:instrText>
+                        </w:r>
+                        <w:r>
+                          <w:fldChar w:fldCharType="separate"/>
+                        </w:r>
+                        <w:r>
+                          <w:rPr>
+                            <w:noProof/>
+                          </w:rPr>
+                          <w:t>5</w:t>
+                        </w:r>
+                        <w:r>
+                          <w:fldChar w:fldCharType="end"/>
+                        </w:r>
+                        <w:r>
+                          <w:t xml:space="preserve">: </w:t>
+                        </w:r>
+                        <w:proofErr w:type="spellStart"/>
+                        <w:r>
+                          <w:t>Oculus</w:t>
+                        </w:r>
+                        <w:proofErr w:type="spellEnd"/>
+                        <w:r>
+                          <w:t xml:space="preserve"> Rift</w:t>
+                        </w:r>
+                        <w:r>
+                          <w:rPr>
+                            <w:noProof/>
+                          </w:rPr>
+                          <w:t xml:space="preserve"> (</w:t>
+                        </w:r>
+                        <w:r>
+                          <w:rPr>
+                            <w:noProof/>
+                          </w:rPr>
+                          <w:t>http://picscdn.redblue.de/doi/pixelboxx-mss-70863644/fee_786_587_png/OCULUS-Rift-VR-Virtual-Reality-Headset</w:t>
+                        </w:r>
+                        <w:r>
+                          <w:rPr>
+                            <w:noProof/>
+                          </w:rPr>
+                          <w:t xml:space="preserve"> | 10.07.2017)</w:t>
+                        </w:r>
+                        <w:bookmarkEnd w:id="50"/>
+                      </w:p>
+                    </w:txbxContent>
+                  </v:textbox>
+                </v:shape>
+                <w10:anchorlock/>
+              </v:group>
+            </w:pict>
+          </mc:Fallback>
+        </mc:AlternateContent>
+      </w:r>
+    </w:p>
+    <w:p>
+      <w:r>
+        <w:t xml:space="preserve">Die Rift ist in der Grundversion günstiger als die Vive, jedoch sind bei der Rift weder Kontroller noch Sensoren inkludiert, sodass </w:t>
+      </w:r>
+      <w:r>
+        <w:t xml:space="preserve">bei zusätzlicher Bestellung dieser der Preis insgesamt höher gewesen wäre. Deswegen wurde gegen die </w:t>
+      </w:r>
+      <w:proofErr w:type="spellStart"/>
+      <w:r>
+        <w:t>Oculus</w:t>
+      </w:r>
+      <w:proofErr w:type="spellEnd"/>
+      <w:r>
+        <w:t xml:space="preserve"> Rift entschieden.</w:t>
+      </w:r>
+    </w:p>
+    <w:p>
+      <w:pPr>
+        <w:pStyle w:val="berschrift4"/>
+      </w:pPr>
+      <w:r>
+        <w:t>HTC Vive</w:t>
+      </w:r>
+    </w:p>
+    <w:p>
+      <w:r>
+        <w:t xml:space="preserve">Die HTC Vive ist der </w:t>
+      </w:r>
+      <w:proofErr w:type="spellStart"/>
+      <w:r>
+        <w:t>Oculus</w:t>
+      </w:r>
+      <w:proofErr w:type="spellEnd"/>
+      <w:r>
+        <w:t xml:space="preserve"> Rift ähnlich. Auch sie benötigt einen PC, der die Berechnungen der Anzeige übernimmt. Ebenfalls gleich </w:t>
+      </w:r>
+      <w:proofErr w:type="gramStart"/>
+      <w:r>
+        <w:t>ist</w:t>
+      </w:r>
+      <w:proofErr w:type="gramEnd"/>
+      <w:r>
+        <w:t xml:space="preserve"> die Ausstattung mit </w:t>
+      </w:r>
+      <w:r>
+        <w:t>Gyro- und ein Beschleunigungssensor</w:t>
+      </w:r>
+      <w:r>
+        <w:t xml:space="preserve"> zur Erfassung der Kopfbewegungen. Im Gegensatz zur Rift, wird bei </w:t>
+      </w:r>
+      <w:proofErr w:type="gramStart"/>
+      <w:r>
+        <w:t>der</w:t>
+      </w:r>
+      <w:proofErr w:type="gramEnd"/>
+      <w:r>
+        <w:t xml:space="preserve"> Vive ein Infrarot Licht von den externen Sensoren ausgesandt und die Brille und Kontroller empfangen diese und geben es an den PC weiter, welcher die Positionen errechnet.</w:t>
+      </w:r>
+      <w:r>
+        <w:t xml:space="preserve"> Dieser Unterschied sorgt bereits dafür, dass die Vive auch mit zwei externen Geräten reibungslos ihre Position erkennt, wobei bei der Rift drei benötigt werden. Des Weiteren sind bei </w:t>
+      </w:r>
+      <w:proofErr w:type="gramStart"/>
+      <w:r>
+        <w:t>der</w:t>
+      </w:r>
+      <w:proofErr w:type="gramEnd"/>
+      <w:r>
+        <w:t xml:space="preserve"> Vive bereits die Sensoren und Kontroller beigelegt und müssen nicht zusätzlich bestellt werden.</w:t>
+      </w:r>
+    </w:p>
+    <w:p>
+      <w:r>
+        <w:rPr>
+          <w:noProof/>
+          <w:lang w:eastAsia="de-DE"/>
+        </w:rPr>
+        <w:lastRenderedPageBreak/>
+        <mc:AlternateContent>
+          <mc:Choice Requires="wpg">
+            <w:drawing>
+              <wp:inline distT="0" distB="0" distL="0" distR="0" wp14:anchorId="7330459E" wp14:editId="1DEBBFF4">
+                <wp:extent cx="3733800" cy="3321685"/>
+                <wp:effectExtent l="0" t="0" r="0" b="0"/>
+                <wp:docPr id="20" name="Gruppieren 20"/>
+                <wp:cNvGraphicFramePr/>
+                <a:graphic xmlns:a="http://schemas.openxmlformats.org/drawingml/2006/main">
+                  <a:graphicData uri="http://schemas.microsoft.com/office/word/2010/wordprocessingGroup">
+                    <wpg:wgp>
+                      <wpg:cNvGrpSpPr/>
+                      <wpg:grpSpPr>
+                        <a:xfrm>
+                          <a:off x="0" y="0"/>
+                          <a:ext cx="3733800" cy="3321685"/>
+                          <a:chOff x="0" y="0"/>
+                          <a:chExt cx="3733800" cy="3321685"/>
+                        </a:xfrm>
+                      </wpg:grpSpPr>
+                      <pic:pic xmlns:pic="http://schemas.openxmlformats.org/drawingml/2006/picture">
+                        <pic:nvPicPr>
+                          <pic:cNvPr id="18" name="Grafik 18" descr="http://picscdn.redblue.de/doi/pixelboxx-mss-72183776/fee_786_587_png/HTC-Vive-Virtual-Reality-Brille-inkl.-Star-Trek%3A-Bridge-Crew"/>
+                          <pic:cNvPicPr>
+                            <a:picLocks noChangeAspect="1"/>
+                          </pic:cNvPicPr>
+                        </pic:nvPicPr>
+                        <pic:blipFill>
+                          <a:blip r:embed="rId23">
+                            <a:extLst>
+                              <a:ext uri="{28A0092B-C50C-407E-A947-70E740481C1C}">
+                                <a14:useLocalDpi xmlns:a14="http://schemas.microsoft.com/office/drawing/2010/main" val="0"/>
+                              </a:ext>
+                            </a:extLst>
+                          </a:blip>
+                          <a:srcRect/>
+                          <a:stretch>
+                            <a:fillRect/>
+                          </a:stretch>
+                        </pic:blipFill>
+                        <pic:spPr bwMode="auto">
+                          <a:xfrm>
+                            <a:off x="0" y="0"/>
+                            <a:ext cx="3733800" cy="2790825"/>
+                          </a:xfrm>
+                          <a:prstGeom prst="rect">
+                            <a:avLst/>
+                          </a:prstGeom>
+                          <a:noFill/>
+                          <a:ln>
+                            <a:noFill/>
+                          </a:ln>
+                        </pic:spPr>
+                      </pic:pic>
+                      <wps:wsp>
+                        <wps:cNvPr id="19" name="Textfeld 19"/>
+                        <wps:cNvSpPr txBox="1"/>
+                        <wps:spPr>
+                          <a:xfrm>
+                            <a:off x="0" y="2800350"/>
+                            <a:ext cx="3733165" cy="521335"/>
+                          </a:xfrm>
+                          <a:prstGeom prst="rect">
+                            <a:avLst/>
+                          </a:prstGeom>
+                          <a:solidFill>
+                            <a:prstClr val="white"/>
+                          </a:solidFill>
+                          <a:ln>
+                            <a:noFill/>
+                          </a:ln>
+                          <a:effectLst/>
+                        </wps:spPr>
+                        <wps:txbx>
+                          <w:txbxContent>
+                            <w:p>
+                              <w:pPr>
+                                <w:pStyle w:val="Beschriftung"/>
+                                <w:rPr>
+                                  <w:noProof/>
+                                  <w:sz w:val="24"/>
+                                </w:rPr>
+                              </w:pPr>
+                              <w:bookmarkStart w:id="51" w:name="_Toc487471601"/>
+                              <w:r>
+                                <w:t xml:space="preserve">Abbildung </w:t>
+                              </w:r>
+                              <w:r>
+                                <w:fldChar w:fldCharType="begin"/>
+                              </w:r>
+                              <w:r>
+                                <w:instrText xml:space="preserve"> SEQ Abbildung \* ARABIC </w:instrText>
+                              </w:r>
+                              <w:r>
+                                <w:fldChar w:fldCharType="separate"/>
+                              </w:r>
+                              <w:r>
+                                <w:rPr>
+                                  <w:noProof/>
+                                </w:rPr>
+                                <w:t>6</w:t>
+                              </w:r>
+                              <w:r>
+                                <w:fldChar w:fldCharType="end"/>
+                              </w:r>
+                              <w:r>
+                                <w:t>: HTC Vive (</w:t>
+                              </w:r>
+                              <w:r>
+                                <w:t>http://picscdn.redblue.de/doi/pixelboxx-mss-72183776/fee_786_587_png/HTC-Vive-Virtual-Reality-Brille-inkl.-Star-Trek%3A-Bridge-Crew</w:t>
+                              </w:r>
+                              <w:r>
+                                <w:t xml:space="preserve"> | 10.07.2017)</w:t>
+                              </w:r>
+                              <w:bookmarkEnd w:id="51"/>
+                            </w:p>
+                          </w:txbxContent>
+                        </wps:txbx>
+                        <wps:bodyPr rot="0" spcFirstLastPara="0" vertOverflow="overflow" horzOverflow="overflow" vert="horz" wrap="square" lIns="0" tIns="0" rIns="0" bIns="0" numCol="1" spcCol="0" rtlCol="0" fromWordArt="0" anchor="t" anchorCtr="0" forceAA="0" compatLnSpc="1">
+                          <a:prstTxWarp prst="textNoShape">
+                            <a:avLst/>
+                          </a:prstTxWarp>
+                          <a:spAutoFit/>
+                        </wps:bodyPr>
+                      </wps:wsp>
+                    </wpg:wgp>
+                  </a:graphicData>
+                </a:graphic>
+              </wp:inline>
+            </w:drawing>
+          </mc:Choice>
+          <mc:Fallback>
+            <w:pict>
+              <v:group id="Gruppieren 20" o:spid="_x0000_s1043" style="width:294pt;height:261.55pt;mso-position-horizontal-relative:char;mso-position-vertical-relative:line" coordsize="37338,33216" o:gfxdata="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">
+                <v:shape id="Grafik 18" o:spid="_x0000_s1044" type="#_x0000_t75" alt="http://picscdn.redblue.de/doi/pixelboxx-mss-72183776/fee_786_587_png/HTC-Vive-Virtual-Reality-Brille-inkl.-Star-Trek%3A-Bridge-Crew" style="position:absolute;width:37338;height:27908;visibility:visible;mso-wrap-style:square" o:gfxdata="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">
+                  <v:imagedata r:id="rId24" o:title="HTC-Vive-Virtual-Reality-Brille-inkl"/>
+                  <v:path arrowok="t"/>
+                </v:shape>
+                <v:shape id="Textfeld 19" o:spid="_x0000_s1045" type="#_x0000_t202" style="position:absolute;top:28003;width:37331;height:5213;visibility:visible;mso-wrap-style:square;v-text-anchor:top" o:gfxdata="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" stroked="f">
+                  <v:textbox style="mso-fit-shape-to-text:t" inset="0,0,0,0">
+                    <w:txbxContent>
+                      <w:p>
+                        <w:pPr>
+                          <w:pStyle w:val="Beschriftung"/>
+                          <w:rPr>
+                            <w:noProof/>
+                            <w:sz w:val="24"/>
+                          </w:rPr>
+                        </w:pPr>
+                        <w:bookmarkStart w:id="52" w:name="_Toc487471601"/>
+                        <w:r>
+                          <w:t xml:space="preserve">Abbildung </w:t>
+                        </w:r>
+                        <w:r>
+                          <w:fldChar w:fldCharType="begin"/>
+                        </w:r>
+                        <w:r>
+                          <w:instrText xml:space="preserve"> SEQ Abbildung \* ARABIC </w:instrText>
+                        </w:r>
+                        <w:r>
+                          <w:fldChar w:fldCharType="separate"/>
+                        </w:r>
+                        <w:r>
+                          <w:rPr>
+                            <w:noProof/>
+                          </w:rPr>
+                          <w:t>6</w:t>
+                        </w:r>
+                        <w:r>
+                          <w:fldChar w:fldCharType="end"/>
+                        </w:r>
+                        <w:r>
+                          <w:t>: HTC Vive (</w:t>
+                        </w:r>
+                        <w:r>
+                          <w:t>http://picscdn.redblue.de/doi/pixelboxx-mss-72183776/fee_786_587_png/HTC-Vive-Virtual-Reality-Brille-inkl.-Star-Trek%3A-Bridge-Crew</w:t>
+                        </w:r>
+                        <w:r>
+                          <w:t xml:space="preserve"> | 10.07.2017)</w:t>
+                        </w:r>
+                        <w:bookmarkEnd w:id="52"/>
+                      </w:p>
+                    </w:txbxContent>
+                  </v:textbox>
+                </v:shape>
+                <w10:anchorlock/>
+              </v:group>
+            </w:pict>
+          </mc:Fallback>
+        </mc:AlternateContent>
+      </w:r>
+    </w:p>
+    <w:p>
+      <w:r>
+        <w:t xml:space="preserve">Die HTC Vive war die Brille wurde am Ende gewählt, da sie günstig und mit </w:t>
+      </w:r>
+      <w:proofErr w:type="spellStart"/>
+      <w:r>
+        <w:t>Unity</w:t>
+      </w:r>
+      <w:proofErr w:type="spellEnd"/>
+      <w:r>
+        <w:t xml:space="preserve"> einfach zu programmieren ist.</w:t>
+      </w:r>
     </w:p>
     <w:p>
       <w:pPr>
@@ -6113,23 +7635,23 @@
       <w:pPr>
         <w:pStyle w:val="berschrift2"/>
       </w:pPr>
-      <w:bookmarkStart w:id="39" w:name="_Toc487199993"/>
+      <w:bookmarkStart w:id="53" w:name="_Toc487471638"/>
       <w:r>
         <w:lastRenderedPageBreak/>
         <w:t>Grundlagen</w:t>
       </w:r>
-      <w:bookmarkEnd w:id="39"/>
+      <w:bookmarkEnd w:id="53"/>
     </w:p>
     <w:p>
       <w:pPr>
         <w:pStyle w:val="berschrift3"/>
       </w:pPr>
-      <w:bookmarkStart w:id="40" w:name="_Toc487199994"/>
+      <w:bookmarkStart w:id="54" w:name="_Toc487471639"/>
       <w:proofErr w:type="spellStart"/>
       <w:r>
         <w:t>Unity</w:t>
       </w:r>
-      <w:bookmarkEnd w:id="40"/>
+      <w:bookmarkEnd w:id="54"/>
       <w:proofErr w:type="spellEnd"/>
     </w:p>
     <w:p>
@@ -6149,12 +7671,12 @@
       <w:pPr>
         <w:pStyle w:val="berschrift3"/>
       </w:pPr>
-      <w:bookmarkStart w:id="41" w:name="_Toc487199995"/>
+      <w:bookmarkStart w:id="55" w:name="_Toc487471640"/>
       <w:r>
         <w:lastRenderedPageBreak/>
         <w:t>Blender</w:t>
       </w:r>
-      <w:bookmarkEnd w:id="41"/>
+      <w:bookmarkEnd w:id="55"/>
     </w:p>
     <w:p>
       <w:pPr>
@@ -6173,12 +7695,12 @@
       <w:pPr>
         <w:pStyle w:val="berschrift3"/>
       </w:pPr>
-      <w:bookmarkStart w:id="42" w:name="_Toc487199996"/>
+      <w:bookmarkStart w:id="56" w:name="_Toc487471641"/>
       <w:r>
         <w:lastRenderedPageBreak/>
         <w:t>Dateiformate</w:t>
       </w:r>
-      <w:bookmarkEnd w:id="42"/>
+      <w:bookmarkEnd w:id="56"/>
     </w:p>
     <w:p>
       <w:pPr>
@@ -6197,17 +7719,17 @@
       <w:pPr>
         <w:pStyle w:val="berschrift3"/>
       </w:pPr>
-      <w:bookmarkStart w:id="43" w:name="_Ref487186849"/>
-      <w:bookmarkStart w:id="44" w:name="_Ref487186854"/>
-      <w:bookmarkStart w:id="45" w:name="_Toc487199997"/>
+      <w:bookmarkStart w:id="57" w:name="_Ref487186849"/>
+      <w:bookmarkStart w:id="58" w:name="_Ref487186854"/>
+      <w:bookmarkStart w:id="59" w:name="_Toc487471642"/>
       <w:proofErr w:type="spellStart"/>
       <w:r>
         <w:lastRenderedPageBreak/>
         <w:t>SteamVR</w:t>
       </w:r>
-      <w:bookmarkEnd w:id="43"/>
-      <w:bookmarkEnd w:id="44"/>
-      <w:bookmarkEnd w:id="45"/>
+      <w:bookmarkEnd w:id="57"/>
+      <w:bookmarkEnd w:id="58"/>
+      <w:bookmarkEnd w:id="59"/>
       <w:proofErr w:type="spellEnd"/>
     </w:p>
     <w:p>
@@ -6227,22 +7749,22 @@
       <w:pPr>
         <w:pStyle w:val="berschrift2"/>
       </w:pPr>
-      <w:bookmarkStart w:id="46" w:name="_Toc487199998"/>
+      <w:bookmarkStart w:id="60" w:name="_Toc487471643"/>
       <w:r>
         <w:lastRenderedPageBreak/>
         <w:t>Demonstrationsfähige Szene</w:t>
       </w:r>
-      <w:bookmarkEnd w:id="46"/>
+      <w:bookmarkEnd w:id="60"/>
     </w:p>
     <w:p>
       <w:pPr>
         <w:pStyle w:val="berschrift3"/>
       </w:pPr>
-      <w:bookmarkStart w:id="47" w:name="_Toc487199999"/>
+      <w:bookmarkStart w:id="61" w:name="_Toc487471644"/>
       <w:r>
         <w:t>Anforderungen</w:t>
       </w:r>
-      <w:bookmarkEnd w:id="47"/>
+      <w:bookmarkEnd w:id="61"/>
     </w:p>
     <w:p>
       <w:pPr>
@@ -6261,7 +7783,7 @@
       <w:pPr>
         <w:pStyle w:val="berschrift3"/>
       </w:pPr>
-      <w:bookmarkStart w:id="48" w:name="_Toc487200000"/>
+      <w:bookmarkStart w:id="62" w:name="_Toc487471645"/>
       <w:r>
         <w:lastRenderedPageBreak/>
         <w:t xml:space="preserve">Load at </w:t>
@@ -6270,7 +7792,7 @@
       <w:r>
         <w:t>Runtime</w:t>
       </w:r>
-      <w:bookmarkEnd w:id="48"/>
+      <w:bookmarkEnd w:id="62"/>
       <w:proofErr w:type="spellEnd"/>
     </w:p>
     <w:p>
@@ -6311,12 +7833,12 @@
       <w:pPr>
         <w:pStyle w:val="berschrift3"/>
       </w:pPr>
-      <w:bookmarkStart w:id="49" w:name="_Toc487200001"/>
+      <w:bookmarkStart w:id="63" w:name="_Toc487471646"/>
       <w:r>
         <w:lastRenderedPageBreak/>
         <w:t>Interaktion</w:t>
       </w:r>
-      <w:bookmarkEnd w:id="49"/>
+      <w:bookmarkEnd w:id="63"/>
     </w:p>
     <w:p>
       <w:pPr>
@@ -6335,22 +7857,22 @@
       <w:pPr>
         <w:pStyle w:val="berschrift3"/>
       </w:pPr>
-      <w:bookmarkStart w:id="50" w:name="_Toc487200002"/>
+      <w:bookmarkStart w:id="64" w:name="_Toc487471647"/>
       <w:r>
         <w:lastRenderedPageBreak/>
         <w:t>Herausforderungen</w:t>
       </w:r>
-      <w:bookmarkEnd w:id="50"/>
+      <w:bookmarkEnd w:id="64"/>
     </w:p>
     <w:p>
       <w:pPr>
         <w:pStyle w:val="berschrift2"/>
       </w:pPr>
-      <w:bookmarkStart w:id="51" w:name="_Toc487200003"/>
+      <w:bookmarkStart w:id="65" w:name="_Toc487471648"/>
       <w:r>
         <w:t>Zusammenfassung</w:t>
       </w:r>
-      <w:bookmarkEnd w:id="51"/>
+      <w:bookmarkEnd w:id="65"/>
     </w:p>
     <w:p>
       <w:pPr>
@@ -6369,22 +7891,22 @@
       <w:pPr>
         <w:pStyle w:val="berschrift2"/>
       </w:pPr>
-      <w:bookmarkStart w:id="52" w:name="_Toc487200004"/>
+      <w:bookmarkStart w:id="66" w:name="_Toc487471649"/>
       <w:r>
         <w:lastRenderedPageBreak/>
         <w:t>Ausblick</w:t>
       </w:r>
-      <w:bookmarkEnd w:id="52"/>
+      <w:bookmarkEnd w:id="66"/>
     </w:p>
     <w:p>
       <w:pPr>
         <w:pStyle w:val="berschrift3"/>
       </w:pPr>
-      <w:bookmarkStart w:id="53" w:name="_Toc487200005"/>
+      <w:bookmarkStart w:id="67" w:name="_Toc487471650"/>
       <w:r>
         <w:t>Zusammenarbeit mit anderen Studienarbeiten</w:t>
       </w:r>
-      <w:bookmarkEnd w:id="53"/>
+      <w:bookmarkEnd w:id="67"/>
     </w:p>
     <w:p>
       <w:pPr>
@@ -6421,23 +7943,428 @@
       <w:pPr>
         <w:pStyle w:val="berschrift3"/>
       </w:pPr>
-      <w:bookmarkStart w:id="54" w:name="_Toc487200006"/>
+      <w:bookmarkStart w:id="68" w:name="_Toc487471651"/>
       <w:r>
         <w:t>Upgrades</w:t>
       </w:r>
-      <w:bookmarkEnd w:id="54"/>
+      <w:bookmarkEnd w:id="68"/>
     </w:p>
     <w:p>
       <w:pPr>
         <w:pStyle w:val="berschrift3"/>
       </w:pPr>
-      <w:bookmarkStart w:id="55" w:name="_Toc487200007"/>
+      <w:bookmarkStart w:id="69" w:name="_Toc487471652"/>
       <w:r>
         <w:t>Erweiterungen</w:t>
       </w:r>
-      <w:bookmarkEnd w:id="55"/>
+      <w:bookmarkEnd w:id="69"/>
+    </w:p>
+    <w:p>
+      <w:pPr>
+        <w:sectPr>
+          <w:pgSz w:w="11906" w:h="16838"/>
+          <w:pgMar w:top="1418" w:right="1418" w:bottom="1418" w:left="1418" w:header="709" w:footer="709" w:gutter="0"/>
+          <w:pgNumType w:start="1"/>
+          <w:cols w:space="708"/>
+          <w:docGrid w:linePitch="360"/>
+        </w:sectPr>
+      </w:pPr>
+    </w:p>
+    <w:p>
+      <w:pPr>
+        <w:pStyle w:val="Untertitel"/>
+      </w:pPr>
+      <w:r>
+        <w:lastRenderedPageBreak/>
+        <w:t>Abbildungsverzeichnis</w:t>
+      </w:r>
+    </w:p>
+    <w:p>
+      <w:pPr>
+        <w:pStyle w:val="Abbildungsverzeichnis"/>
+        <w:tabs>
+          <w:tab w:val="right" w:leader="dot" w:pos="9060"/>
+        </w:tabs>
+        <w:rPr>
+          <w:rFonts w:asciiTheme="minorHAnsi" w:eastAsiaTheme="minorEastAsia" w:hAnsiTheme="minorHAnsi"/>
+          <w:noProof/>
+          <w:sz w:val="22"/>
+          <w:lang w:eastAsia="de-DE"/>
+        </w:rPr>
+      </w:pPr>
+      <w:r>
+        <w:fldChar w:fldCharType="begin"/>
+      </w:r>
+      <w:r>
+        <w:instrText xml:space="preserve"> TOC \c "Abbildung" </w:instrText>
+      </w:r>
+      <w:r>
+        <w:fldChar w:fldCharType="separate"/>
+      </w:r>
+      <w:r>
+        <w:rPr>
+          <w:noProof/>
+        </w:rPr>
+        <w:t>Abbildung 1: Zwei Möglichkeiten des Motion Tracking (https://www.vive.com/media/filer_public/f7/e1/f7e1eb16-6a14-4707-a82b-c9f7024ba161/base_station_01.jpg | http://www.virtuix.com/wp-content/uploads/2014/12/omni_product.png | 09.07.2017)</w:t>
+      </w:r>
+      <w:r>
+        <w:rPr>
+          <w:noProof/>
+        </w:rPr>
+        <w:tab/>
+      </w:r>
+      <w:r>
+        <w:rPr>
+          <w:noProof/>
+        </w:rPr>
+        <w:fldChar w:fldCharType="begin"/>
+      </w:r>
+      <w:r>
+        <w:rPr>
+          <w:noProof/>
+        </w:rPr>
+        <w:instrText xml:space="preserve"> PAGEREF _Toc487471596 \h </w:instrText>
+      </w:r>
+      <w:r>
+        <w:rPr>
+          <w:noProof/>
+        </w:rPr>
+      </w:r>
+      <w:r>
+        <w:rPr>
+          <w:noProof/>
+        </w:rPr>
+        <w:fldChar w:fldCharType="separate"/>
+      </w:r>
+      <w:r>
+        <w:rPr>
+          <w:noProof/>
+        </w:rPr>
+        <w:t>14</w:t>
+      </w:r>
+      <w:r>
+        <w:rPr>
+          <w:noProof/>
+        </w:rPr>
+        <w:fldChar w:fldCharType="end"/>
+      </w:r>
+    </w:p>
+    <w:p>
+      <w:pPr>
+        <w:pStyle w:val="Abbildungsverzeichnis"/>
+        <w:tabs>
+          <w:tab w:val="right" w:leader="dot" w:pos="9060"/>
+        </w:tabs>
+        <w:rPr>
+          <w:rFonts w:asciiTheme="minorHAnsi" w:eastAsiaTheme="minorEastAsia" w:hAnsiTheme="minorHAnsi"/>
+          <w:noProof/>
+          <w:sz w:val="22"/>
+          <w:lang w:eastAsia="de-DE"/>
+        </w:rPr>
+      </w:pPr>
+      <w:r>
+        <w:rPr>
+          <w:noProof/>
+        </w:rPr>
+        <w:t>Abbildung 2: Vive Kontroller (https://www.vive.com/media/filer_public/ac/85/ac8560e4-8d7f-42b6-9394-8fa6d5064b4e/controller_01.jpg | 09.07.2017)</w:t>
+      </w:r>
+      <w:r>
+        <w:rPr>
+          <w:noProof/>
+        </w:rPr>
+        <w:tab/>
+      </w:r>
+      <w:r>
+        <w:rPr>
+          <w:noProof/>
+        </w:rPr>
+        <w:fldChar w:fldCharType="begin"/>
+      </w:r>
+      <w:r>
+        <w:rPr>
+          <w:noProof/>
+        </w:rPr>
+        <w:instrText xml:space="preserve"> PAGEREF _Toc487471597 \h </w:instrText>
+      </w:r>
+      <w:r>
+        <w:rPr>
+          <w:noProof/>
+        </w:rPr>
+      </w:r>
+      <w:r>
+        <w:rPr>
+          <w:noProof/>
+        </w:rPr>
+        <w:fldChar w:fldCharType="separate"/>
+      </w:r>
+      <w:r>
+        <w:rPr>
+          <w:noProof/>
+        </w:rPr>
+        <w:t>14</w:t>
+      </w:r>
+      <w:r>
+        <w:rPr>
+          <w:noProof/>
+        </w:rPr>
+        <w:fldChar w:fldCharType="end"/>
+      </w:r>
+    </w:p>
+    <w:p>
+      <w:pPr>
+        <w:pStyle w:val="Abbildungsverzeichnis"/>
+        <w:tabs>
+          <w:tab w:val="right" w:leader="dot" w:pos="9060"/>
+        </w:tabs>
+        <w:rPr>
+          <w:rFonts w:asciiTheme="minorHAnsi" w:eastAsiaTheme="minorEastAsia" w:hAnsiTheme="minorHAnsi"/>
+          <w:noProof/>
+          <w:sz w:val="22"/>
+          <w:lang w:eastAsia="de-DE"/>
+        </w:rPr>
+      </w:pPr>
+      <w:r>
+        <w:rPr>
+          <w:noProof/>
+        </w:rPr>
+        <w:t>Abbildung 3: Samsung Gear VR (http://www.samsung.com/common/img/galaxynote4/micro/feature/gearvr/imagination_0.jpg | 10.07.2017)</w:t>
+      </w:r>
+      <w:r>
+        <w:rPr>
+          <w:noProof/>
+        </w:rPr>
+        <w:tab/>
+      </w:r>
+      <w:r>
+        <w:rPr>
+          <w:noProof/>
+        </w:rPr>
+        <w:fldChar w:fldCharType="begin"/>
+      </w:r>
+      <w:r>
+        <w:rPr>
+          <w:noProof/>
+        </w:rPr>
+        <w:instrText xml:space="preserve"> PAGEREF _Toc487471598 \h </w:instrText>
+      </w:r>
+      <w:r>
+        <w:rPr>
+          <w:noProof/>
+        </w:rPr>
+      </w:r>
+      <w:r>
+        <w:rPr>
+          <w:noProof/>
+        </w:rPr>
+        <w:fldChar w:fldCharType="separate"/>
+      </w:r>
+      <w:r>
+        <w:rPr>
+          <w:noProof/>
+        </w:rPr>
+        <w:t>16</w:t>
+      </w:r>
+      <w:r>
+        <w:rPr>
+          <w:noProof/>
+        </w:rPr>
+        <w:fldChar w:fldCharType="end"/>
+      </w:r>
+    </w:p>
+    <w:p>
+      <w:pPr>
+        <w:pStyle w:val="Abbildungsverzeichnis"/>
+        <w:tabs>
+          <w:tab w:val="right" w:leader="dot" w:pos="9060"/>
+        </w:tabs>
+        <w:rPr>
+          <w:rFonts w:asciiTheme="minorHAnsi" w:eastAsiaTheme="minorEastAsia" w:hAnsiTheme="minorHAnsi"/>
+          <w:noProof/>
+          <w:sz w:val="22"/>
+          <w:lang w:val="en-US" w:eastAsia="de-DE"/>
+        </w:rPr>
+      </w:pPr>
+      <w:r>
+        <w:rPr>
+          <w:noProof/>
+          <w:lang w:val="en-US"/>
+        </w:rPr>
+        <w:t>Abbildung 4: Playstation VR Headset (http://picscdn.redblue.de/doi/pixelboxx-mss-70945115/fee_786_587_png/SONY-PlayStation-VR-Virtual-Reality-Brille | 10.07.2017)</w:t>
+      </w:r>
+      <w:r>
+        <w:rPr>
+          <w:noProof/>
+          <w:lang w:val="en-US"/>
+        </w:rPr>
+        <w:tab/>
+      </w:r>
+      <w:r>
+        <w:rPr>
+          <w:noProof/>
+        </w:rPr>
+        <w:fldChar w:fldCharType="begin"/>
+      </w:r>
+      <w:r>
+        <w:rPr>
+          <w:noProof/>
+          <w:lang w:val="en-US"/>
+        </w:rPr>
+        <w:instrText xml:space="preserve"> PAGEREF _Toc487471599 \h </w:instrText>
+      </w:r>
+      <w:r>
+        <w:rPr>
+          <w:noProof/>
+        </w:rPr>
+      </w:r>
+      <w:r>
+        <w:rPr>
+          <w:noProof/>
+        </w:rPr>
+        <w:fldChar w:fldCharType="separate"/>
+      </w:r>
+      <w:r>
+        <w:rPr>
+          <w:noProof/>
+          <w:lang w:val="en-US"/>
+        </w:rPr>
+        <w:t>17</w:t>
+      </w:r>
+      <w:r>
+        <w:rPr>
+          <w:noProof/>
+        </w:rPr>
+        <w:fldChar w:fldCharType="end"/>
+      </w:r>
+    </w:p>
+    <w:p>
+      <w:pPr>
+        <w:pStyle w:val="Abbildungsverzeichnis"/>
+        <w:tabs>
+          <w:tab w:val="right" w:leader="dot" w:pos="9060"/>
+        </w:tabs>
+        <w:rPr>
+          <w:rFonts w:asciiTheme="minorHAnsi" w:eastAsiaTheme="minorEastAsia" w:hAnsiTheme="minorHAnsi"/>
+          <w:noProof/>
+          <w:sz w:val="22"/>
+          <w:lang w:eastAsia="de-DE"/>
+        </w:rPr>
+      </w:pPr>
+      <w:r>
+        <w:rPr>
+          <w:noProof/>
+        </w:rPr>
+        <w:t>Abbildung 5: Oculus Rift (http://picscdn.redblue.de/doi/pixelboxx-mss-70863644/fee_786_587_png/OCULUS-Rift-VR-Virtual-Reality-Headset | 10.07.2017)</w:t>
+      </w:r>
+      <w:r>
+        <w:rPr>
+          <w:noProof/>
+        </w:rPr>
+        <w:tab/>
+      </w:r>
+      <w:r>
+        <w:rPr>
+          <w:noProof/>
+        </w:rPr>
+        <w:fldChar w:fldCharType="begin"/>
+      </w:r>
+      <w:r>
+        <w:rPr>
+          <w:noProof/>
+        </w:rPr>
+        <w:instrText xml:space="preserve"> PAGEREF _Toc487471600 \h </w:instrText>
+      </w:r>
+      <w:r>
+        <w:rPr>
+          <w:noProof/>
+        </w:rPr>
+      </w:r>
+      <w:r>
+        <w:rPr>
+          <w:noProof/>
+        </w:rPr>
+        <w:fldChar w:fldCharType="separate"/>
+      </w:r>
+      <w:r>
+        <w:rPr>
+          <w:noProof/>
+        </w:rPr>
+        <w:t>18</w:t>
+      </w:r>
+      <w:r>
+        <w:rPr>
+          <w:noProof/>
+        </w:rPr>
+        <w:fldChar w:fldCharType="end"/>
+      </w:r>
+    </w:p>
+    <w:p>
+      <w:pPr>
+        <w:pStyle w:val="Abbildungsverzeichnis"/>
+        <w:tabs>
+          <w:tab w:val="right" w:leader="dot" w:pos="9060"/>
+        </w:tabs>
+        <w:rPr>
+          <w:rFonts w:asciiTheme="minorHAnsi" w:eastAsiaTheme="minorEastAsia" w:hAnsiTheme="minorHAnsi"/>
+          <w:noProof/>
+          <w:sz w:val="22"/>
+          <w:lang w:eastAsia="de-DE"/>
+        </w:rPr>
+      </w:pPr>
+      <w:r>
+        <w:rPr>
+          <w:noProof/>
+        </w:rPr>
+        <w:t>Abbildung 6: HTC Vive (http://picscdn.redblue.de/doi/pixelboxx-mss-72183776/fee_786_587_png/HTC-Vive-Virtual-Reality-Brille-inkl.-Star-Trek%3A-Bridge-Crew | 10.07.2017)</w:t>
+      </w:r>
+      <w:r>
+        <w:rPr>
+          <w:noProof/>
+        </w:rPr>
+        <w:tab/>
+      </w:r>
+      <w:r>
+        <w:rPr>
+          <w:noProof/>
+        </w:rPr>
+        <w:fldChar w:fldCharType="begin"/>
+      </w:r>
+      <w:r>
+        <w:rPr>
+          <w:noProof/>
+        </w:rPr>
+        <w:instrText xml:space="preserve"> PAGEREF _Toc487471601 \h </w:instrText>
+      </w:r>
+      <w:r>
+        <w:rPr>
+          <w:noProof/>
+        </w:rPr>
+      </w:r>
+      <w:r>
+        <w:rPr>
+          <w:noProof/>
+        </w:rPr>
+        <w:fldChar w:fldCharType="separate"/>
+      </w:r>
+      <w:r>
+        <w:rPr>
+          <w:noProof/>
+        </w:rPr>
+        <w:t>19</w:t>
+      </w:r>
+      <w:r>
+        <w:rPr>
+          <w:noProof/>
+        </w:rPr>
+        <w:fldChar w:fldCharType="end"/>
+      </w:r>
+    </w:p>
+    <w:p>
+      <w:r>
+        <w:fldChar w:fldCharType="end"/>
+      </w:r>
     </w:p>
     <w:sectPr>
+      <w:footerReference w:type="default" r:id="rId25"/>
       <w:pgSz w:w="11906" w:h="16838"/>
       <w:pgMar w:top="1418" w:right="1418" w:bottom="1418" w:left="1418" w:header="709" w:footer="709" w:gutter="0"/>
       <w:pgNumType w:start="1"/>
@@ -6475,16 +8402,6 @@
 
 <file path=word/footer1.xml><?xml version="1.0" encoding="utf-8"?>
 <w:ftr xmlns:wpc="http://schemas.microsoft.com/office/word/2010/wordprocessingCanvas" xmlns:mc="http://schemas.openxmlformats.org/markup-compatibility/2006" xmlns:o="urn:schemas-microsoft-com:office:office" xmlns:r="http://schemas.openxmlformats.org/officeDocument/2006/relationships" xmlns:m="http://schemas.openxmlformats.org/officeDocument/2006/math" xmlns:v="urn:schemas-microsoft-com:vml" xmlns:wp14="http://schemas.microsoft.com/office/word/2010/wordprocessingDrawing" xmlns:wp="http://schemas.openxmlformats.org/drawingml/2006/wordprocessingDrawing" xmlns:w10="urn:schemas-microsoft-com:office:word" xmlns:w="http://schemas.openxmlformats.org/wordprocessingml/2006/main" xmlns:w14="http://schemas.microsoft.com/office/word/2010/wordml" xmlns:wpg="http://schemas.microsoft.com/office/word/2010/wordprocessingGroup" xmlns:wpi="http://schemas.microsoft.com/office/word/2010/wordprocessingInk" xmlns:wne="http://schemas.microsoft.com/office/word/2006/wordml" xmlns:wps="http://schemas.microsoft.com/office/word/2010/wordprocessingShape" mc:Ignorable="w14 wp14">
-  <w:p>
-    <w:pPr>
-      <w:pStyle w:val="Fuzeile"/>
-    </w:pPr>
-  </w:p>
-</w:ftr>
-</file>
-
-<file path=word/footer2.xml><?xml version="1.0" encoding="utf-8"?>
-<w:ftr xmlns:wpc="http://schemas.microsoft.com/office/word/2010/wordprocessingCanvas" xmlns:mc="http://schemas.openxmlformats.org/markup-compatibility/2006" xmlns:o="urn:schemas-microsoft-com:office:office" xmlns:r="http://schemas.openxmlformats.org/officeDocument/2006/relationships" xmlns:m="http://schemas.openxmlformats.org/officeDocument/2006/math" xmlns:v="urn:schemas-microsoft-com:vml" xmlns:wp14="http://schemas.microsoft.com/office/word/2010/wordprocessingDrawing" xmlns:wp="http://schemas.openxmlformats.org/drawingml/2006/wordprocessingDrawing" xmlns:w10="urn:schemas-microsoft-com:office:word" xmlns:w="http://schemas.openxmlformats.org/wordprocessingml/2006/main" xmlns:w14="http://schemas.microsoft.com/office/word/2010/wordml" xmlns:wpg="http://schemas.microsoft.com/office/word/2010/wordprocessingGroup" xmlns:wpi="http://schemas.microsoft.com/office/word/2010/wordprocessingInk" xmlns:wne="http://schemas.microsoft.com/office/word/2006/wordml" xmlns:wps="http://schemas.microsoft.com/office/word/2010/wordprocessingShape" mc:Ignorable="w14 wp14">
   <w:sdt>
     <w:sdtPr>
       <w:id w:val="245772175"/>
@@ -6493,7 +8410,6 @@
         <w:docPartUnique/>
       </w:docPartObj>
     </w:sdtPr>
-    <w:sdtEndPr/>
     <w:sdtContent>
       <w:p>
         <w:pPr>
@@ -6513,7 +8429,7 @@
           <w:rPr>
             <w:noProof/>
           </w:rPr>
-          <w:t>12</w:t>
+          <w:t>V</w:t>
         </w:r>
         <w:r>
           <w:fldChar w:fldCharType="end"/>
@@ -6532,12 +8448,58 @@
 </w:ftr>
 </file>
 
-<file path=word/footer3.xml><?xml version="1.0" encoding="utf-8"?>
+<file path=word/footer2.xml><?xml version="1.0" encoding="utf-8"?>
 <w:ftr xmlns:wpc="http://schemas.microsoft.com/office/word/2010/wordprocessingCanvas" xmlns:mc="http://schemas.openxmlformats.org/markup-compatibility/2006" xmlns:o="urn:schemas-microsoft-com:office:office" xmlns:r="http://schemas.openxmlformats.org/officeDocument/2006/relationships" xmlns:m="http://schemas.openxmlformats.org/officeDocument/2006/math" xmlns:v="urn:schemas-microsoft-com:vml" xmlns:wp14="http://schemas.microsoft.com/office/word/2010/wordprocessingDrawing" xmlns:wp="http://schemas.openxmlformats.org/drawingml/2006/wordprocessingDrawing" xmlns:w10="urn:schemas-microsoft-com:office:word" xmlns:w="http://schemas.openxmlformats.org/wordprocessingml/2006/main" xmlns:w14="http://schemas.microsoft.com/office/word/2010/wordml" xmlns:wpg="http://schemas.microsoft.com/office/word/2010/wordprocessingGroup" xmlns:wpi="http://schemas.microsoft.com/office/word/2010/wordprocessingInk" xmlns:wne="http://schemas.microsoft.com/office/word/2006/wordml" xmlns:wps="http://schemas.microsoft.com/office/word/2010/wordprocessingShape" mc:Ignorable="w14 wp14">
+  <w:sdt>
+    <w:sdtPr>
+      <w:id w:val="819078831"/>
+      <w:docPartObj>
+        <w:docPartGallery w:val="Page Numbers (Bottom of Page)"/>
+        <w:docPartUnique/>
+      </w:docPartObj>
+    </w:sdtPr>
+    <w:sdtContent>
+      <w:p>
+        <w:pPr>
+          <w:pStyle w:val="Fuzeile"/>
+          <w:jc w:val="right"/>
+        </w:pPr>
+        <w:r>
+          <w:fldChar w:fldCharType="begin"/>
+        </w:r>
+        <w:r>
+          <w:instrText xml:space="preserve"> PAGE  \* ROMAN  \* MERGEFORMAT </w:instrText>
+        </w:r>
+        <w:r>
+          <w:fldChar w:fldCharType="separate"/>
+        </w:r>
+        <w:r>
+          <w:rPr>
+            <w:noProof/>
+          </w:rPr>
+          <w:t>I</w:t>
+        </w:r>
+        <w:r>
+          <w:fldChar w:fldCharType="end"/>
+        </w:r>
+      </w:p>
+    </w:sdtContent>
+  </w:sdt>
   <w:p>
     <w:pPr>
       <w:pStyle w:val="Fuzeile"/>
     </w:pPr>
+    <w:r>
+      <w:t xml:space="preserve">Nico </w:t>
+    </w:r>
+    <w:proofErr w:type="spellStart"/>
+    <w:r>
+      <w:t>Kubasta</w:t>
+    </w:r>
+    <w:proofErr w:type="spellEnd"/>
+    <w:r>
+      <w:t>, Patrick Ziegeldorf</w:t>
+    </w:r>
   </w:p>
 </w:ftr>
 </file>
@@ -6568,16 +8530,6 @@
 </file>
 
 <file path=word/header1.xml><?xml version="1.0" encoding="utf-8"?>
-<w:hdr xmlns:wpc="http://schemas.microsoft.com/office/word/2010/wordprocessingCanvas" xmlns:mc="http://schemas.openxmlformats.org/markup-compatibility/2006" xmlns:o="urn:schemas-microsoft-com:office:office" xmlns:r="http://schemas.openxmlformats.org/officeDocument/2006/relationships" xmlns:m="http://schemas.openxmlformats.org/officeDocument/2006/math" xmlns:v="urn:schemas-microsoft-com:vml" xmlns:wp14="http://schemas.microsoft.com/office/word/2010/wordprocessingDrawing" xmlns:wp="http://schemas.openxmlformats.org/drawingml/2006/wordprocessingDrawing" xmlns:w10="urn:schemas-microsoft-com:office:word" xmlns:w="http://schemas.openxmlformats.org/wordprocessingml/2006/main" xmlns:w14="http://schemas.microsoft.com/office/word/2010/wordml" xmlns:wpg="http://schemas.microsoft.com/office/word/2010/wordprocessingGroup" xmlns:wpi="http://schemas.microsoft.com/office/word/2010/wordprocessingInk" xmlns:wne="http://schemas.microsoft.com/office/word/2006/wordml" xmlns:wps="http://schemas.microsoft.com/office/word/2010/wordprocessingShape" mc:Ignorable="w14 wp14">
-  <w:p>
-    <w:pPr>
-      <w:pStyle w:val="Kopfzeile"/>
-    </w:pPr>
-  </w:p>
-</w:hdr>
-</file>
-
-<file path=word/header2.xml><?xml version="1.0" encoding="utf-8"?>
 <w:hdr xmlns:wpc="http://schemas.microsoft.com/office/word/2010/wordprocessingCanvas" xmlns:mc="http://schemas.openxmlformats.org/markup-compatibility/2006" xmlns:o="urn:schemas-microsoft-com:office:office" xmlns:r="http://schemas.openxmlformats.org/officeDocument/2006/relationships" xmlns:m="http://schemas.openxmlformats.org/officeDocument/2006/math" xmlns:v="urn:schemas-microsoft-com:vml" xmlns:wp14="http://schemas.microsoft.com/office/word/2010/wordprocessingDrawing" xmlns:wp="http://schemas.openxmlformats.org/drawingml/2006/wordprocessingDrawing" xmlns:w10="urn:schemas-microsoft-com:office:word" xmlns:w="http://schemas.openxmlformats.org/wordprocessingml/2006/main" xmlns:w14="http://schemas.microsoft.com/office/word/2010/wordml" xmlns:wpg="http://schemas.microsoft.com/office/word/2010/wordprocessingGroup" xmlns:wpi="http://schemas.microsoft.com/office/word/2010/wordprocessingInk" xmlns:wne="http://schemas.microsoft.com/office/word/2006/wordml" xmlns:wps="http://schemas.microsoft.com/office/word/2010/wordprocessingShape" mc:Ignorable="w14 wp14">
   <w:sdt>
     <w:sdtPr>
@@ -6590,11 +8542,11 @@
       <w:dataBinding w:prefixMappings="xmlns:ns0='http://purl.org/dc/elements/1.1/' xmlns:ns1='http://schemas.openxmlformats.org/package/2006/metadata/core-properties' " w:xpath="/ns1:coreProperties[1]/ns0:title[1]" w:storeItemID="{6C3C8BC8-F283-45AE-878A-BAB7291924A1}"/>
       <w:text/>
     </w:sdtPr>
-    <w:sdtEndPr/>
     <w:sdtContent>
       <w:p>
         <w:pPr>
           <w:pStyle w:val="Kopfzeile"/>
+          <w:jc w:val="center"/>
         </w:pPr>
         <w:r>
           <w:t>Technologieupgrade für das Stereo X Labor</w:t>
@@ -6602,16 +8554,6 @@
       </w:p>
     </w:sdtContent>
   </w:sdt>
-</w:hdr>
-</file>
-
-<file path=word/header3.xml><?xml version="1.0" encoding="utf-8"?>
-<w:hdr xmlns:wpc="http://schemas.microsoft.com/office/word/2010/wordprocessingCanvas" xmlns:mc="http://schemas.openxmlformats.org/markup-compatibility/2006" xmlns:o="urn:schemas-microsoft-com:office:office" xmlns:r="http://schemas.openxmlformats.org/officeDocument/2006/relationships" xmlns:m="http://schemas.openxmlformats.org/officeDocument/2006/math" xmlns:v="urn:schemas-microsoft-com:vml" xmlns:wp14="http://schemas.microsoft.com/office/word/2010/wordprocessingDrawing" xmlns:wp="http://schemas.openxmlformats.org/drawingml/2006/wordprocessingDrawing" xmlns:w10="urn:schemas-microsoft-com:office:word" xmlns:w="http://schemas.openxmlformats.org/wordprocessingml/2006/main" xmlns:w14="http://schemas.microsoft.com/office/word/2010/wordml" xmlns:wpg="http://schemas.microsoft.com/office/word/2010/wordprocessingGroup" xmlns:wpi="http://schemas.microsoft.com/office/word/2010/wordprocessingInk" xmlns:wne="http://schemas.microsoft.com/office/word/2006/wordml" xmlns:wps="http://schemas.microsoft.com/office/word/2010/wordprocessingShape" mc:Ignorable="w14 wp14">
-  <w:p>
-    <w:pPr>
-      <w:pStyle w:val="Kopfzeile"/>
-    </w:pPr>
-  </w:p>
 </w:hdr>
 </file>
 
@@ -7782,6 +9724,7 @@
   <w:style w:type="character" w:default="1" w:styleId="Absatz-Standardschriftart">
     <w:name w:val="Default Paragraph Font"/>
     <w:uiPriority w:val="1"/>
+    <w:semiHidden/>
     <w:unhideWhenUsed/>
   </w:style>
   <w:style w:type="table" w:default="1" w:styleId="NormaleTabelle">
@@ -8165,6 +10108,36 @@
       <w:sz w:val="16"/>
       <w:szCs w:val="16"/>
     </w:rPr>
+  </w:style>
+  <w:style w:type="paragraph" w:styleId="Beschriftung">
+    <w:name w:val="caption"/>
+    <w:basedOn w:val="Standard"/>
+    <w:next w:val="Standard"/>
+    <w:uiPriority w:val="35"/>
+    <w:unhideWhenUsed/>
+    <w:qFormat/>
+    <w:rsid w:val="00B63663"/>
+    <w:pPr>
+      <w:spacing w:after="200" w:line="240" w:lineRule="auto"/>
+    </w:pPr>
+    <w:rPr>
+      <w:b/>
+      <w:bCs/>
+      <w:color w:val="4472C4" w:themeColor="accent1"/>
+      <w:sz w:val="18"/>
+      <w:szCs w:val="18"/>
+    </w:rPr>
+  </w:style>
+  <w:style w:type="paragraph" w:styleId="Abbildungsverzeichnis">
+    <w:name w:val="table of figures"/>
+    <w:basedOn w:val="Standard"/>
+    <w:next w:val="Standard"/>
+    <w:uiPriority w:val="99"/>
+    <w:unhideWhenUsed/>
+    <w:rsid w:val="00E5454F"/>
+    <w:pPr>
+      <w:spacing w:after="0"/>
+    </w:pPr>
   </w:style>
 </w:styles>
 </file>
@@ -8572,6 +10545,7 @@
   <w:style w:type="character" w:default="1" w:styleId="Absatz-Standardschriftart">
     <w:name w:val="Default Paragraph Font"/>
     <w:uiPriority w:val="1"/>
+    <w:semiHidden/>
     <w:unhideWhenUsed/>
   </w:style>
   <w:style w:type="table" w:default="1" w:styleId="NormaleTabelle">
@@ -8956,6 +10930,36 @@
       <w:szCs w:val="16"/>
     </w:rPr>
   </w:style>
+  <w:style w:type="paragraph" w:styleId="Beschriftung">
+    <w:name w:val="caption"/>
+    <w:basedOn w:val="Standard"/>
+    <w:next w:val="Standard"/>
+    <w:uiPriority w:val="35"/>
+    <w:unhideWhenUsed/>
+    <w:qFormat/>
+    <w:rsid w:val="00B63663"/>
+    <w:pPr>
+      <w:spacing w:after="200" w:line="240" w:lineRule="auto"/>
+    </w:pPr>
+    <w:rPr>
+      <w:b/>
+      <w:bCs/>
+      <w:color w:val="4472C4" w:themeColor="accent1"/>
+      <w:sz w:val="18"/>
+      <w:szCs w:val="18"/>
+    </w:rPr>
+  </w:style>
+  <w:style w:type="paragraph" w:styleId="Abbildungsverzeichnis">
+    <w:name w:val="table of figures"/>
+    <w:basedOn w:val="Standard"/>
+    <w:next w:val="Standard"/>
+    <w:uiPriority w:val="99"/>
+    <w:unhideWhenUsed/>
+    <w:rsid w:val="00E5454F"/>
+    <w:pPr>
+      <w:spacing w:after="0"/>
+    </w:pPr>
+  </w:style>
 </w:styles>
 </file>
 
@@ -9132,6 +11136,8 @@
   </w:compat>
   <w:rsids>
     <w:rsidRoot w:val="006509D7"/>
+    <w:rsid w:val="00122EFA"/>
+    <w:rsid w:val="00204C58"/>
     <w:rsid w:val="003C5460"/>
     <w:rsid w:val="006509D7"/>
     <w:rsid w:val="008907FD"/>
@@ -9866,7 +11872,7 @@
   <a:extraClrSchemeLst/>
   <a:extLst>
     <a:ext uri="{05A4C25C-085E-4340-85A3-A5531E510DB2}">
-      <thm15:themeFamily xmlns="" xmlns:thm15="http://schemas.microsoft.com/office/thememl/2012/main" name="Office Theme" id="{62F939B6-93AF-4DB8-9C6B-D6C7DFDC589F}" vid="{4A3C46E8-61CC-4603-A589-7422A47A8E4A}"/>
+      <thm15:themeFamily xmlns:thm15="http://schemas.microsoft.com/office/thememl/2012/main" xmlns="" name="Office Theme" id="{62F939B6-93AF-4DB8-9C6B-D6C7DFDC589F}" vid="{4A3C46E8-61CC-4603-A589-7422A47A8E4A}"/>
     </a:ext>
   </a:extLst>
 </a:theme>
@@ -9877,7 +11883,7 @@
 </file>
 
 <file path=customXml/itemProps1.xml><?xml version="1.0" encoding="utf-8"?>
-<ds:datastoreItem xmlns:ds="http://schemas.openxmlformats.org/officeDocument/2006/customXml" ds:itemID="{4CC43C43-2418-4354-98AA-B442A8184025}">
+<ds:datastoreItem xmlns:ds="http://schemas.openxmlformats.org/officeDocument/2006/customXml" ds:itemID="{2B2B8256-02D6-4241-BA53-7E059E0AB221}">
   <ds:schemaRefs>
     <ds:schemaRef ds:uri="http://schemas.openxmlformats.org/officeDocument/2006/bibliography"/>
   </ds:schemaRefs>

</xml_diff>

<commit_message>
Revert "Kapitel 2.2 und 2.3"
</commit_message>
<xml_diff>
--- a/Bericht 2017/Bericht.docx
+++ b/Bericht 2017/Bericht.docx
@@ -45,6 +45,7 @@
         <w:dataBinding w:prefixMappings="xmlns:ns0='http://purl.org/dc/elements/1.1/' xmlns:ns1='http://schemas.openxmlformats.org/package/2006/metadata/core-properties' " w:xpath="/ns1:coreProperties[1]/ns0:title[1]" w:storeItemID="{6C3C8BC8-F283-45AE-878A-BAB7291924A1}"/>
         <w:text/>
       </w:sdtPr>
+      <w:sdtEndPr/>
       <w:sdtContent>
         <w:p>
           <w:pPr>
@@ -122,6 +123,7 @@
         <w:dataBinding w:prefixMappings="xmlns:ns0='http://purl.org/dc/elements/1.1/' xmlns:ns1='http://schemas.openxmlformats.org/package/2006/metadata/core-properties' " w:xpath="/ns1:coreProperties[1]/ns1:keywords[1]" w:storeItemID="{6C3C8BC8-F283-45AE-878A-BAB7291924A1}"/>
         <w:text/>
       </w:sdtPr>
+      <w:sdtEndPr/>
       <w:sdtContent>
         <w:p>
           <w:pPr>
@@ -671,6 +673,7 @@
         <w:dataBinding w:prefixMappings="xmlns:ns0='http://purl.org/dc/elements/1.1/' xmlns:ns1='http://schemas.openxmlformats.org/package/2006/metadata/core-properties' " w:xpath="/ns1:coreProperties[1]/ns0:title[1]" w:storeItemID="{6C3C8BC8-F283-45AE-878A-BAB7291924A1}"/>
         <w:text/>
       </w:sdtPr>
+      <w:sdtEndPr/>
       <w:sdtContent>
         <w:p>
           <w:pPr>
@@ -807,7 +810,7 @@
       <w:r>
         <w:fldChar w:fldCharType="separate"/>
       </w:r>
-      <w:hyperlink w:anchor="_Toc487471610" w:history="1">
+      <w:hyperlink w:anchor="_Toc487199965" w:history="1">
         <w:r>
           <w:rPr>
             <w:rStyle w:val="Hyperlink"/>
@@ -850,7 +853,7 @@
             <w:noProof/>
             <w:webHidden/>
           </w:rPr>
-          <w:instrText xml:space="preserve"> PAGEREF _Toc487471610 \h </w:instrText>
+          <w:instrText xml:space="preserve"> PAGEREF _Toc487199965 \h </w:instrText>
         </w:r>
         <w:r>
           <w:rPr>
@@ -895,7 +898,7 @@
           <w:lang w:eastAsia="de-DE"/>
         </w:rPr>
       </w:pPr>
-      <w:hyperlink w:anchor="_Toc487471611" w:history="1">
+      <w:hyperlink w:anchor="_Toc487199966" w:history="1">
         <w:r>
           <w:rPr>
             <w:rStyle w:val="Hyperlink"/>
@@ -938,7 +941,7 @@
             <w:noProof/>
             <w:webHidden/>
           </w:rPr>
-          <w:instrText xml:space="preserve"> PAGEREF _Toc487471611 \h </w:instrText>
+          <w:instrText xml:space="preserve"> PAGEREF _Toc487199966 \h </w:instrText>
         </w:r>
         <w:r>
           <w:rPr>
@@ -983,7 +986,7 @@
           <w:lang w:eastAsia="de-DE"/>
         </w:rPr>
       </w:pPr>
-      <w:hyperlink w:anchor="_Toc487471612" w:history="1">
+      <w:hyperlink w:anchor="_Toc487199967" w:history="1">
         <w:r>
           <w:rPr>
             <w:rStyle w:val="Hyperlink"/>
@@ -1026,7 +1029,7 @@
             <w:noProof/>
             <w:webHidden/>
           </w:rPr>
-          <w:instrText xml:space="preserve"> PAGEREF _Toc487471612 \h </w:instrText>
+          <w:instrText xml:space="preserve"> PAGEREF _Toc487199967 \h </w:instrText>
         </w:r>
         <w:r>
           <w:rPr>
@@ -1071,7 +1074,7 @@
           <w:lang w:eastAsia="de-DE"/>
         </w:rPr>
       </w:pPr>
-      <w:hyperlink w:anchor="_Toc487471613" w:history="1">
+      <w:hyperlink w:anchor="_Toc487199968" w:history="1">
         <w:r>
           <w:rPr>
             <w:rStyle w:val="Hyperlink"/>
@@ -1114,7 +1117,7 @@
             <w:noProof/>
             <w:webHidden/>
           </w:rPr>
-          <w:instrText xml:space="preserve"> PAGEREF _Toc487471613 \h </w:instrText>
+          <w:instrText xml:space="preserve"> PAGEREF _Toc487199968 \h </w:instrText>
         </w:r>
         <w:r>
           <w:rPr>
@@ -1159,7 +1162,7 @@
           <w:lang w:eastAsia="de-DE"/>
         </w:rPr>
       </w:pPr>
-      <w:hyperlink w:anchor="_Toc487471614" w:history="1">
+      <w:hyperlink w:anchor="_Toc487199969" w:history="1">
         <w:r>
           <w:rPr>
             <w:rStyle w:val="Hyperlink"/>
@@ -1202,7 +1205,7 @@
             <w:noProof/>
             <w:webHidden/>
           </w:rPr>
-          <w:instrText xml:space="preserve"> PAGEREF _Toc487471614 \h </w:instrText>
+          <w:instrText xml:space="preserve"> PAGEREF _Toc487199969 \h </w:instrText>
         </w:r>
         <w:r>
           <w:rPr>
@@ -1247,7 +1250,7 @@
           <w:lang w:eastAsia="de-DE"/>
         </w:rPr>
       </w:pPr>
-      <w:hyperlink w:anchor="_Toc487471615" w:history="1">
+      <w:hyperlink w:anchor="_Toc487199970" w:history="1">
         <w:r>
           <w:rPr>
             <w:rStyle w:val="Hyperlink"/>
@@ -1290,7 +1293,7 @@
             <w:noProof/>
             <w:webHidden/>
           </w:rPr>
-          <w:instrText xml:space="preserve"> PAGEREF _Toc487471615 \h </w:instrText>
+          <w:instrText xml:space="preserve"> PAGEREF _Toc487199970 \h </w:instrText>
         </w:r>
         <w:r>
           <w:rPr>
@@ -1335,7 +1338,7 @@
           <w:lang w:eastAsia="de-DE"/>
         </w:rPr>
       </w:pPr>
-      <w:hyperlink w:anchor="_Toc487471616" w:history="1">
+      <w:hyperlink w:anchor="_Toc487199971" w:history="1">
         <w:r>
           <w:rPr>
             <w:rStyle w:val="Hyperlink"/>
@@ -1378,7 +1381,7 @@
             <w:noProof/>
             <w:webHidden/>
           </w:rPr>
-          <w:instrText xml:space="preserve"> PAGEREF _Toc487471616 \h </w:instrText>
+          <w:instrText xml:space="preserve"> PAGEREF _Toc487199971 \h </w:instrText>
         </w:r>
         <w:r>
           <w:rPr>
@@ -1423,7 +1426,7 @@
           <w:lang w:eastAsia="de-DE"/>
         </w:rPr>
       </w:pPr>
-      <w:hyperlink w:anchor="_Toc487471617" w:history="1">
+      <w:hyperlink w:anchor="_Toc487199972" w:history="1">
         <w:r>
           <w:rPr>
             <w:rStyle w:val="Hyperlink"/>
@@ -1466,7 +1469,7 @@
             <w:noProof/>
             <w:webHidden/>
           </w:rPr>
-          <w:instrText xml:space="preserve"> PAGEREF _Toc487471617 \h </w:instrText>
+          <w:instrText xml:space="preserve"> PAGEREF _Toc487199972 \h </w:instrText>
         </w:r>
         <w:r>
           <w:rPr>
@@ -1511,7 +1514,7 @@
           <w:lang w:eastAsia="de-DE"/>
         </w:rPr>
       </w:pPr>
-      <w:hyperlink w:anchor="_Toc487471618" w:history="1">
+      <w:hyperlink w:anchor="_Toc487199973" w:history="1">
         <w:r>
           <w:rPr>
             <w:rStyle w:val="Hyperlink"/>
@@ -1554,7 +1557,7 @@
             <w:noProof/>
             <w:webHidden/>
           </w:rPr>
-          <w:instrText xml:space="preserve"> PAGEREF _Toc487471618 \h </w:instrText>
+          <w:instrText xml:space="preserve"> PAGEREF _Toc487199973 \h </w:instrText>
         </w:r>
         <w:r>
           <w:rPr>
@@ -1599,7 +1602,7 @@
           <w:lang w:eastAsia="de-DE"/>
         </w:rPr>
       </w:pPr>
-      <w:hyperlink w:anchor="_Toc487471619" w:history="1">
+      <w:hyperlink w:anchor="_Toc487199974" w:history="1">
         <w:r>
           <w:rPr>
             <w:rStyle w:val="Hyperlink"/>
@@ -1642,7 +1645,7 @@
             <w:noProof/>
             <w:webHidden/>
           </w:rPr>
-          <w:instrText xml:space="preserve"> PAGEREF _Toc487471619 \h </w:instrText>
+          <w:instrText xml:space="preserve"> PAGEREF _Toc487199974 \h </w:instrText>
         </w:r>
         <w:r>
           <w:rPr>
@@ -1687,7 +1690,7 @@
           <w:lang w:eastAsia="de-DE"/>
         </w:rPr>
       </w:pPr>
-      <w:hyperlink w:anchor="_Toc487471620" w:history="1">
+      <w:hyperlink w:anchor="_Toc487199975" w:history="1">
         <w:r>
           <w:rPr>
             <w:rStyle w:val="Hyperlink"/>
@@ -1730,7 +1733,7 @@
             <w:noProof/>
             <w:webHidden/>
           </w:rPr>
-          <w:instrText xml:space="preserve"> PAGEREF _Toc487471620 \h </w:instrText>
+          <w:instrText xml:space="preserve"> PAGEREF _Toc487199975 \h </w:instrText>
         </w:r>
         <w:r>
           <w:rPr>
@@ -1775,7 +1778,7 @@
           <w:lang w:eastAsia="de-DE"/>
         </w:rPr>
       </w:pPr>
-      <w:hyperlink w:anchor="_Toc487471621" w:history="1">
+      <w:hyperlink w:anchor="_Toc487199976" w:history="1">
         <w:r>
           <w:rPr>
             <w:rStyle w:val="Hyperlink"/>
@@ -1818,7 +1821,7 @@
             <w:noProof/>
             <w:webHidden/>
           </w:rPr>
-          <w:instrText xml:space="preserve"> PAGEREF _Toc487471621 \h </w:instrText>
+          <w:instrText xml:space="preserve"> PAGEREF _Toc487199976 \h </w:instrText>
         </w:r>
         <w:r>
           <w:rPr>
@@ -1863,7 +1866,7 @@
           <w:lang w:eastAsia="de-DE"/>
         </w:rPr>
       </w:pPr>
-      <w:hyperlink w:anchor="_Toc487471622" w:history="1">
+      <w:hyperlink w:anchor="_Toc487199977" w:history="1">
         <w:r>
           <w:rPr>
             <w:rStyle w:val="Hyperlink"/>
@@ -1906,7 +1909,7 @@
             <w:noProof/>
             <w:webHidden/>
           </w:rPr>
-          <w:instrText xml:space="preserve"> PAGEREF _Toc487471622 \h </w:instrText>
+          <w:instrText xml:space="preserve"> PAGEREF _Toc487199977 \h </w:instrText>
         </w:r>
         <w:r>
           <w:rPr>
@@ -1951,7 +1954,7 @@
           <w:lang w:eastAsia="de-DE"/>
         </w:rPr>
       </w:pPr>
-      <w:hyperlink w:anchor="_Toc487471623" w:history="1">
+      <w:hyperlink w:anchor="_Toc487199978" w:history="1">
         <w:r>
           <w:rPr>
             <w:rStyle w:val="Hyperlink"/>
@@ -1994,7 +1997,7 @@
             <w:noProof/>
             <w:webHidden/>
           </w:rPr>
-          <w:instrText xml:space="preserve"> PAGEREF _Toc487471623 \h </w:instrText>
+          <w:instrText xml:space="preserve"> PAGEREF _Toc487199978 \h </w:instrText>
         </w:r>
         <w:r>
           <w:rPr>
@@ -2039,7 +2042,7 @@
           <w:lang w:eastAsia="de-DE"/>
         </w:rPr>
       </w:pPr>
-      <w:hyperlink w:anchor="_Toc487471624" w:history="1">
+      <w:hyperlink w:anchor="_Toc487199979" w:history="1">
         <w:r>
           <w:rPr>
             <w:rStyle w:val="Hyperlink"/>
@@ -2082,7 +2085,7 @@
             <w:noProof/>
             <w:webHidden/>
           </w:rPr>
-          <w:instrText xml:space="preserve"> PAGEREF _Toc487471624 \h </w:instrText>
+          <w:instrText xml:space="preserve"> PAGEREF _Toc487199979 \h </w:instrText>
         </w:r>
         <w:r>
           <w:rPr>
@@ -2127,7 +2130,7 @@
           <w:lang w:eastAsia="de-DE"/>
         </w:rPr>
       </w:pPr>
-      <w:hyperlink w:anchor="_Toc487471625" w:history="1">
+      <w:hyperlink w:anchor="_Toc487199980" w:history="1">
         <w:r>
           <w:rPr>
             <w:rStyle w:val="Hyperlink"/>
@@ -2170,7 +2173,7 @@
             <w:noProof/>
             <w:webHidden/>
           </w:rPr>
-          <w:instrText xml:space="preserve"> PAGEREF _Toc487471625 \h </w:instrText>
+          <w:instrText xml:space="preserve"> PAGEREF _Toc487199980 \h </w:instrText>
         </w:r>
         <w:r>
           <w:rPr>
@@ -2215,7 +2218,7 @@
           <w:lang w:eastAsia="de-DE"/>
         </w:rPr>
       </w:pPr>
-      <w:hyperlink w:anchor="_Toc487471626" w:history="1">
+      <w:hyperlink w:anchor="_Toc487199981" w:history="1">
         <w:r>
           <w:rPr>
             <w:rStyle w:val="Hyperlink"/>
@@ -2258,7 +2261,7 @@
             <w:noProof/>
             <w:webHidden/>
           </w:rPr>
-          <w:instrText xml:space="preserve"> PAGEREF _Toc487471626 \h </w:instrText>
+          <w:instrText xml:space="preserve"> PAGEREF _Toc487199981 \h </w:instrText>
         </w:r>
         <w:r>
           <w:rPr>
@@ -2303,7 +2306,7 @@
           <w:lang w:eastAsia="de-DE"/>
         </w:rPr>
       </w:pPr>
-      <w:hyperlink w:anchor="_Toc487471627" w:history="1">
+      <w:hyperlink w:anchor="_Toc487199982" w:history="1">
         <w:r>
           <w:rPr>
             <w:rStyle w:val="Hyperlink"/>
@@ -2346,7 +2349,7 @@
             <w:noProof/>
             <w:webHidden/>
           </w:rPr>
-          <w:instrText xml:space="preserve"> PAGEREF _Toc487471627 \h </w:instrText>
+          <w:instrText xml:space="preserve"> PAGEREF _Toc487199982 \h </w:instrText>
         </w:r>
         <w:r>
           <w:rPr>
@@ -2391,7 +2394,7 @@
           <w:lang w:eastAsia="de-DE"/>
         </w:rPr>
       </w:pPr>
-      <w:hyperlink w:anchor="_Toc487471628" w:history="1">
+      <w:hyperlink w:anchor="_Toc487199983" w:history="1">
         <w:r>
           <w:rPr>
             <w:rStyle w:val="Hyperlink"/>
@@ -2434,7 +2437,7 @@
             <w:noProof/>
             <w:webHidden/>
           </w:rPr>
-          <w:instrText xml:space="preserve"> PAGEREF _Toc487471628 \h </w:instrText>
+          <w:instrText xml:space="preserve"> PAGEREF _Toc487199983 \h </w:instrText>
         </w:r>
         <w:r>
           <w:rPr>
@@ -2479,7 +2482,7 @@
           <w:lang w:eastAsia="de-DE"/>
         </w:rPr>
       </w:pPr>
-      <w:hyperlink w:anchor="_Toc487471629" w:history="1">
+      <w:hyperlink w:anchor="_Toc487199984" w:history="1">
         <w:r>
           <w:rPr>
             <w:rStyle w:val="Hyperlink"/>
@@ -2522,7 +2525,7 @@
             <w:noProof/>
             <w:webHidden/>
           </w:rPr>
-          <w:instrText xml:space="preserve"> PAGEREF _Toc487471629 \h </w:instrText>
+          <w:instrText xml:space="preserve"> PAGEREF _Toc487199984 \h </w:instrText>
         </w:r>
         <w:r>
           <w:rPr>
@@ -2567,7 +2570,7 @@
           <w:lang w:eastAsia="de-DE"/>
         </w:rPr>
       </w:pPr>
-      <w:hyperlink w:anchor="_Toc487471630" w:history="1">
+      <w:hyperlink w:anchor="_Toc487199985" w:history="1">
         <w:r>
           <w:rPr>
             <w:rStyle w:val="Hyperlink"/>
@@ -2610,7 +2613,7 @@
             <w:noProof/>
             <w:webHidden/>
           </w:rPr>
-          <w:instrText xml:space="preserve"> PAGEREF _Toc487471630 \h </w:instrText>
+          <w:instrText xml:space="preserve"> PAGEREF _Toc487199985 \h </w:instrText>
         </w:r>
         <w:r>
           <w:rPr>
@@ -2655,7 +2658,7 @@
           <w:lang w:eastAsia="de-DE"/>
         </w:rPr>
       </w:pPr>
-      <w:hyperlink w:anchor="_Toc487471631" w:history="1">
+      <w:hyperlink w:anchor="_Toc487199986" w:history="1">
         <w:r>
           <w:rPr>
             <w:rStyle w:val="Hyperlink"/>
@@ -2698,7 +2701,7 @@
             <w:noProof/>
             <w:webHidden/>
           </w:rPr>
-          <w:instrText xml:space="preserve"> PAGEREF _Toc487471631 \h </w:instrText>
+          <w:instrText xml:space="preserve"> PAGEREF _Toc487199986 \h </w:instrText>
         </w:r>
         <w:r>
           <w:rPr>
@@ -2743,7 +2746,7 @@
           <w:lang w:eastAsia="de-DE"/>
         </w:rPr>
       </w:pPr>
-      <w:hyperlink w:anchor="_Toc487471632" w:history="1">
+      <w:hyperlink w:anchor="_Toc487199987" w:history="1">
         <w:r>
           <w:rPr>
             <w:rStyle w:val="Hyperlink"/>
@@ -2786,7 +2789,7 @@
             <w:noProof/>
             <w:webHidden/>
           </w:rPr>
-          <w:instrText xml:space="preserve"> PAGEREF _Toc487471632 \h </w:instrText>
+          <w:instrText xml:space="preserve"> PAGEREF _Toc487199987 \h </w:instrText>
         </w:r>
         <w:r>
           <w:rPr>
@@ -2831,7 +2834,7 @@
           <w:lang w:eastAsia="de-DE"/>
         </w:rPr>
       </w:pPr>
-      <w:hyperlink w:anchor="_Toc487471633" w:history="1">
+      <w:hyperlink w:anchor="_Toc487199988" w:history="1">
         <w:r>
           <w:rPr>
             <w:rStyle w:val="Hyperlink"/>
@@ -2874,7 +2877,7 @@
             <w:noProof/>
             <w:webHidden/>
           </w:rPr>
-          <w:instrText xml:space="preserve"> PAGEREF _Toc487471633 \h </w:instrText>
+          <w:instrText xml:space="preserve"> PAGEREF _Toc487199988 \h </w:instrText>
         </w:r>
         <w:r>
           <w:rPr>
@@ -2919,7 +2922,7 @@
           <w:lang w:eastAsia="de-DE"/>
         </w:rPr>
       </w:pPr>
-      <w:hyperlink w:anchor="_Toc487471634" w:history="1">
+      <w:hyperlink w:anchor="_Toc487199989" w:history="1">
         <w:r>
           <w:rPr>
             <w:rStyle w:val="Hyperlink"/>
@@ -2962,7 +2965,7 @@
             <w:noProof/>
             <w:webHidden/>
           </w:rPr>
-          <w:instrText xml:space="preserve"> PAGEREF _Toc487471634 \h </w:instrText>
+          <w:instrText xml:space="preserve"> PAGEREF _Toc487199989 \h </w:instrText>
         </w:r>
         <w:r>
           <w:rPr>
@@ -3007,7 +3010,7 @@
           <w:lang w:eastAsia="de-DE"/>
         </w:rPr>
       </w:pPr>
-      <w:hyperlink w:anchor="_Toc487471635" w:history="1">
+      <w:hyperlink w:anchor="_Toc487199990" w:history="1">
         <w:r>
           <w:rPr>
             <w:rStyle w:val="Hyperlink"/>
@@ -3050,7 +3053,7 @@
             <w:noProof/>
             <w:webHidden/>
           </w:rPr>
-          <w:instrText xml:space="preserve"> PAGEREF _Toc487471635 \h </w:instrText>
+          <w:instrText xml:space="preserve"> PAGEREF _Toc487199990 \h </w:instrText>
         </w:r>
         <w:r>
           <w:rPr>
@@ -3095,7 +3098,7 @@
           <w:lang w:eastAsia="de-DE"/>
         </w:rPr>
       </w:pPr>
-      <w:hyperlink w:anchor="_Toc487471636" w:history="1">
+      <w:hyperlink w:anchor="_Toc487199991" w:history="1">
         <w:r>
           <w:rPr>
             <w:rStyle w:val="Hyperlink"/>
@@ -3138,7 +3141,7 @@
             <w:noProof/>
             <w:webHidden/>
           </w:rPr>
-          <w:instrText xml:space="preserve"> PAGEREF _Toc487471636 \h </w:instrText>
+          <w:instrText xml:space="preserve"> PAGEREF _Toc487199991 \h </w:instrText>
         </w:r>
         <w:r>
           <w:rPr>
@@ -3183,7 +3186,7 @@
           <w:lang w:eastAsia="de-DE"/>
         </w:rPr>
       </w:pPr>
-      <w:hyperlink w:anchor="_Toc487471637" w:history="1">
+      <w:hyperlink w:anchor="_Toc487199992" w:history="1">
         <w:r>
           <w:rPr>
             <w:rStyle w:val="Hyperlink"/>
@@ -3226,7 +3229,7 @@
             <w:noProof/>
             <w:webHidden/>
           </w:rPr>
-          <w:instrText xml:space="preserve"> PAGEREF _Toc487471637 \h </w:instrText>
+          <w:instrText xml:space="preserve"> PAGEREF _Toc487199992 \h </w:instrText>
         </w:r>
         <w:r>
           <w:rPr>
@@ -3246,7 +3249,7 @@
             <w:noProof/>
             <w:webHidden/>
           </w:rPr>
-          <w:t>15</w:t>
+          <w:t>13</w:t>
         </w:r>
         <w:r>
           <w:rPr>
@@ -3271,7 +3274,7 @@
           <w:lang w:eastAsia="de-DE"/>
         </w:rPr>
       </w:pPr>
-      <w:hyperlink w:anchor="_Toc487471638" w:history="1">
+      <w:hyperlink w:anchor="_Toc487199993" w:history="1">
         <w:r>
           <w:rPr>
             <w:rStyle w:val="Hyperlink"/>
@@ -3314,7 +3317,7 @@
             <w:noProof/>
             <w:webHidden/>
           </w:rPr>
-          <w:instrText xml:space="preserve"> PAGEREF _Toc487471638 \h </w:instrText>
+          <w:instrText xml:space="preserve"> PAGEREF _Toc487199993 \h </w:instrText>
         </w:r>
         <w:r>
           <w:rPr>
@@ -3334,7 +3337,7 @@
             <w:noProof/>
             <w:webHidden/>
           </w:rPr>
-          <w:t>20</w:t>
+          <w:t>14</w:t>
         </w:r>
         <w:r>
           <w:rPr>
@@ -3359,7 +3362,7 @@
           <w:lang w:eastAsia="de-DE"/>
         </w:rPr>
       </w:pPr>
-      <w:hyperlink w:anchor="_Toc487471639" w:history="1">
+      <w:hyperlink w:anchor="_Toc487199994" w:history="1">
         <w:r>
           <w:rPr>
             <w:rStyle w:val="Hyperlink"/>
@@ -3402,7 +3405,7 @@
             <w:noProof/>
             <w:webHidden/>
           </w:rPr>
-          <w:instrText xml:space="preserve"> PAGEREF _Toc487471639 \h </w:instrText>
+          <w:instrText xml:space="preserve"> PAGEREF _Toc487199994 \h </w:instrText>
         </w:r>
         <w:r>
           <w:rPr>
@@ -3422,7 +3425,7 @@
             <w:noProof/>
             <w:webHidden/>
           </w:rPr>
-          <w:t>20</w:t>
+          <w:t>14</w:t>
         </w:r>
         <w:r>
           <w:rPr>
@@ -3447,7 +3450,7 @@
           <w:lang w:eastAsia="de-DE"/>
         </w:rPr>
       </w:pPr>
-      <w:hyperlink w:anchor="_Toc487471640" w:history="1">
+      <w:hyperlink w:anchor="_Toc487199995" w:history="1">
         <w:r>
           <w:rPr>
             <w:rStyle w:val="Hyperlink"/>
@@ -3490,7 +3493,7 @@
             <w:noProof/>
             <w:webHidden/>
           </w:rPr>
-          <w:instrText xml:space="preserve"> PAGEREF _Toc487471640 \h </w:instrText>
+          <w:instrText xml:space="preserve"> PAGEREF _Toc487199995 \h </w:instrText>
         </w:r>
         <w:r>
           <w:rPr>
@@ -3510,7 +3513,7 @@
             <w:noProof/>
             <w:webHidden/>
           </w:rPr>
-          <w:t>21</w:t>
+          <w:t>15</w:t>
         </w:r>
         <w:r>
           <w:rPr>
@@ -3535,7 +3538,7 @@
           <w:lang w:eastAsia="de-DE"/>
         </w:rPr>
       </w:pPr>
-      <w:hyperlink w:anchor="_Toc487471641" w:history="1">
+      <w:hyperlink w:anchor="_Toc487199996" w:history="1">
         <w:r>
           <w:rPr>
             <w:rStyle w:val="Hyperlink"/>
@@ -3578,7 +3581,7 @@
             <w:noProof/>
             <w:webHidden/>
           </w:rPr>
-          <w:instrText xml:space="preserve"> PAGEREF _Toc487471641 \h </w:instrText>
+          <w:instrText xml:space="preserve"> PAGEREF _Toc487199996 \h </w:instrText>
         </w:r>
         <w:r>
           <w:rPr>
@@ -3598,7 +3601,7 @@
             <w:noProof/>
             <w:webHidden/>
           </w:rPr>
-          <w:t>22</w:t>
+          <w:t>16</w:t>
         </w:r>
         <w:r>
           <w:rPr>
@@ -3623,7 +3626,7 @@
           <w:lang w:eastAsia="de-DE"/>
         </w:rPr>
       </w:pPr>
-      <w:hyperlink w:anchor="_Toc487471642" w:history="1">
+      <w:hyperlink w:anchor="_Toc487199997" w:history="1">
         <w:r>
           <w:rPr>
             <w:rStyle w:val="Hyperlink"/>
@@ -3666,7 +3669,7 @@
             <w:noProof/>
             <w:webHidden/>
           </w:rPr>
-          <w:instrText xml:space="preserve"> PAGEREF _Toc487471642 \h </w:instrText>
+          <w:instrText xml:space="preserve"> PAGEREF _Toc487199997 \h </w:instrText>
         </w:r>
         <w:r>
           <w:rPr>
@@ -3686,7 +3689,7 @@
             <w:noProof/>
             <w:webHidden/>
           </w:rPr>
-          <w:t>23</w:t>
+          <w:t>17</w:t>
         </w:r>
         <w:r>
           <w:rPr>
@@ -3711,7 +3714,7 @@
           <w:lang w:eastAsia="de-DE"/>
         </w:rPr>
       </w:pPr>
-      <w:hyperlink w:anchor="_Toc487471643" w:history="1">
+      <w:hyperlink w:anchor="_Toc487199998" w:history="1">
         <w:r>
           <w:rPr>
             <w:rStyle w:val="Hyperlink"/>
@@ -3754,7 +3757,7 @@
             <w:noProof/>
             <w:webHidden/>
           </w:rPr>
-          <w:instrText xml:space="preserve"> PAGEREF _Toc487471643 \h </w:instrText>
+          <w:instrText xml:space="preserve"> PAGEREF _Toc487199998 \h </w:instrText>
         </w:r>
         <w:r>
           <w:rPr>
@@ -3774,7 +3777,7 @@
             <w:noProof/>
             <w:webHidden/>
           </w:rPr>
-          <w:t>24</w:t>
+          <w:t>18</w:t>
         </w:r>
         <w:r>
           <w:rPr>
@@ -3799,7 +3802,7 @@
           <w:lang w:eastAsia="de-DE"/>
         </w:rPr>
       </w:pPr>
-      <w:hyperlink w:anchor="_Toc487471644" w:history="1">
+      <w:hyperlink w:anchor="_Toc487199999" w:history="1">
         <w:r>
           <w:rPr>
             <w:rStyle w:val="Hyperlink"/>
@@ -3842,7 +3845,7 @@
             <w:noProof/>
             <w:webHidden/>
           </w:rPr>
-          <w:instrText xml:space="preserve"> PAGEREF _Toc487471644 \h </w:instrText>
+          <w:instrText xml:space="preserve"> PAGEREF _Toc487199999 \h </w:instrText>
         </w:r>
         <w:r>
           <w:rPr>
@@ -3862,7 +3865,7 @@
             <w:noProof/>
             <w:webHidden/>
           </w:rPr>
-          <w:t>24</w:t>
+          <w:t>18</w:t>
         </w:r>
         <w:r>
           <w:rPr>
@@ -3887,7 +3890,7 @@
           <w:lang w:eastAsia="de-DE"/>
         </w:rPr>
       </w:pPr>
-      <w:hyperlink w:anchor="_Toc487471645" w:history="1">
+      <w:hyperlink w:anchor="_Toc487200000" w:history="1">
         <w:r>
           <w:rPr>
             <w:rStyle w:val="Hyperlink"/>
@@ -3930,7 +3933,7 @@
             <w:noProof/>
             <w:webHidden/>
           </w:rPr>
-          <w:instrText xml:space="preserve"> PAGEREF _Toc487471645 \h </w:instrText>
+          <w:instrText xml:space="preserve"> PAGEREF _Toc487200000 \h </w:instrText>
         </w:r>
         <w:r>
           <w:rPr>
@@ -3950,7 +3953,7 @@
             <w:noProof/>
             <w:webHidden/>
           </w:rPr>
-          <w:t>25</w:t>
+          <w:t>19</w:t>
         </w:r>
         <w:r>
           <w:rPr>
@@ -3975,7 +3978,7 @@
           <w:lang w:eastAsia="de-DE"/>
         </w:rPr>
       </w:pPr>
-      <w:hyperlink w:anchor="_Toc487471646" w:history="1">
+      <w:hyperlink w:anchor="_Toc487200001" w:history="1">
         <w:r>
           <w:rPr>
             <w:rStyle w:val="Hyperlink"/>
@@ -4018,7 +4021,7 @@
             <w:noProof/>
             <w:webHidden/>
           </w:rPr>
-          <w:instrText xml:space="preserve"> PAGEREF _Toc487471646 \h </w:instrText>
+          <w:instrText xml:space="preserve"> PAGEREF _Toc487200001 \h </w:instrText>
         </w:r>
         <w:r>
           <w:rPr>
@@ -4038,7 +4041,7 @@
             <w:noProof/>
             <w:webHidden/>
           </w:rPr>
-          <w:t>26</w:t>
+          <w:t>20</w:t>
         </w:r>
         <w:r>
           <w:rPr>
@@ -4063,7 +4066,7 @@
           <w:lang w:eastAsia="de-DE"/>
         </w:rPr>
       </w:pPr>
-      <w:hyperlink w:anchor="_Toc487471647" w:history="1">
+      <w:hyperlink w:anchor="_Toc487200002" w:history="1">
         <w:r>
           <w:rPr>
             <w:rStyle w:val="Hyperlink"/>
@@ -4106,7 +4109,7 @@
             <w:noProof/>
             <w:webHidden/>
           </w:rPr>
-          <w:instrText xml:space="preserve"> PAGEREF _Toc487471647 \h </w:instrText>
+          <w:instrText xml:space="preserve"> PAGEREF _Toc487200002 \h </w:instrText>
         </w:r>
         <w:r>
           <w:rPr>
@@ -4126,7 +4129,7 @@
             <w:noProof/>
             <w:webHidden/>
           </w:rPr>
-          <w:t>27</w:t>
+          <w:t>21</w:t>
         </w:r>
         <w:r>
           <w:rPr>
@@ -4151,7 +4154,7 @@
           <w:lang w:eastAsia="de-DE"/>
         </w:rPr>
       </w:pPr>
-      <w:hyperlink w:anchor="_Toc487471648" w:history="1">
+      <w:hyperlink w:anchor="_Toc487200003" w:history="1">
         <w:r>
           <w:rPr>
             <w:rStyle w:val="Hyperlink"/>
@@ -4194,7 +4197,7 @@
             <w:noProof/>
             <w:webHidden/>
           </w:rPr>
-          <w:instrText xml:space="preserve"> PAGEREF _Toc487471648 \h </w:instrText>
+          <w:instrText xml:space="preserve"> PAGEREF _Toc487200003 \h </w:instrText>
         </w:r>
         <w:r>
           <w:rPr>
@@ -4214,7 +4217,7 @@
             <w:noProof/>
             <w:webHidden/>
           </w:rPr>
-          <w:t>27</w:t>
+          <w:t>21</w:t>
         </w:r>
         <w:r>
           <w:rPr>
@@ -4239,7 +4242,7 @@
           <w:lang w:eastAsia="de-DE"/>
         </w:rPr>
       </w:pPr>
-      <w:hyperlink w:anchor="_Toc487471649" w:history="1">
+      <w:hyperlink w:anchor="_Toc487200004" w:history="1">
         <w:r>
           <w:rPr>
             <w:rStyle w:val="Hyperlink"/>
@@ -4282,7 +4285,7 @@
             <w:noProof/>
             <w:webHidden/>
           </w:rPr>
-          <w:instrText xml:space="preserve"> PAGEREF _Toc487471649 \h </w:instrText>
+          <w:instrText xml:space="preserve"> PAGEREF _Toc487200004 \h </w:instrText>
         </w:r>
         <w:r>
           <w:rPr>
@@ -4302,7 +4305,7 @@
             <w:noProof/>
             <w:webHidden/>
           </w:rPr>
-          <w:t>28</w:t>
+          <w:t>22</w:t>
         </w:r>
         <w:r>
           <w:rPr>
@@ -4327,7 +4330,7 @@
           <w:lang w:eastAsia="de-DE"/>
         </w:rPr>
       </w:pPr>
-      <w:hyperlink w:anchor="_Toc487471650" w:history="1">
+      <w:hyperlink w:anchor="_Toc487200005" w:history="1">
         <w:r>
           <w:rPr>
             <w:rStyle w:val="Hyperlink"/>
@@ -4370,7 +4373,7 @@
             <w:noProof/>
             <w:webHidden/>
           </w:rPr>
-          <w:instrText xml:space="preserve"> PAGEREF _Toc487471650 \h </w:instrText>
+          <w:instrText xml:space="preserve"> PAGEREF _Toc487200005 \h </w:instrText>
         </w:r>
         <w:r>
           <w:rPr>
@@ -4390,7 +4393,7 @@
             <w:noProof/>
             <w:webHidden/>
           </w:rPr>
-          <w:t>28</w:t>
+          <w:t>22</w:t>
         </w:r>
         <w:r>
           <w:rPr>
@@ -4415,7 +4418,7 @@
           <w:lang w:eastAsia="de-DE"/>
         </w:rPr>
       </w:pPr>
-      <w:hyperlink w:anchor="_Toc487471651" w:history="1">
+      <w:hyperlink w:anchor="_Toc487200006" w:history="1">
         <w:r>
           <w:rPr>
             <w:rStyle w:val="Hyperlink"/>
@@ -4458,7 +4461,7 @@
             <w:noProof/>
             <w:webHidden/>
           </w:rPr>
-          <w:instrText xml:space="preserve"> PAGEREF _Toc487471651 \h </w:instrText>
+          <w:instrText xml:space="preserve"> PAGEREF _Toc487200006 \h </w:instrText>
         </w:r>
         <w:r>
           <w:rPr>
@@ -4478,7 +4481,7 @@
             <w:noProof/>
             <w:webHidden/>
           </w:rPr>
-          <w:t>28</w:t>
+          <w:t>22</w:t>
         </w:r>
         <w:r>
           <w:rPr>
@@ -4503,7 +4506,7 @@
           <w:lang w:eastAsia="de-DE"/>
         </w:rPr>
       </w:pPr>
-      <w:hyperlink w:anchor="_Toc487471652" w:history="1">
+      <w:hyperlink w:anchor="_Toc487200007" w:history="1">
         <w:r>
           <w:rPr>
             <w:rStyle w:val="Hyperlink"/>
@@ -4546,7 +4549,7 @@
             <w:noProof/>
             <w:webHidden/>
           </w:rPr>
-          <w:instrText xml:space="preserve"> PAGEREF _Toc487471652 \h </w:instrText>
+          <w:instrText xml:space="preserve"> PAGEREF _Toc487200007 \h </w:instrText>
         </w:r>
         <w:r>
           <w:rPr>
@@ -4566,7 +4569,7 @@
             <w:noProof/>
             <w:webHidden/>
           </w:rPr>
-          <w:t>28</w:t>
+          <w:t>22</w:t>
         </w:r>
         <w:r>
           <w:rPr>
@@ -4584,8 +4587,6 @@
       <w:r>
         <w:br w:type="page"/>
       </w:r>
-      <w:bookmarkStart w:id="0" w:name="_GoBack"/>
-      <w:bookmarkEnd w:id="0"/>
     </w:p>
     <w:p>
       <w:pPr>
@@ -4600,8 +4601,12 @@
     <w:p>
       <w:pPr>
         <w:sectPr>
-          <w:headerReference w:type="default" r:id="rId9"/>
-          <w:footerReference w:type="default" r:id="rId10"/>
+          <w:headerReference w:type="even" r:id="rId9"/>
+          <w:headerReference w:type="default" r:id="rId10"/>
+          <w:footerReference w:type="even" r:id="rId11"/>
+          <w:footerReference w:type="default" r:id="rId12"/>
+          <w:headerReference w:type="first" r:id="rId13"/>
+          <w:footerReference w:type="first" r:id="rId14"/>
           <w:pgSz w:w="11906" w:h="16838"/>
           <w:pgMar w:top="1418" w:right="1418" w:bottom="1418" w:left="1418" w:header="709" w:footer="709" w:gutter="0"/>
           <w:pgNumType w:fmt="upperRoman" w:start="1"/>
@@ -4743,15 +4748,15 @@
       <w:pPr>
         <w:pStyle w:val="berschrift1"/>
       </w:pPr>
-      <w:bookmarkStart w:id="1" w:name="_Ref487006847"/>
-      <w:bookmarkStart w:id="2" w:name="_Ref487006854"/>
-      <w:bookmarkStart w:id="3" w:name="_Toc487471610"/>
+      <w:bookmarkStart w:id="0" w:name="_Ref487006847"/>
+      <w:bookmarkStart w:id="1" w:name="_Ref487006854"/>
+      <w:bookmarkStart w:id="2" w:name="_Toc487199965"/>
       <w:r>
         <w:t>Strukturelle Arbeiten</w:t>
       </w:r>
+      <w:bookmarkEnd w:id="0"/>
       <w:bookmarkEnd w:id="1"/>
       <w:bookmarkEnd w:id="2"/>
-      <w:bookmarkEnd w:id="3"/>
     </w:p>
     <w:p>
       <w:pPr>
@@ -4760,64 +4765,64 @@
       <w:r>
         <w:br w:type="page"/>
       </w:r>
-      <w:bookmarkStart w:id="4" w:name="_Toc487471611"/>
+      <w:bookmarkStart w:id="3" w:name="_Toc487199966"/>
       <w:r>
         <w:lastRenderedPageBreak/>
         <w:t>Einleitung</w:t>
       </w:r>
+      <w:bookmarkEnd w:id="3"/>
+    </w:p>
+    <w:p>
+      <w:pPr>
+        <w:pStyle w:val="berschrift3"/>
+      </w:pPr>
+      <w:bookmarkStart w:id="4" w:name="_Toc487199967"/>
+      <w:r>
+        <w:t>Motivation</w:t>
+      </w:r>
       <w:bookmarkEnd w:id="4"/>
     </w:p>
     <w:p>
+      <w:r>
+        <w:t xml:space="preserve">Da Studienarbeiten von vielen Studenten bearbeitet werden und diese oft nur über einen relativ kurzen Zeitraum an diesen arbeiten, kommt es vor, und so trifft es auch auf diese Studienarbeit zu, dass viele verschiedene Dokumentationen und Systeme parallel existieren. So wird im Laufe der Zeit viel neue Hardware angeschafft, ohne einen genauen Überblick darüber zu haben, was bereits existiert oder eventuell auch fehlt, obwohl es eigentlich zum Projekt gehört. </w:t>
+      </w:r>
+      <w:r>
+        <w:t>Auch</w:t>
+      </w:r>
+      <w:r>
+        <w:t xml:space="preserve"> Software</w:t>
+      </w:r>
+      <w:r>
+        <w:t>, egal ob selbst entwickelt oder von anderen Anbietern,</w:t>
+      </w:r>
+      <w:r>
+        <w:t xml:space="preserve"> ist in Studienarbeiten oft ein leidiges Thema, da jeder Student </w:t>
+      </w:r>
+      <w:r>
+        <w:t>eine andere Vorstellung von der idealen Verwaltung</w:t>
+      </w:r>
+      <w:r>
+        <w:t xml:space="preserve"> </w:t>
+      </w:r>
+      <w:r>
+        <w:t xml:space="preserve">dieser </w:t>
+      </w:r>
+      <w:r>
+        <w:t>hat. Dies führt dazu, dass im darauffolgenden Studienjahr zunächst viel Zeit damit verbracht werden muss um sich einen Überblick über den Stand der Arbeit zu machen.</w:t>
+      </w:r>
+      <w:r>
+        <w:t xml:space="preserve"> In den Berichten der Studienarbeiten wird oft auch wenig bis gar nicht dokumentiert, wo und ob sich die entwickelte Software auf dem System befindet. Selbst wenn diese dann gefunden wird, ist diese oft spärlich dokumentiert.</w:t>
+      </w:r>
+    </w:p>
+    <w:p>
       <w:pPr>
         <w:pStyle w:val="berschrift3"/>
       </w:pPr>
-      <w:bookmarkStart w:id="5" w:name="_Toc487471612"/>
-      <w:r>
-        <w:t>Motivation</w:t>
+      <w:bookmarkStart w:id="5" w:name="_Toc487199968"/>
+      <w:r>
+        <w:t>Zielsetzung</w:t>
       </w:r>
       <w:bookmarkEnd w:id="5"/>
-    </w:p>
-    <w:p>
-      <w:r>
-        <w:t xml:space="preserve">Da Studienarbeiten von vielen Studenten bearbeitet werden und diese oft nur über einen relativ kurzen Zeitraum an diesen arbeiten, kommt es vor, und so trifft es auch auf diese Studienarbeit zu, dass viele verschiedene Dokumentationen und Systeme parallel existieren. So wird im Laufe der Zeit viel neue Hardware angeschafft, ohne einen genauen Überblick darüber zu haben, was bereits existiert oder eventuell auch fehlt, obwohl es eigentlich zum Projekt gehört. </w:t>
-      </w:r>
-      <w:r>
-        <w:t>Auch</w:t>
-      </w:r>
-      <w:r>
-        <w:t xml:space="preserve"> Software</w:t>
-      </w:r>
-      <w:r>
-        <w:t>, egal ob selbst entwickelt oder von anderen Anbietern,</w:t>
-      </w:r>
-      <w:r>
-        <w:t xml:space="preserve"> ist in Studienarbeiten oft ein leidiges Thema, da jeder Student </w:t>
-      </w:r>
-      <w:r>
-        <w:t>eine andere Vorstellung von der idealen Verwaltung</w:t>
-      </w:r>
-      <w:r>
-        <w:t xml:space="preserve"> </w:t>
-      </w:r>
-      <w:r>
-        <w:t xml:space="preserve">dieser </w:t>
-      </w:r>
-      <w:r>
-        <w:t>hat. Dies führt dazu, dass im darauffolgenden Studienjahr zunächst viel Zeit damit verbracht werden muss um sich einen Überblick über den Stand der Arbeit zu machen.</w:t>
-      </w:r>
-      <w:r>
-        <w:t xml:space="preserve"> In den Berichten der Studienarbeiten wird oft auch wenig bis gar nicht dokumentiert, wo und ob sich die entwickelte Software auf dem System befindet. Selbst wenn diese dann gefunden wird, ist diese oft spärlich dokumentiert.</w:t>
-      </w:r>
-    </w:p>
-    <w:p>
-      <w:pPr>
-        <w:pStyle w:val="berschrift3"/>
-      </w:pPr>
-      <w:bookmarkStart w:id="6" w:name="_Toc487471613"/>
-      <w:r>
-        <w:t>Zielsetzung</w:t>
-      </w:r>
-      <w:bookmarkEnd w:id="6"/>
     </w:p>
     <w:p>
       <w:pPr>
@@ -4841,42 +4846,42 @@
       <w:pPr>
         <w:pStyle w:val="berschrift2"/>
       </w:pPr>
-      <w:bookmarkStart w:id="7" w:name="_Toc487471614"/>
+      <w:bookmarkStart w:id="6" w:name="_Toc487199969"/>
       <w:r>
         <w:lastRenderedPageBreak/>
         <w:t>Erfassung des Inventars</w:t>
       </w:r>
+      <w:bookmarkEnd w:id="6"/>
+    </w:p>
+    <w:p>
+      <w:pPr>
+        <w:pStyle w:val="berschrift3"/>
+      </w:pPr>
+      <w:bookmarkStart w:id="7" w:name="_Toc487199970"/>
+      <w:r>
+        <w:t>Gründe für die Inventur</w:t>
+      </w:r>
       <w:bookmarkEnd w:id="7"/>
     </w:p>
     <w:p>
+      <w:r>
+        <w:t>Durch das ständig wachsende Inventar der Studienarbeit ist es mit der Zeit schwierig geworden den Überblick darüber zu wahren. Zudem ist es leider vorgekommen, dass Gegenstände ohne Hinweise auf ihren Verbleib verschwinden. Um für die Zukunft einen besseren Überblick zu haben und auch den Materialschwund einzudämmen, wurde zu Beginn eine Inventur durchgeführt. Hierbei wurden alle Gegenstände, welche eindeutig der Studienarbeit zugeordnet werden können, in einer Liste erfasst. Damit ist der aktuelle Bestand festgehalten. In Zukunft kann diese Liste aktualisiert werden, sollten sich Änderungen im Bestand der Studienarbeit ergeben. Durch eine gewissenhafte Führung dieser Inventarliste kann auch der Kreis der Verdächtigen eingeschränkt werden, sollten Teile der teilweise sehr teuren Ausstattung verschwinden.</w:t>
+      </w:r>
+    </w:p>
+    <w:p>
+      <w:r>
+        <w:t>Da diese Studienarbeit sich das Labor mit anderen Studienarbeiten teilt wurden während der Inventur alle Gegenstände in Kisten verstaut. Dies trägt zu einem ordentlicheren Zustand des Labors bei, und macht es einfacher die Gegenstände im Labor den einzelnen Studienarbeiten zuzuordnen.</w:t>
+      </w:r>
+    </w:p>
+    <w:p>
       <w:pPr>
         <w:pStyle w:val="berschrift3"/>
       </w:pPr>
-      <w:bookmarkStart w:id="8" w:name="_Toc487471615"/>
-      <w:r>
-        <w:t>Gründe für die Inventur</w:t>
+      <w:bookmarkStart w:id="8" w:name="_Toc487199971"/>
+      <w:r>
+        <w:t>Ergebnisse</w:t>
       </w:r>
       <w:bookmarkEnd w:id="8"/>
-    </w:p>
-    <w:p>
-      <w:r>
-        <w:t>Durch das ständig wachsende Inventar der Studienarbeit ist es mit der Zeit schwierig geworden den Überblick darüber zu wahren. Zudem ist es leider vorgekommen, dass Gegenstände ohne Hinweise auf ihren Verbleib verschwinden. Um für die Zukunft einen besseren Überblick zu haben und auch den Materialschwund einzudämmen, wurde zu Beginn eine Inventur durchgeführt. Hierbei wurden alle Gegenstände, welche eindeutig der Studienarbeit zugeordnet werden können, in einer Liste erfasst. Damit ist der aktuelle Bestand festgehalten. In Zukunft kann diese Liste aktualisiert werden, sollten sich Änderungen im Bestand der Studienarbeit ergeben. Durch eine gewissenhafte Führung dieser Inventarliste kann auch der Kreis der Verdächtigen eingeschränkt werden, sollten Teile der teilweise sehr teuren Ausstattung verschwinden.</w:t>
-      </w:r>
-    </w:p>
-    <w:p>
-      <w:r>
-        <w:t>Da diese Studienarbeit sich das Labor mit anderen Studienarbeiten teilt wurden während der Inventur alle Gegenstände in Kisten verstaut. Dies trägt zu einem ordentlicheren Zustand des Labors bei, und macht es einfacher die Gegenstände im Labor den einzelnen Studienarbeiten zuzuordnen.</w:t>
-      </w:r>
-    </w:p>
-    <w:p>
-      <w:pPr>
-        <w:pStyle w:val="berschrift3"/>
-      </w:pPr>
-      <w:bookmarkStart w:id="9" w:name="_Toc487471616"/>
-      <w:r>
-        <w:t>Ergebnisse</w:t>
-      </w:r>
-      <w:bookmarkEnd w:id="9"/>
     </w:p>
     <w:p>
       <w:pPr>
@@ -4895,128 +4900,128 @@
       <w:pPr>
         <w:pStyle w:val="berschrift2"/>
       </w:pPr>
-      <w:bookmarkStart w:id="10" w:name="_Toc487471617"/>
+      <w:bookmarkStart w:id="9" w:name="_Toc487199972"/>
       <w:r>
         <w:lastRenderedPageBreak/>
         <w:t>Konfigurationsmanagement</w:t>
       </w:r>
+      <w:bookmarkEnd w:id="9"/>
+    </w:p>
+    <w:p>
+      <w:pPr>
+        <w:pStyle w:val="berschrift3"/>
+      </w:pPr>
+      <w:bookmarkStart w:id="10" w:name="_Ref487196794"/>
+      <w:bookmarkStart w:id="11" w:name="_Toc487199973"/>
+      <w:r>
+        <w:t>Git</w:t>
+      </w:r>
+      <w:r>
+        <w:t>hub</w:t>
+      </w:r>
       <w:bookmarkEnd w:id="10"/>
+      <w:bookmarkEnd w:id="11"/>
+    </w:p>
+    <w:p>
+      <w:r>
+        <w:t xml:space="preserve">Nicht nur der Verlust und die Unordnung von Hardware macht es neuen Studenten schwer sich in die Thematik einer Studienarbeit einzuarbeiten. Auch digitales Chaos und fehlende Programmteile erschweren den Einstieg. Aus diesem Grund wurde entschieden, ein Tool zur </w:t>
+      </w:r>
+      <w:proofErr w:type="spellStart"/>
+      <w:r>
+        <w:t>Versionierung</w:t>
+      </w:r>
+      <w:proofErr w:type="spellEnd"/>
+      <w:r>
+        <w:t xml:space="preserve"> einzuführen. </w:t>
+      </w:r>
+      <w:r>
+        <w:t>Die W</w:t>
+      </w:r>
+      <w:r>
+        <w:t>ahl ist dabei auf Git gefallen, da dort mit Github eine Plattform geboten wird, auf der die digitalen Inhalte gespeichert werden können. Zudem bildet Git zusammen mit Github ein mächtiges Werkzeug für die Planung von Projekten und die kontinuierliche Arbeit</w:t>
+      </w:r>
+      <w:r>
+        <w:t xml:space="preserve"> an unterschiedlichen Aspekten dieser. Github bietet den Entwicklern die ihren Code und auch andere Dateien in einem Repository abzulegen. Andere Entwickler haben dann die Möglichkeit in verschiedenen </w:t>
+      </w:r>
+      <w:proofErr w:type="spellStart"/>
+      <w:r>
+        <w:t>Branches</w:t>
+      </w:r>
+      <w:proofErr w:type="spellEnd"/>
+      <w:r>
+        <w:t xml:space="preserve"> des Projekts zu arbeiten. So können Features in mehreren </w:t>
+      </w:r>
+      <w:proofErr w:type="spellStart"/>
+      <w:r>
+        <w:t>Branches</w:t>
+      </w:r>
+      <w:proofErr w:type="spellEnd"/>
+      <w:r>
+        <w:t xml:space="preserve"> mit verschiedenen Implementationen realisiert werden. Darüber hinaus können </w:t>
+      </w:r>
+      <w:proofErr w:type="spellStart"/>
+      <w:r>
+        <w:t>Issues</w:t>
+      </w:r>
+      <w:proofErr w:type="spellEnd"/>
+      <w:r>
+        <w:t xml:space="preserve"> erstellt werden, um Bugs zu verfolgen und zu beheben, oder geplante Erweiterungen zu organisieren und zu realisieren.</w:t>
+      </w:r>
+    </w:p>
+    <w:p>
+      <w:r>
+        <w:t xml:space="preserve">Daraus resultierend wurde für das Projekt ein eigener Git/Github Account angelegt (siehe </w:t>
+      </w:r>
+      <w:r>
+        <w:fldChar w:fldCharType="begin"/>
+      </w:r>
+      <w:r>
+        <w:instrText xml:space="preserve"> REF _Ref487030211 \w \h </w:instrText>
+      </w:r>
+      <w:r>
+        <w:fldChar w:fldCharType="separate"/>
+      </w:r>
+      <w:r>
+        <w:t>1.3.3</w:t>
+      </w:r>
+      <w:r>
+        <w:fldChar w:fldCharType="end"/>
+      </w:r>
+      <w:r>
+        <w:t xml:space="preserve"> </w:t>
+      </w:r>
+      <w:r>
+        <w:fldChar w:fldCharType="begin"/>
+      </w:r>
+      <w:r>
+        <w:instrText xml:space="preserve"> REF _Ref487030211 \h </w:instrText>
+      </w:r>
+      <w:r>
+        <w:fldChar w:fldCharType="separate"/>
+      </w:r>
+      <w:r>
+        <w:t>Accounts</w:t>
+      </w:r>
+      <w:r>
+        <w:fldChar w:fldCharType="end"/>
+      </w:r>
+      <w:r>
+        <w:t>). Über diesen Account wurde ein öffentliches Repository angelegt, welches unter der GPL-3.0 Lizenz steht. Um ein privates Repository anzulegen würden monatlichen Kosten von min. 7 $ anfallen. Durch diesen Account können zentral über den Account der Studienarbeit weitere „Mitarbeiter“ zum Projekt hinzugefügt werden. Dadurch können dem Projekt dynamisch die Accounts der Studenten hinzugefügt werden, welche gerade an der Studienarbeit arbeiten.</w:t>
+      </w:r>
+      <w:r>
+        <w:t xml:space="preserve"> Durch das von Github bereitgestellte Wiki können Studenten eine Dokumentation für ihre Nachfolger hinterlassen, die leicht zu finden ist, und ebenfalls mit dem Fortschritt des Projektes angepasst werden kann. </w:t>
+      </w:r>
     </w:p>
     <w:p>
       <w:pPr>
         <w:pStyle w:val="berschrift3"/>
       </w:pPr>
-      <w:bookmarkStart w:id="11" w:name="_Ref487196794"/>
-      <w:bookmarkStart w:id="12" w:name="_Toc487471618"/>
-      <w:r>
-        <w:t>Git</w:t>
-      </w:r>
-      <w:r>
-        <w:t>hub</w:t>
-      </w:r>
-      <w:bookmarkEnd w:id="11"/>
+      <w:bookmarkStart w:id="12" w:name="_Toc487199974"/>
+      <w:proofErr w:type="spellStart"/>
+      <w:r>
+        <w:t>KeePass</w:t>
+      </w:r>
       <w:bookmarkEnd w:id="12"/>
-    </w:p>
-    <w:p>
-      <w:r>
-        <w:t xml:space="preserve">Nicht nur der Verlust und die Unordnung von Hardware macht es neuen Studenten schwer sich in die Thematik einer Studienarbeit einzuarbeiten. Auch digitales Chaos und fehlende Programmteile erschweren den Einstieg. Aus diesem Grund wurde entschieden, ein Tool zur </w:t>
-      </w:r>
-      <w:proofErr w:type="spellStart"/>
-      <w:r>
-        <w:t>Versionierung</w:t>
-      </w:r>
-      <w:proofErr w:type="spellEnd"/>
-      <w:r>
-        <w:t xml:space="preserve"> einzuführen. </w:t>
-      </w:r>
-      <w:r>
-        <w:t>Die W</w:t>
-      </w:r>
-      <w:r>
-        <w:t>ahl ist dabei auf Git gefallen, da dort mit Github eine Plattform geboten wird, auf der die digitalen Inhalte gespeichert werden können. Zudem bildet Git zusammen mit Github ein mächtiges Werkzeug für die Planung von Projekten und die kontinuierliche Arbeit</w:t>
-      </w:r>
-      <w:r>
-        <w:t xml:space="preserve"> an unterschiedlichen Aspekten dieser. Github bietet den Entwicklern die ihren Code und auch andere Dateien in einem Repository abzulegen. Andere Entwickler haben dann die Möglichkeit in verschiedenen </w:t>
-      </w:r>
-      <w:proofErr w:type="spellStart"/>
-      <w:r>
-        <w:t>Branches</w:t>
-      </w:r>
-      <w:proofErr w:type="spellEnd"/>
-      <w:r>
-        <w:t xml:space="preserve"> des Projekts zu arbeiten. So können Features in mehreren </w:t>
-      </w:r>
-      <w:proofErr w:type="spellStart"/>
-      <w:r>
-        <w:t>Branches</w:t>
-      </w:r>
-      <w:proofErr w:type="spellEnd"/>
-      <w:r>
-        <w:t xml:space="preserve"> mit verschiedenen Implementationen realisiert werden. Darüber hinaus können </w:t>
-      </w:r>
-      <w:proofErr w:type="spellStart"/>
-      <w:r>
-        <w:t>Issues</w:t>
-      </w:r>
-      <w:proofErr w:type="spellEnd"/>
-      <w:r>
-        <w:t xml:space="preserve"> erstellt werden, um Bugs zu verfolgen und zu beheben, oder geplante Erweiterungen zu organisieren und zu realisieren.</w:t>
-      </w:r>
-    </w:p>
-    <w:p>
-      <w:r>
-        <w:t xml:space="preserve">Daraus resultierend wurde für das Projekt ein eigener Git/Github Account angelegt (siehe </w:t>
-      </w:r>
-      <w:r>
-        <w:fldChar w:fldCharType="begin"/>
-      </w:r>
-      <w:r>
-        <w:instrText xml:space="preserve"> REF _Ref487030211 \w \h </w:instrText>
-      </w:r>
-      <w:r>
-        <w:fldChar w:fldCharType="separate"/>
-      </w:r>
-      <w:r>
-        <w:t>1.3.3</w:t>
-      </w:r>
-      <w:r>
-        <w:fldChar w:fldCharType="end"/>
-      </w:r>
-      <w:r>
-        <w:t xml:space="preserve"> </w:t>
-      </w:r>
-      <w:r>
-        <w:fldChar w:fldCharType="begin"/>
-      </w:r>
-      <w:r>
-        <w:instrText xml:space="preserve"> REF _Ref487030211 \h </w:instrText>
-      </w:r>
-      <w:r>
-        <w:fldChar w:fldCharType="separate"/>
-      </w:r>
-      <w:r>
-        <w:t>Accounts</w:t>
-      </w:r>
-      <w:r>
-        <w:fldChar w:fldCharType="end"/>
-      </w:r>
-      <w:r>
-        <w:t>). Über diesen Account wurde ein öffentliches Repository angelegt, welches unter der GPL-3.0 Lizenz steht. Um ein privates Repository anzulegen würden monatlichen Kosten von min. 7 $ anfallen. Durch diesen Account können zentral über den Account der Studienarbeit weitere „Mitarbeiter“ zum Projekt hinzugefügt werden. Dadurch können dem Projekt dynamisch die Accounts der Studenten hinzugefügt werden, welche gerade an der Studienarbeit arbeiten.</w:t>
-      </w:r>
-      <w:r>
-        <w:t xml:space="preserve"> Durch das von Github bereitgestellte Wiki können Studenten eine Dokumentation für ihre Nachfolger hinterlassen, die leicht zu finden ist, und ebenfalls mit dem Fortschritt des Projektes angepasst werden kann. </w:t>
-      </w:r>
-    </w:p>
-    <w:p>
-      <w:pPr>
-        <w:pStyle w:val="berschrift3"/>
-      </w:pPr>
-      <w:bookmarkStart w:id="13" w:name="_Toc487471619"/>
-      <w:proofErr w:type="spellStart"/>
-      <w:r>
-        <w:t>KeePass</w:t>
-      </w:r>
-      <w:bookmarkEnd w:id="13"/>
       <w:proofErr w:type="spellEnd"/>
     </w:p>
     <w:p>
@@ -5095,13 +5100,13 @@
       <w:pPr>
         <w:pStyle w:val="berschrift3"/>
       </w:pPr>
-      <w:bookmarkStart w:id="14" w:name="_Ref487030211"/>
-      <w:bookmarkStart w:id="15" w:name="_Toc487471620"/>
+      <w:bookmarkStart w:id="13" w:name="_Ref487030211"/>
+      <w:bookmarkStart w:id="14" w:name="_Toc487199975"/>
       <w:r>
         <w:t>Accounts</w:t>
       </w:r>
+      <w:bookmarkEnd w:id="13"/>
       <w:bookmarkEnd w:id="14"/>
-      <w:bookmarkEnd w:id="15"/>
     </w:p>
     <w:p>
       <w:pPr>
@@ -5365,24 +5370,14 @@
       <w:r>
         <w:fldChar w:fldCharType="separate"/>
       </w:r>
-      <w:proofErr w:type="spellStart"/>
       <w:r>
         <w:t>Github</w:t>
       </w:r>
-      <w:proofErr w:type="spellEnd"/>
       <w:r>
         <w:fldChar w:fldCharType="end"/>
       </w:r>
       <w:r>
-        <w:t xml:space="preserve"> erläutert, wurde entschieden, die Arbeiten der Studienarbeit auf einem Github Repository abzulegen. Auch hierzu ist ein Account nötig. Es wurde entschieden hier ebenfalls einen eigenen Account für die Studienarbeit anzulegen. Zum einen können Accounts von Studierenden zwar, durch ein Angebot von </w:t>
-      </w:r>
-      <w:proofErr w:type="spellStart"/>
-      <w:r>
-        <w:t>Github</w:t>
-      </w:r>
-      <w:proofErr w:type="spellEnd"/>
-      <w:r>
-        <w:t xml:space="preserve">, kostenfreie private </w:t>
+        <w:t xml:space="preserve"> erläutert, wurde entschieden, die Arbeiten der Studienarbeit auf einem Github Repository abzulegen. Auch hierzu ist ein Account nötig. Es wurde entschieden hier ebenfalls einen eigenen Account für die Studienarbeit anzulegen. Zum einen können Accounts von Studierenden zwar, durch ein Angebot von Github, kostenfreie private </w:t>
       </w:r>
       <w:proofErr w:type="spellStart"/>
       <w:r>
@@ -5460,45 +5455,320 @@
       <w:pPr>
         <w:pStyle w:val="berschrift2"/>
       </w:pPr>
-      <w:bookmarkStart w:id="16" w:name="_Toc487471621"/>
+      <w:bookmarkStart w:id="15" w:name="_Toc487199976"/>
       <w:r>
         <w:lastRenderedPageBreak/>
         <w:t>Umbau des Labors</w:t>
       </w:r>
+      <w:bookmarkEnd w:id="15"/>
+    </w:p>
+    <w:p>
+      <w:pPr>
+        <w:pStyle w:val="berschrift3"/>
+      </w:pPr>
+      <w:bookmarkStart w:id="16" w:name="_Toc487199977"/>
+      <w:r>
+        <w:t xml:space="preserve">Rückrüstung der </w:t>
+      </w:r>
+      <w:proofErr w:type="spellStart"/>
+      <w:r>
+        <w:t>Beamer</w:t>
+      </w:r>
+      <w:proofErr w:type="spellEnd"/>
+      <w:r>
+        <w:t xml:space="preserve"> und Leinwände</w:t>
+      </w:r>
       <w:bookmarkEnd w:id="16"/>
     </w:p>
     <w:p>
+      <w:r>
+        <w:t xml:space="preserve">Die Studienarbeit um das Stereo X Labor hat bisher auf das Prinzip der Stereoskopischen Projektion gesetzt. Hierfür wurden insgesamt vier </w:t>
+      </w:r>
+      <w:proofErr w:type="spellStart"/>
+      <w:r>
+        <w:t>Beamer</w:t>
+      </w:r>
+      <w:proofErr w:type="spellEnd"/>
+      <w:r>
+        <w:t xml:space="preserve"> und zwei Leinwände benutzt (siehe </w:t>
+      </w:r>
+      <w:r>
+        <w:fldChar w:fldCharType="begin"/>
+      </w:r>
+      <w:r>
+        <w:instrText xml:space="preserve"> REF _Ref487447769 \r \h </w:instrText>
+      </w:r>
+      <w:r>
+        <w:fldChar w:fldCharType="separate"/>
+      </w:r>
+      <w:r>
+        <w:t>2.2</w:t>
+      </w:r>
+      <w:r>
+        <w:fldChar w:fldCharType="end"/>
+      </w:r>
+      <w:r>
+        <w:t xml:space="preserve"> </w:t>
+      </w:r>
+      <w:r>
+        <w:fldChar w:fldCharType="begin"/>
+      </w:r>
+      <w:r>
+        <w:instrText xml:space="preserve"> REF _Ref487447772 \h </w:instrText>
+      </w:r>
+      <w:r>
+        <w:fldChar w:fldCharType="separate"/>
+      </w:r>
+      <w:r>
+        <w:t>Bisheriges Konzept</w:t>
+      </w:r>
+      <w:r>
+        <w:fldChar w:fldCharType="end"/>
+      </w:r>
+      <w:r>
+        <w:t xml:space="preserve">). Da jedoch durch den Umstieg auf eine VR-Brille weder </w:t>
+      </w:r>
+      <w:proofErr w:type="spellStart"/>
+      <w:r>
+        <w:t>Beamer</w:t>
+      </w:r>
+      <w:proofErr w:type="spellEnd"/>
+      <w:r>
+        <w:t xml:space="preserve"> noch </w:t>
+      </w:r>
+      <w:proofErr w:type="spellStart"/>
+      <w:r>
+        <w:t>Leinweände</w:t>
+      </w:r>
+      <w:proofErr w:type="spellEnd"/>
+      <w:r>
+        <w:t xml:space="preserve"> benötigt werden, wurden diese abgebaut. Die </w:t>
+      </w:r>
+      <w:proofErr w:type="spellStart"/>
+      <w:r>
+        <w:t>Beamer</w:t>
+      </w:r>
+      <w:proofErr w:type="spellEnd"/>
+      <w:r>
+        <w:t xml:space="preserve"> waren, jeweils als Paar, an einer Halterung an einer Stange, welche an der Decke befestigt ist, montiert. Diese Halterungen wurden von den </w:t>
+      </w:r>
+      <w:proofErr w:type="spellStart"/>
+      <w:r>
+        <w:t>Beamern</w:t>
+      </w:r>
+      <w:proofErr w:type="spellEnd"/>
+      <w:r>
+        <w:t xml:space="preserve"> und der Stange entfernt. Die Stange an sich ist jedoch </w:t>
+      </w:r>
+      <w:proofErr w:type="spellStart"/>
+      <w:r>
+        <w:t>immernoch</w:t>
+      </w:r>
+      <w:proofErr w:type="spellEnd"/>
+      <w:r>
+        <w:t xml:space="preserve"> an der Decke befestigt (siehe </w:t>
+      </w:r>
+      <w:r>
+        <w:fldChar w:fldCharType="begin"/>
+      </w:r>
+      <w:r>
+        <w:instrText xml:space="preserve"> REF _Ref487447936 \w \h </w:instrText>
+      </w:r>
+      <w:r>
+        <w:fldChar w:fldCharType="separate"/>
+      </w:r>
+      <w:r>
+        <w:t>1.4.2</w:t>
+      </w:r>
+      <w:r>
+        <w:fldChar w:fldCharType="end"/>
+      </w:r>
+      <w:r>
+        <w:t xml:space="preserve"> </w:t>
+      </w:r>
+      <w:r>
+        <w:fldChar w:fldCharType="begin"/>
+      </w:r>
+      <w:r>
+        <w:instrText xml:space="preserve"> REF _Ref487447939 \h </w:instrText>
+      </w:r>
+      <w:r>
+        <w:fldChar w:fldCharType="separate"/>
+      </w:r>
+      <w:r>
+        <w:t>Aufbau der VR-Hardware</w:t>
+      </w:r>
+      <w:r>
+        <w:fldChar w:fldCharType="end"/>
+      </w:r>
+      <w:r>
+        <w:t xml:space="preserve">). Die Leinwände waren ohne bauliche Maßnahmen im Labor aufgestellt worden. Die </w:t>
+      </w:r>
+      <w:proofErr w:type="spellStart"/>
+      <w:r>
+        <w:t>Beamer</w:t>
+      </w:r>
+      <w:proofErr w:type="spellEnd"/>
+      <w:r>
+        <w:t xml:space="preserve"> wurden in die dafür vorgesehenen Taschen verstaut und Lagern in einem abgeschlossenen Raum in der Hochschule. Bei Bedarf kann auf diese über Herrn Lau zugegriffen werden. Deshalb konnten sie einfach abgebaut und in den dafür vorgesehenen Taschen verstaut werden. Diese Taschen lagern im Labor.</w:t>
+      </w:r>
+    </w:p>
+    <w:p>
       <w:pPr>
         <w:pStyle w:val="berschrift3"/>
       </w:pPr>
-      <w:bookmarkStart w:id="17" w:name="_Toc487471622"/>
-      <w:r>
-        <w:t xml:space="preserve">Rückrüstung der </w:t>
+      <w:bookmarkStart w:id="17" w:name="_Toc487199978"/>
+      <w:bookmarkStart w:id="18" w:name="_Ref487447936"/>
+      <w:bookmarkStart w:id="19" w:name="_Ref487447939"/>
+      <w:r>
+        <w:t>Aufbau der VR-Hardware</w:t>
+      </w:r>
+      <w:bookmarkEnd w:id="17"/>
+      <w:bookmarkEnd w:id="18"/>
+      <w:bookmarkEnd w:id="19"/>
+    </w:p>
+    <w:p>
+      <w:r>
+        <w:t>Nachdem die alte Hardware abgebaut wurde, kann die für die VR-Brille benötigte Hardware aufgebaut werden. Diese besteht auf zwei Lightboxen. Dies sind kleine Boxen in denen Infrarot LEDs verbaut sind. Die Boxen werden über ein separates Netzteil mit Strom versorgt und können frei im Raum platziert werden. Zu beachten ist allerdings, dass sie über Kopfhöhe, also mindestens 2 m, befestigt werden sollten. Zur Befestigung der Boxen liefert HTC jeweils einen Halter mit, welcher mit zwei Schraub an einer Wand befestigt werden kann. Auf diesem Halter wird die Lightbox mittels einer Stativschraube befestigt. Die Stativschraube weißt jedoch keine metrisches ISO-Gewinde auf, sondern ein Zollgewinde in der Größe ¼“. Aus diesem Grund können auch beliebige andere Stative zur Positionierung der Lightboxen verwendet werden, solange sie ebenfalls über eine ¼“ Schraube verfügen.</w:t>
+      </w:r>
+    </w:p>
+    <w:p>
+      <w:r>
+        <w:t xml:space="preserve">Bei der Montage der Halterungen für die Lightboxen wurde zuerst, vor dem Abbau der Stereo Hardware, versucht, diese mittels Kabelbindern und Drähten </w:t>
+      </w:r>
+      <w:r>
+        <w:t>an den i</w:t>
+      </w:r>
+      <w:r>
+        <w:t>m Labor vorhandenen Rohren zu befestigen. Allerdings stellte sich diese Methode als ungeeignet heraus, da selbst die kleinste Bewegung der Lightbox zu einem Ruckeln in der VR-Brille führen und diese wiederum zu Motion-</w:t>
       </w:r>
       <w:proofErr w:type="spellStart"/>
       <w:r>
+        <w:t>Sickness</w:t>
+      </w:r>
+      <w:proofErr w:type="spellEnd"/>
+      <w:r>
+        <w:t>.</w:t>
+      </w:r>
+      <w:r>
+        <w:t xml:space="preserve"> D</w:t>
+      </w:r>
+      <w:r>
+        <w:t>eshalb wurde</w:t>
+      </w:r>
+      <w:r>
+        <w:t xml:space="preserve"> </w:t>
+      </w:r>
+      <w:r>
+        <w:lastRenderedPageBreak/>
+        <w:t>letztlich</w:t>
+      </w:r>
+      <w:r>
+        <w:t xml:space="preserve"> entschieden die Lightboxen samt Halterungen an den Rohren bzw. Halterungen der </w:t>
+      </w:r>
+      <w:proofErr w:type="spellStart"/>
+      <w:r>
         <w:t>Beamer</w:t>
       </w:r>
       <w:proofErr w:type="spellEnd"/>
       <w:r>
-        <w:t xml:space="preserve"> und Leinwände</w:t>
-      </w:r>
-      <w:bookmarkEnd w:id="17"/>
-    </w:p>
-    <w:p/>
-    <w:p>
-      <w:pPr>
-        <w:pStyle w:val="berschrift3"/>
-      </w:pPr>
-      <w:bookmarkStart w:id="18" w:name="_Toc487471623"/>
-      <w:r>
-        <w:t>Aufbau der VR-Hardware</w:t>
-      </w:r>
-      <w:bookmarkEnd w:id="18"/>
-    </w:p>
-    <w:p>
-      <w:pPr>
-        <w:spacing w:line="259" w:lineRule="auto"/>
+        <w:t xml:space="preserve"> zu befestigen. Aus diesem Grund wurden sowohl </w:t>
+      </w:r>
+      <w:proofErr w:type="spellStart"/>
+      <w:r>
+        <w:t>Beamer</w:t>
+      </w:r>
+      <w:proofErr w:type="spellEnd"/>
+      <w:r>
+        <w:t xml:space="preserve"> als auch Leinwände abgebaut. Die Lightbox wurde dann an einem Halterungsarm, an welchem zuvor ein </w:t>
+      </w:r>
+      <w:proofErr w:type="spellStart"/>
+      <w:r>
+        <w:t>Beamer</w:t>
+      </w:r>
+      <w:proofErr w:type="spellEnd"/>
+      <w:r>
+        <w:t xml:space="preserve"> befestigt war, mit Kabelbindern befestigt und am Rohr, welches an der Decke befestigt ist, </w:t>
+      </w:r>
+      <w:r>
+        <w:t>montiert. Die</w:t>
+      </w:r>
+      <w:r>
+        <w:t xml:space="preserve"> Kabel des separaten Netzteils wurden ebenfalls mit Kabelbindern befestigt, um Unfällen vorzubeugen.</w:t>
+      </w:r>
+    </w:p>
+    <w:p>
+      <w:r>
+        <w:t xml:space="preserve">Bei der Montage der Lightboxen muss darauf geachtet werden, dass diese sich gegenseitig „sehen“ können. Stellt man sich ein Quadrat vor, welches die Fläche darstellt, auf der der Anwender </w:t>
+      </w:r>
+      <w:proofErr w:type="spellStart"/>
+      <w:r>
+        <w:t>getrackt</w:t>
+      </w:r>
+      <w:proofErr w:type="spellEnd"/>
+      <w:r>
+        <w:t xml:space="preserve"> werden soll, sollten die Lightboxen in den Ecken dieses platziert werden. Im Idealfall werden die Boxen in gegenüberliegenden Ecken platziert. Aufgrund der bereits montierten Halterungen der </w:t>
+      </w:r>
+      <w:proofErr w:type="spellStart"/>
+      <w:r>
+        <w:t>Beamer</w:t>
+      </w:r>
+      <w:proofErr w:type="spellEnd"/>
+      <w:r>
+        <w:t xml:space="preserve"> konnte dies leider nicht berücksichtigt werden, so dass die Boxen nun in zwei nebeneinander liegenden Ecken dieses imaginären Quadrates montiert sind.</w:t>
+      </w:r>
+    </w:p>
+    <w:p>
+      <w:r>
+        <w:t xml:space="preserve">Zum Lieferumfang der HTC </w:t>
+      </w:r>
+      <w:proofErr w:type="gramStart"/>
+      <w:r>
+        <w:t>Vive</w:t>
+      </w:r>
+      <w:proofErr w:type="gramEnd"/>
+      <w:r>
+        <w:t xml:space="preserve"> </w:t>
+      </w:r>
+      <w:r>
+        <w:t>zählt</w:t>
+      </w:r>
+      <w:r>
+        <w:t xml:space="preserve"> zusätzlich noch eine </w:t>
+      </w:r>
+      <w:r>
+        <w:t>Connector-</w:t>
+      </w:r>
+      <w:r>
+        <w:t>Box, welche die Kabel</w:t>
+      </w:r>
+      <w:r>
+        <w:t>,</w:t>
+      </w:r>
+      <w:r>
+        <w:t xml:space="preserve"> die zum Computer führen</w:t>
+      </w:r>
+      <w:r>
+        <w:t>,</w:t>
+      </w:r>
+      <w:r>
+        <w:t xml:space="preserve"> verlängert und physisch vom Headset trennen. Das Headset besitzt zwar die gleichen Anschlüsse wie die Kabel, welche zum Computer führen,</w:t>
+      </w:r>
+      <w:r>
+        <w:t xml:space="preserve"> und könnte somit direkt am Computer angeschlossen werden,</w:t>
+      </w:r>
+      <w:r>
+        <w:t xml:space="preserve"> allerdings ist das Netzteil, welches benötigt wird um die Brille zu verwenden, nur dazu gedacht in Verbindung mit dieser Box verwendet zu werden. </w:t>
+      </w:r>
+      <w:r>
+        <w:t>Somit sollten die Kabel des Headsets in die Connector-Box gesteckt werden. Dies ermöglicht zudem, dass das Headset, sollte die Rückseite des Computers schwer erreichbar sein, vom Computer getrennt werden kann und verstaut werden kann.</w:t>
+      </w:r>
+      <w:r>
+        <w:t xml:space="preserve"> </w:t>
+      </w:r>
+    </w:p>
+    <w:p>
+      <w:pPr>
         <w:rPr>
           <w:rFonts w:eastAsiaTheme="majorEastAsia" w:cs="Arial"/>
           <w:sz w:val="32"/>
@@ -5506,6 +5776,9 @@
         </w:rPr>
       </w:pPr>
       <w:r>
+        <w:t>Des Weiteren werden neben den bereits genannten Komponenten noch zwei Controller, Netzteile zum Aufladen dieser und Kopfhörer mitgeliefert.</w:t>
+      </w:r>
+      <w:r>
         <w:br w:type="page"/>
       </w:r>
     </w:p>
@@ -5517,15 +5790,50 @@
           <w:szCs w:val="24"/>
         </w:rPr>
       </w:pPr>
-      <w:bookmarkStart w:id="19" w:name="_Toc487471624"/>
+      <w:bookmarkStart w:id="20" w:name="_Toc487199979"/>
       <w:r>
         <w:lastRenderedPageBreak/>
         <w:t>Zusammenfassung</w:t>
       </w:r>
-      <w:bookmarkEnd w:id="19"/>
+      <w:bookmarkEnd w:id="20"/>
+    </w:p>
+    <w:p>
+      <w:r>
+        <w:t>Zusammenfassend wurden verschiedenste strukturelle Arbeiten an der Studienarbeit vorgenommen. Allem voran der Umstieg auf VR, welcher im zweiten Kapitel dieser Arbeit genauer beschrieben wird. Durch den Technologiewechsel bedingt wurden einige Umbaumaßnahmen im Labor der Studienarbeit vorgenommen. Allerdings fand</w:t>
+      </w:r>
+      <w:r>
+        <w:t>en</w:t>
+      </w:r>
+      <w:r>
+        <w:t xml:space="preserve"> mit der Inventur im Labor und der einhergehenden Organisation der zur Studienarbeit gehörenden Hardware nicht nur</w:t>
+      </w:r>
+      <w:r>
+        <w:t xml:space="preserve"> materielle Aufräumarbeiten statt. Vielmehr wurde, mit </w:t>
+      </w:r>
+      <w:proofErr w:type="spellStart"/>
+      <w:r>
+        <w:t>KeePass</w:t>
+      </w:r>
+      <w:proofErr w:type="spellEnd"/>
+      <w:r>
+        <w:t>, ein System zur Account und Passwortverwaltung und, mit Github, eine Möglichkeit zur besseren Verwaltung der entwickelten Software eingeführt. Nicht zuletzt ist die Dokumentation über die Einführung dieser Systeme in diesem Bericht besonders wichtig, damit Studierende, welche die Studienarbeit fortführen, einen einfachen Start in die Arbeit im Stereo X Labor haben.</w:t>
+      </w:r>
+      <w:r>
+        <w:t xml:space="preserve"> Denn sollte den Studierenden nicht bewusst sein, dass diese Systeme Bestandteil der Studienarbeit sind, können sie auch nicht genutzt werden.</w:t>
+      </w:r>
+    </w:p>
+    <w:p>
+      <w:pPr>
+        <w:spacing w:line="259" w:lineRule="auto"/>
+      </w:pPr>
       <w:r>
         <w:br w:type="page"/>
       </w:r>
+    </w:p>
+    <w:p>
+      <w:bookmarkStart w:id="21" w:name="_Ref487006896"/>
+      <w:bookmarkStart w:id="22" w:name="_Ref487006900"/>
+      <w:bookmarkStart w:id="23" w:name="_Toc487199980"/>
     </w:p>
     <w:p/>
     <w:p/>
@@ -5542,15 +5850,12 @@
       <w:pPr>
         <w:pStyle w:val="berschrift1"/>
       </w:pPr>
-      <w:bookmarkStart w:id="20" w:name="_Ref487006896"/>
-      <w:bookmarkStart w:id="21" w:name="_Ref487006900"/>
-      <w:bookmarkStart w:id="22" w:name="_Toc487471625"/>
       <w:r>
         <w:t>Wissenschaftliche Arbeiten</w:t>
       </w:r>
-      <w:bookmarkEnd w:id="20"/>
       <w:bookmarkEnd w:id="21"/>
       <w:bookmarkEnd w:id="22"/>
+      <w:bookmarkEnd w:id="23"/>
     </w:p>
     <w:p>
       <w:pPr>
@@ -5568,32 +5873,72 @@
       <w:pPr>
         <w:pStyle w:val="berschrift2"/>
       </w:pPr>
-      <w:bookmarkStart w:id="23" w:name="_Toc487471626"/>
+      <w:bookmarkStart w:id="24" w:name="_Toc487199981"/>
       <w:r>
         <w:lastRenderedPageBreak/>
         <w:t>Einleitung</w:t>
       </w:r>
-      <w:bookmarkEnd w:id="23"/>
+      <w:bookmarkEnd w:id="24"/>
     </w:p>
     <w:p>
       <w:pPr>
         <w:pStyle w:val="berschrift3"/>
       </w:pPr>
-      <w:bookmarkStart w:id="24" w:name="_Toc487471627"/>
+      <w:bookmarkStart w:id="25" w:name="_Toc487199982"/>
       <w:r>
         <w:t>Motivation</w:t>
       </w:r>
-      <w:bookmarkEnd w:id="24"/>
+      <w:bookmarkEnd w:id="25"/>
+    </w:p>
+    <w:p>
+      <w:r>
+        <w:t>Die Technik im Bereich der Visualisierung schreitet immer schneller voran. So geschehen mit der 3D-Technik. Das Konzept des Stereo X Labors beruht auf dem Prinzip der stereoskopischen Projektion. Hierbei werden den Augen unterschiedliche Bilder gezeigt und durch den Abstand der Augen entsteht der Eindruck eines dreidimensionalen Objekt</w:t>
+      </w:r>
+      <w:r>
+        <w:t>s</w:t>
+      </w:r>
+      <w:r>
+        <w:t xml:space="preserve">. Im Stereo X Labor wird dieses Prinzip momentan mit mehreren </w:t>
+      </w:r>
+      <w:proofErr w:type="spellStart"/>
+      <w:r>
+        <w:t>Beamern</w:t>
+      </w:r>
+      <w:proofErr w:type="spellEnd"/>
+      <w:r>
+        <w:t xml:space="preserve"> und Leinwänden auf die Spitze getrieben, um ein im Raum schwebendes </w:t>
+      </w:r>
+      <w:r>
+        <w:t>Hologramm</w:t>
+      </w:r>
+      <w:r>
+        <w:t xml:space="preserve"> zu erschaffen. Jedoch ist diese Technik durch den Fortschritt in den letzten Jahren doch etwas veraltet. Aus diesem Grund soll </w:t>
+      </w:r>
+      <w:r>
+        <w:t xml:space="preserve">für das </w:t>
+      </w:r>
+      <w:r>
+        <w:t xml:space="preserve"> Stereo X L</w:t>
+      </w:r>
+      <w:r>
+        <w:t>abor</w:t>
+      </w:r>
+      <w:r>
+        <w:t xml:space="preserve"> untersucht werden, wie die Technologie modernisiert werden kann, um diese auch in Zukunft gut nutzen zu können</w:t>
+      </w:r>
+      <w:r>
+        <w:t>.</w:t>
+      </w:r>
     </w:p>
     <w:p>
       <w:pPr>
         <w:pStyle w:val="berschrift3"/>
       </w:pPr>
-      <w:bookmarkStart w:id="25" w:name="_Toc487471628"/>
+      <w:bookmarkStart w:id="26" w:name="_Toc487199983"/>
       <w:r>
         <w:t>Zielsetzung</w:t>
       </w:r>
-      <w:bookmarkEnd w:id="25"/>
+      <w:bookmarkEnd w:id="26"/>
     </w:p>
     <w:p>
       <w:pPr>
@@ -5604,6 +5949,8 @@
           <w:szCs w:val="26"/>
         </w:rPr>
       </w:pPr>
+      <w:bookmarkStart w:id="27" w:name="_GoBack"/>
+      <w:bookmarkEnd w:id="27"/>
       <w:r>
         <w:br w:type="page"/>
       </w:r>
@@ -5612,62 +5959,66 @@
       <w:pPr>
         <w:pStyle w:val="berschrift2"/>
       </w:pPr>
-      <w:bookmarkStart w:id="26" w:name="_Toc487471629"/>
+      <w:bookmarkStart w:id="28" w:name="_Toc487199984"/>
+      <w:bookmarkStart w:id="29" w:name="_Ref487447769"/>
+      <w:bookmarkStart w:id="30" w:name="_Ref487447772"/>
       <w:r>
         <w:lastRenderedPageBreak/>
         <w:t>Bisheriges Konzept</w:t>
       </w:r>
-      <w:bookmarkEnd w:id="26"/>
+      <w:bookmarkEnd w:id="28"/>
+      <w:bookmarkEnd w:id="29"/>
+      <w:bookmarkEnd w:id="30"/>
     </w:p>
     <w:p>
       <w:pPr>
         <w:pStyle w:val="berschrift3"/>
       </w:pPr>
-      <w:bookmarkStart w:id="27" w:name="_Toc487471630"/>
+      <w:bookmarkStart w:id="31" w:name="_Toc487199985"/>
       <w:r>
         <w:t>Stereoskopische Projektion</w:t>
       </w:r>
-      <w:bookmarkEnd w:id="27"/>
+      <w:bookmarkEnd w:id="31"/>
     </w:p>
     <w:p>
       <w:pPr>
         <w:pStyle w:val="berschrift3"/>
       </w:pPr>
-      <w:bookmarkStart w:id="28" w:name="_Toc487471631"/>
+      <w:bookmarkStart w:id="32" w:name="_Toc487199986"/>
       <w:r>
         <w:t>Systemaufbau</w:t>
       </w:r>
-      <w:bookmarkEnd w:id="28"/>
+      <w:bookmarkEnd w:id="32"/>
     </w:p>
     <w:p>
       <w:pPr>
         <w:pStyle w:val="berschrift3"/>
       </w:pPr>
-      <w:bookmarkStart w:id="29" w:name="_Toc487471632"/>
+      <w:bookmarkStart w:id="33" w:name="_Toc487199987"/>
       <w:r>
         <w:t>Gestensteuerung</w:t>
       </w:r>
-      <w:bookmarkEnd w:id="29"/>
+      <w:bookmarkEnd w:id="33"/>
     </w:p>
     <w:p>
       <w:pPr>
         <w:pStyle w:val="berschrift3"/>
       </w:pPr>
-      <w:bookmarkStart w:id="30" w:name="_Toc487471633"/>
+      <w:bookmarkStart w:id="34" w:name="_Toc487199988"/>
       <w:r>
         <w:t>Betrachtung</w:t>
       </w:r>
-      <w:bookmarkEnd w:id="30"/>
+      <w:bookmarkEnd w:id="34"/>
     </w:p>
     <w:p>
       <w:pPr>
         <w:pStyle w:val="berschrift3"/>
       </w:pPr>
-      <w:bookmarkStart w:id="31" w:name="_Toc487471634"/>
+      <w:bookmarkStart w:id="35" w:name="_Toc487199989"/>
       <w:r>
         <w:t>Fazit</w:t>
       </w:r>
-      <w:bookmarkEnd w:id="31"/>
+      <w:bookmarkEnd w:id="35"/>
     </w:p>
     <w:p>
       <w:pPr>
@@ -5686,7 +6037,7 @@
       <w:pPr>
         <w:pStyle w:val="berschrift2"/>
       </w:pPr>
-      <w:bookmarkStart w:id="32" w:name="_Toc487471635"/>
+      <w:bookmarkStart w:id="36" w:name="_Toc487199990"/>
       <w:r>
         <w:lastRenderedPageBreak/>
         <w:t>Der Umstieg auf V</w:t>
@@ -5694,17 +6045,17 @@
       <w:r>
         <w:t>R</w:t>
       </w:r>
-      <w:bookmarkEnd w:id="32"/>
+      <w:bookmarkEnd w:id="36"/>
     </w:p>
     <w:p>
       <w:pPr>
         <w:pStyle w:val="berschrift3"/>
       </w:pPr>
-      <w:bookmarkStart w:id="33" w:name="_Toc487471636"/>
+      <w:bookmarkStart w:id="37" w:name="_Toc487199991"/>
       <w:r>
         <w:t>Neue Technologien</w:t>
       </w:r>
-      <w:bookmarkEnd w:id="33"/>
+      <w:bookmarkEnd w:id="37"/>
     </w:p>
     <w:p>
       <w:pPr>
@@ -5720,93 +6071,6 @@
       </w:r>
     </w:p>
     <w:p>
-      <w:r>
-        <w:t xml:space="preserve">Die erste betrachtete Möglichkeit ist </w:t>
-      </w:r>
-      <w:proofErr w:type="spellStart"/>
-      <w:r>
-        <w:t>Augmented</w:t>
-      </w:r>
-      <w:proofErr w:type="spellEnd"/>
-      <w:r>
-        <w:t xml:space="preserve"> Reality. Darunter </w:t>
-      </w:r>
-      <w:r>
-        <w:t>wird</w:t>
-      </w:r>
-      <w:r>
-        <w:t xml:space="preserve"> das einblenden von virtuellen Objekten in die reale Welt</w:t>
-      </w:r>
-      <w:r>
-        <w:t xml:space="preserve"> verstanden</w:t>
-      </w:r>
-      <w:r>
-        <w:t>. Bekannte Beispiele dafür sind zum Beispiel Pokémon GO, Head-</w:t>
-      </w:r>
-      <w:proofErr w:type="spellStart"/>
-      <w:r>
-        <w:t>up</w:t>
-      </w:r>
-      <w:proofErr w:type="spellEnd"/>
-      <w:r>
-        <w:t xml:space="preserve"> Displays –auch HUD genannt– oder die Microsoft </w:t>
-      </w:r>
-      <w:proofErr w:type="spellStart"/>
-      <w:r>
-        <w:t>Hololense</w:t>
-      </w:r>
-      <w:proofErr w:type="spellEnd"/>
-      <w:r>
-        <w:t xml:space="preserve">. </w:t>
-      </w:r>
-      <w:r>
-        <w:t xml:space="preserve">Für das Stereo X Labor käme von diesen am ehesten eine </w:t>
-      </w:r>
-      <w:proofErr w:type="spellStart"/>
-      <w:r>
-        <w:t>Hololense</w:t>
-      </w:r>
-      <w:proofErr w:type="spellEnd"/>
-      <w:r>
-        <w:t xml:space="preserve"> in Erwägung, da eine Smartphone App problematisch bei der Berechnungszeit und der Tiefendarstellung wäre.</w:t>
-      </w:r>
-      <w:r>
-        <w:t xml:space="preserve"> Auch die Möglichkeit mit diesen Objekten dann zu interagieren ist begrenzt.</w:t>
-      </w:r>
-    </w:p>
-    <w:p>
-      <w:r>
-        <w:t xml:space="preserve">Gegen die </w:t>
-      </w:r>
-      <w:proofErr w:type="spellStart"/>
-      <w:r>
-        <w:t>Hololense</w:t>
-      </w:r>
-      <w:proofErr w:type="spellEnd"/>
-      <w:r>
-        <w:t xml:space="preserve"> im Vergleich zu den später genannten Möglichkeiten, sprachen der hohe Preis, der beschränkte Zugang und das eingeschränkte Blickfeld, da der Bildschirm (noch) recht klein ist. Für zukünftige Anwendungen des Stereo X Programms, wäre ein Einstieg in </w:t>
-      </w:r>
-      <w:proofErr w:type="spellStart"/>
-      <w:r>
-        <w:t>Augmented</w:t>
-      </w:r>
-      <w:proofErr w:type="spellEnd"/>
-      <w:r>
-        <w:t xml:space="preserve"> Reality mit der </w:t>
-      </w:r>
-      <w:proofErr w:type="spellStart"/>
-      <w:r>
-        <w:t>Hololense</w:t>
-      </w:r>
-      <w:proofErr w:type="spellEnd"/>
-      <w:r>
-        <w:t xml:space="preserve"> oder Produkten von anderen Anbieter durchaus de</w:t>
-      </w:r>
-      <w:r>
-        <w:t xml:space="preserve">nkbar, wenn diese auf dem Normalverbrauchermarkt zu finanzierbaren Preisen angeboten werden. </w:t>
-      </w:r>
-    </w:p>
-    <w:p>
       <w:pPr>
         <w:pStyle w:val="berschrift4"/>
       </w:pPr>
@@ -5816,632 +6080,6 @@
     </w:p>
     <w:p>
       <w:pPr>
-        <w:rPr>
-          <w:noProof/>
-          <w:lang w:eastAsia="de-DE"/>
-        </w:rPr>
-      </w:pPr>
-      <w:r>
-        <w:t xml:space="preserve">Virtual Reality ist mit der Veröffentlichung der </w:t>
-      </w:r>
-      <w:proofErr w:type="spellStart"/>
-      <w:r>
-        <w:t>Oculus</w:t>
-      </w:r>
-      <w:proofErr w:type="spellEnd"/>
-      <w:r>
-        <w:t xml:space="preserve"> Rift und der HTC Vive bekannt geworden. Hierbei hat der Nutzer mittels zweier in eine Brille verbaute Bildschirme das Gefühl, sich direkt in einer virtuellen Szene zu befinden.</w:t>
-      </w:r>
-      <w:r>
-        <w:t xml:space="preserve"> Der Nutzer hat hierbei die Möglichkeit sich in der Szene umzuschauen, wie in der realen Welt. Mithilfe externer Kontroller kann er sich außerdem in der Szene bewegen und mit Objekten interagieren.</w:t>
-      </w:r>
-      <w:r>
-        <w:t xml:space="preserve"> Die Möglichkeiten dazu sind sehr von den verwendeten Kontrollern abhängig.</w:t>
-      </w:r>
-      <w:r>
-        <w:rPr>
-          <w:noProof/>
-          <w:lang w:eastAsia="de-DE"/>
-        </w:rPr>
-        <w:t xml:space="preserve"> </w:t>
-      </w:r>
-      <w:r>
-        <w:rPr>
-          <w:noProof/>
-          <w:lang w:eastAsia="de-DE"/>
-        </w:rPr>
-        <w:t>Nachfolgend werden einige Beispiele vorgestellt.</w:t>
-      </w:r>
-    </w:p>
-    <w:p>
-      <w:r>
-        <w:rPr>
-          <w:noProof/>
-          <w:lang w:eastAsia="de-DE"/>
-        </w:rPr>
-        <w:lastRenderedPageBreak/>
-        <mc:AlternateContent>
-          <mc:Choice Requires="wpg">
-            <w:drawing>
-              <wp:inline distT="0" distB="0" distL="0" distR="0" wp14:anchorId="58D6611A" wp14:editId="3358159C">
-                <wp:extent cx="5895975" cy="3531235"/>
-                <wp:effectExtent l="0" t="0" r="9525" b="0"/>
-                <wp:docPr id="10" name="Gruppieren 10"/>
-                <wp:cNvGraphicFramePr/>
-                <a:graphic xmlns:a="http://schemas.openxmlformats.org/drawingml/2006/main">
-                  <a:graphicData uri="http://schemas.microsoft.com/office/word/2010/wordprocessingGroup">
-                    <wpg:wgp>
-                      <wpg:cNvGrpSpPr/>
-                      <wpg:grpSpPr>
-                        <a:xfrm>
-                          <a:off x="0" y="0"/>
-                          <a:ext cx="5895975" cy="3531235"/>
-                          <a:chOff x="0" y="0"/>
-                          <a:chExt cx="5895975" cy="3531235"/>
-                        </a:xfrm>
-                      </wpg:grpSpPr>
-                      <wpg:grpSp>
-                        <wpg:cNvPr id="8" name="Gruppieren 8"/>
-                        <wpg:cNvGrpSpPr/>
-                        <wpg:grpSpPr>
-                          <a:xfrm>
-                            <a:off x="0" y="0"/>
-                            <a:ext cx="5895975" cy="3000375"/>
-                            <a:chOff x="0" y="0"/>
-                            <a:chExt cx="5895975" cy="3000375"/>
-                          </a:xfrm>
-                        </wpg:grpSpPr>
-                        <pic:pic xmlns:pic="http://schemas.openxmlformats.org/drawingml/2006/picture">
-                          <pic:nvPicPr>
-                            <pic:cNvPr id="1" name="Grafik 1" descr="http://www.virtuix.com/wp-content/uploads/2014/12/omni_product.png"/>
-                            <pic:cNvPicPr>
-                              <a:picLocks noChangeAspect="1"/>
-                            </pic:cNvPicPr>
-                          </pic:nvPicPr>
-                          <pic:blipFill>
-                            <a:blip r:embed="rId11">
-                              <a:extLst>
-                                <a:ext uri="{28A0092B-C50C-407E-A947-70E740481C1C}">
-                                  <a14:useLocalDpi xmlns:a14="http://schemas.microsoft.com/office/drawing/2010/main" val="0"/>
-                                </a:ext>
-                              </a:extLst>
-                            </a:blip>
-                            <a:srcRect/>
-                            <a:stretch>
-                              <a:fillRect/>
-                            </a:stretch>
-                          </pic:blipFill>
-                          <pic:spPr bwMode="auto">
-                            <a:xfrm>
-                              <a:off x="2705100" y="0"/>
-                              <a:ext cx="3190875" cy="3000375"/>
-                            </a:xfrm>
-                            <a:prstGeom prst="rect">
-                              <a:avLst/>
-                            </a:prstGeom>
-                            <a:noFill/>
-                            <a:ln>
-                              <a:noFill/>
-                            </a:ln>
-                          </pic:spPr>
-                        </pic:pic>
-                        <pic:pic xmlns:pic="http://schemas.openxmlformats.org/drawingml/2006/picture">
-                          <pic:nvPicPr>
-                            <pic:cNvPr id="4" name="Grafik 4" descr="https://www.vive.com/media/filer_public/f7/e1/f7e1eb16-6a14-4707-a82b-c9f7024ba161/base_station_01.jpg"/>
-                            <pic:cNvPicPr>
-                              <a:picLocks noChangeAspect="1"/>
-                            </pic:cNvPicPr>
-                          </pic:nvPicPr>
-                          <pic:blipFill rotWithShape="1">
-                            <a:blip r:embed="rId12">
-                              <a:extLst>
-                                <a:ext uri="{28A0092B-C50C-407E-A947-70E740481C1C}">
-                                  <a14:useLocalDpi xmlns:a14="http://schemas.microsoft.com/office/drawing/2010/main" val="0"/>
-                                </a:ext>
-                              </a:extLst>
-                            </a:blip>
-                            <a:srcRect l="26993" t="16624" r="25976" b="14322"/>
-                            <a:stretch/>
-                          </pic:blipFill>
-                          <pic:spPr bwMode="auto">
-                            <a:xfrm>
-                              <a:off x="0" y="0"/>
-                              <a:ext cx="2705100" cy="2571750"/>
-                            </a:xfrm>
-                            <a:prstGeom prst="rect">
-                              <a:avLst/>
-                            </a:prstGeom>
-                            <a:noFill/>
-                            <a:ln>
-                              <a:noFill/>
-                            </a:ln>
-                            <a:extLst>
-                              <a:ext uri="{53640926-AAD7-44D8-BBD7-CCE9431645EC}">
-                                <a14:shadowObscured xmlns:a14="http://schemas.microsoft.com/office/drawing/2010/main"/>
-                              </a:ext>
-                            </a:extLst>
-                          </pic:spPr>
-                        </pic:pic>
-                      </wpg:grpSp>
-                      <wps:wsp>
-                        <wps:cNvPr id="9" name="Textfeld 9"/>
-                        <wps:cNvSpPr txBox="1"/>
-                        <wps:spPr>
-                          <a:xfrm>
-                            <a:off x="0" y="3009900"/>
-                            <a:ext cx="5895975" cy="521335"/>
-                          </a:xfrm>
-                          <a:prstGeom prst="rect">
-                            <a:avLst/>
-                          </a:prstGeom>
-                          <a:solidFill>
-                            <a:prstClr val="white"/>
-                          </a:solidFill>
-                          <a:ln>
-                            <a:noFill/>
-                          </a:ln>
-                          <a:effectLst/>
-                        </wps:spPr>
-                        <wps:txbx>
-                          <w:txbxContent>
-                            <w:p>
-                              <w:pPr>
-                                <w:pStyle w:val="Beschriftung"/>
-                                <w:rPr>
-                                  <w:noProof/>
-                                  <w:sz w:val="24"/>
-                                </w:rPr>
-                              </w:pPr>
-                              <w:bookmarkStart w:id="34" w:name="_Ref487463288"/>
-                              <w:bookmarkStart w:id="35" w:name="_Ref487463281"/>
-                              <w:bookmarkStart w:id="36" w:name="_Toc487471596"/>
-                              <w:r>
-                                <w:t xml:space="preserve">Abbildung </w:t>
-                              </w:r>
-                              <w:fldSimple w:instr=" SEQ Abbildung \* ARABIC ">
-                                <w:r>
-                                  <w:rPr>
-                                    <w:noProof/>
-                                  </w:rPr>
-                                  <w:t>1</w:t>
-                                </w:r>
-                              </w:fldSimple>
-                              <w:bookmarkEnd w:id="34"/>
-                              <w:r>
-                                <w:t>: Zwei Möglichkeiten des Motion Tracking (</w:t>
-                              </w:r>
-                              <w:r>
-                                <w:t>https://www.vive.com/media/filer_public/f7/e1/f7e1eb16-6a14-4707-a82b-c9f7024ba161/base_station_01.jpg</w:t>
-                              </w:r>
-                              <w:r>
-                                <w:t xml:space="preserve"> | </w:t>
-                              </w:r>
-                              <w:r>
-                                <w:rPr>
-                                  <w:noProof/>
-                                </w:rPr>
-                                <w:t>http://www.virtuix.com/wp-content/uploads/2014/12/omni_product.png</w:t>
-                              </w:r>
-                              <w:r>
-                                <w:rPr>
-                                  <w:noProof/>
-                                </w:rPr>
-                                <w:t xml:space="preserve"> | 09.07.2017)</w:t>
-                              </w:r>
-                              <w:bookmarkEnd w:id="35"/>
-                              <w:bookmarkEnd w:id="36"/>
-                            </w:p>
-                          </w:txbxContent>
-                        </wps:txbx>
-                        <wps:bodyPr rot="0" spcFirstLastPara="0" vertOverflow="overflow" horzOverflow="overflow" vert="horz" wrap="square" lIns="0" tIns="0" rIns="0" bIns="0" numCol="1" spcCol="0" rtlCol="0" fromWordArt="0" anchor="t" anchorCtr="0" forceAA="0" compatLnSpc="1">
-                          <a:prstTxWarp prst="textNoShape">
-                            <a:avLst/>
-                          </a:prstTxWarp>
-                          <a:spAutoFit/>
-                        </wps:bodyPr>
-                      </wps:wsp>
-                    </wpg:wgp>
-                  </a:graphicData>
-                </a:graphic>
-              </wp:inline>
-            </w:drawing>
-          </mc:Choice>
-          <mc:Fallback>
-            <w:pict>
-              <v:group id="Gruppieren 10" o:spid="_x0000_s1026" style="width:464.25pt;height:278.05pt;mso-position-horizontal-relative:char;mso-position-vertical-relative:line" coordsize="58959,35312" o:gfxdata="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">
-                <v:group id="Gruppieren 8" o:spid="_x0000_s1027" style="position:absolute;width:58959;height:30003" coordsize="58959,30003" o:gfxdata="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">
-                  <v:shapetype id="_x0000_t75" coordsize="21600,21600" o:spt="75" o:preferrelative="t" path="m@4@5l@4@11@9@11@9@5xe" filled="f" stroked="f">
-                    <v:stroke joinstyle="miter"/>
-                    <v:formulas>
-                      <v:f eqn="if lineDrawn pixelLineWidth 0"/>
-                      <v:f eqn="sum @0 1 0"/>
-                      <v:f eqn="sum 0 0 @1"/>
-                      <v:f eqn="prod @2 1 2"/>
-                      <v:f eqn="prod @3 21600 pixelWidth"/>
-                      <v:f eqn="prod @3 21600 pixelHeight"/>
-                      <v:f eqn="sum @0 0 1"/>
-                      <v:f eqn="prod @6 1 2"/>
-                      <v:f eqn="prod @7 21600 pixelWidth"/>
-                      <v:f eqn="sum @8 21600 0"/>
-                      <v:f eqn="prod @7 21600 pixelHeight"/>
-                      <v:f eqn="sum @10 21600 0"/>
-                    </v:formulas>
-                    <v:path o:extrusionok="f" gradientshapeok="t" o:connecttype="rect"/>
-                    <o:lock v:ext="edit" aspectratio="t"/>
-                  </v:shapetype>
-                  <v:shape id="Grafik 1" o:spid="_x0000_s1028" type="#_x0000_t75" alt="http://www.virtuix.com/wp-content/uploads/2014/12/omni_product.png" style="position:absolute;left:27051;width:31908;height:30003;visibility:visible;mso-wrap-style:square" o:gfxdata="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">
-                    <v:imagedata r:id="rId13" o:title="omni_product"/>
-                    <v:path arrowok="t"/>
-                  </v:shape>
-                  <v:shape id="Grafik 4" o:spid="_x0000_s1029" type="#_x0000_t75" alt="https://www.vive.com/media/filer_public/f7/e1/f7e1eb16-6a14-4707-a82b-c9f7024ba161/base_station_01.jpg" style="position:absolute;width:27051;height:25717;visibility:visible;mso-wrap-style:square" o:gfxdata="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">
-                    <v:imagedata r:id="rId14" o:title="base_station_01" croptop="10895f" cropbottom="9386f" cropleft="17690f" cropright="17024f"/>
-                    <v:path arrowok="t"/>
-                  </v:shape>
-                </v:group>
-                <v:shapetype id="_x0000_t202" coordsize="21600,21600" o:spt="202" path="m,l,21600r21600,l21600,xe">
-                  <v:stroke joinstyle="miter"/>
-                  <v:path gradientshapeok="t" o:connecttype="rect"/>
-                </v:shapetype>
-                <v:shape id="Textfeld 9" o:spid="_x0000_s1030" type="#_x0000_t202" style="position:absolute;top:30099;width:58959;height:5213;visibility:visible;mso-wrap-style:square;v-text-anchor:top" o:gfxdata="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" stroked="f">
-                  <v:textbox style="mso-fit-shape-to-text:t" inset="0,0,0,0">
-                    <w:txbxContent>
-                      <w:p>
-                        <w:pPr>
-                          <w:pStyle w:val="Beschriftung"/>
-                          <w:rPr>
-                            <w:noProof/>
-                            <w:sz w:val="24"/>
-                          </w:rPr>
-                        </w:pPr>
-                        <w:bookmarkStart w:id="37" w:name="_Ref487463288"/>
-                        <w:bookmarkStart w:id="38" w:name="_Ref487463281"/>
-                        <w:bookmarkStart w:id="39" w:name="_Toc487471596"/>
-                        <w:r>
-                          <w:t xml:space="preserve">Abbildung </w:t>
-                        </w:r>
-                        <w:fldSimple w:instr=" SEQ Abbildung \* ARABIC ">
-                          <w:r>
-                            <w:rPr>
-                              <w:noProof/>
-                            </w:rPr>
-                            <w:t>1</w:t>
-                          </w:r>
-                        </w:fldSimple>
-                        <w:bookmarkEnd w:id="37"/>
-                        <w:r>
-                          <w:t>: Zwei Möglichkeiten des Motion Tracking (</w:t>
-                        </w:r>
-                        <w:r>
-                          <w:t>https://www.vive.com/media/filer_public/f7/e1/f7e1eb16-6a14-4707-a82b-c9f7024ba161/base_station_01.jpg</w:t>
-                        </w:r>
-                        <w:r>
-                          <w:t xml:space="preserve"> | </w:t>
-                        </w:r>
-                        <w:r>
-                          <w:rPr>
-                            <w:noProof/>
-                          </w:rPr>
-                          <w:t>http://www.virtuix.com/wp-content/uploads/2014/12/omni_product.png</w:t>
-                        </w:r>
-                        <w:r>
-                          <w:rPr>
-                            <w:noProof/>
-                          </w:rPr>
-                          <w:t xml:space="preserve"> | 09.07.2017)</w:t>
-                        </w:r>
-                        <w:bookmarkEnd w:id="38"/>
-                        <w:bookmarkEnd w:id="39"/>
-                      </w:p>
-                    </w:txbxContent>
-                  </v:textbox>
-                </v:shape>
-                <w10:anchorlock/>
-              </v:group>
-            </w:pict>
-          </mc:Fallback>
-        </mc:AlternateContent>
-      </w:r>
-    </w:p>
-    <w:p>
-      <w:pPr>
-        <w:rPr>
-          <w:noProof/>
-          <w:lang w:eastAsia="de-DE"/>
-        </w:rPr>
-      </w:pPr>
-      <w:r>
-        <w:t xml:space="preserve">In </w:t>
-      </w:r>
-      <w:r>
-        <w:rPr>
-          <w:lang w:val="en-US"/>
-        </w:rPr>
-        <w:fldChar w:fldCharType="begin"/>
-      </w:r>
-      <w:r>
-        <w:instrText xml:space="preserve"> REF _Ref487463281 \h </w:instrText>
-      </w:r>
-      <w:r>
-        <w:rPr>
-          <w:lang w:val="en-US"/>
-        </w:rPr>
-      </w:r>
-      <w:r>
-        <w:rPr>
-          <w:lang w:val="en-US"/>
-        </w:rPr>
-        <w:fldChar w:fldCharType="end"/>
-      </w:r>
-      <w:r>
-        <w:rPr>
-          <w:lang w:val="en-US"/>
-        </w:rPr>
-        <w:fldChar w:fldCharType="begin"/>
-      </w:r>
-      <w:r>
-        <w:instrText xml:space="preserve"> REF _Ref487463288 \h </w:instrText>
-      </w:r>
-      <w:r>
-        <w:rPr>
-          <w:lang w:val="en-US"/>
-        </w:rPr>
-      </w:r>
-      <w:r>
-        <w:rPr>
-          <w:lang w:val="en-US"/>
-        </w:rPr>
-        <w:fldChar w:fldCharType="separate"/>
-      </w:r>
-      <w:r>
-        <w:t xml:space="preserve">Abbildung </w:t>
-      </w:r>
-      <w:r>
-        <w:rPr>
-          <w:noProof/>
-        </w:rPr>
-        <w:t>1</w:t>
-      </w:r>
-      <w:r>
-        <w:rPr>
-          <w:lang w:val="en-US"/>
-        </w:rPr>
-        <w:fldChar w:fldCharType="end"/>
-      </w:r>
-      <w:r>
-        <w:t xml:space="preserve"> ist links der Sensor der HTC Vive zu sehen. </w:t>
-      </w:r>
-      <w:r>
-        <w:t xml:space="preserve">Dieser sendet ein Signal, welches die Brille empfangen und somit ihre Position im Raum bestimmen kann. Rechts ist ein Gerät zu sehen, welches Bewegungen des Nutzers erkennt und somit Bewegungen im Raum simulieren kann. Dabei befindet sich der Nutzer immer an der gleichen Stelle, während er sich beim </w:t>
-      </w:r>
-      <w:proofErr w:type="gramStart"/>
-      <w:r>
-        <w:t>Vive</w:t>
-      </w:r>
-      <w:proofErr w:type="gramEnd"/>
-      <w:r>
-        <w:t xml:space="preserve"> Sensor selbst im Raum bewegt.</w:t>
-      </w:r>
-      <w:r>
-        <w:rPr>
-          <w:noProof/>
-          <w:lang w:eastAsia="de-DE"/>
-        </w:rPr>
-        <w:t xml:space="preserve"> </w:t>
-      </w:r>
-    </w:p>
-    <w:p>
-      <w:r>
-        <w:rPr>
-          <w:noProof/>
-          <w:lang w:eastAsia="de-DE"/>
-        </w:rPr>
-        <mc:AlternateContent>
-          <mc:Choice Requires="wpg">
-            <w:drawing>
-              <wp:inline distT="0" distB="0" distL="0" distR="0" wp14:anchorId="385ACD33" wp14:editId="0E7EEF6D">
-                <wp:extent cx="3057525" cy="2862580"/>
-                <wp:effectExtent l="0" t="0" r="9525" b="0"/>
-                <wp:docPr id="13" name="Gruppieren 13"/>
-                <wp:cNvGraphicFramePr/>
-                <a:graphic xmlns:a="http://schemas.openxmlformats.org/drawingml/2006/main">
-                  <a:graphicData uri="http://schemas.microsoft.com/office/word/2010/wordprocessingGroup">
-                    <wpg:wgp>
-                      <wpg:cNvGrpSpPr/>
-                      <wpg:grpSpPr>
-                        <a:xfrm>
-                          <a:off x="0" y="0"/>
-                          <a:ext cx="3057525" cy="2862580"/>
-                          <a:chOff x="0" y="0"/>
-                          <a:chExt cx="3057525" cy="2862580"/>
-                        </a:xfrm>
-                      </wpg:grpSpPr>
-                      <pic:pic xmlns:pic="http://schemas.openxmlformats.org/drawingml/2006/picture">
-                        <pic:nvPicPr>
-                          <pic:cNvPr id="11" name="Grafik 11" descr="https://www.vive.com/media/filer_public/ac/85/ac8560e4-8d7f-42b6-9394-8fa6d5064b4e/controller_01.jpg"/>
-                          <pic:cNvPicPr>
-                            <a:picLocks noChangeAspect="1"/>
-                          </pic:cNvPicPr>
-                        </pic:nvPicPr>
-                        <pic:blipFill>
-                          <a:blip r:embed="rId15" cstate="print">
-                            <a:extLst>
-                              <a:ext uri="{28A0092B-C50C-407E-A947-70E740481C1C}">
-                                <a14:useLocalDpi xmlns:a14="http://schemas.microsoft.com/office/drawing/2010/main" val="0"/>
-                              </a:ext>
-                            </a:extLst>
-                          </a:blip>
-                          <a:srcRect/>
-                          <a:stretch>
-                            <a:fillRect/>
-                          </a:stretch>
-                        </pic:blipFill>
-                        <pic:spPr bwMode="auto">
-                          <a:xfrm>
-                            <a:off x="0" y="0"/>
-                            <a:ext cx="3057525" cy="2200275"/>
-                          </a:xfrm>
-                          <a:prstGeom prst="rect">
-                            <a:avLst/>
-                          </a:prstGeom>
-                          <a:noFill/>
-                          <a:ln>
-                            <a:noFill/>
-                          </a:ln>
-                        </pic:spPr>
-                      </pic:pic>
-                      <wps:wsp>
-                        <wps:cNvPr id="12" name="Textfeld 12"/>
-                        <wps:cNvSpPr txBox="1"/>
-                        <wps:spPr>
-                          <a:xfrm>
-                            <a:off x="0" y="2209800"/>
-                            <a:ext cx="3055620" cy="652780"/>
-                          </a:xfrm>
-                          <a:prstGeom prst="rect">
-                            <a:avLst/>
-                          </a:prstGeom>
-                          <a:solidFill>
-                            <a:prstClr val="white"/>
-                          </a:solidFill>
-                          <a:ln>
-                            <a:noFill/>
-                          </a:ln>
-                          <a:effectLst/>
-                        </wps:spPr>
-                        <wps:txbx>
-                          <w:txbxContent>
-                            <w:p>
-                              <w:pPr>
-                                <w:pStyle w:val="Beschriftung"/>
-                                <w:rPr>
-                                  <w:noProof/>
-                                  <w:sz w:val="24"/>
-                                </w:rPr>
-                              </w:pPr>
-                              <w:bookmarkStart w:id="40" w:name="_Ref487463687"/>
-                              <w:bookmarkStart w:id="41" w:name="_Toc487471597"/>
-                              <w:r>
-                                <w:t xml:space="preserve">Abbildung </w:t>
-                              </w:r>
-                              <w:fldSimple w:instr=" SEQ Abbildung \* ARABIC ">
-                                <w:r>
-                                  <w:rPr>
-                                    <w:noProof/>
-                                  </w:rPr>
-                                  <w:t>2</w:t>
-                                </w:r>
-                              </w:fldSimple>
-                              <w:bookmarkEnd w:id="40"/>
-                              <w:r>
-                                <w:t xml:space="preserve">: </w:t>
-                              </w:r>
-                              <w:r>
-                                <w:t>Vive Kontroller (https://www.vive.com/media/filer_public/ac/85/ac8560e4-8d7f-42b6-9394-8fa6d5064b4e/controller_01.jpg | 09.07.2017)</w:t>
-                              </w:r>
-                              <w:bookmarkEnd w:id="41"/>
-                            </w:p>
-                          </w:txbxContent>
-                        </wps:txbx>
-                        <wps:bodyPr rot="0" spcFirstLastPara="0" vertOverflow="overflow" horzOverflow="overflow" vert="horz" wrap="square" lIns="0" tIns="0" rIns="0" bIns="0" numCol="1" spcCol="0" rtlCol="0" fromWordArt="0" anchor="t" anchorCtr="0" forceAA="0" compatLnSpc="1">
-                          <a:prstTxWarp prst="textNoShape">
-                            <a:avLst/>
-                          </a:prstTxWarp>
-                          <a:spAutoFit/>
-                        </wps:bodyPr>
-                      </wps:wsp>
-                    </wpg:wgp>
-                  </a:graphicData>
-                </a:graphic>
-              </wp:inline>
-            </w:drawing>
-          </mc:Choice>
-          <mc:Fallback>
-            <w:pict>
-              <v:group id="Gruppieren 13" o:spid="_x0000_s1031" style="width:240.75pt;height:225.4pt;mso-position-horizontal-relative:char;mso-position-vertical-relative:line" coordsize="30575,28625" o:gfxdata="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">
-                <v:shape id="Grafik 11" o:spid="_x0000_s1032" type="#_x0000_t75" alt="https://www.vive.com/media/filer_public/ac/85/ac8560e4-8d7f-42b6-9394-8fa6d5064b4e/controller_01.jpg" style="position:absolute;width:30575;height:22002;visibility:visible;mso-wrap-style:square" o:gfxdata="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">
-                  <v:imagedata r:id="rId16" o:title="controller_01"/>
-                  <v:path arrowok="t"/>
-                </v:shape>
-                <v:shape id="Textfeld 12" o:spid="_x0000_s1033" type="#_x0000_t202" style="position:absolute;top:22098;width:30556;height:6527;visibility:visible;mso-wrap-style:square;v-text-anchor:top" o:gfxdata="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" stroked="f">
-                  <v:textbox style="mso-fit-shape-to-text:t" inset="0,0,0,0">
-                    <w:txbxContent>
-                      <w:p>
-                        <w:pPr>
-                          <w:pStyle w:val="Beschriftung"/>
-                          <w:rPr>
-                            <w:noProof/>
-                            <w:sz w:val="24"/>
-                          </w:rPr>
-                        </w:pPr>
-                        <w:bookmarkStart w:id="42" w:name="_Ref487463687"/>
-                        <w:bookmarkStart w:id="43" w:name="_Toc487471597"/>
-                        <w:r>
-                          <w:t xml:space="preserve">Abbildung </w:t>
-                        </w:r>
-                        <w:fldSimple w:instr=" SEQ Abbildung \* ARABIC ">
-                          <w:r>
-                            <w:rPr>
-                              <w:noProof/>
-                            </w:rPr>
-                            <w:t>2</w:t>
-                          </w:r>
-                        </w:fldSimple>
-                        <w:bookmarkEnd w:id="42"/>
-                        <w:r>
-                          <w:t xml:space="preserve">: </w:t>
-                        </w:r>
-                        <w:r>
-                          <w:t>Vive Kontroller (https://www.vive.com/media/filer_public/ac/85/ac8560e4-8d7f-42b6-9394-8fa6d5064b4e/controller_01.jpg | 09.07.2017)</w:t>
-                        </w:r>
-                        <w:bookmarkEnd w:id="43"/>
-                      </w:p>
-                    </w:txbxContent>
-                  </v:textbox>
-                </v:shape>
-                <w10:anchorlock/>
-              </v:group>
-            </w:pict>
-          </mc:Fallback>
-        </mc:AlternateContent>
-      </w:r>
-    </w:p>
-    <w:p>
-      <w:r>
-        <w:t xml:space="preserve">In </w:t>
-      </w:r>
-      <w:r>
-        <w:fldChar w:fldCharType="begin"/>
-      </w:r>
-      <w:r>
-        <w:instrText xml:space="preserve"> REF _Ref487463687 \h </w:instrText>
-      </w:r>
-      <w:r>
-        <w:fldChar w:fldCharType="separate"/>
-      </w:r>
-      <w:r>
-        <w:t xml:space="preserve">Abbildung </w:t>
-      </w:r>
-      <w:r>
-        <w:rPr>
-          <w:noProof/>
-        </w:rPr>
-        <w:t>2</w:t>
-      </w:r>
-      <w:r>
-        <w:fldChar w:fldCharType="end"/>
-      </w:r>
-      <w:r>
-        <w:t xml:space="preserve"> ist der Kontroller der HTC Vive abgebildet, welcher die Position der Hände im Raum bestimmt und mit Buttons Interaktionen zulässt.</w:t>
-      </w:r>
-    </w:p>
-    <w:p>
-      <w:r>
-        <w:lastRenderedPageBreak/>
-        <w:t>Im Nachfolgenden Abschnitt der Brillenauswahl wird genauer auf die verschiedenen Möglichkeiten eingegangen.</w:t>
-      </w:r>
-    </w:p>
-    <w:p>
-      <w:pPr>
         <w:pStyle w:val="berschrift4"/>
       </w:pPr>
       <w:r>
@@ -6449,1174 +6087,14 @@
       </w:r>
     </w:p>
     <w:p>
-      <w:r>
-        <w:t>Die a</w:t>
-      </w:r>
-      <w:r>
-        <w:t>uch a</w:t>
-      </w:r>
-      <w:r>
-        <w:t xml:space="preserve">ls </w:t>
-      </w:r>
-      <w:proofErr w:type="spellStart"/>
-      <w:r>
-        <w:t>Augmented</w:t>
-      </w:r>
-      <w:proofErr w:type="spellEnd"/>
-      <w:r>
-        <w:t xml:space="preserve"> </w:t>
-      </w:r>
-      <w:proofErr w:type="spellStart"/>
-      <w:r>
-        <w:t>Virtuality</w:t>
-      </w:r>
-      <w:proofErr w:type="spellEnd"/>
-      <w:r>
-        <w:t xml:space="preserve"> bekannte Mixed Reality beschreibt </w:t>
-      </w:r>
-      <w:proofErr w:type="spellStart"/>
-      <w:r>
-        <w:t>Anwenungen</w:t>
-      </w:r>
-      <w:proofErr w:type="spellEnd"/>
-      <w:r>
-        <w:t xml:space="preserve">, die der </w:t>
-      </w:r>
-      <w:r>
-        <w:t xml:space="preserve">Virtual </w:t>
-      </w:r>
-      <w:r>
-        <w:t>Reality sehr ähnlich ist, jedoch werden Objekte aus der realen Welt in der virtuellen Szene dargestellt. Dies ermöglicht die Interaktion mit der realen Welt innerhalb der Szene. So ist es zum Beispiel möglich für den User sich auf ein Sofa zu setzen, das aus der realen Welt an der gleichen Stelle übernommen, oder etwas auf einem Tisch zu platzieren. Gleichzeitig können auch virtuelle Objekte dargestellt und mit diesen interagiert werden.</w:t>
-      </w:r>
-    </w:p>
-    <w:p>
-      <w:r>
-        <w:t>Bisherige Anwendungen dafür sind</w:t>
-      </w:r>
-      <w:r>
-        <w:t xml:space="preserve"> sehr begrenzt vorhanden und im Rahmen der Studienarbeit konnte kein größerer Nutzen dafür erkannt werden. So hat zum Beispiel die HTC Vive die Möglichkeit den Raum um den Nutzer mittels einer Kamer in der Brille anzuzeigen, jedoch können nicht einzelne Objekte übernommen werden. Auch die Interaktion mit </w:t>
-      </w:r>
-      <w:proofErr w:type="spellStart"/>
-      <w:r>
-        <w:t>vitruellen</w:t>
-      </w:r>
-      <w:proofErr w:type="spellEnd"/>
-      <w:r>
-        <w:t xml:space="preserve"> Objekten ist dann nicht mehr möglich.</w:t>
-      </w:r>
-    </w:p>
-    <w:p>
       <w:pPr>
         <w:pStyle w:val="berschrift3"/>
       </w:pPr>
-      <w:bookmarkStart w:id="44" w:name="_Toc487471637"/>
+      <w:bookmarkStart w:id="38" w:name="_Toc487199992"/>
       <w:r>
         <w:t>Brillenauswahl</w:t>
       </w:r>
-      <w:bookmarkEnd w:id="44"/>
-    </w:p>
-    <w:p>
-      <w:pPr>
-        <w:pStyle w:val="berschrift4"/>
-      </w:pPr>
-      <w:r>
-        <w:t xml:space="preserve">Samsung </w:t>
-      </w:r>
-      <w:proofErr w:type="spellStart"/>
-      <w:r>
-        <w:t>Gear</w:t>
-      </w:r>
-      <w:proofErr w:type="spellEnd"/>
-      <w:r>
-        <w:t xml:space="preserve"> VR</w:t>
-      </w:r>
-    </w:p>
-    <w:p>
-      <w:r>
-        <w:t xml:space="preserve">Die Samsung </w:t>
-      </w:r>
-      <w:proofErr w:type="spellStart"/>
-      <w:r>
-        <w:t>Gear</w:t>
-      </w:r>
-      <w:proofErr w:type="spellEnd"/>
-      <w:r>
-        <w:t xml:space="preserve"> VR ist ein Virtual Reality Headset, in dem keine Recheneinheit oder Bildschirm verbaut ist, sondern eines der Samsung-Handys aus </w:t>
-      </w:r>
-      <w:proofErr w:type="spellStart"/>
-      <w:r>
-        <w:t>Galaxy</w:t>
-      </w:r>
-      <w:proofErr w:type="spellEnd"/>
-      <w:r>
-        <w:t xml:space="preserve"> S6, Note 5 oder </w:t>
-      </w:r>
-      <w:proofErr w:type="spellStart"/>
-      <w:r>
-        <w:t>Galaxy</w:t>
-      </w:r>
-      <w:proofErr w:type="spellEnd"/>
-      <w:r>
-        <w:t xml:space="preserve"> S7 platziert wird. Auf dem Handy wird dann mit einer entsprechenden App der gewünschte Inhalt angezeigt. Jegliche Rechenleistung übernimmt dabei das Handy selbst. </w:t>
-      </w:r>
-      <w:r>
-        <w:t>Bewegungen des Nutzers im Raum werden nicht erkannt, jedoch Bewegungen des Kopfes, welche über den Gyrosensor wahrgenommen werden und verarbeitet werden können.</w:t>
-      </w:r>
-    </w:p>
-    <w:p>
-      <w:r>
-        <w:rPr>
-          <w:noProof/>
-          <w:lang w:eastAsia="de-DE"/>
-        </w:rPr>
-        <w:lastRenderedPageBreak/>
-        <mc:AlternateContent>
-          <mc:Choice Requires="wpg">
-            <w:drawing>
-              <wp:inline distT="0" distB="0" distL="0" distR="0">
-                <wp:extent cx="3733800" cy="3178810"/>
-                <wp:effectExtent l="0" t="0" r="0" b="2540"/>
-                <wp:docPr id="5" name="Gruppieren 5"/>
-                <wp:cNvGraphicFramePr/>
-                <a:graphic xmlns:a="http://schemas.openxmlformats.org/drawingml/2006/main">
-                  <a:graphicData uri="http://schemas.microsoft.com/office/word/2010/wordprocessingGroup">
-                    <wpg:wgp>
-                      <wpg:cNvGrpSpPr/>
-                      <wpg:grpSpPr>
-                        <a:xfrm>
-                          <a:off x="0" y="0"/>
-                          <a:ext cx="3733800" cy="3178810"/>
-                          <a:chOff x="0" y="0"/>
-                          <a:chExt cx="3733800" cy="3178810"/>
-                        </a:xfrm>
-                      </wpg:grpSpPr>
-                      <pic:pic xmlns:pic="http://schemas.openxmlformats.org/drawingml/2006/picture">
-                        <pic:nvPicPr>
-                          <pic:cNvPr id="2" name="Grafik 2" descr="http://www.samsung.com/common/img/galaxynote4/micro/feature/gearvr/imagination_0.jpg"/>
-                          <pic:cNvPicPr>
-                            <a:picLocks noChangeAspect="1"/>
-                          </pic:cNvPicPr>
-                        </pic:nvPicPr>
-                        <pic:blipFill>
-                          <a:blip r:embed="rId17">
-                            <a:extLst>
-                              <a:ext uri="{28A0092B-C50C-407E-A947-70E740481C1C}">
-                                <a14:useLocalDpi xmlns:a14="http://schemas.microsoft.com/office/drawing/2010/main" val="0"/>
-                              </a:ext>
-                            </a:extLst>
-                          </a:blip>
-                          <a:srcRect/>
-                          <a:stretch>
-                            <a:fillRect/>
-                          </a:stretch>
-                        </pic:blipFill>
-                        <pic:spPr bwMode="auto">
-                          <a:xfrm>
-                            <a:off x="0" y="0"/>
-                            <a:ext cx="3733800" cy="2647950"/>
-                          </a:xfrm>
-                          <a:prstGeom prst="rect">
-                            <a:avLst/>
-                          </a:prstGeom>
-                          <a:noFill/>
-                          <a:ln>
-                            <a:noFill/>
-                          </a:ln>
-                        </pic:spPr>
-                      </pic:pic>
-                      <wps:wsp>
-                        <wps:cNvPr id="3" name="Textfeld 3"/>
-                        <wps:cNvSpPr txBox="1"/>
-                        <wps:spPr>
-                          <a:xfrm>
-                            <a:off x="0" y="2657475"/>
-                            <a:ext cx="3729355" cy="521335"/>
-                          </a:xfrm>
-                          <a:prstGeom prst="rect">
-                            <a:avLst/>
-                          </a:prstGeom>
-                          <a:solidFill>
-                            <a:prstClr val="white"/>
-                          </a:solidFill>
-                          <a:ln>
-                            <a:noFill/>
-                          </a:ln>
-                          <a:effectLst/>
-                        </wps:spPr>
-                        <wps:txbx>
-                          <w:txbxContent>
-                            <w:p>
-                              <w:pPr>
-                                <w:pStyle w:val="Beschriftung"/>
-                                <w:rPr>
-                                  <w:noProof/>
-                                  <w:sz w:val="24"/>
-                                </w:rPr>
-                              </w:pPr>
-                              <w:bookmarkStart w:id="45" w:name="_Toc487471598"/>
-                              <w:r>
-                                <w:t xml:space="preserve">Abbildung </w:t>
-                              </w:r>
-                              <w:fldSimple w:instr=" SEQ Abbildung \* ARABIC ">
-                                <w:r>
-                                  <w:rPr>
-                                    <w:noProof/>
-                                  </w:rPr>
-                                  <w:t>3</w:t>
-                                </w:r>
-                              </w:fldSimple>
-                              <w:r>
-                                <w:t xml:space="preserve">: Samsung </w:t>
-                              </w:r>
-                              <w:proofErr w:type="spellStart"/>
-                              <w:r>
-                                <w:t>Gear</w:t>
-                              </w:r>
-                              <w:proofErr w:type="spellEnd"/>
-                              <w:r>
-                                <w:t xml:space="preserve"> VR (</w:t>
-                              </w:r>
-                              <w:r>
-                                <w:t>http://www.samsung.com/common/img/galaxynote4/micro/feature/gearvr/imagination_0.jpg</w:t>
-                              </w:r>
-                              <w:r>
-                                <w:t xml:space="preserve"> | 10.07.2017)</w:t>
-                              </w:r>
-                              <w:bookmarkEnd w:id="45"/>
-                            </w:p>
-                          </w:txbxContent>
-                        </wps:txbx>
-                        <wps:bodyPr rot="0" spcFirstLastPara="0" vertOverflow="overflow" horzOverflow="overflow" vert="horz" wrap="square" lIns="0" tIns="0" rIns="0" bIns="0" numCol="1" spcCol="0" rtlCol="0" fromWordArt="0" anchor="t" anchorCtr="0" forceAA="0" compatLnSpc="1">
-                          <a:prstTxWarp prst="textNoShape">
-                            <a:avLst/>
-                          </a:prstTxWarp>
-                          <a:spAutoFit/>
-                        </wps:bodyPr>
-                      </wps:wsp>
-                    </wpg:wgp>
-                  </a:graphicData>
-                </a:graphic>
-              </wp:inline>
-            </w:drawing>
-          </mc:Choice>
-          <mc:Fallback>
-            <w:pict>
-              <v:group id="Gruppieren 5" o:spid="_x0000_s1034" style="width:294pt;height:250.3pt;mso-position-horizontal-relative:char;mso-position-vertical-relative:line" coordsize="37338,31788" o:gfxdata="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">
-                <v:shape id="Grafik 2" o:spid="_x0000_s1035" type="#_x0000_t75" alt="http://www.samsung.com/common/img/galaxynote4/micro/feature/gearvr/imagination_0.jpg" style="position:absolute;width:37338;height:26479;visibility:visible;mso-wrap-style:square" o:gfxdata="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">
-                  <v:imagedata r:id="rId18" o:title="imagination_0"/>
-                  <v:path arrowok="t"/>
-                </v:shape>
-                <v:shape id="Textfeld 3" o:spid="_x0000_s1036" type="#_x0000_t202" style="position:absolute;top:26574;width:37293;height:5214;visibility:visible;mso-wrap-style:square;v-text-anchor:top" o:gfxdata="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" stroked="f">
-                  <v:textbox style="mso-fit-shape-to-text:t" inset="0,0,0,0">
-                    <w:txbxContent>
-                      <w:p>
-                        <w:pPr>
-                          <w:pStyle w:val="Beschriftung"/>
-                          <w:rPr>
-                            <w:noProof/>
-                            <w:sz w:val="24"/>
-                          </w:rPr>
-                        </w:pPr>
-                        <w:bookmarkStart w:id="46" w:name="_Toc487471598"/>
-                        <w:r>
-                          <w:t xml:space="preserve">Abbildung </w:t>
-                        </w:r>
-                        <w:fldSimple w:instr=" SEQ Abbildung \* ARABIC ">
-                          <w:r>
-                            <w:rPr>
-                              <w:noProof/>
-                            </w:rPr>
-                            <w:t>3</w:t>
-                          </w:r>
-                        </w:fldSimple>
-                        <w:r>
-                          <w:t xml:space="preserve">: Samsung </w:t>
-                        </w:r>
-                        <w:proofErr w:type="spellStart"/>
-                        <w:r>
-                          <w:t>Gear</w:t>
-                        </w:r>
-                        <w:proofErr w:type="spellEnd"/>
-                        <w:r>
-                          <w:t xml:space="preserve"> VR (</w:t>
-                        </w:r>
-                        <w:r>
-                          <w:t>http://www.samsung.com/common/img/galaxynote4/micro/feature/gearvr/imagination_0.jpg</w:t>
-                        </w:r>
-                        <w:r>
-                          <w:t xml:space="preserve"> | 10.07.2017)</w:t>
-                        </w:r>
-                        <w:bookmarkEnd w:id="46"/>
-                      </w:p>
-                    </w:txbxContent>
-                  </v:textbox>
-                </v:shape>
-                <w10:anchorlock/>
-              </v:group>
-            </w:pict>
-          </mc:Fallback>
-        </mc:AlternateContent>
-      </w:r>
-    </w:p>
-    <w:p>
-      <w:r>
-        <w:t xml:space="preserve">Trotz geringerer Kosten als bei anderen VR Headsets, wurde gegen das Samsung </w:t>
-      </w:r>
-      <w:proofErr w:type="spellStart"/>
-      <w:r>
-        <w:t>Gear</w:t>
-      </w:r>
-      <w:proofErr w:type="spellEnd"/>
-      <w:r>
-        <w:t xml:space="preserve"> VR entschieden, da </w:t>
-      </w:r>
-      <w:r>
-        <w:t xml:space="preserve">die </w:t>
-      </w:r>
-      <w:proofErr w:type="spellStart"/>
-      <w:r>
-        <w:t>rechenintesiven</w:t>
-      </w:r>
-      <w:proofErr w:type="spellEnd"/>
-      <w:r>
-        <w:t xml:space="preserve"> VR Anzeigen den Akku schnell entleeren und das Handy teilweise zum Stocken bringen.</w:t>
-      </w:r>
-    </w:p>
-    <w:p>
-      <w:pPr>
-        <w:pStyle w:val="berschrift4"/>
-      </w:pPr>
-      <w:r>
-        <w:t>Playstation VR</w:t>
-      </w:r>
-    </w:p>
-    <w:p>
-      <w:r>
-        <w:t>Mit der Playstation VR</w:t>
-      </w:r>
-      <w:r>
-        <w:t xml:space="preserve"> lassen sich Anwendungen der Playstation 4 in einer virtuellen Realität wiedergeben.</w:t>
-      </w:r>
-      <w:r>
-        <w:t xml:space="preserve"> </w:t>
-      </w:r>
-      <w:r>
-        <w:t>Die Brille wird mit der Konsole verbunden und dient nur als Bildschirm. Jegliche Berechnungen nimmt die Konsole vor. Bewegungen im Raum werden nicht erkannt, jedoch wird über die Playstation Kamera die Bewegung des Kopfes anhand von Lichtern an der Brille erkannt. Die so empfangenen Daten lassen sich in den Anwendungen verarbeiten.</w:t>
-      </w:r>
-    </w:p>
-    <w:p>
-      <w:r>
-        <w:rPr>
-          <w:noProof/>
-          <w:lang w:eastAsia="de-DE"/>
-        </w:rPr>
-        <w:lastRenderedPageBreak/>
-        <mc:AlternateContent>
-          <mc:Choice Requires="wpg">
-            <w:drawing>
-              <wp:inline distT="0" distB="0" distL="0" distR="0">
-                <wp:extent cx="3733800" cy="3453130"/>
-                <wp:effectExtent l="0" t="0" r="0" b="0"/>
-                <wp:docPr id="14" name="Gruppieren 14"/>
-                <wp:cNvGraphicFramePr/>
-                <a:graphic xmlns:a="http://schemas.openxmlformats.org/drawingml/2006/main">
-                  <a:graphicData uri="http://schemas.microsoft.com/office/word/2010/wordprocessingGroup">
-                    <wpg:wgp>
-                      <wpg:cNvGrpSpPr/>
-                      <wpg:grpSpPr>
-                        <a:xfrm>
-                          <a:off x="0" y="0"/>
-                          <a:ext cx="3733800" cy="3453130"/>
-                          <a:chOff x="0" y="0"/>
-                          <a:chExt cx="3733800" cy="3453130"/>
-                        </a:xfrm>
-                      </wpg:grpSpPr>
-                      <pic:pic xmlns:pic="http://schemas.openxmlformats.org/drawingml/2006/picture">
-                        <pic:nvPicPr>
-                          <pic:cNvPr id="6" name="Grafik 6" descr="http://picscdn.redblue.de/doi/pixelboxx-mss-70945115/fee_786_587_png/SONY-PlayStation-VR-Virtual-Reality-Brille"/>
-                          <pic:cNvPicPr>
-                            <a:picLocks noChangeAspect="1"/>
-                          </pic:cNvPicPr>
-                        </pic:nvPicPr>
-                        <pic:blipFill>
-                          <a:blip r:embed="rId19">
-                            <a:extLst>
-                              <a:ext uri="{28A0092B-C50C-407E-A947-70E740481C1C}">
-                                <a14:useLocalDpi xmlns:a14="http://schemas.microsoft.com/office/drawing/2010/main" val="0"/>
-                              </a:ext>
-                            </a:extLst>
-                          </a:blip>
-                          <a:srcRect/>
-                          <a:stretch>
-                            <a:fillRect/>
-                          </a:stretch>
-                        </pic:blipFill>
-                        <pic:spPr bwMode="auto">
-                          <a:xfrm>
-                            <a:off x="0" y="0"/>
-                            <a:ext cx="3733800" cy="2790825"/>
-                          </a:xfrm>
-                          <a:prstGeom prst="rect">
-                            <a:avLst/>
-                          </a:prstGeom>
-                          <a:noFill/>
-                          <a:ln>
-                            <a:noFill/>
-                          </a:ln>
-                        </pic:spPr>
-                      </pic:pic>
-                      <wps:wsp>
-                        <wps:cNvPr id="7" name="Textfeld 7"/>
-                        <wps:cNvSpPr txBox="1"/>
-                        <wps:spPr>
-                          <a:xfrm>
-                            <a:off x="0" y="2800350"/>
-                            <a:ext cx="3733165" cy="652780"/>
-                          </a:xfrm>
-                          <a:prstGeom prst="rect">
-                            <a:avLst/>
-                          </a:prstGeom>
-                          <a:solidFill>
-                            <a:prstClr val="white"/>
-                          </a:solidFill>
-                          <a:ln>
-                            <a:noFill/>
-                          </a:ln>
-                          <a:effectLst/>
-                        </wps:spPr>
-                        <wps:txbx>
-                          <w:txbxContent>
-                            <w:p>
-                              <w:pPr>
-                                <w:pStyle w:val="Beschriftung"/>
-                                <w:rPr>
-                                  <w:noProof/>
-                                  <w:sz w:val="24"/>
-                                  <w:lang w:val="en-US"/>
-                                </w:rPr>
-                              </w:pPr>
-                              <w:bookmarkStart w:id="47" w:name="_Toc487471599"/>
-                              <w:proofErr w:type="spellStart"/>
-                              <w:r>
-                                <w:rPr>
-                                  <w:lang w:val="en-US"/>
-                                </w:rPr>
-                                <w:t>Abbildung</w:t>
-                              </w:r>
-                              <w:proofErr w:type="spellEnd"/>
-                              <w:r>
-                                <w:rPr>
-                                  <w:lang w:val="en-US"/>
-                                </w:rPr>
-                                <w:t xml:space="preserve"> </w:t>
-                              </w:r>
-                              <w:r>
-                                <w:fldChar w:fldCharType="begin"/>
-                              </w:r>
-                              <w:r>
-                                <w:rPr>
-                                  <w:lang w:val="en-US"/>
-                                </w:rPr>
-                                <w:instrText xml:space="preserve"> SEQ Abbildung \* ARABIC </w:instrText>
-                              </w:r>
-                              <w:r>
-                                <w:fldChar w:fldCharType="separate"/>
-                              </w:r>
-                              <w:r>
-                                <w:rPr>
-                                  <w:noProof/>
-                                  <w:lang w:val="en-US"/>
-                                </w:rPr>
-                                <w:t>4</w:t>
-                              </w:r>
-                              <w:r>
-                                <w:fldChar w:fldCharType="end"/>
-                              </w:r>
-                              <w:r>
-                                <w:rPr>
-                                  <w:lang w:val="en-US"/>
-                                </w:rPr>
-                                <w:t xml:space="preserve">: </w:t>
-                              </w:r>
-                              <w:proofErr w:type="spellStart"/>
-                              <w:r>
-                                <w:rPr>
-                                  <w:lang w:val="en-US"/>
-                                </w:rPr>
-                                <w:t>Playstation</w:t>
-                              </w:r>
-                              <w:proofErr w:type="spellEnd"/>
-                              <w:r>
-                                <w:rPr>
-                                  <w:lang w:val="en-US"/>
-                                </w:rPr>
-                                <w:t xml:space="preserve"> VR Headset (http://picscdn.redblue.de/doi/pixelboxx-mss-70945115/fee_786_587_png/SONY-PlayStation-VR-Virtual-Reality-Brille | 10.07.2017)</w:t>
-                              </w:r>
-                              <w:bookmarkEnd w:id="47"/>
-                            </w:p>
-                          </w:txbxContent>
-                        </wps:txbx>
-                        <wps:bodyPr rot="0" spcFirstLastPara="0" vertOverflow="overflow" horzOverflow="overflow" vert="horz" wrap="square" lIns="0" tIns="0" rIns="0" bIns="0" numCol="1" spcCol="0" rtlCol="0" fromWordArt="0" anchor="t" anchorCtr="0" forceAA="0" compatLnSpc="1">
-                          <a:prstTxWarp prst="textNoShape">
-                            <a:avLst/>
-                          </a:prstTxWarp>
-                          <a:spAutoFit/>
-                        </wps:bodyPr>
-                      </wps:wsp>
-                    </wpg:wgp>
-                  </a:graphicData>
-                </a:graphic>
-              </wp:inline>
-            </w:drawing>
-          </mc:Choice>
-          <mc:Fallback>
-            <w:pict>
-              <v:group id="Gruppieren 14" o:spid="_x0000_s1037" style="width:294pt;height:271.9pt;mso-position-horizontal-relative:char;mso-position-vertical-relative:line" coordsize="37338,34531" o:gfxdata="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">
-                <v:shape id="Grafik 6" o:spid="_x0000_s1038" type="#_x0000_t75" alt="http://picscdn.redblue.de/doi/pixelboxx-mss-70945115/fee_786_587_png/SONY-PlayStation-VR-Virtual-Reality-Brille" style="position:absolute;width:37338;height:27908;visibility:visible;mso-wrap-style:square" o:gfxdata="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">
-                  <v:imagedata r:id="rId20" o:title="SONY-PlayStation-VR-Virtual-Reality-Brille"/>
-                  <v:path arrowok="t"/>
-                </v:shape>
-                <v:shape id="Textfeld 7" o:spid="_x0000_s1039" type="#_x0000_t202" style="position:absolute;top:28003;width:37331;height:6528;visibility:visible;mso-wrap-style:square;v-text-anchor:top" o:gfxdata="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" stroked="f">
-                  <v:textbox style="mso-fit-shape-to-text:t" inset="0,0,0,0">
-                    <w:txbxContent>
-                      <w:p>
-                        <w:pPr>
-                          <w:pStyle w:val="Beschriftung"/>
-                          <w:rPr>
-                            <w:noProof/>
-                            <w:sz w:val="24"/>
-                            <w:lang w:val="en-US"/>
-                          </w:rPr>
-                        </w:pPr>
-                        <w:bookmarkStart w:id="48" w:name="_Toc487471599"/>
-                        <w:proofErr w:type="spellStart"/>
-                        <w:r>
-                          <w:rPr>
-                            <w:lang w:val="en-US"/>
-                          </w:rPr>
-                          <w:t>Abbildung</w:t>
-                        </w:r>
-                        <w:proofErr w:type="spellEnd"/>
-                        <w:r>
-                          <w:rPr>
-                            <w:lang w:val="en-US"/>
-                          </w:rPr>
-                          <w:t xml:space="preserve"> </w:t>
-                        </w:r>
-                        <w:r>
-                          <w:fldChar w:fldCharType="begin"/>
-                        </w:r>
-                        <w:r>
-                          <w:rPr>
-                            <w:lang w:val="en-US"/>
-                          </w:rPr>
-                          <w:instrText xml:space="preserve"> SEQ Abbildung \* ARABIC </w:instrText>
-                        </w:r>
-                        <w:r>
-                          <w:fldChar w:fldCharType="separate"/>
-                        </w:r>
-                        <w:r>
-                          <w:rPr>
-                            <w:noProof/>
-                            <w:lang w:val="en-US"/>
-                          </w:rPr>
-                          <w:t>4</w:t>
-                        </w:r>
-                        <w:r>
-                          <w:fldChar w:fldCharType="end"/>
-                        </w:r>
-                        <w:r>
-                          <w:rPr>
-                            <w:lang w:val="en-US"/>
-                          </w:rPr>
-                          <w:t xml:space="preserve">: </w:t>
-                        </w:r>
-                        <w:proofErr w:type="spellStart"/>
-                        <w:r>
-                          <w:rPr>
-                            <w:lang w:val="en-US"/>
-                          </w:rPr>
-                          <w:t>Playstation</w:t>
-                        </w:r>
-                        <w:proofErr w:type="spellEnd"/>
-                        <w:r>
-                          <w:rPr>
-                            <w:lang w:val="en-US"/>
-                          </w:rPr>
-                          <w:t xml:space="preserve"> VR Headset (http://picscdn.redblue.de/doi/pixelboxx-mss-70945115/fee_786_587_png/SONY-PlayStation-VR-Virtual-Reality-Brille | 10.07.2017)</w:t>
-                        </w:r>
-                        <w:bookmarkEnd w:id="48"/>
-                      </w:p>
-                    </w:txbxContent>
-                  </v:textbox>
-                </v:shape>
-                <w10:anchorlock/>
-              </v:group>
-            </w:pict>
-          </mc:Fallback>
-        </mc:AlternateContent>
-      </w:r>
-    </w:p>
-    <w:p>
-      <w:r>
-        <w:t xml:space="preserve">Die Playstation VR wäre mit zusätzlicher Playstation im selben Preissegment wie andere VR Lösungen gewesen, wurde aber aufgrund der komplizierten Vorgehensweiße, die nötig gewesen wäre um Anwendungen für Playstation zu entwickeln, </w:t>
-      </w:r>
-      <w:r>
-        <w:t xml:space="preserve">und wegen fehlendes Motion Tracking im Raum </w:t>
-      </w:r>
-      <w:r>
-        <w:t>wieder verworfen.</w:t>
-      </w:r>
-    </w:p>
-    <w:p>
-      <w:pPr>
-        <w:pStyle w:val="berschrift4"/>
-      </w:pPr>
-      <w:proofErr w:type="spellStart"/>
-      <w:r>
-        <w:t>Oculus</w:t>
-      </w:r>
-      <w:proofErr w:type="spellEnd"/>
-      <w:r>
-        <w:t xml:space="preserve"> Rift</w:t>
-      </w:r>
-    </w:p>
-    <w:p>
-      <w:r>
-        <w:t xml:space="preserve">Für die </w:t>
-      </w:r>
-      <w:proofErr w:type="spellStart"/>
-      <w:r>
-        <w:t>Oculus</w:t>
-      </w:r>
-      <w:proofErr w:type="spellEnd"/>
-      <w:r>
-        <w:t xml:space="preserve"> Rift wird ein leistungsfähiger PC benötigt, welcher die Berechnungen der Anzeige übernimmt. Die Rift übernimmt dabei die Anzeige und das wiedergeben von Sounds. Des Weiteren die Erkennung von Bewegungen des Kopfes durch einen Gyro- und ein Beschleunigungssensor. Bewegungen im Raum erfassen externe Sensoren, die zusätzlich platziert werden müssen und Infrarotlicht, das vom Headset ausgesendet wird, empfangen.</w:t>
-      </w:r>
-      <w:r>
-        <w:t xml:space="preserve"> Die Informationen werden an den PC weitergeleitet, welcher daraus die Position errechnet.</w:t>
-      </w:r>
-    </w:p>
-    <w:p>
-      <w:r>
-        <w:rPr>
-          <w:noProof/>
-          <w:lang w:eastAsia="de-DE"/>
-        </w:rPr>
-        <w:lastRenderedPageBreak/>
-        <mc:AlternateContent>
-          <mc:Choice Requires="wpg">
-            <w:drawing>
-              <wp:inline distT="0" distB="0" distL="0" distR="0" wp14:anchorId="4FC7A5DB" wp14:editId="3932AC10">
-                <wp:extent cx="3733800" cy="3321685"/>
-                <wp:effectExtent l="0" t="0" r="0" b="0"/>
-                <wp:docPr id="17" name="Gruppieren 17"/>
-                <wp:cNvGraphicFramePr/>
-                <a:graphic xmlns:a="http://schemas.openxmlformats.org/drawingml/2006/main">
-                  <a:graphicData uri="http://schemas.microsoft.com/office/word/2010/wordprocessingGroup">
-                    <wpg:wgp>
-                      <wpg:cNvGrpSpPr/>
-                      <wpg:grpSpPr>
-                        <a:xfrm>
-                          <a:off x="0" y="0"/>
-                          <a:ext cx="3733800" cy="3321685"/>
-                          <a:chOff x="0" y="0"/>
-                          <a:chExt cx="3733800" cy="3321685"/>
-                        </a:xfrm>
-                      </wpg:grpSpPr>
-                      <pic:pic xmlns:pic="http://schemas.openxmlformats.org/drawingml/2006/picture">
-                        <pic:nvPicPr>
-                          <pic:cNvPr id="15" name="Grafik 15" descr="http://picscdn.redblue.de/doi/pixelboxx-mss-70863644/fee_786_587_png/OCULUS-Rift-VR-Virtual-Reality-Headset"/>
-                          <pic:cNvPicPr>
-                            <a:picLocks noChangeAspect="1"/>
-                          </pic:cNvPicPr>
-                        </pic:nvPicPr>
-                        <pic:blipFill>
-                          <a:blip r:embed="rId21">
-                            <a:extLst>
-                              <a:ext uri="{28A0092B-C50C-407E-A947-70E740481C1C}">
-                                <a14:useLocalDpi xmlns:a14="http://schemas.microsoft.com/office/drawing/2010/main" val="0"/>
-                              </a:ext>
-                            </a:extLst>
-                          </a:blip>
-                          <a:srcRect/>
-                          <a:stretch>
-                            <a:fillRect/>
-                          </a:stretch>
-                        </pic:blipFill>
-                        <pic:spPr bwMode="auto">
-                          <a:xfrm>
-                            <a:off x="0" y="0"/>
-                            <a:ext cx="3733800" cy="2790825"/>
-                          </a:xfrm>
-                          <a:prstGeom prst="rect">
-                            <a:avLst/>
-                          </a:prstGeom>
-                          <a:noFill/>
-                          <a:ln>
-                            <a:noFill/>
-                          </a:ln>
-                        </pic:spPr>
-                      </pic:pic>
-                      <wps:wsp>
-                        <wps:cNvPr id="16" name="Textfeld 16"/>
-                        <wps:cNvSpPr txBox="1"/>
-                        <wps:spPr>
-                          <a:xfrm>
-                            <a:off x="0" y="2800350"/>
-                            <a:ext cx="3733165" cy="521335"/>
-                          </a:xfrm>
-                          <a:prstGeom prst="rect">
-                            <a:avLst/>
-                          </a:prstGeom>
-                          <a:solidFill>
-                            <a:prstClr val="white"/>
-                          </a:solidFill>
-                          <a:ln>
-                            <a:noFill/>
-                          </a:ln>
-                          <a:effectLst/>
-                        </wps:spPr>
-                        <wps:txbx>
-                          <w:txbxContent>
-                            <w:p>
-                              <w:pPr>
-                                <w:pStyle w:val="Beschriftung"/>
-                                <w:rPr>
-                                  <w:noProof/>
-                                  <w:sz w:val="24"/>
-                                </w:rPr>
-                              </w:pPr>
-                              <w:bookmarkStart w:id="49" w:name="_Toc487471600"/>
-                              <w:r>
-                                <w:t xml:space="preserve">Abbildung </w:t>
-                              </w:r>
-                              <w:r>
-                                <w:fldChar w:fldCharType="begin"/>
-                              </w:r>
-                              <w:r>
-                                <w:instrText xml:space="preserve"> SEQ Abbildung \* ARABIC </w:instrText>
-                              </w:r>
-                              <w:r>
-                                <w:fldChar w:fldCharType="separate"/>
-                              </w:r>
-                              <w:r>
-                                <w:rPr>
-                                  <w:noProof/>
-                                </w:rPr>
-                                <w:t>5</w:t>
-                              </w:r>
-                              <w:r>
-                                <w:fldChar w:fldCharType="end"/>
-                              </w:r>
-                              <w:r>
-                                <w:t xml:space="preserve">: </w:t>
-                              </w:r>
-                              <w:proofErr w:type="spellStart"/>
-                              <w:r>
-                                <w:t>Oculus</w:t>
-                              </w:r>
-                              <w:proofErr w:type="spellEnd"/>
-                              <w:r>
-                                <w:t xml:space="preserve"> Rift</w:t>
-                              </w:r>
-                              <w:r>
-                                <w:rPr>
-                                  <w:noProof/>
-                                </w:rPr>
-                                <w:t xml:space="preserve"> (</w:t>
-                              </w:r>
-                              <w:r>
-                                <w:rPr>
-                                  <w:noProof/>
-                                </w:rPr>
-                                <w:t>http://picscdn.redblue.de/doi/pixelboxx-mss-70863644/fee_786_587_png/OCULUS-Rift-VR-Virtual-Reality-Headset</w:t>
-                              </w:r>
-                              <w:r>
-                                <w:rPr>
-                                  <w:noProof/>
-                                </w:rPr>
-                                <w:t xml:space="preserve"> | 10.07.2017)</w:t>
-                              </w:r>
-                              <w:bookmarkEnd w:id="49"/>
-                            </w:p>
-                          </w:txbxContent>
-                        </wps:txbx>
-                        <wps:bodyPr rot="0" spcFirstLastPara="0" vertOverflow="overflow" horzOverflow="overflow" vert="horz" wrap="square" lIns="0" tIns="0" rIns="0" bIns="0" numCol="1" spcCol="0" rtlCol="0" fromWordArt="0" anchor="t" anchorCtr="0" forceAA="0" compatLnSpc="1">
-                          <a:prstTxWarp prst="textNoShape">
-                            <a:avLst/>
-                          </a:prstTxWarp>
-                          <a:spAutoFit/>
-                        </wps:bodyPr>
-                      </wps:wsp>
-                    </wpg:wgp>
-                  </a:graphicData>
-                </a:graphic>
-              </wp:inline>
-            </w:drawing>
-          </mc:Choice>
-          <mc:Fallback>
-            <w:pict>
-              <v:group id="Gruppieren 17" o:spid="_x0000_s1040" style="width:294pt;height:261.55pt;mso-position-horizontal-relative:char;mso-position-vertical-relative:line" coordsize="37338,33216" o:gfxdata="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